<commit_message>
Completed System Description part in report
</commit_message>
<xml_diff>
--- a/documentation/report/Group 3 - Final Report.docx
+++ b/documentation/report/Group 3 - Final Report.docx
@@ -1,6 +1,6 @@
 
 <file path=word/document.xml><?xml version="1.0" encoding="utf-8"?>
-<w:document xmlns:wpc="http://schemas.microsoft.com/office/word/2010/wordprocessingCanvas" xmlns:cx="http://schemas.microsoft.com/office/drawing/2014/chartex" xmlns:cx1="http://schemas.microsoft.com/office/drawing/2015/9/8/chartex" xmlns:cx2="http://schemas.microsoft.com/office/drawing/2015/10/21/chartex" xmlns:cx3="http://schemas.microsoft.com/office/drawing/2016/5/9/chartex" xmlns:cx4="http://schemas.microsoft.com/office/drawing/2016/5/10/chartex" xmlns:cx5="http://schemas.microsoft.com/office/drawing/2016/5/11/chartex" xmlns:cx6="http://schemas.microsoft.com/office/drawing/2016/5/12/chartex" xmlns:cx7="http://schemas.microsoft.com/office/drawing/2016/5/13/chartex" xmlns:cx8="http://schemas.microsoft.com/office/drawing/2016/5/14/chartex" xmlns:mc="http://schemas.openxmlformats.org/markup-compatibility/2006" xmlns:aink="http://schemas.microsoft.com/office/drawing/2016/ink" xmlns:am3d="http://schemas.microsoft.com/office/drawing/2017/model3d" xmlns:o="urn:schemas-microsoft-com:office:office" xmlns:oel="http://schemas.microsoft.com/office/2019/extlst" xmlns:r="http://schemas.openxmlformats.org/officeDocument/2006/relationships" xmlns:m="http://schemas.openxmlformats.org/officeDocument/2006/math" xmlns:v="urn:schemas-microsoft-com:vml" xmlns:wp14="http://schemas.microsoft.com/office/word/2010/wordprocessingDrawing" xmlns:wp="http://schemas.openxmlformats.org/drawingml/2006/wordprocessingDrawing" xmlns:w10="urn:schemas-microsoft-com:office:word" xmlns:w="http://schemas.openxmlformats.org/wordprocessingml/2006/main" xmlns:w14="http://schemas.microsoft.com/office/word/2010/wordml" xmlns:w15="http://schemas.microsoft.com/office/word/2012/wordml" xmlns:w16cex="http://schemas.microsoft.com/office/word/2018/wordml/cex" xmlns:w16cid="http://schemas.microsoft.com/office/word/2016/wordml/cid" xmlns:w16="http://schemas.microsoft.com/office/word/2018/wordml" xmlns:w16du="http://schemas.microsoft.com/office/word/2023/wordml/word16du" xmlns:w16sdtdh="http://schemas.microsoft.com/office/word/2020/wordml/sdtdatahash" xmlns:w16se="http://schemas.microsoft.com/office/word/2015/wordml/symex" xmlns:wpg="http://schemas.microsoft.com/office/word/2010/wordprocessingGroup" xmlns:wpi="http://schemas.microsoft.com/office/word/2010/wordprocessingInk" xmlns:wne="http://schemas.microsoft.com/office/word/2006/wordml" xmlns:wps="http://schemas.microsoft.com/office/word/2010/wordprocessingShape" mc:Ignorable="w14 w15 w16se w16cid w16 w16cex w16sdtdh wp14">
+<w:document xmlns:wpc="http://schemas.microsoft.com/office/word/2010/wordprocessingCanvas" xmlns:cx="http://schemas.microsoft.com/office/drawing/2014/chartex" xmlns:cx1="http://schemas.microsoft.com/office/drawing/2015/9/8/chartex" xmlns:cx2="http://schemas.microsoft.com/office/drawing/2015/10/21/chartex" xmlns:cx3="http://schemas.microsoft.com/office/drawing/2016/5/9/chartex" xmlns:cx4="http://schemas.microsoft.com/office/drawing/2016/5/10/chartex" xmlns:cx5="http://schemas.microsoft.com/office/drawing/2016/5/11/chartex" xmlns:cx6="http://schemas.microsoft.com/office/drawing/2016/5/12/chartex" xmlns:cx7="http://schemas.microsoft.com/office/drawing/2016/5/13/chartex" xmlns:cx8="http://schemas.microsoft.com/office/drawing/2016/5/14/chartex" xmlns:mc="http://schemas.openxmlformats.org/markup-compatibility/2006" xmlns:aink="http://schemas.microsoft.com/office/drawing/2016/ink" xmlns:am3d="http://schemas.microsoft.com/office/drawing/2017/model3d" xmlns:o="urn:schemas-microsoft-com:office:office" xmlns:oel="http://schemas.microsoft.com/office/2019/extlst" xmlns:r="http://schemas.openxmlformats.org/officeDocument/2006/relationships" xmlns:m="http://schemas.openxmlformats.org/officeDocument/2006/math" xmlns:v="urn:schemas-microsoft-com:vml" xmlns:wp14="http://schemas.microsoft.com/office/word/2010/wordprocessingDrawing" xmlns:wp="http://schemas.openxmlformats.org/drawingml/2006/wordprocessingDrawing" xmlns:w10="urn:schemas-microsoft-com:office:word" xmlns:w="http://schemas.openxmlformats.org/wordprocessingml/2006/main" xmlns:w14="http://schemas.microsoft.com/office/word/2010/wordml" xmlns:w15="http://schemas.microsoft.com/office/word/2012/wordml" xmlns:w16cex="http://schemas.microsoft.com/office/word/2018/wordml/cex" xmlns:w16cid="http://schemas.microsoft.com/office/word/2016/wordml/cid" xmlns:w16="http://schemas.microsoft.com/office/word/2018/wordml" xmlns:w16sdtdh="http://schemas.microsoft.com/office/word/2020/wordml/sdtdatahash" xmlns:w16se="http://schemas.microsoft.com/office/word/2015/wordml/symex" xmlns:wpg="http://schemas.microsoft.com/office/word/2010/wordprocessingGroup" xmlns:wpi="http://schemas.microsoft.com/office/word/2010/wordprocessingInk" xmlns:wne="http://schemas.microsoft.com/office/word/2006/wordml" xmlns:wps="http://schemas.microsoft.com/office/word/2010/wordprocessingShape" mc:Ignorable="w14 w15 w16se w16cid w16 w16cex w16sdtdh wp14">
   <w:body>
     <w:p>
       <w:pPr>
@@ -122,88 +122,26 @@
           <w:iCs/>
         </w:rPr>
       </w:pPr>
-      <w:proofErr w:type="spellStart"/>
       <w:r>
         <w:rPr>
           <w:rFonts w:ascii="Times New Roman" w:hAnsi="Times New Roman" w:cs="Times New Roman"/>
         </w:rPr>
-        <w:t>AlbaniaSuperUberApp</w:t>
-      </w:r>
-      <w:proofErr w:type="spellEnd"/>
+        <w:t>AlbaniaSuperUberApp Team</w:t>
+      </w:r>
       <w:r>
         <w:rPr>
           <w:rFonts w:ascii="Times New Roman" w:hAnsi="Times New Roman" w:cs="Times New Roman"/>
         </w:rPr>
-        <w:t xml:space="preserve"> Team</w:t>
-      </w:r>
-      <w:r>
-        <w:rPr>
-          <w:rFonts w:ascii="Times New Roman" w:hAnsi="Times New Roman" w:cs="Times New Roman"/>
-        </w:rPr>
         <w:t xml:space="preserve">: </w:t>
       </w:r>
-      <w:proofErr w:type="spellStart"/>
       <w:r>
         <w:rPr>
           <w:rFonts w:ascii="Times New Roman" w:hAnsi="Times New Roman" w:cs="Times New Roman"/>
           <w:i/>
           <w:iCs/>
         </w:rPr>
-        <w:t>Dalird</w:t>
-      </w:r>
-      <w:proofErr w:type="spellEnd"/>
-      <w:r>
-        <w:rPr>
-          <w:rFonts w:ascii="Times New Roman" w:hAnsi="Times New Roman" w:cs="Times New Roman"/>
-          <w:i/>
-          <w:iCs/>
-        </w:rPr>
-        <w:t xml:space="preserve"> </w:t>
-      </w:r>
-      <w:r>
-        <w:rPr>
-          <w:rFonts w:ascii="Times New Roman" w:hAnsi="Times New Roman" w:cs="Times New Roman"/>
-          <w:i/>
-          <w:iCs/>
-        </w:rPr>
-        <w:t>Bufi</w:t>
-      </w:r>
-      <w:r>
-        <w:rPr>
-          <w:rFonts w:ascii="Times New Roman" w:hAnsi="Times New Roman" w:cs="Times New Roman"/>
-          <w:i/>
-          <w:iCs/>
-        </w:rPr>
-        <w:t xml:space="preserve">, Melvir Singh, </w:t>
-      </w:r>
-      <w:proofErr w:type="spellStart"/>
-      <w:r>
-        <w:rPr>
-          <w:rFonts w:ascii="Times New Roman" w:hAnsi="Times New Roman" w:cs="Times New Roman"/>
-          <w:i/>
-          <w:iCs/>
-        </w:rPr>
-        <w:t>Xhulio</w:t>
-      </w:r>
-      <w:proofErr w:type="spellEnd"/>
-      <w:r>
-        <w:rPr>
-          <w:rFonts w:ascii="Times New Roman" w:hAnsi="Times New Roman" w:cs="Times New Roman"/>
-          <w:i/>
-          <w:iCs/>
-        </w:rPr>
-        <w:t xml:space="preserve"> </w:t>
-      </w:r>
-      <w:proofErr w:type="spellStart"/>
-      <w:r>
-        <w:rPr>
-          <w:rFonts w:ascii="Times New Roman" w:hAnsi="Times New Roman" w:cs="Times New Roman"/>
-          <w:i/>
-          <w:iCs/>
-        </w:rPr>
-        <w:t>Bishtaha</w:t>
-      </w:r>
-      <w:proofErr w:type="spellEnd"/>
+        <w:t>Dalird Bufi, Melvir Singh, Xhulio Bishtaha</w:t>
+      </w:r>
     </w:p>
     <w:p>
       <w:pPr>
@@ -259,36 +197,36 @@
           <w:i w:val="0"/>
           <w:iCs/>
         </w:rPr>
-        <w:t>This project is a school project for the Applied Software Engineering module. We have named the project ‘</w:t>
-      </w:r>
-      <w:proofErr w:type="spellStart"/>
-      <w:r>
+        <w:t>This project is a school project for the Applied Software Engineering module. We have named the project ‘AlbaniaSuperUberApp’. The motivation behind this product is 2 fold. Firstly, to be able to harness technology and be able to stamp our footprint on what we really want the current Uber / Taxi systems out there to be. By developing something from scratch, we are able to create features that we deem will be useful. Secondly, we would like to put into practice what we have learnt throughout the module. These include the programming technologies such as Flask and Python and also the project management aspects such as Scrum which we utilized to run the entire product from start to end.</w:t>
+      </w:r>
+    </w:p>
+    <w:p>
+      <w:pPr>
+        <w:pStyle w:val="ProjectTemplateSubheadings"/>
         <w:rPr>
           <w:rFonts w:asciiTheme="majorBidi" w:hAnsiTheme="majorBidi" w:cstheme="majorBidi"/>
           <w:i w:val="0"/>
           <w:iCs/>
         </w:rPr>
-        <w:t>AlbaniaSuperUberApp</w:t>
-      </w:r>
-      <w:proofErr w:type="spellEnd"/>
-      <w:r>
+      </w:pPr>
+    </w:p>
+    <w:p>
+      <w:pPr>
+        <w:pStyle w:val="ProjectTemplateSubheadings"/>
         <w:rPr>
           <w:rFonts w:asciiTheme="majorBidi" w:hAnsiTheme="majorBidi" w:cstheme="majorBidi"/>
           <w:i w:val="0"/>
           <w:iCs/>
         </w:rPr>
-        <w:t>’. The motivation behind this product is 2 fold. Firstly, to be able to harness technology and be able to stamp our footprint on what we really want the current Uber / Taxi systems out there to be. By developing something from scratch, we are able to create features that we deem will be useful. Secondly, we would like to put into practice what we have learnt throughout the module. These include the programming technologies such as Flask and Python and also the project management aspects such as Scrum which we utilized to run the entire product from start to end.</w:t>
-      </w:r>
-    </w:p>
-    <w:p>
-      <w:pPr>
-        <w:pStyle w:val="ProjectTemplateSubheadings"/>
+      </w:pPr>
+      <w:r>
         <w:rPr>
           <w:rFonts w:asciiTheme="majorBidi" w:hAnsiTheme="majorBidi" w:cstheme="majorBidi"/>
           <w:i w:val="0"/>
           <w:iCs/>
         </w:rPr>
-      </w:pPr>
+        <w:t>The product was developed for a duration of about 1 month. Unfortunately, 1 month is never sufficient to deliver everything that we would like in an ‘Uber’ type of system but we focused on the core features and believe we have made it happen successfully via our 3 man development team.</w:t>
+      </w:r>
     </w:p>
     <w:p>
       <w:pPr>
@@ -299,40 +237,38 @@
           <w:iCs/>
         </w:rPr>
       </w:pPr>
+    </w:p>
+    <w:p>
+      <w:pPr>
+        <w:pStyle w:val="ProjectTemplateSubheadings"/>
+        <w:rPr>
+          <w:rFonts w:asciiTheme="majorBidi" w:hAnsiTheme="majorBidi" w:cstheme="majorBidi"/>
+          <w:u w:val="single"/>
+        </w:rPr>
+      </w:pPr>
       <w:r>
         <w:rPr>
           <w:rFonts w:asciiTheme="majorBidi" w:hAnsiTheme="majorBidi" w:cstheme="majorBidi"/>
           <w:i w:val="0"/>
           <w:iCs/>
         </w:rPr>
-        <w:t>The product was developed for a duration of about 1 month. Unfortunately, 1 month is never sufficient to deliver everything that we would like in an ‘Uber’ type of system but we focused on the core features and believe we have made it happen successfully via our 3 man development team.</w:t>
-      </w:r>
-    </w:p>
-    <w:p>
-      <w:pPr>
-        <w:pStyle w:val="ProjectTemplateSubheadings"/>
+        <w:t xml:space="preserve">We feel there are </w:t>
+      </w:r>
+      <w:r>
         <w:rPr>
           <w:rFonts w:asciiTheme="majorBidi" w:hAnsiTheme="majorBidi" w:cstheme="majorBidi"/>
           <w:i w:val="0"/>
           <w:iCs/>
         </w:rPr>
-      </w:pPr>
-    </w:p>
-    <w:p>
-      <w:pPr>
-        <w:pStyle w:val="ProjectTemplateSubheadings"/>
-        <w:rPr>
-          <w:rFonts w:asciiTheme="majorBidi" w:hAnsiTheme="majorBidi" w:cstheme="majorBidi"/>
-          <w:u w:val="single"/>
-        </w:rPr>
-      </w:pPr>
+        <w:t>3</w:t>
+      </w:r>
       <w:r>
         <w:rPr>
           <w:rFonts w:asciiTheme="majorBidi" w:hAnsiTheme="majorBidi" w:cstheme="majorBidi"/>
           <w:i w:val="0"/>
           <w:iCs/>
         </w:rPr>
-        <w:t xml:space="preserve">We feel there are </w:t>
+        <w:t xml:space="preserve"> aspects to the novelty of the product. Firstly, the product is based on a proper client/server based architecture. The benefit</w:t>
       </w:r>
       <w:r>
         <w:rPr>
@@ -340,7 +276,7 @@
           <w:i w:val="0"/>
           <w:iCs/>
         </w:rPr>
-        <w:t>3</w:t>
+        <w:t xml:space="preserve"> </w:t>
       </w:r>
       <w:r>
         <w:rPr>
@@ -348,7 +284,7 @@
           <w:i w:val="0"/>
           <w:iCs/>
         </w:rPr>
-        <w:t xml:space="preserve"> aspects to the novelty of the product. Firstly, the product is based on a proper client/server based architecture. The benefit</w:t>
+        <w:t>of this is that the server side can be started small</w:t>
       </w:r>
       <w:r>
         <w:rPr>
@@ -356,7 +292,7 @@
           <w:i w:val="0"/>
           <w:iCs/>
         </w:rPr>
-        <w:t xml:space="preserve"> </w:t>
+        <w:t xml:space="preserve"> (due to just being a 1 month development project work)</w:t>
       </w:r>
       <w:r>
         <w:rPr>
@@ -364,7 +300,7 @@
           <w:i w:val="0"/>
           <w:iCs/>
         </w:rPr>
-        <w:t>of this is that the server side can be started small</w:t>
+        <w:t xml:space="preserve"> with a handful of RESTful API services and be scaled up over time. Thus, the system can always be built-on and it will never be the end to it</w:t>
       </w:r>
       <w:r>
         <w:rPr>
@@ -372,7 +308,7 @@
           <w:i w:val="0"/>
           <w:iCs/>
         </w:rPr>
-        <w:t xml:space="preserve"> (due to just being a 1 month development project work)</w:t>
+        <w:t xml:space="preserve"> as the code base will remain manageable and sustainable. Secondly, we feel that by including all 3 user roles into the system, the product is self-sustaining. For example, we have the Customer, Driver and Provider roles. Each role comes with their own set of features and a user can simply sign up and be completely self-sustaining instead of requiring any form of manual intervention. </w:t>
       </w:r>
       <w:r>
         <w:rPr>
@@ -380,7 +316,7 @@
           <w:i w:val="0"/>
           <w:iCs/>
         </w:rPr>
-        <w:t xml:space="preserve"> with a handful of RESTful API services and be scaled up over time. Thus, the system can always be built-on and it will never be the end to it</w:t>
+        <w:t xml:space="preserve">Lastly, we have the Feedback feature in the product such that Customers and Drivers can provide feedback in real-time in the </w:t>
       </w:r>
       <w:r>
         <w:rPr>
@@ -388,7 +324,8 @@
           <w:i w:val="0"/>
           <w:iCs/>
         </w:rPr>
-        <w:t xml:space="preserve"> as the code base will remain manageable and sustainable. Secondly, we feel that by including all 3 user roles into the system, the product is self-sustaining. For example, we have the Customer, Driver and Provider roles. Each role comes with their own set of features and a user can simply sign up and be completely self-sustaining instead of requiring any form of manual intervention. </w:t>
+        <w:lastRenderedPageBreak/>
+        <w:t xml:space="preserve">application that the Provider can take note of and potentially include in subsequent Sprints. </w:t>
       </w:r>
       <w:r>
         <w:rPr>
@@ -396,7 +333,7 @@
           <w:i w:val="0"/>
           <w:iCs/>
         </w:rPr>
-        <w:t xml:space="preserve">Lastly, we have the Feedback feature in the product such that Customers and Drivers can provide feedback in real-time in the </w:t>
+        <w:t xml:space="preserve">We have to be upfront that there </w:t>
       </w:r>
       <w:r>
         <w:rPr>
@@ -404,8 +341,7 @@
           <w:i w:val="0"/>
           <w:iCs/>
         </w:rPr>
-        <w:lastRenderedPageBreak/>
-        <w:t xml:space="preserve">application that the Provider can take note of and potentially include in subsequent Sprints. </w:t>
+        <w:t>are</w:t>
       </w:r>
       <w:r>
         <w:rPr>
@@ -413,7 +349,7 @@
           <w:i w:val="0"/>
           <w:iCs/>
         </w:rPr>
-        <w:t xml:space="preserve">We have to be upfront that there </w:t>
+        <w:t xml:space="preserve"> no novel </w:t>
       </w:r>
       <w:r>
         <w:rPr>
@@ -421,7 +357,7 @@
           <w:i w:val="0"/>
           <w:iCs/>
         </w:rPr>
-        <w:t>are</w:t>
+        <w:t>Customer</w:t>
       </w:r>
       <w:r>
         <w:rPr>
@@ -429,7 +365,7 @@
           <w:i w:val="0"/>
           <w:iCs/>
         </w:rPr>
-        <w:t xml:space="preserve"> no novel </w:t>
+        <w:t xml:space="preserve"> </w:t>
       </w:r>
       <w:r>
         <w:rPr>
@@ -437,15 +373,45 @@
           <w:i w:val="0"/>
           <w:iCs/>
         </w:rPr>
-        <w:t>Customer</w:t>
-      </w:r>
-      <w:r>
+        <w:t xml:space="preserve">features over the current Uber app in the market but it would be silly to expect such in a 1 month development timeframe. Moreover, in any proper product management lifecycle, core features should be prioritized and developed first prior to other unique/advanced/novel features. </w:t>
+      </w:r>
+    </w:p>
+    <w:p>
+      <w:pPr>
+        <w:pStyle w:val="ProjectTemplateSubheadings"/>
+        <w:rPr>
+          <w:rFonts w:asciiTheme="majorBidi" w:hAnsiTheme="majorBidi" w:cstheme="majorBidi"/>
+          <w:u w:val="single"/>
+        </w:rPr>
+      </w:pPr>
+    </w:p>
+    <w:p>
+      <w:pPr>
+        <w:pStyle w:val="ProjectTemplateSubheadings"/>
         <w:rPr>
           <w:rFonts w:asciiTheme="majorBidi" w:hAnsiTheme="majorBidi" w:cstheme="majorBidi"/>
           <w:i w:val="0"/>
           <w:iCs/>
         </w:rPr>
+      </w:pPr>
+      <w:r>
+        <w:rPr>
+          <w:rFonts w:asciiTheme="majorBidi" w:hAnsiTheme="majorBidi" w:cstheme="majorBidi"/>
+          <w:u w:val="single"/>
+        </w:rPr>
+        <w:t>Challenges</w:t>
+      </w:r>
+      <w:r>
+        <w:rPr>
+          <w:rFonts w:asciiTheme="majorBidi" w:hAnsiTheme="majorBidi" w:cstheme="majorBidi"/>
+        </w:rPr>
         <w:t xml:space="preserve"> </w:t>
+      </w:r>
+      <w:r>
+        <w:rPr>
+          <w:rFonts w:asciiTheme="majorBidi" w:hAnsiTheme="majorBidi" w:cstheme="majorBidi"/>
+        </w:rPr>
+        <w:br/>
       </w:r>
       <w:r>
         <w:rPr>
@@ -453,17 +419,8 @@
           <w:i w:val="0"/>
           <w:iCs/>
         </w:rPr>
-        <w:t xml:space="preserve">features over the current Uber app in the market but it would be silly to expect such in a 1 month development timeframe. Moreover, in any proper product management lifecycle, core features should be prioritized and developed first prior to other unique/advanced/novel features. </w:t>
-      </w:r>
-    </w:p>
-    <w:p>
-      <w:pPr>
-        <w:pStyle w:val="ProjectTemplateSubheadings"/>
-        <w:rPr>
-          <w:rFonts w:asciiTheme="majorBidi" w:hAnsiTheme="majorBidi" w:cstheme="majorBidi"/>
-          <w:u w:val="single"/>
-        </w:rPr>
-      </w:pPr>
+        <w:t>There were 2 main challenges we encountered throughout the project.</w:t>
+      </w:r>
     </w:p>
     <w:p>
       <w:pPr>
@@ -474,43 +431,24 @@
           <w:iCs/>
         </w:rPr>
       </w:pPr>
-      <w:r>
-        <w:rPr>
-          <w:rFonts w:asciiTheme="majorBidi" w:hAnsiTheme="majorBidi" w:cstheme="majorBidi"/>
-          <w:u w:val="single"/>
-        </w:rPr>
-        <w:t>Challenges</w:t>
-      </w:r>
-      <w:r>
-        <w:rPr>
-          <w:rFonts w:asciiTheme="majorBidi" w:hAnsiTheme="majorBidi" w:cstheme="majorBidi"/>
-        </w:rPr>
-        <w:t xml:space="preserve"> </w:t>
-      </w:r>
-      <w:r>
-        <w:rPr>
-          <w:rFonts w:asciiTheme="majorBidi" w:hAnsiTheme="majorBidi" w:cstheme="majorBidi"/>
-        </w:rPr>
-        <w:br/>
-      </w:r>
-      <w:r>
+    </w:p>
+    <w:p>
+      <w:pPr>
+        <w:pStyle w:val="ProjectTemplateSubheadings"/>
         <w:rPr>
           <w:rFonts w:asciiTheme="majorBidi" w:hAnsiTheme="majorBidi" w:cstheme="majorBidi"/>
           <w:i w:val="0"/>
           <w:iCs/>
         </w:rPr>
-        <w:t>There were 2 main challenges we encountered throughout the project.</w:t>
-      </w:r>
-    </w:p>
-    <w:p>
-      <w:pPr>
-        <w:pStyle w:val="ProjectTemplateSubheadings"/>
+      </w:pPr>
+      <w:r>
         <w:rPr>
           <w:rFonts w:asciiTheme="majorBidi" w:hAnsiTheme="majorBidi" w:cstheme="majorBidi"/>
           <w:i w:val="0"/>
           <w:iCs/>
         </w:rPr>
-      </w:pPr>
+        <w:t>Firstly, other than Melvir, the other 2 members of the team are completely new to developing in the Client/Server architecture. Moreover, the architecture was covered at the very most 1 hour in a lesson and there was no practical lessons that the team members could try their hands on to try it out. Rather, this project became the practical lesson. Is that ideal? I think it depends on what the outcome and deliverable of the product is. However, we got through this challenge by Melvir sharing his experience in developing in such an architecture, giving concrete code examples as reference that the rest could follow. We also followed this up by spending lots of time and effort following online tutorials to learn the basics to be able to code in proper standards.</w:t>
+      </w:r>
     </w:p>
     <w:p>
       <w:pPr>
@@ -521,108 +459,90 @@
           <w:iCs/>
         </w:rPr>
       </w:pPr>
-      <w:r>
+    </w:p>
+    <w:p>
+      <w:pPr>
+        <w:pStyle w:val="ProjectTemplateSubheadings"/>
         <w:rPr>
           <w:rFonts w:asciiTheme="majorBidi" w:hAnsiTheme="majorBidi" w:cstheme="majorBidi"/>
           <w:i w:val="0"/>
           <w:iCs/>
         </w:rPr>
-        <w:t>Firstly, other than Melvir, the other 2 members of the team are completely new to developing in the Client/Server architecture. Moreover, the architecture was covered at the very most 1 hour in a lesson and there was no practical lessons that the team members could try their hands on to try it out. Rather, this project became the practical lesson. Is that ideal? I think it depends on what the outcome and deliverable of the product is. However, we got through this challenge by Melvir sharing his experience in developing in such an architecture, giving concrete code examples as reference that the rest could follow. We also followed this up by spending lots of time and effort following online tutorials to learn the basics to be able to code in proper standards.</w:t>
-      </w:r>
-    </w:p>
-    <w:p>
-      <w:pPr>
-        <w:pStyle w:val="ProjectTemplateSubheadings"/>
+      </w:pPr>
+      <w:r>
         <w:rPr>
           <w:rFonts w:asciiTheme="majorBidi" w:hAnsiTheme="majorBidi" w:cstheme="majorBidi"/>
           <w:i w:val="0"/>
           <w:iCs/>
         </w:rPr>
-      </w:pPr>
-    </w:p>
-    <w:p>
-      <w:pPr>
-        <w:pStyle w:val="ProjectTemplateSubheadings"/>
+        <w:t>Secondly, it’s also the first time that the 3 of us are working together on something. Naturally, there will be scenarios where we are learning/adapting to each other’s working styles. Hence, we went through the typical group forming, storming, norming and performing lifecycle. We kept things objective on the project knowing that we had certain deliverables to meet. The scrum model did help as it helped to set tasks in smaller attainable ways.</w:t>
+      </w:r>
+    </w:p>
+    <w:p>
+      <w:pPr>
+        <w:pStyle w:val="ProjectTemplateSubheadings"/>
+        <w:ind w:left="0"/>
         <w:rPr>
           <w:rFonts w:asciiTheme="majorBidi" w:hAnsiTheme="majorBidi" w:cstheme="majorBidi"/>
           <w:i w:val="0"/>
           <w:iCs/>
         </w:rPr>
       </w:pPr>
-      <w:r>
+    </w:p>
+    <w:p>
+      <w:pPr>
+        <w:pStyle w:val="ProjectTemplateSubheadings"/>
         <w:rPr>
           <w:rFonts w:asciiTheme="majorBidi" w:hAnsiTheme="majorBidi" w:cstheme="majorBidi"/>
           <w:i w:val="0"/>
           <w:iCs/>
         </w:rPr>
-        <w:t>Secondly, it’s also the first time that the 3 of us are working together on something. Naturally, there will be scenarios where we are learning/adapting to each other’s working styles. Hence, we went through the typical group forming, storming, norming and performing lifecycle. We kept things objective on the project knowing that we had certain deliverables to meet. The scrum model did help as it helped to set tasks in smaller attainable ways.</w:t>
-      </w:r>
-    </w:p>
-    <w:p>
-      <w:pPr>
-        <w:pStyle w:val="ProjectTemplateSubheadings"/>
-        <w:ind w:left="0"/>
+      </w:pPr>
+      <w:r>
+        <w:rPr>
+          <w:rFonts w:asciiTheme="majorBidi" w:hAnsiTheme="majorBidi" w:cstheme="majorBidi"/>
+          <w:u w:val="single"/>
+        </w:rPr>
+        <w:t>Highlights</w:t>
+      </w:r>
+      <w:r>
+        <w:rPr>
+          <w:rFonts w:asciiTheme="majorBidi" w:hAnsiTheme="majorBidi" w:cstheme="majorBidi"/>
+        </w:rPr>
+        <w:t xml:space="preserve"> </w:t>
+      </w:r>
+      <w:r>
+        <w:rPr>
+          <w:rFonts w:asciiTheme="majorBidi" w:hAnsiTheme="majorBidi" w:cstheme="majorBidi"/>
+        </w:rPr>
+        <w:br/>
+      </w:r>
+      <w:r>
         <w:rPr>
           <w:rFonts w:asciiTheme="majorBidi" w:hAnsiTheme="majorBidi" w:cstheme="majorBidi"/>
           <w:i w:val="0"/>
           <w:iCs/>
         </w:rPr>
-      </w:pPr>
-    </w:p>
-    <w:p>
-      <w:pPr>
-        <w:pStyle w:val="ProjectTemplateSubheadings"/>
+        <w:t xml:space="preserve">We are very pleased to report that we feel that the entire team has come to a good standard of being able to code well and produce features quickly in the Client/Server architecture by the end of the project. We also worked well in the Scrum model and all of us adapted to the Planning, Daily Scrum (over 3 days instead of daily) and Review meetings well and were </w:t>
+      </w:r>
+      <w:r>
         <w:rPr>
           <w:rFonts w:asciiTheme="majorBidi" w:hAnsiTheme="majorBidi" w:cstheme="majorBidi"/>
           <w:i w:val="0"/>
           <w:iCs/>
         </w:rPr>
-      </w:pPr>
-      <w:r>
-        <w:rPr>
-          <w:rFonts w:asciiTheme="majorBidi" w:hAnsiTheme="majorBidi" w:cstheme="majorBidi"/>
-          <w:u w:val="single"/>
-        </w:rPr>
-        <w:t>Highlights</w:t>
-      </w:r>
-      <w:r>
-        <w:rPr>
-          <w:rFonts w:asciiTheme="majorBidi" w:hAnsiTheme="majorBidi" w:cstheme="majorBidi"/>
-        </w:rPr>
-        <w:t xml:space="preserve"> </w:t>
-      </w:r>
-      <w:r>
-        <w:rPr>
-          <w:rFonts w:asciiTheme="majorBidi" w:hAnsiTheme="majorBidi" w:cstheme="majorBidi"/>
-        </w:rPr>
-        <w:br/>
-      </w:r>
-      <w:r>
+        <w:lastRenderedPageBreak/>
+        <w:t>very consistent throughout the project lifecycle. Furthermore, all 3 of us got to be good friends and will continue to network even after the end of this module.</w:t>
+      </w:r>
+    </w:p>
+    <w:p>
+      <w:pPr>
+        <w:pStyle w:val="ProjectTemplateSubheadings"/>
         <w:rPr>
           <w:rFonts w:asciiTheme="majorBidi" w:hAnsiTheme="majorBidi" w:cstheme="majorBidi"/>
           <w:i w:val="0"/>
           <w:iCs/>
         </w:rPr>
-        <w:t xml:space="preserve">We are very pleased to report that we feel that the entire team has come to a good standard of being able to code well and produce features quickly in the Client/Server architecture by the end of the project. We also worked well in the Scrum model and all of us adapted to the Planning, Daily Scrum (over 3 days instead of daily) and Review meetings well and were </w:t>
-      </w:r>
-      <w:r>
-        <w:rPr>
-          <w:rFonts w:asciiTheme="majorBidi" w:hAnsiTheme="majorBidi" w:cstheme="majorBidi"/>
-          <w:i w:val="0"/>
-          <w:iCs/>
-        </w:rPr>
-        <w:lastRenderedPageBreak/>
-        <w:t>very consistent throughout the project lifecycle. Furthermore, all 3 of us got to be good friends and will continue to network even after the end of this module.</w:t>
-      </w:r>
-    </w:p>
-    <w:p>
-      <w:pPr>
-        <w:pStyle w:val="ProjectTemplateSubheadings"/>
-        <w:rPr>
-          <w:rFonts w:asciiTheme="majorBidi" w:hAnsiTheme="majorBidi" w:cstheme="majorBidi"/>
-          <w:i w:val="0"/>
-          <w:iCs/>
-        </w:rPr>
       </w:pPr>
     </w:p>
     <w:p>
@@ -643,11 +563,9 @@
       <w:pPr>
         <w:pStyle w:val="ProjectTemplateContent"/>
       </w:pPr>
-      <w:proofErr w:type="spellStart"/>
       <w:r>
         <w:t>Summarise</w:t>
       </w:r>
-      <w:proofErr w:type="spellEnd"/>
       <w:r>
         <w:t xml:space="preserve"> any </w:t>
       </w:r>
@@ -1417,16 +1335,7 @@
           <w:i w:val="0"/>
           <w:iCs/>
         </w:rPr>
-        <w:t xml:space="preserve">Detailed Description of 1 use-case for Customer </w:t>
-      </w:r>
-      <w:r>
-        <w:rPr>
-          <w:b/>
-          <w:bCs/>
-          <w:i w:val="0"/>
-          <w:iCs/>
-        </w:rPr>
-        <w:t>Role</w:t>
+        <w:t>Detailed Description of 1 use-case for Customer Role</w:t>
       </w:r>
     </w:p>
     <w:p>
@@ -1854,39 +1763,7 @@
                 <w:i w:val="0"/>
                 <w:iCs/>
               </w:rPr>
-              <w:t>User inputs in Current Location (</w:t>
-            </w:r>
-            <w:proofErr w:type="spellStart"/>
-            <w:r>
-              <w:rPr>
-                <w:i w:val="0"/>
-                <w:iCs/>
-              </w:rPr>
-              <w:t>eg.</w:t>
-            </w:r>
-            <w:proofErr w:type="spellEnd"/>
-            <w:r>
-              <w:rPr>
-                <w:i w:val="0"/>
-                <w:iCs/>
-              </w:rPr>
-              <w:t xml:space="preserve"> Wembley) and Destination (</w:t>
-            </w:r>
-            <w:proofErr w:type="spellStart"/>
-            <w:r>
-              <w:rPr>
-                <w:i w:val="0"/>
-                <w:iCs/>
-              </w:rPr>
-              <w:t>eg.</w:t>
-            </w:r>
-            <w:proofErr w:type="spellEnd"/>
-            <w:r>
-              <w:rPr>
-                <w:i w:val="0"/>
-                <w:iCs/>
-              </w:rPr>
-              <w:t xml:space="preserve"> Liverpool)</w:t>
+              <w:t>User inputs in Current Location (eg. Wembley) and Destination (eg. Liverpool)</w:t>
             </w:r>
           </w:p>
         </w:tc>
@@ -2211,14 +2088,7 @@
                 <w:i w:val="0"/>
                 <w:iCs/>
               </w:rPr>
-              <w:t>User clicks on ‘</w:t>
-            </w:r>
-            <w:r>
-              <w:rPr>
-                <w:i w:val="0"/>
-                <w:iCs/>
-              </w:rPr>
-              <w:t>Simulate Starting of Ride’</w:t>
+              <w:t>User clicks on ‘Simulate Starting of Ride’</w:t>
             </w:r>
           </w:p>
         </w:tc>
@@ -2283,14 +2153,7 @@
                 <w:i w:val="0"/>
                 <w:iCs/>
               </w:rPr>
-              <w:t xml:space="preserve">System updates </w:t>
-            </w:r>
-            <w:r>
-              <w:rPr>
-                <w:i w:val="0"/>
-                <w:iCs/>
-              </w:rPr>
-              <w:t>user that Ride is started and updates Driver’s car pos X and pos Y with the Current Location specified</w:t>
+              <w:t>System updates user that Ride is started and updates Driver’s car pos X and pos Y with the Current Location specified</w:t>
             </w:r>
           </w:p>
         </w:tc>
@@ -2355,21 +2218,7 @@
                 <w:i w:val="0"/>
                 <w:iCs/>
               </w:rPr>
-              <w:t xml:space="preserve">User clicks on ‘Simulate </w:t>
-            </w:r>
-            <w:r>
-              <w:rPr>
-                <w:i w:val="0"/>
-                <w:iCs/>
-              </w:rPr>
-              <w:t xml:space="preserve">Completion of </w:t>
-            </w:r>
-            <w:r>
-              <w:rPr>
-                <w:i w:val="0"/>
-                <w:iCs/>
-              </w:rPr>
-              <w:t>Ride’</w:t>
+              <w:t>User clicks on ‘Simulate Completion of Ride’</w:t>
             </w:r>
           </w:p>
         </w:tc>
@@ -2434,35 +2283,7 @@
                 <w:i w:val="0"/>
                 <w:iCs/>
               </w:rPr>
-              <w:t xml:space="preserve">System updates user that Ride is </w:t>
-            </w:r>
-            <w:r>
-              <w:rPr>
-                <w:i w:val="0"/>
-                <w:iCs/>
-              </w:rPr>
-              <w:t>completed</w:t>
-            </w:r>
-            <w:r>
-              <w:rPr>
-                <w:i w:val="0"/>
-                <w:iCs/>
-              </w:rPr>
-              <w:t xml:space="preserve"> and updates Driver’s car pos X and pos Y with the </w:t>
-            </w:r>
-            <w:r>
-              <w:rPr>
-                <w:i w:val="0"/>
-                <w:iCs/>
-              </w:rPr>
-              <w:t xml:space="preserve">Destination </w:t>
-            </w:r>
-            <w:r>
-              <w:rPr>
-                <w:i w:val="0"/>
-                <w:iCs/>
-              </w:rPr>
-              <w:t>specified</w:t>
+              <w:t>System updates user that Ride is completed and updates Driver’s car pos X and pos Y with the Destination specified</w:t>
             </w:r>
           </w:p>
         </w:tc>
@@ -3570,23 +3391,7 @@
                 <w:i w:val="0"/>
                 <w:iCs/>
               </w:rPr>
-              <w:t xml:space="preserve">updates Booking table with the row’s ID to ‘Accepted by Driver’ status and </w:t>
-            </w:r>
-            <w:proofErr w:type="spellStart"/>
-            <w:r>
-              <w:rPr>
-                <w:i w:val="0"/>
-                <w:iCs/>
-              </w:rPr>
-              <w:t>car_id</w:t>
-            </w:r>
-            <w:proofErr w:type="spellEnd"/>
-            <w:r>
-              <w:rPr>
-                <w:i w:val="0"/>
-                <w:iCs/>
-              </w:rPr>
-              <w:t xml:space="preserve"> to ID of Driver’s car</w:t>
+              <w:t>updates Booking table with the row’s ID to ‘Accepted by Driver’ status and car_id to ID of Driver’s car</w:t>
             </w:r>
           </w:p>
         </w:tc>
@@ -3633,23 +3438,7 @@
                 <w:i w:val="0"/>
                 <w:iCs/>
               </w:rPr>
-              <w:t xml:space="preserve">The accepted booking request’s row will be updated in the database with ‘Accepted by Driver’ status and the </w:t>
-            </w:r>
-            <w:proofErr w:type="spellStart"/>
-            <w:r>
-              <w:rPr>
-                <w:i w:val="0"/>
-                <w:iCs/>
-              </w:rPr>
-              <w:t>car_id</w:t>
-            </w:r>
-            <w:proofErr w:type="spellEnd"/>
-            <w:r>
-              <w:rPr>
-                <w:i w:val="0"/>
-                <w:iCs/>
-              </w:rPr>
-              <w:t xml:space="preserve"> will also be populated</w:t>
+              <w:t>The accepted booking request’s row will be updated in the database with ‘Accepted by Driver’ status and the car_id will also be populated</w:t>
             </w:r>
           </w:p>
         </w:tc>
@@ -4605,129 +4394,1863 @@
       <w:r>
         <w:t>System Description</w:t>
       </w:r>
-      <w:r>
-        <w:t xml:space="preserve"> (Melvir will handle this part)</w:t>
-      </w:r>
-    </w:p>
-    <w:p>
-      <w:pPr>
-        <w:pStyle w:val="ProjectTemplateSubheadings"/>
-      </w:pPr>
-      <w:r>
+    </w:p>
+    <w:p>
+      <w:pPr>
+        <w:pStyle w:val="ProjectTemplateSubheadings"/>
+        <w:rPr>
+          <w:u w:val="single"/>
+        </w:rPr>
+      </w:pPr>
+      <w:r>
+        <w:rPr>
+          <w:u w:val="single"/>
+        </w:rPr>
         <w:t>System Overview</w:t>
       </w:r>
     </w:p>
     <w:p>
       <w:pPr>
+        <w:pStyle w:val="ProjectTemplateSubheadings"/>
+        <w:rPr>
+          <w:u w:val="single"/>
+        </w:rPr>
+      </w:pPr>
+    </w:p>
+    <w:p>
+      <w:pPr>
+        <w:pStyle w:val="ProjectTemplateNumbering"/>
+        <w:numPr>
+          <w:ilvl w:val="0"/>
+          <w:numId w:val="0"/>
+        </w:numPr>
+        <w:ind w:left="360"/>
+        <w:rPr>
+          <w:b w:val="0"/>
+          <w:bCs/>
+        </w:rPr>
+      </w:pPr>
+      <w:r>
+        <w:rPr>
+          <w:b w:val="0"/>
+          <w:bCs/>
+        </w:rPr>
+        <w:t>The product uses the Client/Server architecture, thus having separate frontend and backend applications. There are various benefits to doing a product in such an architecture. Firstly, it allows newcomers to be able to understand each part easier and quicker as the codebase is naturally smaller due to it being split. Secondly, deployment is also more straightforward as any changes in frontend will only require re-deployment of the frontend without affecting the backend. Lastly, there are proper segregated concerns of responsibilities for having them separately. For example, the frontend is purely responsible for handling client (user) requests before sending the payloads to the backend. The backend is purely responsible for business logic and to perform data manipulation to/from the database.</w:t>
+      </w:r>
+    </w:p>
+    <w:p>
+      <w:pPr>
+        <w:pStyle w:val="ProjectTemplateNumbering"/>
+        <w:numPr>
+          <w:ilvl w:val="0"/>
+          <w:numId w:val="0"/>
+        </w:numPr>
+        <w:ind w:left="360"/>
+        <w:rPr>
+          <w:b w:val="0"/>
+          <w:bCs/>
+        </w:rPr>
+      </w:pPr>
+      <w:r>
+        <w:rPr>
+          <w:b w:val="0"/>
+          <w:bCs/>
+        </w:rPr>
+        <w:br/>
+        <w:t xml:space="preserve">Naturally, there are challenges to this architecture too. Firstly, it is definitely more complex and complicated to code in compared to having both frontend/backend together in a single application. The technologies are also different (one contains flask/html whilst the other contains flask/python) and thus developers would need a greater range of skillsets. Secondly, </w:t>
+      </w:r>
+      <w:r>
+        <w:rPr>
+          <w:b w:val="0"/>
+          <w:bCs/>
+        </w:rPr>
+        <w:lastRenderedPageBreak/>
+        <w:t>it can also be harder to deploy as the team needs to ensure both deployments are running properly compared to just having to monitor one if both were packaged together.</w:t>
+      </w:r>
+      <w:r>
+        <w:rPr>
+          <w:b w:val="0"/>
+          <w:bCs/>
+        </w:rPr>
+        <w:br/>
+      </w:r>
+      <w:r>
+        <w:rPr>
+          <w:b w:val="0"/>
+          <w:bCs/>
+        </w:rPr>
+        <w:br/>
+        <w:t>However, the team feels that the benefits greatly outweighs the drawbacks thus we decided to proceed with this architecture. Should the team pick up more knowledge on tech standards in future the backend could be further decoupled/decomposed into several different backends to take advantage of the benefits that microservices entail as well.</w:t>
+      </w:r>
+      <w:r>
+        <w:rPr>
+          <w:b w:val="0"/>
+          <w:bCs/>
+        </w:rPr>
+        <w:br/>
+      </w:r>
+    </w:p>
+    <w:p>
+      <w:pPr>
+        <w:pStyle w:val="ProjectTemplateSubheadings"/>
+        <w:rPr>
+          <w:u w:val="single"/>
+        </w:rPr>
+      </w:pPr>
+      <w:r>
+        <w:rPr>
+          <w:u w:val="single"/>
+        </w:rPr>
+        <w:t>Technology Stack</w:t>
+      </w:r>
+    </w:p>
+    <w:p>
+      <w:pPr>
+        <w:pStyle w:val="ProjectTemplateSubheadings"/>
+      </w:pPr>
+      <w:r>
+        <w:rPr>
+          <w:b/>
+          <w:bCs/>
+        </w:rPr>
+        <w:br/>
+      </w:r>
+      <w:r>
+        <w:rPr>
+          <w:b/>
+          <w:bCs/>
+          <w:noProof/>
+        </w:rPr>
+        <w:drawing>
+          <wp:inline distT="0" distB="0" distL="0" distR="0" wp14:anchorId="2A753A94" wp14:editId="193E7E55">
+            <wp:extent cx="5915338" cy="2552161"/>
+            <wp:effectExtent l="0" t="0" r="9525" b="0"/>
+            <wp:docPr id="468647282" name="Picture 1"/>
+            <wp:cNvGraphicFramePr>
+              <a:graphicFrameLocks xmlns:a="http://schemas.openxmlformats.org/drawingml/2006/main" noChangeAspect="1"/>
+            </wp:cNvGraphicFramePr>
+            <a:graphic xmlns:a="http://schemas.openxmlformats.org/drawingml/2006/main">
+              <a:graphicData uri="http://schemas.openxmlformats.org/drawingml/2006/picture">
+                <pic:pic xmlns:pic="http://schemas.openxmlformats.org/drawingml/2006/picture">
+                  <pic:nvPicPr>
+                    <pic:cNvPr id="0" name="Picture 2"/>
+                    <pic:cNvPicPr>
+                      <a:picLocks noChangeAspect="1" noChangeArrowheads="1"/>
+                    </pic:cNvPicPr>
+                  </pic:nvPicPr>
+                  <pic:blipFill>
+                    <a:blip r:embed="rId8" cstate="print">
+                      <a:extLst>
+                        <a:ext uri="{28A0092B-C50C-407E-A947-70E740481C1C}">
+                          <a14:useLocalDpi xmlns:a14="http://schemas.microsoft.com/office/drawing/2010/main" val="0"/>
+                        </a:ext>
+                      </a:extLst>
+                    </a:blip>
+                    <a:srcRect/>
+                    <a:stretch>
+                      <a:fillRect/>
+                    </a:stretch>
+                  </pic:blipFill>
+                  <pic:spPr bwMode="auto">
+                    <a:xfrm>
+                      <a:off x="0" y="0"/>
+                      <a:ext cx="5938634" cy="2562212"/>
+                    </a:xfrm>
+                    <a:prstGeom prst="rect">
+                      <a:avLst/>
+                    </a:prstGeom>
+                    <a:noFill/>
+                  </pic:spPr>
+                </pic:pic>
+              </a:graphicData>
+            </a:graphic>
+          </wp:inline>
+        </w:drawing>
+      </w:r>
+      <w:r>
+        <w:br/>
+      </w:r>
+    </w:p>
+    <w:p>
+      <w:pPr>
+        <w:pStyle w:val="ProjectTemplateSubheadings"/>
+      </w:pPr>
+    </w:p>
+    <w:p>
+      <w:pPr>
+        <w:pStyle w:val="ProjectTemplateSubheadings"/>
+      </w:pPr>
+    </w:p>
+    <w:p>
+      <w:pPr>
+        <w:pStyle w:val="ProjectTemplateSubheadings"/>
+      </w:pPr>
+    </w:p>
+    <w:p>
+      <w:pPr>
+        <w:pStyle w:val="ProjectTemplateSubheadings"/>
+      </w:pPr>
+    </w:p>
+    <w:p>
+      <w:pPr>
+        <w:pStyle w:val="ProjectTemplateSubheadings"/>
+      </w:pPr>
+    </w:p>
+    <w:p>
+      <w:pPr>
+        <w:pStyle w:val="ProjectTemplateSubheadings"/>
+      </w:pPr>
+    </w:p>
+    <w:p>
+      <w:pPr>
+        <w:pStyle w:val="ProjectTemplateSubheadings"/>
+      </w:pPr>
+    </w:p>
+    <w:p>
+      <w:pPr>
+        <w:pStyle w:val="ProjectTemplateSubheadings"/>
+      </w:pPr>
+    </w:p>
+    <w:p>
+      <w:pPr>
+        <w:pStyle w:val="ProjectTemplateSubheadings"/>
+      </w:pPr>
+    </w:p>
+    <w:p>
+      <w:pPr>
+        <w:pStyle w:val="ProjectTemplateSubheadings"/>
+        <w:rPr>
+          <w:u w:val="single"/>
+        </w:rPr>
+      </w:pPr>
+      <w:r>
+        <w:lastRenderedPageBreak/>
+        <w:br/>
+      </w:r>
+      <w:r>
+        <w:rPr>
+          <w:u w:val="single"/>
+        </w:rPr>
+        <w:t>Application Architecture</w:t>
+      </w:r>
+    </w:p>
+    <w:p>
+      <w:pPr>
+        <w:pStyle w:val="ProjectTemplateNumbering"/>
+        <w:numPr>
+          <w:ilvl w:val="0"/>
+          <w:numId w:val="0"/>
+        </w:numPr>
+        <w:ind w:left="360"/>
+      </w:pPr>
+      <w:r>
+        <w:br/>
+      </w:r>
+      <w:r>
+        <w:drawing>
+          <wp:inline distT="0" distB="0" distL="0" distR="0" wp14:anchorId="439DCDC7" wp14:editId="046B25AC">
+            <wp:extent cx="5943600" cy="3752850"/>
+            <wp:effectExtent l="0" t="0" r="0" b="0"/>
+            <wp:docPr id="52965023" name="Picture 1"/>
+            <wp:cNvGraphicFramePr>
+              <a:graphicFrameLocks xmlns:a="http://schemas.openxmlformats.org/drawingml/2006/main" noChangeAspect="1"/>
+            </wp:cNvGraphicFramePr>
+            <a:graphic xmlns:a="http://schemas.openxmlformats.org/drawingml/2006/main">
+              <a:graphicData uri="http://schemas.openxmlformats.org/drawingml/2006/picture">
+                <pic:pic xmlns:pic="http://schemas.openxmlformats.org/drawingml/2006/picture">
+                  <pic:nvPicPr>
+                    <pic:cNvPr id="52965023" name=""/>
+                    <pic:cNvPicPr/>
+                  </pic:nvPicPr>
+                  <pic:blipFill>
+                    <a:blip r:embed="rId9"/>
+                    <a:stretch>
+                      <a:fillRect/>
+                    </a:stretch>
+                  </pic:blipFill>
+                  <pic:spPr>
+                    <a:xfrm>
+                      <a:off x="0" y="0"/>
+                      <a:ext cx="5943600" cy="3752850"/>
+                    </a:xfrm>
+                    <a:prstGeom prst="rect">
+                      <a:avLst/>
+                    </a:prstGeom>
+                  </pic:spPr>
+                </pic:pic>
+              </a:graphicData>
+            </a:graphic>
+          </wp:inline>
+        </w:drawing>
+      </w:r>
+    </w:p>
+    <w:p>
+      <w:pPr>
         <w:pStyle w:val="ProjectTemplateContent"/>
-      </w:pPr>
-      <w:r>
-        <w:t xml:space="preserve">Introduce the system and the main challenges. </w:t>
-      </w:r>
-    </w:p>
-    <w:p>
-      <w:pPr>
-        <w:pStyle w:val="ProjectTemplateContent"/>
-      </w:pPr>
-      <w:proofErr w:type="spellStart"/>
-      <w:r>
-        <w:t>Summarise</w:t>
-      </w:r>
-      <w:proofErr w:type="spellEnd"/>
-      <w:r>
-        <w:t xml:space="preserve"> the rationale for the design. </w:t>
-      </w:r>
-    </w:p>
-    <w:p>
-      <w:pPr>
-        <w:pStyle w:val="ProjectTemplateContent"/>
-      </w:pPr>
-      <w:r>
-        <w:t xml:space="preserve">Include a Context Diagram showing how the system interacts with external services, databases, </w:t>
-      </w:r>
-      <w:r>
-        <w:t>etc</w:t>
-      </w:r>
-      <w:r>
-        <w:t xml:space="preserve">. </w:t>
-      </w:r>
-      <w:r>
-        <w:t>Mark</w:t>
-      </w:r>
-      <w:r>
-        <w:t xml:space="preserve"> the boundaries of the system. </w:t>
-      </w:r>
-    </w:p>
-    <w:p>
-      <w:pPr>
-        <w:pStyle w:val="ProjectTemplateContent"/>
-      </w:pPr>
-      <w:r>
-        <w:t xml:space="preserve">Briefly explain the system’s external interactions. </w:t>
-      </w:r>
-    </w:p>
-    <w:p>
-      <w:pPr>
-        <w:pStyle w:val="ProjectTemplateSubheadings"/>
-      </w:pPr>
-      <w:r>
-        <w:t xml:space="preserve">Guides to the Main Architectural Views </w:t>
-      </w:r>
-    </w:p>
-    <w:p>
-      <w:pPr>
-        <w:pStyle w:val="ProjectTemplateContent"/>
-      </w:pPr>
-      <w:r>
-        <w:t>For each view, provide a</w:t>
-      </w:r>
-      <w:r>
-        <w:t>n appropriate</w:t>
-      </w:r>
-      <w:r>
-        <w:t xml:space="preserve"> </w:t>
-      </w:r>
-      <w:r>
-        <w:t>d</w:t>
-      </w:r>
-      <w:r>
-        <w:t xml:space="preserve">iagram. </w:t>
-      </w:r>
-    </w:p>
-    <w:p>
-      <w:pPr>
-        <w:pStyle w:val="ProjectTemplateContent"/>
-      </w:pPr>
-      <w:r>
-        <w:t>For the architectural elements</w:t>
-      </w:r>
-      <w:r>
-        <w:t>,</w:t>
-      </w:r>
-      <w:r>
-        <w:t xml:space="preserve"> provide a</w:t>
-      </w:r>
-      <w:r>
-        <w:t xml:space="preserve"> c</w:t>
-      </w:r>
-      <w:r>
-        <w:t>atalog</w:t>
-      </w:r>
-      <w:r>
-        <w:t>ue entry</w:t>
-      </w:r>
-      <w:r>
-        <w:t xml:space="preserve"> with the name and purpose of each element. </w:t>
-      </w:r>
-    </w:p>
-    <w:p>
-      <w:pPr>
-        <w:pStyle w:val="ProjectTemplateContent"/>
-      </w:pPr>
-      <w:r>
-        <w:t xml:space="preserve">For each element, identify the single owner in the team, even if multiple team members contributed to the element. </w:t>
-      </w:r>
-    </w:p>
+        <w:numPr>
+          <w:ilvl w:val="0"/>
+          <w:numId w:val="0"/>
+        </w:numPr>
+        <w:ind w:left="1080"/>
+      </w:pPr>
+    </w:p>
+    <w:p>
+      <w:pPr>
+        <w:pStyle w:val="ProjectTemplateSubheadings"/>
+        <w:rPr>
+          <w:i w:val="0"/>
+          <w:iCs/>
+        </w:rPr>
+      </w:pPr>
+      <w:r>
+        <w:rPr>
+          <w:i w:val="0"/>
+          <w:iCs/>
+        </w:rPr>
+        <w:t>There is a single frontend application that interacts with a single backend application. However, the backend application serves API routes on various different components. Each of this components take care of their own set domain boundary. For example, all authentication (such as register/login/logout) APIs are stored in the auth.py file. It makes it self-explanatory and also aids troubleshooting allowing faults to be narrowed much quicker. If there are any new authentication data required from the database, a new API route can be created in the auth.py file which will then be served by the ase-backend service.</w:t>
+      </w:r>
+    </w:p>
+    <w:p>
+      <w:pPr>
+        <w:pStyle w:val="ProjectTemplateSubheadings"/>
+        <w:rPr>
+          <w:i w:val="0"/>
+          <w:iCs/>
+        </w:rPr>
+      </w:pPr>
+    </w:p>
+    <w:p>
+      <w:pPr>
+        <w:pStyle w:val="ProjectTemplateSubheadings"/>
+        <w:rPr>
+          <w:i w:val="0"/>
+          <w:iCs/>
+        </w:rPr>
+      </w:pPr>
+      <w:r>
+        <w:rPr>
+          <w:i w:val="0"/>
+          <w:iCs/>
+        </w:rPr>
+        <w:t xml:space="preserve">Below is a summary of the API routes created for each backend component and also the team member that was in-charge to lead the development for it. Naturally, the same person who worked on that backend component also worked on the same frontend component to take care of the display on the pages. However, in light of having consistent code, we came up with proper code standards and flow. Then, with that as reference code and design flow, all </w:t>
+      </w:r>
+      <w:r>
+        <w:rPr>
+          <w:i w:val="0"/>
+          <w:iCs/>
+        </w:rPr>
+        <w:lastRenderedPageBreak/>
+        <w:t>of us managed to code well with proper standards. Thus, a new developer joining would not get a shock encountering completely different code and flow from page to page.</w:t>
+      </w:r>
+    </w:p>
+    <w:p>
+      <w:pPr>
+        <w:pStyle w:val="ProjectTemplateSubheadings"/>
+        <w:ind w:left="0"/>
+      </w:pPr>
+      <w:r>
+        <w:br/>
+      </w:r>
+      <w:r>
+        <w:rPr>
+          <w:u w:val="single"/>
+        </w:rPr>
+        <w:t>Components Breakdown &amp; Member in-charge</w:t>
+      </w:r>
+    </w:p>
+    <w:tbl>
+      <w:tblPr>
+        <w:tblStyle w:val="TableGrid"/>
+        <w:tblW w:w="0" w:type="auto"/>
+        <w:tblLook w:val="04A0" w:firstRow="1" w:lastRow="0" w:firstColumn="1" w:lastColumn="0" w:noHBand="0" w:noVBand="1"/>
+      </w:tblPr>
+      <w:tblGrid>
+        <w:gridCol w:w="1406"/>
+        <w:gridCol w:w="4080"/>
+        <w:gridCol w:w="2607"/>
+        <w:gridCol w:w="1257"/>
+      </w:tblGrid>
+      <w:tr>
+        <w:tc>
+          <w:tcPr>
+            <w:tcW w:w="1410" w:type="dxa"/>
+          </w:tcPr>
+          <w:p>
+            <w:r>
+              <w:t>Back-end Component</w:t>
+            </w:r>
+          </w:p>
+        </w:tc>
+        <w:tc>
+          <w:tcPr>
+            <w:tcW w:w="3942" w:type="dxa"/>
+          </w:tcPr>
+          <w:p>
+            <w:r>
+              <w:t>API routes created</w:t>
+            </w:r>
+          </w:p>
+        </w:tc>
+        <w:tc>
+          <w:tcPr>
+            <w:tcW w:w="2723" w:type="dxa"/>
+          </w:tcPr>
+          <w:p>
+            <w:r>
+              <w:t>Description of their usage</w:t>
+            </w:r>
+          </w:p>
+        </w:tc>
+        <w:tc>
+          <w:tcPr>
+            <w:tcW w:w="1275" w:type="dxa"/>
+          </w:tcPr>
+          <w:p>
+            <w:r>
+              <w:t>Team Member in-charge</w:t>
+            </w:r>
+          </w:p>
+        </w:tc>
+      </w:tr>
+      <w:tr>
+        <w:tc>
+          <w:tcPr>
+            <w:tcW w:w="1410" w:type="dxa"/>
+          </w:tcPr>
+          <w:p>
+            <w:r>
+              <w:t>Auth</w:t>
+            </w:r>
+          </w:p>
+        </w:tc>
+        <w:tc>
+          <w:tcPr>
+            <w:tcW w:w="3942" w:type="dxa"/>
+          </w:tcPr>
+          <w:p>
+            <w:pPr>
+              <w:shd w:val="clear" w:color="auto" w:fill="FFFFFE"/>
+              <w:spacing w:line="300" w:lineRule="atLeast"/>
+              <w:rPr>
+                <w:rFonts w:ascii="Source Code Pro" w:eastAsia="Times New Roman" w:hAnsi="Source Code Pro" w:cs="Times New Roman"/>
+                <w:color w:val="000000"/>
+                <w:sz w:val="23"/>
+                <w:szCs w:val="23"/>
+                <w:lang w:val="en-SG" w:eastAsia="zh-CN" w:bidi="he-IL"/>
+              </w:rPr>
+            </w:pPr>
+            <w:r>
+              <w:rPr>
+                <w:rFonts w:ascii="Source Code Pro" w:eastAsia="Times New Roman" w:hAnsi="Source Code Pro" w:cs="Times New Roman"/>
+                <w:color w:val="A31515"/>
+                <w:sz w:val="23"/>
+                <w:szCs w:val="23"/>
+                <w:lang w:val="en-SG" w:eastAsia="zh-CN" w:bidi="he-IL"/>
+              </w:rPr>
+              <w:t>/api/register</w:t>
+            </w:r>
+            <w:r>
+              <w:rPr>
+                <w:rFonts w:ascii="Source Code Pro" w:eastAsia="Times New Roman" w:hAnsi="Source Code Pro" w:cs="Times New Roman"/>
+                <w:color w:val="A31515"/>
+                <w:sz w:val="23"/>
+                <w:szCs w:val="23"/>
+                <w:lang w:val="en-SG" w:eastAsia="zh-CN" w:bidi="he-IL"/>
+              </w:rPr>
+              <w:br/>
+            </w:r>
+            <w:r>
+              <w:rPr>
+                <w:rFonts w:ascii="Source Code Pro" w:eastAsia="Times New Roman" w:hAnsi="Source Code Pro" w:cs="Times New Roman"/>
+                <w:color w:val="A31515"/>
+                <w:sz w:val="23"/>
+                <w:szCs w:val="23"/>
+                <w:lang w:val="en-SG" w:eastAsia="zh-CN" w:bidi="he-IL"/>
+              </w:rPr>
+              <w:t>/api/login</w:t>
+            </w:r>
+          </w:p>
+          <w:p>
+            <w:pPr>
+              <w:shd w:val="clear" w:color="auto" w:fill="FFFFFE"/>
+              <w:spacing w:line="300" w:lineRule="atLeast"/>
+              <w:rPr>
+                <w:rFonts w:ascii="Source Code Pro" w:eastAsia="Times New Roman" w:hAnsi="Source Code Pro" w:cs="Times New Roman"/>
+                <w:color w:val="000000"/>
+                <w:sz w:val="23"/>
+                <w:szCs w:val="23"/>
+                <w:lang w:val="en-SG" w:eastAsia="zh-CN" w:bidi="he-IL"/>
+              </w:rPr>
+            </w:pPr>
+            <w:r>
+              <w:rPr>
+                <w:rFonts w:ascii="Source Code Pro" w:eastAsia="Times New Roman" w:hAnsi="Source Code Pro" w:cs="Times New Roman"/>
+                <w:color w:val="A31515"/>
+                <w:sz w:val="23"/>
+                <w:szCs w:val="23"/>
+                <w:lang w:val="en-SG" w:eastAsia="zh-CN" w:bidi="he-IL"/>
+              </w:rPr>
+              <w:t>/api/&lt;int:id&gt;/loadUser</w:t>
+            </w:r>
+          </w:p>
+          <w:p>
+            <w:pPr>
+              <w:shd w:val="clear" w:color="auto" w:fill="FFFFFE"/>
+              <w:spacing w:line="300" w:lineRule="atLeast"/>
+              <w:rPr>
+                <w:rFonts w:ascii="Source Code Pro" w:eastAsia="Times New Roman" w:hAnsi="Source Code Pro" w:cs="Times New Roman"/>
+                <w:color w:val="000000"/>
+                <w:sz w:val="23"/>
+                <w:szCs w:val="23"/>
+                <w:lang w:val="en-SG" w:eastAsia="zh-CN" w:bidi="he-IL"/>
+              </w:rPr>
+            </w:pPr>
+          </w:p>
+        </w:tc>
+        <w:tc>
+          <w:tcPr>
+            <w:tcW w:w="2723" w:type="dxa"/>
+          </w:tcPr>
+          <w:p>
+            <w:r>
+              <w:t>For user registration</w:t>
+            </w:r>
+            <w:r>
+              <w:br/>
+            </w:r>
+            <w:r>
+              <w:t xml:space="preserve">For user </w:t>
+            </w:r>
+            <w:r>
+              <w:t>login</w:t>
+            </w:r>
+            <w:r>
+              <w:br/>
+              <w:t>To load user information into session upon successful login</w:t>
+            </w:r>
+          </w:p>
+        </w:tc>
+        <w:tc>
+          <w:tcPr>
+            <w:tcW w:w="1275" w:type="dxa"/>
+          </w:tcPr>
+          <w:p>
+            <w:r>
+              <w:t>Melvir</w:t>
+            </w:r>
+          </w:p>
+        </w:tc>
+      </w:tr>
+      <w:tr>
+        <w:tc>
+          <w:tcPr>
+            <w:tcW w:w="1410" w:type="dxa"/>
+          </w:tcPr>
+          <w:p>
+            <w:r>
+              <w:t>Booking</w:t>
+            </w:r>
+          </w:p>
+        </w:tc>
+        <w:tc>
+          <w:tcPr>
+            <w:tcW w:w="3942" w:type="dxa"/>
+          </w:tcPr>
+          <w:p>
+            <w:pPr>
+              <w:shd w:val="clear" w:color="auto" w:fill="FFFFFE"/>
+              <w:spacing w:line="300" w:lineRule="atLeast"/>
+              <w:rPr>
+                <w:rFonts w:ascii="Source Code Pro" w:eastAsia="Times New Roman" w:hAnsi="Source Code Pro" w:cs="Times New Roman"/>
+                <w:color w:val="000000"/>
+                <w:sz w:val="23"/>
+                <w:szCs w:val="23"/>
+                <w:lang w:val="en-SG" w:eastAsia="zh-CN" w:bidi="he-IL"/>
+              </w:rPr>
+            </w:pPr>
+            <w:r>
+              <w:rPr>
+                <w:rFonts w:ascii="Source Code Pro" w:eastAsia="Times New Roman" w:hAnsi="Source Code Pro" w:cs="Times New Roman"/>
+                <w:color w:val="A31515"/>
+                <w:sz w:val="23"/>
+                <w:szCs w:val="23"/>
+                <w:lang w:val="en-SG" w:eastAsia="zh-CN" w:bidi="he-IL"/>
+              </w:rPr>
+              <w:t>/api/showCars</w:t>
+            </w:r>
+            <w:r>
+              <w:rPr>
+                <w:rFonts w:ascii="Source Code Pro" w:eastAsia="Times New Roman" w:hAnsi="Source Code Pro" w:cs="Times New Roman"/>
+                <w:color w:val="A31515"/>
+                <w:sz w:val="23"/>
+                <w:szCs w:val="23"/>
+                <w:lang w:val="en-SG" w:eastAsia="zh-CN" w:bidi="he-IL"/>
+              </w:rPr>
+              <w:br/>
+            </w:r>
+          </w:p>
+          <w:p>
+            <w:pPr>
+              <w:shd w:val="clear" w:color="auto" w:fill="FFFFFE"/>
+              <w:spacing w:line="300" w:lineRule="atLeast"/>
+              <w:rPr>
+                <w:rFonts w:ascii="Source Code Pro" w:eastAsia="Times New Roman" w:hAnsi="Source Code Pro" w:cs="Times New Roman"/>
+                <w:color w:val="000000"/>
+                <w:sz w:val="23"/>
+                <w:szCs w:val="23"/>
+                <w:lang w:val="en-SG" w:eastAsia="zh-CN" w:bidi="he-IL"/>
+              </w:rPr>
+            </w:pPr>
+            <w:r>
+              <w:rPr>
+                <w:rFonts w:ascii="Source Code Pro" w:eastAsia="Times New Roman" w:hAnsi="Source Code Pro" w:cs="Times New Roman"/>
+                <w:color w:val="A31515"/>
+                <w:sz w:val="23"/>
+                <w:szCs w:val="23"/>
+                <w:lang w:val="en-SG" w:eastAsia="zh-CN" w:bidi="he-IL"/>
+              </w:rPr>
+              <w:t>/api/bookcar</w:t>
+            </w:r>
+            <w:r>
+              <w:rPr>
+                <w:rFonts w:ascii="Source Code Pro" w:eastAsia="Times New Roman" w:hAnsi="Source Code Pro" w:cs="Times New Roman"/>
+                <w:color w:val="A31515"/>
+                <w:sz w:val="23"/>
+                <w:szCs w:val="23"/>
+                <w:lang w:val="en-SG" w:eastAsia="zh-CN" w:bidi="he-IL"/>
+              </w:rPr>
+              <w:br/>
+            </w:r>
+          </w:p>
+          <w:p>
+            <w:pPr>
+              <w:shd w:val="clear" w:color="auto" w:fill="FFFFFE"/>
+              <w:spacing w:line="300" w:lineRule="atLeast"/>
+              <w:rPr>
+                <w:rFonts w:ascii="Source Code Pro" w:eastAsia="Times New Roman" w:hAnsi="Source Code Pro" w:cs="Times New Roman"/>
+                <w:color w:val="000000"/>
+                <w:sz w:val="23"/>
+                <w:szCs w:val="23"/>
+                <w:lang w:val="en-SG" w:eastAsia="zh-CN" w:bidi="he-IL"/>
+              </w:rPr>
+            </w:pPr>
+            <w:r>
+              <w:rPr>
+                <w:rFonts w:ascii="Source Code Pro" w:eastAsia="Times New Roman" w:hAnsi="Source Code Pro" w:cs="Times New Roman"/>
+                <w:color w:val="A31515"/>
+                <w:sz w:val="23"/>
+                <w:szCs w:val="23"/>
+                <w:lang w:val="en-SG" w:eastAsia="zh-CN" w:bidi="he-IL"/>
+              </w:rPr>
+              <w:t>/api/listRequests</w:t>
+            </w:r>
+            <w:r>
+              <w:rPr>
+                <w:rFonts w:ascii="Source Code Pro" w:eastAsia="Times New Roman" w:hAnsi="Source Code Pro" w:cs="Times New Roman"/>
+                <w:color w:val="A31515"/>
+                <w:sz w:val="23"/>
+                <w:szCs w:val="23"/>
+                <w:lang w:val="en-SG" w:eastAsia="zh-CN" w:bidi="he-IL"/>
+              </w:rPr>
+              <w:br/>
+            </w:r>
+          </w:p>
+          <w:p>
+            <w:pPr>
+              <w:shd w:val="clear" w:color="auto" w:fill="FFFFFE"/>
+              <w:spacing w:line="300" w:lineRule="atLeast"/>
+              <w:rPr>
+                <w:rFonts w:ascii="Source Code Pro" w:eastAsia="Times New Roman" w:hAnsi="Source Code Pro" w:cs="Times New Roman"/>
+                <w:color w:val="000000"/>
+                <w:sz w:val="23"/>
+                <w:szCs w:val="23"/>
+                <w:lang w:val="en-SG" w:eastAsia="zh-CN" w:bidi="he-IL"/>
+              </w:rPr>
+            </w:pPr>
+            <w:r>
+              <w:rPr>
+                <w:rFonts w:ascii="Source Code Pro" w:eastAsia="Times New Roman" w:hAnsi="Source Code Pro" w:cs="Times New Roman"/>
+                <w:color w:val="A31515"/>
+                <w:sz w:val="23"/>
+                <w:szCs w:val="23"/>
+                <w:lang w:val="en-SG" w:eastAsia="zh-CN" w:bidi="he-IL"/>
+              </w:rPr>
+              <w:t>/api/checkBooking</w:t>
+            </w:r>
+            <w:r>
+              <w:rPr>
+                <w:rFonts w:ascii="Source Code Pro" w:eastAsia="Times New Roman" w:hAnsi="Source Code Pro" w:cs="Times New Roman"/>
+                <w:color w:val="A31515"/>
+                <w:sz w:val="23"/>
+                <w:szCs w:val="23"/>
+                <w:lang w:val="en-SG" w:eastAsia="zh-CN" w:bidi="he-IL"/>
+              </w:rPr>
+              <w:br/>
+            </w:r>
+            <w:r>
+              <w:rPr>
+                <w:rFonts w:ascii="Source Code Pro" w:eastAsia="Times New Roman" w:hAnsi="Source Code Pro" w:cs="Times New Roman"/>
+                <w:color w:val="000000"/>
+                <w:sz w:val="23"/>
+                <w:szCs w:val="23"/>
+                <w:lang w:val="en-SG" w:eastAsia="zh-CN" w:bidi="he-IL"/>
+              </w:rPr>
+              <w:br/>
+            </w:r>
+          </w:p>
+          <w:p>
+            <w:pPr>
+              <w:shd w:val="clear" w:color="auto" w:fill="FFFFFE"/>
+              <w:spacing w:line="300" w:lineRule="atLeast"/>
+              <w:rPr>
+                <w:rFonts w:ascii="Source Code Pro" w:eastAsia="Times New Roman" w:hAnsi="Source Code Pro" w:cs="Times New Roman"/>
+                <w:color w:val="000000"/>
+                <w:sz w:val="23"/>
+                <w:szCs w:val="23"/>
+                <w:lang w:val="en-SG" w:eastAsia="zh-CN" w:bidi="he-IL"/>
+              </w:rPr>
+            </w:pPr>
+            <w:r>
+              <w:rPr>
+                <w:rFonts w:ascii="Source Code Pro" w:eastAsia="Times New Roman" w:hAnsi="Source Code Pro" w:cs="Times New Roman"/>
+                <w:color w:val="A31515"/>
+                <w:sz w:val="23"/>
+                <w:szCs w:val="23"/>
+                <w:lang w:val="en-SG" w:eastAsia="zh-CN" w:bidi="he-IL"/>
+              </w:rPr>
+              <w:t>/api/&lt;int:id&gt;/acceptJob</w:t>
+            </w:r>
+            <w:r>
+              <w:rPr>
+                <w:rFonts w:ascii="Source Code Pro" w:eastAsia="Times New Roman" w:hAnsi="Source Code Pro" w:cs="Times New Roman"/>
+                <w:color w:val="A31515"/>
+                <w:sz w:val="23"/>
+                <w:szCs w:val="23"/>
+                <w:lang w:val="en-SG" w:eastAsia="zh-CN" w:bidi="he-IL"/>
+              </w:rPr>
+              <w:br/>
+            </w:r>
+          </w:p>
+          <w:p>
+            <w:pPr>
+              <w:shd w:val="clear" w:color="auto" w:fill="FFFFFE"/>
+              <w:spacing w:line="300" w:lineRule="atLeast"/>
+              <w:rPr>
+                <w:rFonts w:ascii="Source Code Pro" w:eastAsia="Times New Roman" w:hAnsi="Source Code Pro" w:cs="Times New Roman"/>
+                <w:color w:val="000000"/>
+                <w:sz w:val="23"/>
+                <w:szCs w:val="23"/>
+                <w:lang w:val="en-SG" w:eastAsia="zh-CN" w:bidi="he-IL"/>
+              </w:rPr>
+            </w:pPr>
+            <w:r>
+              <w:rPr>
+                <w:rFonts w:ascii="Source Code Pro" w:eastAsia="Times New Roman" w:hAnsi="Source Code Pro" w:cs="Times New Roman"/>
+                <w:color w:val="A31515"/>
+                <w:sz w:val="23"/>
+                <w:szCs w:val="23"/>
+                <w:lang w:val="en-SG" w:eastAsia="zh-CN" w:bidi="he-IL"/>
+              </w:rPr>
+              <w:t>/api/&lt;int:id&gt;/getCarId</w:t>
+            </w:r>
+          </w:p>
+          <w:p>
+            <w:pPr>
+              <w:shd w:val="clear" w:color="auto" w:fill="FFFFFE"/>
+              <w:spacing w:line="300" w:lineRule="atLeast"/>
+              <w:rPr>
+                <w:rFonts w:ascii="Source Code Pro" w:eastAsia="Times New Roman" w:hAnsi="Source Code Pro" w:cs="Times New Roman"/>
+                <w:color w:val="000000"/>
+                <w:sz w:val="23"/>
+                <w:szCs w:val="23"/>
+                <w:lang w:val="en-SG" w:eastAsia="zh-CN" w:bidi="he-IL"/>
+              </w:rPr>
+            </w:pPr>
+            <w:r>
+              <w:rPr>
+                <w:rFonts w:ascii="Source Code Pro" w:eastAsia="Times New Roman" w:hAnsi="Source Code Pro" w:cs="Times New Roman"/>
+                <w:color w:val="A31515"/>
+                <w:sz w:val="23"/>
+                <w:szCs w:val="23"/>
+                <w:lang w:val="en-SG" w:eastAsia="zh-CN" w:bidi="he-IL"/>
+              </w:rPr>
+              <w:t>/api/&lt;int:id&gt;/getCarDetails</w:t>
+            </w:r>
+          </w:p>
+          <w:p>
+            <w:pPr>
+              <w:shd w:val="clear" w:color="auto" w:fill="FFFFFE"/>
+              <w:spacing w:line="300" w:lineRule="atLeast"/>
+              <w:rPr>
+                <w:rFonts w:ascii="Source Code Pro" w:eastAsia="Times New Roman" w:hAnsi="Source Code Pro" w:cs="Times New Roman"/>
+                <w:color w:val="000000"/>
+                <w:sz w:val="23"/>
+                <w:szCs w:val="23"/>
+                <w:lang w:val="en-SG" w:eastAsia="zh-CN" w:bidi="he-IL"/>
+              </w:rPr>
+            </w:pPr>
+            <w:r>
+              <w:rPr>
+                <w:rFonts w:ascii="Source Code Pro" w:eastAsia="Times New Roman" w:hAnsi="Source Code Pro" w:cs="Times New Roman"/>
+                <w:color w:val="A31515"/>
+                <w:sz w:val="23"/>
+                <w:szCs w:val="23"/>
+                <w:lang w:val="en-SG" w:eastAsia="zh-CN" w:bidi="he-IL"/>
+              </w:rPr>
+              <w:t>/api/listBookings</w:t>
+            </w:r>
+            <w:r>
+              <w:rPr>
+                <w:rFonts w:ascii="Source Code Pro" w:eastAsia="Times New Roman" w:hAnsi="Source Code Pro" w:cs="Times New Roman"/>
+                <w:color w:val="A31515"/>
+                <w:sz w:val="23"/>
+                <w:szCs w:val="23"/>
+                <w:lang w:val="en-SG" w:eastAsia="zh-CN" w:bidi="he-IL"/>
+              </w:rPr>
+              <w:br/>
+            </w:r>
+          </w:p>
+          <w:p>
+            <w:pPr>
+              <w:shd w:val="clear" w:color="auto" w:fill="FFFFFE"/>
+              <w:spacing w:line="300" w:lineRule="atLeast"/>
+              <w:rPr>
+                <w:rFonts w:ascii="Source Code Pro" w:eastAsia="Times New Roman" w:hAnsi="Source Code Pro" w:cs="Times New Roman"/>
+                <w:color w:val="000000"/>
+                <w:sz w:val="23"/>
+                <w:szCs w:val="23"/>
+                <w:lang w:val="en-SG" w:eastAsia="zh-CN" w:bidi="he-IL"/>
+              </w:rPr>
+            </w:pPr>
+            <w:r>
+              <w:rPr>
+                <w:rFonts w:ascii="Source Code Pro" w:eastAsia="Times New Roman" w:hAnsi="Source Code Pro" w:cs="Times New Roman"/>
+                <w:color w:val="A31515"/>
+                <w:sz w:val="23"/>
+                <w:szCs w:val="23"/>
+                <w:lang w:val="en-SG" w:eastAsia="zh-CN" w:bidi="he-IL"/>
+              </w:rPr>
+              <w:t>/api/startBooking</w:t>
+            </w:r>
+            <w:r>
+              <w:rPr>
+                <w:rFonts w:ascii="Source Code Pro" w:eastAsia="Times New Roman" w:hAnsi="Source Code Pro" w:cs="Times New Roman"/>
+                <w:color w:val="A31515"/>
+                <w:sz w:val="23"/>
+                <w:szCs w:val="23"/>
+                <w:lang w:val="en-SG" w:eastAsia="zh-CN" w:bidi="he-IL"/>
+              </w:rPr>
+              <w:br/>
+            </w:r>
+            <w:r>
+              <w:rPr>
+                <w:rFonts w:ascii="Source Code Pro" w:eastAsia="Times New Roman" w:hAnsi="Source Code Pro" w:cs="Times New Roman"/>
+                <w:color w:val="000000"/>
+                <w:sz w:val="23"/>
+                <w:szCs w:val="23"/>
+                <w:lang w:val="en-SG" w:eastAsia="zh-CN" w:bidi="he-IL"/>
+              </w:rPr>
+              <w:br/>
+            </w:r>
+          </w:p>
+          <w:p>
+            <w:pPr>
+              <w:shd w:val="clear" w:color="auto" w:fill="FFFFFE"/>
+              <w:spacing w:line="300" w:lineRule="atLeast"/>
+              <w:rPr>
+                <w:rFonts w:ascii="Source Code Pro" w:eastAsia="Times New Roman" w:hAnsi="Source Code Pro" w:cs="Times New Roman"/>
+                <w:color w:val="000000"/>
+                <w:sz w:val="23"/>
+                <w:szCs w:val="23"/>
+                <w:lang w:val="en-SG" w:eastAsia="zh-CN" w:bidi="he-IL"/>
+              </w:rPr>
+            </w:pPr>
+            <w:r>
+              <w:rPr>
+                <w:rFonts w:ascii="Source Code Pro" w:eastAsia="Times New Roman" w:hAnsi="Source Code Pro" w:cs="Times New Roman"/>
+                <w:color w:val="A31515"/>
+                <w:sz w:val="23"/>
+                <w:szCs w:val="23"/>
+                <w:lang w:val="en-SG" w:eastAsia="zh-CN" w:bidi="he-IL"/>
+              </w:rPr>
+              <w:t>/api/completeBooking</w:t>
+            </w:r>
+            <w:r>
+              <w:rPr>
+                <w:rFonts w:ascii="Source Code Pro" w:eastAsia="Times New Roman" w:hAnsi="Source Code Pro" w:cs="Times New Roman"/>
+                <w:color w:val="A31515"/>
+                <w:sz w:val="23"/>
+                <w:szCs w:val="23"/>
+                <w:lang w:val="en-SG" w:eastAsia="zh-CN" w:bidi="he-IL"/>
+              </w:rPr>
+              <w:br/>
+            </w:r>
+            <w:r>
+              <w:rPr>
+                <w:rFonts w:ascii="Source Code Pro" w:eastAsia="Times New Roman" w:hAnsi="Source Code Pro" w:cs="Times New Roman"/>
+                <w:color w:val="A31515"/>
+                <w:sz w:val="23"/>
+                <w:szCs w:val="23"/>
+                <w:lang w:val="en-SG" w:eastAsia="zh-CN" w:bidi="he-IL"/>
+              </w:rPr>
+              <w:br/>
+            </w:r>
+          </w:p>
+          <w:p>
+            <w:pPr>
+              <w:shd w:val="clear" w:color="auto" w:fill="FFFFFE"/>
+              <w:spacing w:line="300" w:lineRule="atLeast"/>
+              <w:rPr>
+                <w:rFonts w:ascii="Source Code Pro" w:eastAsia="Times New Roman" w:hAnsi="Source Code Pro" w:cs="Times New Roman"/>
+                <w:color w:val="000000"/>
+                <w:sz w:val="23"/>
+                <w:szCs w:val="23"/>
+                <w:lang w:val="en-SG" w:eastAsia="zh-CN" w:bidi="he-IL"/>
+              </w:rPr>
+            </w:pPr>
+            <w:r>
+              <w:rPr>
+                <w:rFonts w:ascii="Source Code Pro" w:eastAsia="Times New Roman" w:hAnsi="Source Code Pro" w:cs="Times New Roman"/>
+                <w:color w:val="A31515"/>
+                <w:sz w:val="23"/>
+                <w:szCs w:val="23"/>
+                <w:lang w:val="en-SG" w:eastAsia="zh-CN" w:bidi="he-IL"/>
+              </w:rPr>
+              <w:t>/api/rateDriver</w:t>
+            </w:r>
+          </w:p>
+          <w:p>
+            <w:pPr>
+              <w:rPr>
+                <w:lang w:val="en-SG"/>
+              </w:rPr>
+            </w:pPr>
+          </w:p>
+        </w:tc>
+        <w:tc>
+          <w:tcPr>
+            <w:tcW w:w="2723" w:type="dxa"/>
+          </w:tcPr>
+          <w:p>
+            <w:r>
+              <w:t>To display cars for Provider</w:t>
+            </w:r>
+            <w:r>
+              <w:br/>
+            </w:r>
+            <w:r>
+              <w:t>To</w:t>
+            </w:r>
+            <w:r>
+              <w:t xml:space="preserve"> start car booking process for Customer</w:t>
+            </w:r>
+            <w:r>
+              <w:br/>
+            </w:r>
+            <w:r>
+              <w:t xml:space="preserve">To </w:t>
+            </w:r>
+            <w:r>
+              <w:t>list all requests for Driver to accept</w:t>
+            </w:r>
+            <w:r>
+              <w:br/>
+            </w:r>
+            <w:r>
+              <w:t xml:space="preserve">To </w:t>
+            </w:r>
+            <w:r>
+              <w:t>check if booking has been accepted by any Driver</w:t>
+            </w:r>
+            <w:r>
+              <w:br/>
+              <w:t>For Driver to accept job</w:t>
+            </w:r>
+            <w:r>
+              <w:br/>
+            </w:r>
+            <w:r>
+              <w:br/>
+              <w:t>To retrieve car ID</w:t>
+            </w:r>
+            <w:r>
+              <w:br/>
+            </w:r>
+            <w:r>
+              <w:t>To retrieve ca</w:t>
+            </w:r>
+            <w:r>
+              <w:t>r details</w:t>
+            </w:r>
+            <w:r>
+              <w:br/>
+            </w:r>
+            <w:r>
+              <w:t xml:space="preserve">For Driver to </w:t>
+            </w:r>
+            <w:r>
+              <w:t>show jobs history</w:t>
+            </w:r>
+            <w:r>
+              <w:br/>
+            </w:r>
+            <w:r>
+              <w:t xml:space="preserve">To </w:t>
+            </w:r>
+            <w:r>
+              <w:t>simulate ride start once Driver arrived at location</w:t>
+            </w:r>
+            <w:r>
+              <w:br/>
+            </w:r>
+            <w:r>
+              <w:t xml:space="preserve">To simulate ride </w:t>
+            </w:r>
+            <w:r>
+              <w:t>completion</w:t>
+            </w:r>
+            <w:r>
+              <w:t xml:space="preserve"> once Driver arrived at </w:t>
+            </w:r>
+            <w:r>
+              <w:t>destination</w:t>
+            </w:r>
+            <w:r>
+              <w:br/>
+            </w:r>
+            <w:r>
+              <w:br/>
+            </w:r>
+            <w:r>
+              <w:t xml:space="preserve">To </w:t>
+            </w:r>
+            <w:r>
+              <w:t>rate driver</w:t>
+            </w:r>
+          </w:p>
+        </w:tc>
+        <w:tc>
+          <w:tcPr>
+            <w:tcW w:w="1275" w:type="dxa"/>
+          </w:tcPr>
+          <w:p>
+            <w:r>
+              <w:t>Irdi</w:t>
+            </w:r>
+          </w:p>
+        </w:tc>
+      </w:tr>
+      <w:tr>
+        <w:tc>
+          <w:tcPr>
+            <w:tcW w:w="1410" w:type="dxa"/>
+          </w:tcPr>
+          <w:p>
+            <w:r>
+              <w:t>Car</w:t>
+            </w:r>
+          </w:p>
+        </w:tc>
+        <w:tc>
+          <w:tcPr>
+            <w:tcW w:w="3942" w:type="dxa"/>
+          </w:tcPr>
+          <w:p>
+            <w:pPr>
+              <w:shd w:val="clear" w:color="auto" w:fill="FFFFFE"/>
+              <w:spacing w:line="300" w:lineRule="atLeast"/>
+              <w:rPr>
+                <w:rFonts w:ascii="Source Code Pro" w:eastAsia="Times New Roman" w:hAnsi="Source Code Pro" w:cs="Times New Roman"/>
+                <w:color w:val="000000"/>
+                <w:sz w:val="23"/>
+                <w:szCs w:val="23"/>
+                <w:lang w:val="en-SG" w:eastAsia="zh-CN" w:bidi="he-IL"/>
+              </w:rPr>
+            </w:pPr>
+            <w:r>
+              <w:rPr>
+                <w:rFonts w:ascii="Source Code Pro" w:eastAsia="Times New Roman" w:hAnsi="Source Code Pro" w:cs="Times New Roman"/>
+                <w:color w:val="A31515"/>
+                <w:sz w:val="23"/>
+                <w:szCs w:val="23"/>
+                <w:lang w:val="en-SG" w:eastAsia="zh-CN" w:bidi="he-IL"/>
+              </w:rPr>
+              <w:t>/api/listCarDetails</w:t>
+            </w:r>
+          </w:p>
+          <w:p>
+            <w:pPr>
+              <w:shd w:val="clear" w:color="auto" w:fill="FFFFFE"/>
+              <w:spacing w:line="300" w:lineRule="atLeast"/>
+              <w:rPr>
+                <w:rFonts w:ascii="Source Code Pro" w:eastAsia="Times New Roman" w:hAnsi="Source Code Pro" w:cs="Times New Roman"/>
+                <w:color w:val="000000"/>
+                <w:sz w:val="23"/>
+                <w:szCs w:val="23"/>
+                <w:lang w:val="en-SG" w:eastAsia="zh-CN" w:bidi="he-IL"/>
+              </w:rPr>
+            </w:pPr>
+            <w:r>
+              <w:rPr>
+                <w:rFonts w:ascii="Source Code Pro" w:eastAsia="Times New Roman" w:hAnsi="Source Code Pro" w:cs="Times New Roman"/>
+                <w:color w:val="A31515"/>
+                <w:sz w:val="23"/>
+                <w:szCs w:val="23"/>
+                <w:lang w:val="en-SG" w:eastAsia="zh-CN" w:bidi="he-IL"/>
+              </w:rPr>
+              <w:t>/api/createCar</w:t>
+            </w:r>
+            <w:r>
+              <w:rPr>
+                <w:rFonts w:ascii="Source Code Pro" w:eastAsia="Times New Roman" w:hAnsi="Source Code Pro" w:cs="Times New Roman"/>
+                <w:color w:val="A31515"/>
+                <w:sz w:val="23"/>
+                <w:szCs w:val="23"/>
+                <w:lang w:val="en-SG" w:eastAsia="zh-CN" w:bidi="he-IL"/>
+              </w:rPr>
+              <w:br/>
+            </w:r>
+          </w:p>
+          <w:p>
+            <w:pPr>
+              <w:shd w:val="clear" w:color="auto" w:fill="FFFFFE"/>
+              <w:spacing w:line="300" w:lineRule="atLeast"/>
+              <w:rPr>
+                <w:rFonts w:ascii="Source Code Pro" w:eastAsia="Times New Roman" w:hAnsi="Source Code Pro" w:cs="Times New Roman"/>
+                <w:color w:val="000000"/>
+                <w:sz w:val="23"/>
+                <w:szCs w:val="23"/>
+                <w:lang w:val="en-SG" w:eastAsia="zh-CN" w:bidi="he-IL"/>
+              </w:rPr>
+            </w:pPr>
+            <w:r>
+              <w:rPr>
+                <w:rFonts w:ascii="Source Code Pro" w:eastAsia="Times New Roman" w:hAnsi="Source Code Pro" w:cs="Times New Roman"/>
+                <w:color w:val="A31515"/>
+                <w:sz w:val="23"/>
+                <w:szCs w:val="23"/>
+                <w:lang w:val="en-SG" w:eastAsia="zh-CN" w:bidi="he-IL"/>
+              </w:rPr>
+              <w:t>/api/&lt;int:id&gt;/getCar</w:t>
+            </w:r>
+          </w:p>
+          <w:p>
+            <w:pPr>
+              <w:shd w:val="clear" w:color="auto" w:fill="FFFFFE"/>
+              <w:spacing w:line="300" w:lineRule="atLeast"/>
+              <w:rPr>
+                <w:rFonts w:ascii="Source Code Pro" w:eastAsia="Times New Roman" w:hAnsi="Source Code Pro" w:cs="Times New Roman"/>
+                <w:color w:val="000000"/>
+                <w:sz w:val="23"/>
+                <w:szCs w:val="23"/>
+                <w:lang w:val="en-SG" w:eastAsia="zh-CN" w:bidi="he-IL"/>
+              </w:rPr>
+            </w:pPr>
+            <w:r>
+              <w:rPr>
+                <w:rFonts w:ascii="Source Code Pro" w:eastAsia="Times New Roman" w:hAnsi="Source Code Pro" w:cs="Times New Roman"/>
+                <w:color w:val="A31515"/>
+                <w:sz w:val="23"/>
+                <w:szCs w:val="23"/>
+                <w:lang w:val="en-SG" w:eastAsia="zh-CN" w:bidi="he-IL"/>
+              </w:rPr>
+              <w:t>/api/&lt;int:id&gt;/updateCar</w:t>
+            </w:r>
+          </w:p>
+          <w:p>
+            <w:pPr>
+              <w:shd w:val="clear" w:color="auto" w:fill="FFFFFE"/>
+              <w:spacing w:line="300" w:lineRule="atLeast"/>
+              <w:rPr>
+                <w:rFonts w:ascii="Source Code Pro" w:eastAsia="Times New Roman" w:hAnsi="Source Code Pro" w:cs="Times New Roman"/>
+                <w:color w:val="000000"/>
+                <w:sz w:val="23"/>
+                <w:szCs w:val="23"/>
+                <w:lang w:val="en-SG" w:eastAsia="zh-CN" w:bidi="he-IL"/>
+              </w:rPr>
+            </w:pPr>
+            <w:r>
+              <w:rPr>
+                <w:rFonts w:ascii="Source Code Pro" w:eastAsia="Times New Roman" w:hAnsi="Source Code Pro" w:cs="Times New Roman"/>
+                <w:color w:val="A31515"/>
+                <w:sz w:val="23"/>
+                <w:szCs w:val="23"/>
+                <w:lang w:val="en-SG" w:eastAsia="zh-CN" w:bidi="he-IL"/>
+              </w:rPr>
+              <w:t>/api/&lt;int:id&gt;/deleteCar</w:t>
+            </w:r>
+          </w:p>
+          <w:p>
+            <w:pPr>
+              <w:rPr>
+                <w:lang w:val="en-SG"/>
+              </w:rPr>
+            </w:pPr>
+          </w:p>
+        </w:tc>
+        <w:tc>
+          <w:tcPr>
+            <w:tcW w:w="2723" w:type="dxa"/>
+          </w:tcPr>
+          <w:p>
+            <w:r>
+              <w:lastRenderedPageBreak/>
+              <w:t>To list car details</w:t>
+            </w:r>
+            <w:r>
+              <w:br/>
+              <w:t>To add new car for new Driver</w:t>
+            </w:r>
+            <w:r>
+              <w:br/>
+              <w:t>To get car from car ID</w:t>
+            </w:r>
+            <w:r>
+              <w:br/>
+            </w:r>
+            <w:r>
+              <w:t xml:space="preserve">To </w:t>
+            </w:r>
+            <w:r>
+              <w:t>update car details</w:t>
+            </w:r>
+            <w:r>
+              <w:br/>
+              <w:t>To delete car for Driver</w:t>
+            </w:r>
+          </w:p>
+        </w:tc>
+        <w:tc>
+          <w:tcPr>
+            <w:tcW w:w="1275" w:type="dxa"/>
+          </w:tcPr>
+          <w:p>
+            <w:r>
+              <w:t>Giulio</w:t>
+            </w:r>
+          </w:p>
+        </w:tc>
+      </w:tr>
+      <w:tr>
+        <w:tc>
+          <w:tcPr>
+            <w:tcW w:w="1410" w:type="dxa"/>
+          </w:tcPr>
+          <w:p>
+            <w:r>
+              <w:t>Card</w:t>
+            </w:r>
+          </w:p>
+        </w:tc>
+        <w:tc>
+          <w:tcPr>
+            <w:tcW w:w="3942" w:type="dxa"/>
+          </w:tcPr>
+          <w:p>
+            <w:pPr>
+              <w:shd w:val="clear" w:color="auto" w:fill="FFFFFE"/>
+              <w:spacing w:line="300" w:lineRule="atLeast"/>
+              <w:rPr>
+                <w:rFonts w:ascii="Source Code Pro" w:eastAsia="Times New Roman" w:hAnsi="Source Code Pro" w:cs="Times New Roman"/>
+                <w:color w:val="000000"/>
+                <w:sz w:val="23"/>
+                <w:szCs w:val="23"/>
+                <w:lang w:val="en-SG" w:eastAsia="zh-CN" w:bidi="he-IL"/>
+              </w:rPr>
+            </w:pPr>
+            <w:r>
+              <w:rPr>
+                <w:rFonts w:ascii="Source Code Pro" w:eastAsia="Times New Roman" w:hAnsi="Source Code Pro" w:cs="Times New Roman"/>
+                <w:color w:val="A31515"/>
+                <w:sz w:val="23"/>
+                <w:szCs w:val="23"/>
+                <w:lang w:val="en-SG" w:eastAsia="zh-CN" w:bidi="he-IL"/>
+              </w:rPr>
+              <w:t>/api/listCard</w:t>
+            </w:r>
+            <w:r>
+              <w:rPr>
+                <w:rFonts w:ascii="Source Code Pro" w:eastAsia="Times New Roman" w:hAnsi="Source Code Pro" w:cs="Times New Roman"/>
+                <w:color w:val="A31515"/>
+                <w:sz w:val="23"/>
+                <w:szCs w:val="23"/>
+                <w:lang w:val="en-SG" w:eastAsia="zh-CN" w:bidi="he-IL"/>
+              </w:rPr>
+              <w:br/>
+            </w:r>
+          </w:p>
+          <w:p>
+            <w:pPr>
+              <w:shd w:val="clear" w:color="auto" w:fill="FFFFFE"/>
+              <w:spacing w:line="300" w:lineRule="atLeast"/>
+              <w:rPr>
+                <w:rFonts w:ascii="Source Code Pro" w:eastAsia="Times New Roman" w:hAnsi="Source Code Pro" w:cs="Times New Roman"/>
+                <w:color w:val="000000"/>
+                <w:sz w:val="23"/>
+                <w:szCs w:val="23"/>
+                <w:lang w:val="en-SG" w:eastAsia="zh-CN" w:bidi="he-IL"/>
+              </w:rPr>
+            </w:pPr>
+            <w:r>
+              <w:rPr>
+                <w:rFonts w:ascii="Source Code Pro" w:eastAsia="Times New Roman" w:hAnsi="Source Code Pro" w:cs="Times New Roman"/>
+                <w:color w:val="A31515"/>
+                <w:sz w:val="23"/>
+                <w:szCs w:val="23"/>
+                <w:lang w:val="en-SG" w:eastAsia="zh-CN" w:bidi="he-IL"/>
+              </w:rPr>
+              <w:t>/api/createCard</w:t>
+            </w:r>
+            <w:r>
+              <w:rPr>
+                <w:rFonts w:ascii="Source Code Pro" w:eastAsia="Times New Roman" w:hAnsi="Source Code Pro" w:cs="Times New Roman"/>
+                <w:color w:val="A31515"/>
+                <w:sz w:val="23"/>
+                <w:szCs w:val="23"/>
+                <w:lang w:val="en-SG" w:eastAsia="zh-CN" w:bidi="he-IL"/>
+              </w:rPr>
+              <w:br/>
+            </w:r>
+          </w:p>
+          <w:p>
+            <w:pPr>
+              <w:shd w:val="clear" w:color="auto" w:fill="FFFFFE"/>
+              <w:spacing w:line="300" w:lineRule="atLeast"/>
+              <w:rPr>
+                <w:rFonts w:ascii="Source Code Pro" w:eastAsia="Times New Roman" w:hAnsi="Source Code Pro" w:cs="Times New Roman"/>
+                <w:color w:val="000000"/>
+                <w:sz w:val="23"/>
+                <w:szCs w:val="23"/>
+                <w:lang w:val="en-SG" w:eastAsia="zh-CN" w:bidi="he-IL"/>
+              </w:rPr>
+            </w:pPr>
+            <w:r>
+              <w:rPr>
+                <w:rFonts w:ascii="Source Code Pro" w:eastAsia="Times New Roman" w:hAnsi="Source Code Pro" w:cs="Times New Roman"/>
+                <w:color w:val="A31515"/>
+                <w:sz w:val="23"/>
+                <w:szCs w:val="23"/>
+                <w:lang w:val="en-SG" w:eastAsia="zh-CN" w:bidi="he-IL"/>
+              </w:rPr>
+              <w:t>/api/&lt;int:id&gt;/getCard</w:t>
+            </w:r>
+            <w:r>
+              <w:rPr>
+                <w:rFonts w:ascii="Source Code Pro" w:eastAsia="Times New Roman" w:hAnsi="Source Code Pro" w:cs="Times New Roman"/>
+                <w:color w:val="A31515"/>
+                <w:sz w:val="23"/>
+                <w:szCs w:val="23"/>
+                <w:lang w:val="en-SG" w:eastAsia="zh-CN" w:bidi="he-IL"/>
+              </w:rPr>
+              <w:br/>
+            </w:r>
+          </w:p>
+          <w:p>
+            <w:pPr>
+              <w:shd w:val="clear" w:color="auto" w:fill="FFFFFE"/>
+              <w:spacing w:line="300" w:lineRule="atLeast"/>
+              <w:rPr>
+                <w:rFonts w:ascii="Source Code Pro" w:eastAsia="Times New Roman" w:hAnsi="Source Code Pro" w:cs="Times New Roman"/>
+                <w:color w:val="000000"/>
+                <w:sz w:val="23"/>
+                <w:szCs w:val="23"/>
+                <w:lang w:val="en-SG" w:eastAsia="zh-CN" w:bidi="he-IL"/>
+              </w:rPr>
+            </w:pPr>
+            <w:r>
+              <w:rPr>
+                <w:rFonts w:ascii="Source Code Pro" w:eastAsia="Times New Roman" w:hAnsi="Source Code Pro" w:cs="Times New Roman"/>
+                <w:color w:val="A31515"/>
+                <w:sz w:val="23"/>
+                <w:szCs w:val="23"/>
+                <w:lang w:val="en-SG" w:eastAsia="zh-CN" w:bidi="he-IL"/>
+              </w:rPr>
+              <w:t>/api/&lt;int:id&gt;/updateCard</w:t>
+            </w:r>
+          </w:p>
+          <w:p>
+            <w:pPr>
+              <w:shd w:val="clear" w:color="auto" w:fill="FFFFFE"/>
+              <w:spacing w:line="300" w:lineRule="atLeast"/>
+              <w:rPr>
+                <w:rFonts w:ascii="Source Code Pro" w:eastAsia="Times New Roman" w:hAnsi="Source Code Pro" w:cs="Times New Roman"/>
+                <w:color w:val="000000"/>
+                <w:sz w:val="23"/>
+                <w:szCs w:val="23"/>
+                <w:lang w:val="en-SG" w:eastAsia="zh-CN" w:bidi="he-IL"/>
+              </w:rPr>
+            </w:pPr>
+            <w:r>
+              <w:rPr>
+                <w:rFonts w:ascii="Source Code Pro" w:eastAsia="Times New Roman" w:hAnsi="Source Code Pro" w:cs="Times New Roman"/>
+                <w:color w:val="A31515"/>
+                <w:sz w:val="23"/>
+                <w:szCs w:val="23"/>
+                <w:lang w:val="en-SG" w:eastAsia="zh-CN" w:bidi="he-IL"/>
+              </w:rPr>
+              <w:t>/api/&lt;int:id&gt;/deleteCard</w:t>
+            </w:r>
+          </w:p>
+          <w:p>
+            <w:pPr>
+              <w:rPr>
+                <w:lang w:val="en-SG"/>
+              </w:rPr>
+            </w:pPr>
+          </w:p>
+        </w:tc>
+        <w:tc>
+          <w:tcPr>
+            <w:tcW w:w="2723" w:type="dxa"/>
+          </w:tcPr>
+          <w:p>
+            <w:r>
+              <w:t xml:space="preserve">To list </w:t>
+            </w:r>
+            <w:r>
+              <w:t>payment card</w:t>
+            </w:r>
+            <w:r>
+              <w:t xml:space="preserve"> details</w:t>
+            </w:r>
+            <w:r>
+              <w:br/>
+              <w:t xml:space="preserve">To add new </w:t>
+            </w:r>
+            <w:r>
+              <w:t>payment card</w:t>
+            </w:r>
+            <w:r>
+              <w:t xml:space="preserve"> for </w:t>
+            </w:r>
+            <w:r>
+              <w:t>Customer</w:t>
+            </w:r>
+            <w:r>
+              <w:br/>
+              <w:t xml:space="preserve">To get </w:t>
+            </w:r>
+            <w:r>
+              <w:t>payment card</w:t>
+            </w:r>
+            <w:r>
+              <w:t xml:space="preserve"> from car</w:t>
+            </w:r>
+            <w:r>
+              <w:t>d</w:t>
+            </w:r>
+            <w:r>
+              <w:t xml:space="preserve"> ID</w:t>
+            </w:r>
+            <w:r>
+              <w:br/>
+              <w:t xml:space="preserve">To update </w:t>
+            </w:r>
+            <w:r>
+              <w:t>payment card</w:t>
+            </w:r>
+            <w:r>
+              <w:br/>
+              <w:t xml:space="preserve">To </w:t>
+            </w:r>
+            <w:r>
+              <w:t>delete</w:t>
+            </w:r>
+            <w:r>
+              <w:t xml:space="preserve"> payment card</w:t>
+            </w:r>
+            <w:r>
+              <w:t xml:space="preserve"> for Customer</w:t>
+            </w:r>
+          </w:p>
+        </w:tc>
+        <w:tc>
+          <w:tcPr>
+            <w:tcW w:w="1275" w:type="dxa"/>
+          </w:tcPr>
+          <w:p>
+            <w:r>
+              <w:t>Melvir</w:t>
+            </w:r>
+          </w:p>
+        </w:tc>
+      </w:tr>
+      <w:tr>
+        <w:tc>
+          <w:tcPr>
+            <w:tcW w:w="1410" w:type="dxa"/>
+          </w:tcPr>
+          <w:p>
+            <w:r>
+              <w:t>Feedback</w:t>
+            </w:r>
+          </w:p>
+        </w:tc>
+        <w:tc>
+          <w:tcPr>
+            <w:tcW w:w="3942" w:type="dxa"/>
+          </w:tcPr>
+          <w:p>
+            <w:pPr>
+              <w:shd w:val="clear" w:color="auto" w:fill="FFFFFE"/>
+              <w:spacing w:line="300" w:lineRule="atLeast"/>
+              <w:rPr>
+                <w:rFonts w:ascii="Source Code Pro" w:eastAsia="Times New Roman" w:hAnsi="Source Code Pro" w:cs="Times New Roman"/>
+                <w:color w:val="000000"/>
+                <w:sz w:val="23"/>
+                <w:szCs w:val="23"/>
+                <w:lang w:val="en-SG" w:eastAsia="zh-CN" w:bidi="he-IL"/>
+              </w:rPr>
+            </w:pPr>
+            <w:r>
+              <w:rPr>
+                <w:rFonts w:ascii="Source Code Pro" w:eastAsia="Times New Roman" w:hAnsi="Source Code Pro" w:cs="Times New Roman"/>
+                <w:color w:val="A31515"/>
+                <w:sz w:val="23"/>
+                <w:szCs w:val="23"/>
+                <w:lang w:val="en-SG" w:eastAsia="zh-CN" w:bidi="he-IL"/>
+              </w:rPr>
+              <w:t>/api/listFeedback</w:t>
+            </w:r>
+            <w:r>
+              <w:rPr>
+                <w:rFonts w:ascii="Source Code Pro" w:eastAsia="Times New Roman" w:hAnsi="Source Code Pro" w:cs="Times New Roman"/>
+                <w:color w:val="A31515"/>
+                <w:sz w:val="23"/>
+                <w:szCs w:val="23"/>
+                <w:lang w:val="en-SG" w:eastAsia="zh-CN" w:bidi="he-IL"/>
+              </w:rPr>
+              <w:br/>
+            </w:r>
+          </w:p>
+          <w:p>
+            <w:pPr>
+              <w:shd w:val="clear" w:color="auto" w:fill="FFFFFE"/>
+              <w:spacing w:line="300" w:lineRule="atLeast"/>
+              <w:rPr>
+                <w:rFonts w:ascii="Source Code Pro" w:eastAsia="Times New Roman" w:hAnsi="Source Code Pro" w:cs="Times New Roman"/>
+                <w:color w:val="000000"/>
+                <w:sz w:val="23"/>
+                <w:szCs w:val="23"/>
+                <w:lang w:val="en-SG" w:eastAsia="zh-CN" w:bidi="he-IL"/>
+              </w:rPr>
+            </w:pPr>
+            <w:r>
+              <w:rPr>
+                <w:rFonts w:ascii="Source Code Pro" w:eastAsia="Times New Roman" w:hAnsi="Source Code Pro" w:cs="Times New Roman"/>
+                <w:color w:val="A31515"/>
+                <w:sz w:val="23"/>
+                <w:szCs w:val="23"/>
+                <w:lang w:val="en-SG" w:eastAsia="zh-CN" w:bidi="he-IL"/>
+              </w:rPr>
+              <w:t>/api/listAllFeedback</w:t>
+            </w:r>
+            <w:r>
+              <w:rPr>
+                <w:rFonts w:ascii="Source Code Pro" w:eastAsia="Times New Roman" w:hAnsi="Source Code Pro" w:cs="Times New Roman"/>
+                <w:color w:val="A31515"/>
+                <w:sz w:val="23"/>
+                <w:szCs w:val="23"/>
+                <w:lang w:val="en-SG" w:eastAsia="zh-CN" w:bidi="he-IL"/>
+              </w:rPr>
+              <w:br/>
+            </w:r>
+          </w:p>
+          <w:p>
+            <w:pPr>
+              <w:shd w:val="clear" w:color="auto" w:fill="FFFFFE"/>
+              <w:spacing w:line="300" w:lineRule="atLeast"/>
+              <w:rPr>
+                <w:rFonts w:ascii="Source Code Pro" w:eastAsia="Times New Roman" w:hAnsi="Source Code Pro" w:cs="Times New Roman"/>
+                <w:color w:val="000000"/>
+                <w:sz w:val="23"/>
+                <w:szCs w:val="23"/>
+                <w:lang w:val="en-SG" w:eastAsia="zh-CN" w:bidi="he-IL"/>
+              </w:rPr>
+            </w:pPr>
+            <w:r>
+              <w:rPr>
+                <w:rFonts w:ascii="Source Code Pro" w:eastAsia="Times New Roman" w:hAnsi="Source Code Pro" w:cs="Times New Roman"/>
+                <w:color w:val="A31515"/>
+                <w:sz w:val="23"/>
+                <w:szCs w:val="23"/>
+                <w:lang w:val="en-SG" w:eastAsia="zh-CN" w:bidi="he-IL"/>
+              </w:rPr>
+              <w:t>/api/createFeedback</w:t>
+            </w:r>
+          </w:p>
+          <w:p>
+            <w:pPr>
+              <w:shd w:val="clear" w:color="auto" w:fill="FFFFFE"/>
+              <w:spacing w:line="300" w:lineRule="atLeast"/>
+              <w:rPr>
+                <w:rFonts w:ascii="Source Code Pro" w:eastAsia="Times New Roman" w:hAnsi="Source Code Pro" w:cs="Times New Roman"/>
+                <w:color w:val="000000"/>
+                <w:sz w:val="23"/>
+                <w:szCs w:val="23"/>
+                <w:lang w:val="en-SG" w:eastAsia="zh-CN" w:bidi="he-IL"/>
+              </w:rPr>
+            </w:pPr>
+            <w:r>
+              <w:rPr>
+                <w:rFonts w:ascii="Source Code Pro" w:eastAsia="Times New Roman" w:hAnsi="Source Code Pro" w:cs="Times New Roman"/>
+                <w:color w:val="A31515"/>
+                <w:sz w:val="23"/>
+                <w:szCs w:val="23"/>
+                <w:lang w:val="en-SG" w:eastAsia="zh-CN" w:bidi="he-IL"/>
+              </w:rPr>
+              <w:t>/api/&lt;int:id&gt;/getFeedback</w:t>
+            </w:r>
+            <w:r>
+              <w:rPr>
+                <w:rFonts w:ascii="Source Code Pro" w:eastAsia="Times New Roman" w:hAnsi="Source Code Pro" w:cs="Times New Roman"/>
+                <w:color w:val="A31515"/>
+                <w:sz w:val="23"/>
+                <w:szCs w:val="23"/>
+                <w:lang w:val="en-SG" w:eastAsia="zh-CN" w:bidi="he-IL"/>
+              </w:rPr>
+              <w:br/>
+            </w:r>
+          </w:p>
+          <w:p>
+            <w:pPr>
+              <w:shd w:val="clear" w:color="auto" w:fill="FFFFFE"/>
+              <w:spacing w:line="300" w:lineRule="atLeast"/>
+              <w:rPr>
+                <w:rFonts w:ascii="Source Code Pro" w:eastAsia="Times New Roman" w:hAnsi="Source Code Pro" w:cs="Times New Roman"/>
+                <w:color w:val="000000"/>
+                <w:sz w:val="23"/>
+                <w:szCs w:val="23"/>
+                <w:lang w:val="en-SG" w:eastAsia="zh-CN" w:bidi="he-IL"/>
+              </w:rPr>
+            </w:pPr>
+            <w:r>
+              <w:rPr>
+                <w:rFonts w:ascii="Source Code Pro" w:eastAsia="Times New Roman" w:hAnsi="Source Code Pro" w:cs="Times New Roman"/>
+                <w:color w:val="A31515"/>
+                <w:sz w:val="23"/>
+                <w:szCs w:val="23"/>
+                <w:lang w:val="en-SG" w:eastAsia="zh-CN" w:bidi="he-IL"/>
+              </w:rPr>
+              <w:t>/api/&lt;int:id&gt;/updateFeedback</w:t>
+            </w:r>
+          </w:p>
+          <w:p>
+            <w:pPr>
+              <w:shd w:val="clear" w:color="auto" w:fill="FFFFFE"/>
+              <w:spacing w:line="300" w:lineRule="atLeast"/>
+              <w:rPr>
+                <w:rFonts w:ascii="Source Code Pro" w:eastAsia="Times New Roman" w:hAnsi="Source Code Pro" w:cs="Times New Roman"/>
+                <w:color w:val="000000"/>
+                <w:sz w:val="23"/>
+                <w:szCs w:val="23"/>
+                <w:lang w:val="en-SG" w:eastAsia="zh-CN" w:bidi="he-IL"/>
+              </w:rPr>
+            </w:pPr>
+            <w:r>
+              <w:rPr>
+                <w:rFonts w:ascii="Source Code Pro" w:eastAsia="Times New Roman" w:hAnsi="Source Code Pro" w:cs="Times New Roman"/>
+                <w:color w:val="A31515"/>
+                <w:sz w:val="23"/>
+                <w:szCs w:val="23"/>
+                <w:lang w:val="en-SG" w:eastAsia="zh-CN" w:bidi="he-IL"/>
+              </w:rPr>
+              <w:t>/api/&lt;int:id&gt;/deleteFeedback</w:t>
+            </w:r>
+          </w:p>
+        </w:tc>
+        <w:tc>
+          <w:tcPr>
+            <w:tcW w:w="2723" w:type="dxa"/>
+          </w:tcPr>
+          <w:p>
+            <w:r>
+              <w:t>To list</w:t>
+            </w:r>
+            <w:r>
+              <w:t xml:space="preserve"> all feedback details</w:t>
+            </w:r>
+            <w:r>
+              <w:br/>
+              <w:t xml:space="preserve">To </w:t>
+            </w:r>
+            <w:r>
+              <w:t>list all Feedback for Providers</w:t>
+            </w:r>
+            <w:r>
+              <w:t xml:space="preserve"> </w:t>
+            </w:r>
+            <w:r>
+              <w:br/>
+              <w:t xml:space="preserve">To create new feedback </w:t>
+            </w:r>
+            <w:r>
+              <w:br/>
+              <w:t xml:space="preserve">To get </w:t>
+            </w:r>
+            <w:r>
+              <w:t>feedback</w:t>
+            </w:r>
+            <w:r>
+              <w:t xml:space="preserve"> from </w:t>
+            </w:r>
+            <w:r>
+              <w:t xml:space="preserve">feedback </w:t>
+            </w:r>
+            <w:r>
+              <w:t>ID</w:t>
+            </w:r>
+            <w:r>
+              <w:br/>
+              <w:t xml:space="preserve">To update </w:t>
+            </w:r>
+            <w:r>
+              <w:t>feedback</w:t>
+            </w:r>
+            <w:r>
+              <w:br/>
+              <w:t>To delete feedback</w:t>
+            </w:r>
+          </w:p>
+        </w:tc>
+        <w:tc>
+          <w:tcPr>
+            <w:tcW w:w="1275" w:type="dxa"/>
+          </w:tcPr>
+          <w:p>
+            <w:r>
+              <w:t>Melvir</w:t>
+            </w:r>
+          </w:p>
+        </w:tc>
+      </w:tr>
+      <w:tr>
+        <w:tc>
+          <w:tcPr>
+            <w:tcW w:w="1410" w:type="dxa"/>
+          </w:tcPr>
+          <w:p>
+            <w:r>
+              <w:t>Job</w:t>
+            </w:r>
+          </w:p>
+        </w:tc>
+        <w:tc>
+          <w:tcPr>
+            <w:tcW w:w="3942" w:type="dxa"/>
+          </w:tcPr>
+          <w:p>
+            <w:pPr>
+              <w:shd w:val="clear" w:color="auto" w:fill="FFFFFE"/>
+              <w:spacing w:line="300" w:lineRule="atLeast"/>
+              <w:rPr>
+                <w:rFonts w:ascii="Source Code Pro" w:eastAsia="Times New Roman" w:hAnsi="Source Code Pro" w:cs="Times New Roman"/>
+                <w:color w:val="000000"/>
+                <w:sz w:val="23"/>
+                <w:szCs w:val="23"/>
+                <w:lang w:val="en-SG" w:eastAsia="zh-CN" w:bidi="he-IL"/>
+              </w:rPr>
+            </w:pPr>
+            <w:r>
+              <w:rPr>
+                <w:rFonts w:ascii="Source Code Pro" w:eastAsia="Times New Roman" w:hAnsi="Source Code Pro" w:cs="Times New Roman"/>
+                <w:color w:val="A31515"/>
+                <w:sz w:val="23"/>
+                <w:szCs w:val="23"/>
+                <w:lang w:val="en-SG" w:eastAsia="zh-CN" w:bidi="he-IL"/>
+              </w:rPr>
+              <w:t>/api/listJob</w:t>
+            </w:r>
+          </w:p>
+        </w:tc>
+        <w:tc>
+          <w:tcPr>
+            <w:tcW w:w="2723" w:type="dxa"/>
+          </w:tcPr>
+          <w:p>
+            <w:r>
+              <w:t xml:space="preserve">To list all </w:t>
+            </w:r>
+            <w:r>
+              <w:t>booking job history for Drivers</w:t>
+            </w:r>
+          </w:p>
+        </w:tc>
+        <w:tc>
+          <w:tcPr>
+            <w:tcW w:w="1275" w:type="dxa"/>
+          </w:tcPr>
+          <w:p>
+            <w:r>
+              <w:t>Irdi</w:t>
+            </w:r>
+          </w:p>
+        </w:tc>
+      </w:tr>
+      <w:tr>
+        <w:tc>
+          <w:tcPr>
+            <w:tcW w:w="1410" w:type="dxa"/>
+          </w:tcPr>
+          <w:p>
+            <w:r>
+              <w:t>Rating</w:t>
+            </w:r>
+          </w:p>
+        </w:tc>
+        <w:tc>
+          <w:tcPr>
+            <w:tcW w:w="3942" w:type="dxa"/>
+          </w:tcPr>
+          <w:p>
+            <w:pPr>
+              <w:shd w:val="clear" w:color="auto" w:fill="FFFFFE"/>
+              <w:spacing w:line="300" w:lineRule="atLeast"/>
+              <w:rPr>
+                <w:rFonts w:ascii="Source Code Pro" w:eastAsia="Times New Roman" w:hAnsi="Source Code Pro" w:cs="Times New Roman"/>
+                <w:color w:val="000000"/>
+                <w:sz w:val="23"/>
+                <w:szCs w:val="23"/>
+                <w:lang w:val="en-SG" w:eastAsia="zh-CN" w:bidi="he-IL"/>
+              </w:rPr>
+            </w:pPr>
+            <w:r>
+              <w:rPr>
+                <w:rFonts w:ascii="Source Code Pro" w:eastAsia="Times New Roman" w:hAnsi="Source Code Pro" w:cs="Times New Roman"/>
+                <w:color w:val="A31515"/>
+                <w:sz w:val="23"/>
+                <w:szCs w:val="23"/>
+                <w:lang w:val="en-SG" w:eastAsia="zh-CN" w:bidi="he-IL"/>
+              </w:rPr>
+              <w:t>/api/driverRating</w:t>
+            </w:r>
+          </w:p>
+        </w:tc>
+        <w:tc>
+          <w:tcPr>
+            <w:tcW w:w="2723" w:type="dxa"/>
+          </w:tcPr>
+          <w:p>
+            <w:r>
+              <w:t xml:space="preserve">To </w:t>
+            </w:r>
+            <w:r>
+              <w:t>get rating for Drivers</w:t>
+            </w:r>
+          </w:p>
+        </w:tc>
+        <w:tc>
+          <w:tcPr>
+            <w:tcW w:w="1275" w:type="dxa"/>
+          </w:tcPr>
+          <w:p>
+            <w:r>
+              <w:t>Giulio</w:t>
+            </w:r>
+          </w:p>
+        </w:tc>
+      </w:tr>
+    </w:tbl>
     <w:p>
       <w:r>
         <w:br w:type="page"/>
@@ -4751,13 +6274,7 @@
         <w:t xml:space="preserve"> Status</w:t>
       </w:r>
       <w:r>
-        <w:t xml:space="preserve"> </w:t>
-      </w:r>
-      <w:r>
-        <w:t>(Giuli</w:t>
-      </w:r>
-      <w:r>
-        <w:t xml:space="preserve">o – Show all the features/screenshots </w:t>
+        <w:t xml:space="preserve"> (Giulio – Show all the features/screenshots </w:t>
       </w:r>
       <w:r>
         <w:t>by each role by role</w:t>
@@ -4769,10 +6286,7 @@
         <w:t xml:space="preserve"> Need to make sure this part is really detailed.</w:t>
       </w:r>
       <w:r>
-        <w:t xml:space="preserve"> For test just say Unit Testing and also our manual Testing via the UI</w:t>
-      </w:r>
-      <w:r>
-        <w:t>)</w:t>
+        <w:t xml:space="preserve"> For test just say Unit Testing and also our manual Testing via the UI)</w:t>
       </w:r>
     </w:p>
     <w:p>
@@ -5085,43 +6599,165 @@
         <w:t>Team</w:t>
       </w:r>
       <w:r>
+        <w:t xml:space="preserve"> (</w:t>
+      </w:r>
+      <w:r>
+        <w:t>Giulio</w:t>
+      </w:r>
+      <w:r>
+        <w:t xml:space="preserve"> just see what you can do about this part. Melvir</w:t>
+      </w:r>
+      <w:r>
+        <w:t xml:space="preserve"> &amp; Irdi</w:t>
+      </w:r>
+      <w:r>
+        <w:t xml:space="preserve"> will add on later)</w:t>
+      </w:r>
+    </w:p>
+    <w:p>
+      <w:pPr>
+        <w:pStyle w:val="ProjectTemplateSubheadings"/>
+      </w:pPr>
+      <w:r>
+        <w:t>Backgrounds</w:t>
+      </w:r>
+    </w:p>
+    <w:p>
+      <w:pPr>
+        <w:pStyle w:val="ProjectTemplateContent"/>
+      </w:pPr>
+      <w:r>
+        <w:t xml:space="preserve">What were the backgrounds of the team members? </w:t>
+      </w:r>
+    </w:p>
+    <w:p>
+      <w:pPr>
+        <w:pStyle w:val="ProjectTemplateContent"/>
+      </w:pPr>
+      <w:r>
+        <w:t>Did anyone have prior internships or work experience related to software?</w:t>
+      </w:r>
+      <w:r>
         <w:t xml:space="preserve"> </w:t>
       </w:r>
-      <w:r>
-        <w:t>(</w:t>
-      </w:r>
-      <w:r>
-        <w:t>Giulio</w:t>
-      </w:r>
-      <w:r>
-        <w:t xml:space="preserve"> just see what you can do about this part. Melvir</w:t>
-      </w:r>
-      <w:r>
-        <w:t xml:space="preserve"> &amp; </w:t>
-      </w:r>
-      <w:proofErr w:type="spellStart"/>
-      <w:r>
-        <w:t>Irdi</w:t>
-      </w:r>
-      <w:proofErr w:type="spellEnd"/>
+    </w:p>
+    <w:p>
+      <w:pPr>
+        <w:pStyle w:val="ProjectTemplateContent"/>
+      </w:pPr>
+      <w:r>
+        <w:t>Has</w:t>
+      </w:r>
+      <w:r>
+        <w:t xml:space="preserve"> anyone on the team built something like this before? </w:t>
+      </w:r>
+    </w:p>
+    <w:p>
+      <w:pPr>
+        <w:pStyle w:val="ProjectTemplateContent"/>
+      </w:pPr>
+      <w:r>
+        <w:t xml:space="preserve">Were the tools known or new to the team? </w:t>
+      </w:r>
+    </w:p>
+    <w:p>
+      <w:pPr>
+        <w:pStyle w:val="ProjectTemplateContent"/>
+      </w:pPr>
+      <w:r>
+        <w:t>Did you make use of CoPilot, GhostWriter, ChatGPT, etc.?</w:t>
+      </w:r>
+    </w:p>
+    <w:p>
+      <w:pPr>
+        <w:pStyle w:val="ProjectTemplateSubheadings"/>
+      </w:pPr>
+      <w:r>
+        <w:t>Roles</w:t>
+      </w:r>
+    </w:p>
+    <w:p>
+      <w:pPr>
+        <w:pStyle w:val="ProjectTemplateContent"/>
+      </w:pPr>
+      <w:r>
+        <w:t xml:space="preserve">What were the roles of the team members during this project? </w:t>
+      </w:r>
+    </w:p>
+    <w:p>
+      <w:pPr>
+        <w:pStyle w:val="ProjectTemplateContent"/>
+      </w:pPr>
+      <w:r>
+        <w:t xml:space="preserve">What did each team member contribute? </w:t>
+      </w:r>
+      <w:r>
+        <w:t>(You have a separate opportunity to describe any issues/freeloaders.)</w:t>
+      </w:r>
+    </w:p>
+    <w:p>
+      <w:pPr>
+        <w:pStyle w:val="ProjectTemplateContent"/>
+      </w:pPr>
+      <w:r>
+        <w:t xml:space="preserve">Use the </w:t>
+      </w:r>
+      <w:r>
+        <w:t>e</w:t>
+      </w:r>
+      <w:r>
+        <w:t xml:space="preserve">lement </w:t>
+      </w:r>
+      <w:r>
+        <w:t>c</w:t>
+      </w:r>
+      <w:r>
+        <w:t>atalog</w:t>
+      </w:r>
+      <w:r>
+        <w:t>ue</w:t>
+      </w:r>
+      <w:r>
+        <w:t xml:space="preserve"> to identify individual contributions. </w:t>
+      </w:r>
+    </w:p>
+    <w:p>
+      <w:pPr>
+        <w:pStyle w:val="ProjectTemplateContent"/>
+      </w:pPr>
+      <w:r>
+        <w:t xml:space="preserve">Give rough estimates of percentage contributions by each team member. </w:t>
+      </w:r>
+      <w:r>
+        <w:br/>
+      </w:r>
+    </w:p>
+    <w:p>
+      <w:pPr>
+        <w:pStyle w:val="ProjectTemplateNumbering"/>
+      </w:pPr>
+      <w:r>
+        <w:t>Constraints and Risks</w:t>
+      </w:r>
+      <w:r>
+        <w:t xml:space="preserve"> </w:t>
+      </w:r>
+      <w:r>
+        <w:t>(Irdi just see what you can do about this part. Melvir</w:t>
+      </w:r>
+      <w:r>
+        <w:t>/Giulio</w:t>
+      </w:r>
       <w:r>
         <w:t xml:space="preserve"> will add on later)</w:t>
       </w:r>
     </w:p>
     <w:p>
       <w:pPr>
-        <w:pStyle w:val="ProjectTemplateSubheadings"/>
-      </w:pPr>
-      <w:r>
-        <w:t>Backgrounds</w:t>
-      </w:r>
-    </w:p>
-    <w:p>
-      <w:pPr>
         <w:pStyle w:val="ProjectTemplateContent"/>
       </w:pPr>
       <w:r>
-        <w:t xml:space="preserve">What were the backgrounds of the team members? </w:t>
+        <w:t>Were there any social, ethical, policy, or legal constraints?</w:t>
       </w:r>
     </w:p>
     <w:p>
@@ -5129,202 +6765,32 @@
         <w:pStyle w:val="ProjectTemplateContent"/>
       </w:pPr>
       <w:r>
-        <w:t>Did anyone have prior internships or work experience related to software?</w:t>
+        <w:t xml:space="preserve">Did you have access to the data, services, and resources you needed? </w:t>
+      </w:r>
+    </w:p>
+    <w:p>
+      <w:pPr>
+        <w:pStyle w:val="ProjectTemplateContent"/>
+      </w:pPr>
+      <w:r>
+        <w:t xml:space="preserve">Was there anything else you needed? </w:t>
+      </w:r>
+      <w:r>
+        <w:br/>
+      </w:r>
+    </w:p>
+    <w:p>
+      <w:pPr>
+        <w:pStyle w:val="ProjectTemplateNumbering"/>
+      </w:pPr>
+      <w:r>
+        <w:t>Reflection</w:t>
       </w:r>
       <w:r>
         <w:t xml:space="preserve"> </w:t>
       </w:r>
-    </w:p>
-    <w:p>
-      <w:pPr>
-        <w:pStyle w:val="ProjectTemplateContent"/>
-      </w:pPr>
-      <w:r>
-        <w:t>Has</w:t>
-      </w:r>
-      <w:r>
-        <w:t xml:space="preserve"> anyone on the team built something like this before? </w:t>
-      </w:r>
-    </w:p>
-    <w:p>
-      <w:pPr>
-        <w:pStyle w:val="ProjectTemplateContent"/>
-      </w:pPr>
-      <w:r>
-        <w:t xml:space="preserve">Were the tools known or new to the team? </w:t>
-      </w:r>
-    </w:p>
-    <w:p>
-      <w:pPr>
-        <w:pStyle w:val="ProjectTemplateContent"/>
-      </w:pPr>
-      <w:r>
-        <w:t xml:space="preserve">Did you make use of </w:t>
-      </w:r>
-      <w:proofErr w:type="spellStart"/>
-      <w:r>
-        <w:t>CoPilot</w:t>
-      </w:r>
-      <w:proofErr w:type="spellEnd"/>
-      <w:r>
-        <w:t xml:space="preserve">, </w:t>
-      </w:r>
-      <w:proofErr w:type="spellStart"/>
-      <w:r>
-        <w:t>GhostWriter</w:t>
-      </w:r>
-      <w:proofErr w:type="spellEnd"/>
-      <w:r>
-        <w:t xml:space="preserve">, </w:t>
-      </w:r>
-      <w:proofErr w:type="spellStart"/>
-      <w:r>
-        <w:t>ChatGPT</w:t>
-      </w:r>
-      <w:proofErr w:type="spellEnd"/>
-      <w:r>
-        <w:t>, etc.?</w:t>
-      </w:r>
-    </w:p>
-    <w:p>
-      <w:pPr>
-        <w:pStyle w:val="ProjectTemplateSubheadings"/>
-      </w:pPr>
-      <w:r>
-        <w:t>Roles</w:t>
-      </w:r>
-    </w:p>
-    <w:p>
-      <w:pPr>
-        <w:pStyle w:val="ProjectTemplateContent"/>
-      </w:pPr>
-      <w:r>
-        <w:t xml:space="preserve">What were the roles of the team members during this project? </w:t>
-      </w:r>
-    </w:p>
-    <w:p>
-      <w:pPr>
-        <w:pStyle w:val="ProjectTemplateContent"/>
-      </w:pPr>
-      <w:r>
-        <w:t xml:space="preserve">What did each team member contribute? </w:t>
-      </w:r>
-      <w:r>
-        <w:t>(You have a separate opportunity to describe any issues/freeloaders.)</w:t>
-      </w:r>
-    </w:p>
-    <w:p>
-      <w:pPr>
-        <w:pStyle w:val="ProjectTemplateContent"/>
-      </w:pPr>
-      <w:r>
-        <w:t xml:space="preserve">Use the </w:t>
-      </w:r>
-      <w:r>
-        <w:t>e</w:t>
-      </w:r>
-      <w:r>
-        <w:t xml:space="preserve">lement </w:t>
-      </w:r>
-      <w:r>
-        <w:t>c</w:t>
-      </w:r>
-      <w:r>
-        <w:t>atalog</w:t>
-      </w:r>
-      <w:r>
-        <w:t>ue</w:t>
-      </w:r>
-      <w:r>
-        <w:t xml:space="preserve"> to identify individual contributions. </w:t>
-      </w:r>
-    </w:p>
-    <w:p>
-      <w:pPr>
-        <w:pStyle w:val="ProjectTemplateContent"/>
-      </w:pPr>
-      <w:r>
-        <w:t xml:space="preserve">Give rough estimates of percentage contributions by each team member. </w:t>
-      </w:r>
-      <w:r>
-        <w:br/>
-      </w:r>
-    </w:p>
-    <w:p>
-      <w:pPr>
-        <w:pStyle w:val="ProjectTemplateNumbering"/>
-      </w:pPr>
-      <w:r>
-        <w:t>Constraints and Risks</w:t>
-      </w:r>
-      <w:r>
-        <w:t xml:space="preserve"> </w:t>
-      </w:r>
-      <w:r>
-        <w:t>(</w:t>
-      </w:r>
-      <w:proofErr w:type="spellStart"/>
-      <w:r>
-        <w:t>Irdi</w:t>
-      </w:r>
-      <w:proofErr w:type="spellEnd"/>
-      <w:r>
-        <w:t xml:space="preserve"> just see what you can do about this part. Melvir</w:t>
-      </w:r>
-      <w:r>
-        <w:t>/Giulio</w:t>
-      </w:r>
-      <w:r>
-        <w:t xml:space="preserve"> will add on later)</w:t>
-      </w:r>
-    </w:p>
-    <w:p>
-      <w:pPr>
-        <w:pStyle w:val="ProjectTemplateContent"/>
-      </w:pPr>
-      <w:r>
-        <w:t>Were there any social, ethical, policy, or legal constraints?</w:t>
-      </w:r>
-    </w:p>
-    <w:p>
-      <w:pPr>
-        <w:pStyle w:val="ProjectTemplateContent"/>
-      </w:pPr>
-      <w:r>
-        <w:t xml:space="preserve">Did you have access to the data, services, and resources you needed? </w:t>
-      </w:r>
-    </w:p>
-    <w:p>
-      <w:pPr>
-        <w:pStyle w:val="ProjectTemplateContent"/>
-      </w:pPr>
-      <w:r>
-        <w:t xml:space="preserve">Was there anything else you needed? </w:t>
-      </w:r>
-      <w:r>
-        <w:br/>
-      </w:r>
-    </w:p>
-    <w:p>
-      <w:pPr>
-        <w:pStyle w:val="ProjectTemplateNumbering"/>
-      </w:pPr>
-      <w:r>
-        <w:t>Reflection</w:t>
-      </w:r>
-      <w:r>
-        <w:t xml:space="preserve"> </w:t>
-      </w:r>
-      <w:r>
-        <w:t>(</w:t>
-      </w:r>
-      <w:proofErr w:type="spellStart"/>
-      <w:r>
-        <w:t>Irdi</w:t>
-      </w:r>
-      <w:proofErr w:type="spellEnd"/>
-      <w:r>
-        <w:t xml:space="preserve"> just see what you can do about this part. Melvir/Giulio will add on later)</w:t>
+      <w:r>
+        <w:t>(Irdi just see what you can do about this part. Melvir/Giulio will add on later)</w:t>
       </w:r>
     </w:p>
     <w:p>
@@ -5426,7 +6892,7 @@
 </file>
 
 <file path=word/numbering.xml><?xml version="1.0" encoding="utf-8"?>
-<w:numbering xmlns:wpc="http://schemas.microsoft.com/office/word/2010/wordprocessingCanvas" xmlns:cx="http://schemas.microsoft.com/office/drawing/2014/chartex" xmlns:cx1="http://schemas.microsoft.com/office/drawing/2015/9/8/chartex" xmlns:cx2="http://schemas.microsoft.com/office/drawing/2015/10/21/chartex" xmlns:cx3="http://schemas.microsoft.com/office/drawing/2016/5/9/chartex" xmlns:cx4="http://schemas.microsoft.com/office/drawing/2016/5/10/chartex" xmlns:cx5="http://schemas.microsoft.com/office/drawing/2016/5/11/chartex" xmlns:cx6="http://schemas.microsoft.com/office/drawing/2016/5/12/chartex" xmlns:cx7="http://schemas.microsoft.com/office/drawing/2016/5/13/chartex" xmlns:cx8="http://schemas.microsoft.com/office/drawing/2016/5/14/chartex" xmlns:mc="http://schemas.openxmlformats.org/markup-compatibility/2006" xmlns:aink="http://schemas.microsoft.com/office/drawing/2016/ink" xmlns:am3d="http://schemas.microsoft.com/office/drawing/2017/model3d" xmlns:o="urn:schemas-microsoft-com:office:office" xmlns:oel="http://schemas.microsoft.com/office/2019/extlst" xmlns:r="http://schemas.openxmlformats.org/officeDocument/2006/relationships" xmlns:m="http://schemas.openxmlformats.org/officeDocument/2006/math" xmlns:v="urn:schemas-microsoft-com:vml" xmlns:wp14="http://schemas.microsoft.com/office/word/2010/wordprocessingDrawing" xmlns:wp="http://schemas.openxmlformats.org/drawingml/2006/wordprocessingDrawing" xmlns:w10="urn:schemas-microsoft-com:office:word" xmlns:w="http://schemas.openxmlformats.org/wordprocessingml/2006/main" xmlns:w14="http://schemas.microsoft.com/office/word/2010/wordml" xmlns:w15="http://schemas.microsoft.com/office/word/2012/wordml" xmlns:w16cex="http://schemas.microsoft.com/office/word/2018/wordml/cex" xmlns:w16cid="http://schemas.microsoft.com/office/word/2016/wordml/cid" xmlns:w16="http://schemas.microsoft.com/office/word/2018/wordml" xmlns:w16du="http://schemas.microsoft.com/office/word/2023/wordml/word16du" xmlns:w16sdtdh="http://schemas.microsoft.com/office/word/2020/wordml/sdtdatahash" xmlns:w16se="http://schemas.microsoft.com/office/word/2015/wordml/symex" xmlns:wpg="http://schemas.microsoft.com/office/word/2010/wordprocessingGroup" xmlns:wpi="http://schemas.microsoft.com/office/word/2010/wordprocessingInk" xmlns:wne="http://schemas.microsoft.com/office/word/2006/wordml" xmlns:wps="http://schemas.microsoft.com/office/word/2010/wordprocessingShape" mc:Ignorable="w14 w15 w16se w16cid w16 w16cex w16sdtdh wp14">
+<w:numbering xmlns:wpc="http://schemas.microsoft.com/office/word/2010/wordprocessingCanvas" xmlns:cx="http://schemas.microsoft.com/office/drawing/2014/chartex" xmlns:cx1="http://schemas.microsoft.com/office/drawing/2015/9/8/chartex" xmlns:cx2="http://schemas.microsoft.com/office/drawing/2015/10/21/chartex" xmlns:cx3="http://schemas.microsoft.com/office/drawing/2016/5/9/chartex" xmlns:cx4="http://schemas.microsoft.com/office/drawing/2016/5/10/chartex" xmlns:cx5="http://schemas.microsoft.com/office/drawing/2016/5/11/chartex" xmlns:cx6="http://schemas.microsoft.com/office/drawing/2016/5/12/chartex" xmlns:cx7="http://schemas.microsoft.com/office/drawing/2016/5/13/chartex" xmlns:cx8="http://schemas.microsoft.com/office/drawing/2016/5/14/chartex" xmlns:mc="http://schemas.openxmlformats.org/markup-compatibility/2006" xmlns:aink="http://schemas.microsoft.com/office/drawing/2016/ink" xmlns:am3d="http://schemas.microsoft.com/office/drawing/2017/model3d" xmlns:o="urn:schemas-microsoft-com:office:office" xmlns:oel="http://schemas.microsoft.com/office/2019/extlst" xmlns:r="http://schemas.openxmlformats.org/officeDocument/2006/relationships" xmlns:m="http://schemas.openxmlformats.org/officeDocument/2006/math" xmlns:v="urn:schemas-microsoft-com:vml" xmlns:wp14="http://schemas.microsoft.com/office/word/2010/wordprocessingDrawing" xmlns:wp="http://schemas.openxmlformats.org/drawingml/2006/wordprocessingDrawing" xmlns:w10="urn:schemas-microsoft-com:office:word" xmlns:w="http://schemas.openxmlformats.org/wordprocessingml/2006/main" xmlns:w14="http://schemas.microsoft.com/office/word/2010/wordml" xmlns:w15="http://schemas.microsoft.com/office/word/2012/wordml" xmlns:w16cex="http://schemas.microsoft.com/office/word/2018/wordml/cex" xmlns:w16cid="http://schemas.microsoft.com/office/word/2016/wordml/cid" xmlns:w16="http://schemas.microsoft.com/office/word/2018/wordml" xmlns:w16sdtdh="http://schemas.microsoft.com/office/word/2020/wordml/sdtdatahash" xmlns:w16se="http://schemas.microsoft.com/office/word/2015/wordml/symex" xmlns:wpg="http://schemas.microsoft.com/office/word/2010/wordprocessingGroup" xmlns:wpi="http://schemas.microsoft.com/office/word/2010/wordprocessingInk" xmlns:wne="http://schemas.microsoft.com/office/word/2006/wordml" xmlns:wps="http://schemas.microsoft.com/office/word/2010/wordprocessingShape" mc:Ignorable="w14 w15 w16se w16cid w16 w16cex w16sdtdh wp14">
   <w:abstractNum w:abstractNumId="0" w15:restartNumberingAfterBreak="0">
     <w:nsid w:val="270D4B6D"/>
     <w:multiLevelType w:val="hybridMultilevel"/>
@@ -6384,6 +7850,7 @@
   <w:style w:type="character" w:default="1" w:styleId="DefaultParagraphFont">
     <w:name w:val="Default Paragraph Font"/>
     <w:uiPriority w:val="1"/>
+    <w:semiHidden/>
     <w:unhideWhenUsed/>
   </w:style>
   <w:style w:type="table" w:default="1" w:styleId="TableNormal">

</xml_diff>

<commit_message>
Completed Team part of Report
</commit_message>
<xml_diff>
--- a/documentation/report/Group 3 - Final Report.docx
+++ b/documentation/report/Group 3 - Final Report.docx
@@ -122,26 +122,88 @@
           <w:iCs/>
         </w:rPr>
       </w:pPr>
+      <w:proofErr w:type="spellStart"/>
       <w:r>
         <w:rPr>
           <w:rFonts w:ascii="Times New Roman" w:hAnsi="Times New Roman" w:cs="Times New Roman"/>
         </w:rPr>
-        <w:t>AlbaniaSuperUberApp Team</w:t>
-      </w:r>
+        <w:t>AlbaniaSuperUberApp</w:t>
+      </w:r>
+      <w:proofErr w:type="spellEnd"/>
       <w:r>
         <w:rPr>
           <w:rFonts w:ascii="Times New Roman" w:hAnsi="Times New Roman" w:cs="Times New Roman"/>
         </w:rPr>
+        <w:t xml:space="preserve"> Team</w:t>
+      </w:r>
+      <w:r>
+        <w:rPr>
+          <w:rFonts w:ascii="Times New Roman" w:hAnsi="Times New Roman" w:cs="Times New Roman"/>
+        </w:rPr>
         <w:t xml:space="preserve">: </w:t>
       </w:r>
+      <w:proofErr w:type="spellStart"/>
       <w:r>
         <w:rPr>
           <w:rFonts w:ascii="Times New Roman" w:hAnsi="Times New Roman" w:cs="Times New Roman"/>
           <w:i/>
           <w:iCs/>
         </w:rPr>
-        <w:t>Dalird Bufi, Melvir Singh, Xhulio Bishtaha</w:t>
-      </w:r>
+        <w:t>Dalird</w:t>
+      </w:r>
+      <w:proofErr w:type="spellEnd"/>
+      <w:r>
+        <w:rPr>
+          <w:rFonts w:ascii="Times New Roman" w:hAnsi="Times New Roman" w:cs="Times New Roman"/>
+          <w:i/>
+          <w:iCs/>
+        </w:rPr>
+        <w:t xml:space="preserve"> Bufi, Melvir Singh, </w:t>
+      </w:r>
+      <w:proofErr w:type="spellStart"/>
+      <w:r>
+        <w:rPr>
+          <w:rFonts w:ascii="Times New Roman" w:hAnsi="Times New Roman" w:cs="Times New Roman"/>
+          <w:i/>
+          <w:iCs/>
+        </w:rPr>
+        <w:t>Xhulio</w:t>
+      </w:r>
+      <w:proofErr w:type="spellEnd"/>
+      <w:r>
+        <w:rPr>
+          <w:rFonts w:ascii="Times New Roman" w:hAnsi="Times New Roman" w:cs="Times New Roman"/>
+          <w:i/>
+          <w:iCs/>
+        </w:rPr>
+        <w:t xml:space="preserve"> </w:t>
+      </w:r>
+      <w:proofErr w:type="spellStart"/>
+      <w:r>
+        <w:rPr>
+          <w:rFonts w:ascii="Times New Roman" w:hAnsi="Times New Roman" w:cs="Times New Roman"/>
+          <w:i/>
+          <w:iCs/>
+        </w:rPr>
+        <w:t>Bishta</w:t>
+      </w:r>
+      <w:r>
+        <w:rPr>
+          <w:rFonts w:ascii="Times New Roman" w:hAnsi="Times New Roman" w:cs="Times New Roman"/>
+          <w:i/>
+          <w:iCs/>
+        </w:rPr>
+        <w:t>j</w:t>
+      </w:r>
+      <w:r>
+        <w:rPr>
+          <w:rFonts w:ascii="Times New Roman" w:hAnsi="Times New Roman" w:cs="Times New Roman"/>
+          <w:i/>
+          <w:iCs/>
+        </w:rPr>
+        <w:t>a</w:t>
+      </w:r>
+      <w:proofErr w:type="spellEnd"/>
     </w:p>
     <w:p>
       <w:pPr>
@@ -197,7 +259,25 @@
           <w:i w:val="0"/>
           <w:iCs/>
         </w:rPr>
-        <w:t>This project is a school project for the Applied Software Engineering module. We have named the project ‘AlbaniaSuperUberApp’. The motivation behind this product is 2 fold. Firstly, to be able to harness technology and be able to stamp our footprint on what we really want the current Uber / Taxi systems out there to be. By developing something from scratch, we are able to create features that we deem will be useful. Secondly, we would like to put into practice what we have learnt throughout the module. These include the programming technologies such as Flask and Python and also the project management aspects such as Scrum which we utilized to run the entire product from start to end.</w:t>
+        <w:t>This project is a school project for the Applied Software Engineering module. We have named the project ‘</w:t>
+      </w:r>
+      <w:proofErr w:type="spellStart"/>
+      <w:r>
+        <w:rPr>
+          <w:rFonts w:asciiTheme="majorBidi" w:hAnsiTheme="majorBidi" w:cstheme="majorBidi"/>
+          <w:i w:val="0"/>
+          <w:iCs/>
+        </w:rPr>
+        <w:t>AlbaniaSuperUberApp</w:t>
+      </w:r>
+      <w:proofErr w:type="spellEnd"/>
+      <w:r>
+        <w:rPr>
+          <w:rFonts w:asciiTheme="majorBidi" w:hAnsiTheme="majorBidi" w:cstheme="majorBidi"/>
+          <w:i w:val="0"/>
+          <w:iCs/>
+        </w:rPr>
+        <w:t>’. The motivation behind this product is 2 fold. Firstly, to be able to harness technology and be able to stamp our footprint on what we really want the current Uber / Taxi systems out there to be. By developing something from scratch, we are able to create features that we deem will be useful. Secondly, we would like to put into practice what we have learnt throughout the module. These include the programming technologies such as Flask and Python and also the project management aspects such as Scrum which we utilized to run the entire product from start to end.</w:t>
       </w:r>
     </w:p>
     <w:p>
@@ -563,9 +643,11 @@
       <w:pPr>
         <w:pStyle w:val="ProjectTemplateContent"/>
       </w:pPr>
+      <w:proofErr w:type="spellStart"/>
       <w:r>
         <w:t>Summarise</w:t>
       </w:r>
+      <w:proofErr w:type="spellEnd"/>
       <w:r>
         <w:t xml:space="preserve"> any </w:t>
       </w:r>
@@ -1763,7 +1845,39 @@
                 <w:i w:val="0"/>
                 <w:iCs/>
               </w:rPr>
-              <w:t>User inputs in Current Location (eg. Wembley) and Destination (eg. Liverpool)</w:t>
+              <w:t>User inputs in Current Location (</w:t>
+            </w:r>
+            <w:proofErr w:type="spellStart"/>
+            <w:r>
+              <w:rPr>
+                <w:i w:val="0"/>
+                <w:iCs/>
+              </w:rPr>
+              <w:t>eg.</w:t>
+            </w:r>
+            <w:proofErr w:type="spellEnd"/>
+            <w:r>
+              <w:rPr>
+                <w:i w:val="0"/>
+                <w:iCs/>
+              </w:rPr>
+              <w:t xml:space="preserve"> Wembley) and Destination (</w:t>
+            </w:r>
+            <w:proofErr w:type="spellStart"/>
+            <w:r>
+              <w:rPr>
+                <w:i w:val="0"/>
+                <w:iCs/>
+              </w:rPr>
+              <w:t>eg.</w:t>
+            </w:r>
+            <w:proofErr w:type="spellEnd"/>
+            <w:r>
+              <w:rPr>
+                <w:i w:val="0"/>
+                <w:iCs/>
+              </w:rPr>
+              <w:t xml:space="preserve"> Liverpool)</w:t>
             </w:r>
           </w:p>
         </w:tc>
@@ -3391,7 +3505,23 @@
                 <w:i w:val="0"/>
                 <w:iCs/>
               </w:rPr>
-              <w:t>updates Booking table with the row’s ID to ‘Accepted by Driver’ status and car_id to ID of Driver’s car</w:t>
+              <w:t xml:space="preserve">updates Booking table with the row’s ID to ‘Accepted by Driver’ status and </w:t>
+            </w:r>
+            <w:proofErr w:type="spellStart"/>
+            <w:r>
+              <w:rPr>
+                <w:i w:val="0"/>
+                <w:iCs/>
+              </w:rPr>
+              <w:t>car_id</w:t>
+            </w:r>
+            <w:proofErr w:type="spellEnd"/>
+            <w:r>
+              <w:rPr>
+                <w:i w:val="0"/>
+                <w:iCs/>
+              </w:rPr>
+              <w:t xml:space="preserve"> to ID of Driver’s car</w:t>
             </w:r>
           </w:p>
         </w:tc>
@@ -3438,7 +3568,23 @@
                 <w:i w:val="0"/>
                 <w:iCs/>
               </w:rPr>
-              <w:t>The accepted booking request’s row will be updated in the database with ‘Accepted by Driver’ status and the car_id will also be populated</w:t>
+              <w:t xml:space="preserve">The accepted booking request’s row will be updated in the database with ‘Accepted by Driver’ status and the </w:t>
+            </w:r>
+            <w:proofErr w:type="spellStart"/>
+            <w:r>
+              <w:rPr>
+                <w:i w:val="0"/>
+                <w:iCs/>
+              </w:rPr>
+              <w:t>car_id</w:t>
+            </w:r>
+            <w:proofErr w:type="spellEnd"/>
+            <w:r>
+              <w:rPr>
+                <w:i w:val="0"/>
+                <w:iCs/>
+              </w:rPr>
+              <w:t xml:space="preserve"> will also be populated</w:t>
             </w:r>
           </w:p>
         </w:tc>
@@ -4647,6 +4793,9 @@
         <w:br/>
       </w:r>
       <w:r>
+        <w:rPr>
+          <w:noProof/>
+        </w:rPr>
         <w:drawing>
           <wp:inline distT="0" distB="0" distL="0" distR="0" wp14:anchorId="30688896" wp14:editId="0D8112CB">
             <wp:extent cx="5943600" cy="4203065"/>
@@ -4707,7 +4856,23 @@
           <w:i w:val="0"/>
           <w:iCs/>
         </w:rPr>
-        <w:t>There is a single frontend application that interacts with a single backend application. However, the backend application serves API routes on various different components. Each of this components take care of their own set domain boundary. For example, all authentication (such as register/login/logout) APIs are stored in the auth.py file. It makes it self-explanatory and also aids troubleshooting allowing faults to be narrowed much quicker. If there are any new authentication data required from the database, a new API route can be created in the auth.py file which will then be served by the ase-backend service.</w:t>
+        <w:t xml:space="preserve">There is a single frontend application that interacts with a single backend application. However, the backend application serves API routes on various different components. Each of this components take care of their own set domain boundary. For example, all authentication (such as register/login/logout) APIs are stored in the auth.py file. It makes it self-explanatory and also aids troubleshooting allowing faults to be narrowed much quicker. If there are any new authentication data required from the database, a new API route can be created in the auth.py file which will then be served by the </w:t>
+      </w:r>
+      <w:proofErr w:type="spellStart"/>
+      <w:r>
+        <w:rPr>
+          <w:i w:val="0"/>
+          <w:iCs/>
+        </w:rPr>
+        <w:t>ase</w:t>
+      </w:r>
+      <w:proofErr w:type="spellEnd"/>
+      <w:r>
+        <w:rPr>
+          <w:i w:val="0"/>
+          <w:iCs/>
+        </w:rPr>
+        <w:t>-backend service.</w:t>
       </w:r>
     </w:p>
     <w:p>
@@ -4847,8 +5012,9 @@
                 <w:szCs w:val="23"/>
                 <w:lang w:val="en-SG" w:eastAsia="zh-CN" w:bidi="he-IL"/>
               </w:rPr>
-              <w:t>/api/register</w:t>
-            </w:r>
+              <w:t>/</w:t>
+            </w:r>
+            <w:proofErr w:type="spellStart"/>
             <w:r>
               <w:rPr>
                 <w:rFonts w:ascii="Source Code Pro" w:eastAsia="Times New Roman" w:hAnsi="Source Code Pro" w:cs="Times New Roman"/>
@@ -4857,6 +5023,27 @@
                 <w:szCs w:val="23"/>
                 <w:lang w:val="en-SG" w:eastAsia="zh-CN" w:bidi="he-IL"/>
               </w:rPr>
+              <w:t>api</w:t>
+            </w:r>
+            <w:proofErr w:type="spellEnd"/>
+            <w:r>
+              <w:rPr>
+                <w:rFonts w:ascii="Source Code Pro" w:eastAsia="Times New Roman" w:hAnsi="Source Code Pro" w:cs="Times New Roman"/>
+                <w:color w:val="A31515"/>
+                <w:sz w:val="23"/>
+                <w:szCs w:val="23"/>
+                <w:lang w:val="en-SG" w:eastAsia="zh-CN" w:bidi="he-IL"/>
+              </w:rPr>
+              <w:t>/register</w:t>
+            </w:r>
+            <w:r>
+              <w:rPr>
+                <w:rFonts w:ascii="Source Code Pro" w:eastAsia="Times New Roman" w:hAnsi="Source Code Pro" w:cs="Times New Roman"/>
+                <w:color w:val="A31515"/>
+                <w:sz w:val="23"/>
+                <w:szCs w:val="23"/>
+                <w:lang w:val="en-SG" w:eastAsia="zh-CN" w:bidi="he-IL"/>
+              </w:rPr>
               <w:br/>
             </w:r>
             <w:r>
@@ -4867,7 +5054,29 @@
                 <w:szCs w:val="23"/>
                 <w:lang w:val="en-SG" w:eastAsia="zh-CN" w:bidi="he-IL"/>
               </w:rPr>
-              <w:t>/api/login</w:t>
+              <w:t>/</w:t>
+            </w:r>
+            <w:proofErr w:type="spellStart"/>
+            <w:r>
+              <w:rPr>
+                <w:rFonts w:ascii="Source Code Pro" w:eastAsia="Times New Roman" w:hAnsi="Source Code Pro" w:cs="Times New Roman"/>
+                <w:color w:val="A31515"/>
+                <w:sz w:val="23"/>
+                <w:szCs w:val="23"/>
+                <w:lang w:val="en-SG" w:eastAsia="zh-CN" w:bidi="he-IL"/>
+              </w:rPr>
+              <w:t>api</w:t>
+            </w:r>
+            <w:proofErr w:type="spellEnd"/>
+            <w:r>
+              <w:rPr>
+                <w:rFonts w:ascii="Source Code Pro" w:eastAsia="Times New Roman" w:hAnsi="Source Code Pro" w:cs="Times New Roman"/>
+                <w:color w:val="A31515"/>
+                <w:sz w:val="23"/>
+                <w:szCs w:val="23"/>
+                <w:lang w:val="en-SG" w:eastAsia="zh-CN" w:bidi="he-IL"/>
+              </w:rPr>
+              <w:t>/login</w:t>
             </w:r>
           </w:p>
           <w:p>
@@ -4890,8 +5099,64 @@
                 <w:szCs w:val="23"/>
                 <w:lang w:val="en-SG" w:eastAsia="zh-CN" w:bidi="he-IL"/>
               </w:rPr>
-              <w:t>/api/&lt;int:id&gt;/loadUser</w:t>
-            </w:r>
+              <w:t>/</w:t>
+            </w:r>
+            <w:proofErr w:type="spellStart"/>
+            <w:r>
+              <w:rPr>
+                <w:rFonts w:ascii="Source Code Pro" w:eastAsia="Times New Roman" w:hAnsi="Source Code Pro" w:cs="Times New Roman"/>
+                <w:color w:val="A31515"/>
+                <w:sz w:val="23"/>
+                <w:szCs w:val="23"/>
+                <w:lang w:val="en-SG" w:eastAsia="zh-CN" w:bidi="he-IL"/>
+              </w:rPr>
+              <w:t>api</w:t>
+            </w:r>
+            <w:proofErr w:type="spellEnd"/>
+            <w:r>
+              <w:rPr>
+                <w:rFonts w:ascii="Source Code Pro" w:eastAsia="Times New Roman" w:hAnsi="Source Code Pro" w:cs="Times New Roman"/>
+                <w:color w:val="A31515"/>
+                <w:sz w:val="23"/>
+                <w:szCs w:val="23"/>
+                <w:lang w:val="en-SG" w:eastAsia="zh-CN" w:bidi="he-IL"/>
+              </w:rPr>
+              <w:t>/&lt;</w:t>
+            </w:r>
+            <w:proofErr w:type="spellStart"/>
+            <w:r>
+              <w:rPr>
+                <w:rFonts w:ascii="Source Code Pro" w:eastAsia="Times New Roman" w:hAnsi="Source Code Pro" w:cs="Times New Roman"/>
+                <w:color w:val="A31515"/>
+                <w:sz w:val="23"/>
+                <w:szCs w:val="23"/>
+                <w:lang w:val="en-SG" w:eastAsia="zh-CN" w:bidi="he-IL"/>
+              </w:rPr>
+              <w:t>int:id</w:t>
+            </w:r>
+            <w:proofErr w:type="spellEnd"/>
+            <w:r>
+              <w:rPr>
+                <w:rFonts w:ascii="Source Code Pro" w:eastAsia="Times New Roman" w:hAnsi="Source Code Pro" w:cs="Times New Roman"/>
+                <w:color w:val="A31515"/>
+                <w:sz w:val="23"/>
+                <w:szCs w:val="23"/>
+                <w:lang w:val="en-SG" w:eastAsia="zh-CN" w:bidi="he-IL"/>
+              </w:rPr>
+              <w:t>&gt;/</w:t>
+            </w:r>
+            <w:proofErr w:type="spellStart"/>
+            <w:r>
+              <w:rPr>
+                <w:rFonts w:ascii="Source Code Pro" w:eastAsia="Times New Roman" w:hAnsi="Source Code Pro" w:cs="Times New Roman"/>
+                <w:color w:val="A31515"/>
+                <w:sz w:val="23"/>
+                <w:szCs w:val="23"/>
+                <w:lang w:val="en-SG" w:eastAsia="zh-CN" w:bidi="he-IL"/>
+              </w:rPr>
+              <w:t>loadUser</w:t>
+            </w:r>
+            <w:proofErr w:type="spellEnd"/>
           </w:p>
           <w:p>
             <w:pPr>
@@ -4971,8 +5236,42 @@
                 <w:szCs w:val="23"/>
                 <w:lang w:val="en-SG" w:eastAsia="zh-CN" w:bidi="he-IL"/>
               </w:rPr>
-              <w:t>/api/showCars</w:t>
-            </w:r>
+              <w:t>/</w:t>
+            </w:r>
+            <w:proofErr w:type="spellStart"/>
+            <w:r>
+              <w:rPr>
+                <w:rFonts w:ascii="Source Code Pro" w:eastAsia="Times New Roman" w:hAnsi="Source Code Pro" w:cs="Times New Roman"/>
+                <w:color w:val="A31515"/>
+                <w:sz w:val="23"/>
+                <w:szCs w:val="23"/>
+                <w:lang w:val="en-SG" w:eastAsia="zh-CN" w:bidi="he-IL"/>
+              </w:rPr>
+              <w:t>api</w:t>
+            </w:r>
+            <w:proofErr w:type="spellEnd"/>
+            <w:r>
+              <w:rPr>
+                <w:rFonts w:ascii="Source Code Pro" w:eastAsia="Times New Roman" w:hAnsi="Source Code Pro" w:cs="Times New Roman"/>
+                <w:color w:val="A31515"/>
+                <w:sz w:val="23"/>
+                <w:szCs w:val="23"/>
+                <w:lang w:val="en-SG" w:eastAsia="zh-CN" w:bidi="he-IL"/>
+              </w:rPr>
+              <w:t>/</w:t>
+            </w:r>
+            <w:proofErr w:type="spellStart"/>
+            <w:r>
+              <w:rPr>
+                <w:rFonts w:ascii="Source Code Pro" w:eastAsia="Times New Roman" w:hAnsi="Source Code Pro" w:cs="Times New Roman"/>
+                <w:color w:val="A31515"/>
+                <w:sz w:val="23"/>
+                <w:szCs w:val="23"/>
+                <w:lang w:val="en-SG" w:eastAsia="zh-CN" w:bidi="he-IL"/>
+              </w:rPr>
+              <w:t>showCars</w:t>
+            </w:r>
+            <w:proofErr w:type="spellEnd"/>
             <w:r>
               <w:rPr>
                 <w:rFonts w:ascii="Source Code Pro" w:eastAsia="Times New Roman" w:hAnsi="Source Code Pro" w:cs="Times New Roman"/>
@@ -5004,8 +5303,42 @@
                 <w:szCs w:val="23"/>
                 <w:lang w:val="en-SG" w:eastAsia="zh-CN" w:bidi="he-IL"/>
               </w:rPr>
-              <w:t>/api/bookcar</w:t>
-            </w:r>
+              <w:t>/</w:t>
+            </w:r>
+            <w:proofErr w:type="spellStart"/>
+            <w:r>
+              <w:rPr>
+                <w:rFonts w:ascii="Source Code Pro" w:eastAsia="Times New Roman" w:hAnsi="Source Code Pro" w:cs="Times New Roman"/>
+                <w:color w:val="A31515"/>
+                <w:sz w:val="23"/>
+                <w:szCs w:val="23"/>
+                <w:lang w:val="en-SG" w:eastAsia="zh-CN" w:bidi="he-IL"/>
+              </w:rPr>
+              <w:t>api</w:t>
+            </w:r>
+            <w:proofErr w:type="spellEnd"/>
+            <w:r>
+              <w:rPr>
+                <w:rFonts w:ascii="Source Code Pro" w:eastAsia="Times New Roman" w:hAnsi="Source Code Pro" w:cs="Times New Roman"/>
+                <w:color w:val="A31515"/>
+                <w:sz w:val="23"/>
+                <w:szCs w:val="23"/>
+                <w:lang w:val="en-SG" w:eastAsia="zh-CN" w:bidi="he-IL"/>
+              </w:rPr>
+              <w:t>/</w:t>
+            </w:r>
+            <w:proofErr w:type="spellStart"/>
+            <w:r>
+              <w:rPr>
+                <w:rFonts w:ascii="Source Code Pro" w:eastAsia="Times New Roman" w:hAnsi="Source Code Pro" w:cs="Times New Roman"/>
+                <w:color w:val="A31515"/>
+                <w:sz w:val="23"/>
+                <w:szCs w:val="23"/>
+                <w:lang w:val="en-SG" w:eastAsia="zh-CN" w:bidi="he-IL"/>
+              </w:rPr>
+              <w:t>bookcar</w:t>
+            </w:r>
+            <w:proofErr w:type="spellEnd"/>
             <w:r>
               <w:rPr>
                 <w:rFonts w:ascii="Source Code Pro" w:eastAsia="Times New Roman" w:hAnsi="Source Code Pro" w:cs="Times New Roman"/>
@@ -5037,8 +5370,42 @@
                 <w:szCs w:val="23"/>
                 <w:lang w:val="en-SG" w:eastAsia="zh-CN" w:bidi="he-IL"/>
               </w:rPr>
-              <w:t>/api/listRequests</w:t>
-            </w:r>
+              <w:t>/</w:t>
+            </w:r>
+            <w:proofErr w:type="spellStart"/>
+            <w:r>
+              <w:rPr>
+                <w:rFonts w:ascii="Source Code Pro" w:eastAsia="Times New Roman" w:hAnsi="Source Code Pro" w:cs="Times New Roman"/>
+                <w:color w:val="A31515"/>
+                <w:sz w:val="23"/>
+                <w:szCs w:val="23"/>
+                <w:lang w:val="en-SG" w:eastAsia="zh-CN" w:bidi="he-IL"/>
+              </w:rPr>
+              <w:t>api</w:t>
+            </w:r>
+            <w:proofErr w:type="spellEnd"/>
+            <w:r>
+              <w:rPr>
+                <w:rFonts w:ascii="Source Code Pro" w:eastAsia="Times New Roman" w:hAnsi="Source Code Pro" w:cs="Times New Roman"/>
+                <w:color w:val="A31515"/>
+                <w:sz w:val="23"/>
+                <w:szCs w:val="23"/>
+                <w:lang w:val="en-SG" w:eastAsia="zh-CN" w:bidi="he-IL"/>
+              </w:rPr>
+              <w:t>/</w:t>
+            </w:r>
+            <w:proofErr w:type="spellStart"/>
+            <w:r>
+              <w:rPr>
+                <w:rFonts w:ascii="Source Code Pro" w:eastAsia="Times New Roman" w:hAnsi="Source Code Pro" w:cs="Times New Roman"/>
+                <w:color w:val="A31515"/>
+                <w:sz w:val="23"/>
+                <w:szCs w:val="23"/>
+                <w:lang w:val="en-SG" w:eastAsia="zh-CN" w:bidi="he-IL"/>
+              </w:rPr>
+              <w:t>listRequests</w:t>
+            </w:r>
+            <w:proofErr w:type="spellEnd"/>
             <w:r>
               <w:rPr>
                 <w:rFonts w:ascii="Source Code Pro" w:eastAsia="Times New Roman" w:hAnsi="Source Code Pro" w:cs="Times New Roman"/>
@@ -5070,8 +5437,42 @@
                 <w:szCs w:val="23"/>
                 <w:lang w:val="en-SG" w:eastAsia="zh-CN" w:bidi="he-IL"/>
               </w:rPr>
-              <w:t>/api/checkBooking</w:t>
-            </w:r>
+              <w:t>/</w:t>
+            </w:r>
+            <w:proofErr w:type="spellStart"/>
+            <w:r>
+              <w:rPr>
+                <w:rFonts w:ascii="Source Code Pro" w:eastAsia="Times New Roman" w:hAnsi="Source Code Pro" w:cs="Times New Roman"/>
+                <w:color w:val="A31515"/>
+                <w:sz w:val="23"/>
+                <w:szCs w:val="23"/>
+                <w:lang w:val="en-SG" w:eastAsia="zh-CN" w:bidi="he-IL"/>
+              </w:rPr>
+              <w:t>api</w:t>
+            </w:r>
+            <w:proofErr w:type="spellEnd"/>
+            <w:r>
+              <w:rPr>
+                <w:rFonts w:ascii="Source Code Pro" w:eastAsia="Times New Roman" w:hAnsi="Source Code Pro" w:cs="Times New Roman"/>
+                <w:color w:val="A31515"/>
+                <w:sz w:val="23"/>
+                <w:szCs w:val="23"/>
+                <w:lang w:val="en-SG" w:eastAsia="zh-CN" w:bidi="he-IL"/>
+              </w:rPr>
+              <w:t>/</w:t>
+            </w:r>
+            <w:proofErr w:type="spellStart"/>
+            <w:r>
+              <w:rPr>
+                <w:rFonts w:ascii="Source Code Pro" w:eastAsia="Times New Roman" w:hAnsi="Source Code Pro" w:cs="Times New Roman"/>
+                <w:color w:val="A31515"/>
+                <w:sz w:val="23"/>
+                <w:szCs w:val="23"/>
+                <w:lang w:val="en-SG" w:eastAsia="zh-CN" w:bidi="he-IL"/>
+              </w:rPr>
+              <w:t>checkBooking</w:t>
+            </w:r>
+            <w:proofErr w:type="spellEnd"/>
             <w:r>
               <w:rPr>
                 <w:rFonts w:ascii="Source Code Pro" w:eastAsia="Times New Roman" w:hAnsi="Source Code Pro" w:cs="Times New Roman"/>
@@ -5113,8 +5514,64 @@
                 <w:szCs w:val="23"/>
                 <w:lang w:val="en-SG" w:eastAsia="zh-CN" w:bidi="he-IL"/>
               </w:rPr>
-              <w:t>/api/&lt;int:id&gt;/acceptJob</w:t>
-            </w:r>
+              <w:t>/</w:t>
+            </w:r>
+            <w:proofErr w:type="spellStart"/>
+            <w:r>
+              <w:rPr>
+                <w:rFonts w:ascii="Source Code Pro" w:eastAsia="Times New Roman" w:hAnsi="Source Code Pro" w:cs="Times New Roman"/>
+                <w:color w:val="A31515"/>
+                <w:sz w:val="23"/>
+                <w:szCs w:val="23"/>
+                <w:lang w:val="en-SG" w:eastAsia="zh-CN" w:bidi="he-IL"/>
+              </w:rPr>
+              <w:t>api</w:t>
+            </w:r>
+            <w:proofErr w:type="spellEnd"/>
+            <w:r>
+              <w:rPr>
+                <w:rFonts w:ascii="Source Code Pro" w:eastAsia="Times New Roman" w:hAnsi="Source Code Pro" w:cs="Times New Roman"/>
+                <w:color w:val="A31515"/>
+                <w:sz w:val="23"/>
+                <w:szCs w:val="23"/>
+                <w:lang w:val="en-SG" w:eastAsia="zh-CN" w:bidi="he-IL"/>
+              </w:rPr>
+              <w:t>/&lt;</w:t>
+            </w:r>
+            <w:proofErr w:type="spellStart"/>
+            <w:r>
+              <w:rPr>
+                <w:rFonts w:ascii="Source Code Pro" w:eastAsia="Times New Roman" w:hAnsi="Source Code Pro" w:cs="Times New Roman"/>
+                <w:color w:val="A31515"/>
+                <w:sz w:val="23"/>
+                <w:szCs w:val="23"/>
+                <w:lang w:val="en-SG" w:eastAsia="zh-CN" w:bidi="he-IL"/>
+              </w:rPr>
+              <w:t>int:id</w:t>
+            </w:r>
+            <w:proofErr w:type="spellEnd"/>
+            <w:r>
+              <w:rPr>
+                <w:rFonts w:ascii="Source Code Pro" w:eastAsia="Times New Roman" w:hAnsi="Source Code Pro" w:cs="Times New Roman"/>
+                <w:color w:val="A31515"/>
+                <w:sz w:val="23"/>
+                <w:szCs w:val="23"/>
+                <w:lang w:val="en-SG" w:eastAsia="zh-CN" w:bidi="he-IL"/>
+              </w:rPr>
+              <w:t>&gt;/</w:t>
+            </w:r>
+            <w:proofErr w:type="spellStart"/>
+            <w:r>
+              <w:rPr>
+                <w:rFonts w:ascii="Source Code Pro" w:eastAsia="Times New Roman" w:hAnsi="Source Code Pro" w:cs="Times New Roman"/>
+                <w:color w:val="A31515"/>
+                <w:sz w:val="23"/>
+                <w:szCs w:val="23"/>
+                <w:lang w:val="en-SG" w:eastAsia="zh-CN" w:bidi="he-IL"/>
+              </w:rPr>
+              <w:t>acceptJob</w:t>
+            </w:r>
+            <w:proofErr w:type="spellEnd"/>
             <w:r>
               <w:rPr>
                 <w:rFonts w:ascii="Source Code Pro" w:eastAsia="Times New Roman" w:hAnsi="Source Code Pro" w:cs="Times New Roman"/>
@@ -5146,8 +5603,64 @@
                 <w:szCs w:val="23"/>
                 <w:lang w:val="en-SG" w:eastAsia="zh-CN" w:bidi="he-IL"/>
               </w:rPr>
-              <w:t>/api/&lt;int:id&gt;/getCarId</w:t>
-            </w:r>
+              <w:t>/</w:t>
+            </w:r>
+            <w:proofErr w:type="spellStart"/>
+            <w:r>
+              <w:rPr>
+                <w:rFonts w:ascii="Source Code Pro" w:eastAsia="Times New Roman" w:hAnsi="Source Code Pro" w:cs="Times New Roman"/>
+                <w:color w:val="A31515"/>
+                <w:sz w:val="23"/>
+                <w:szCs w:val="23"/>
+                <w:lang w:val="en-SG" w:eastAsia="zh-CN" w:bidi="he-IL"/>
+              </w:rPr>
+              <w:t>api</w:t>
+            </w:r>
+            <w:proofErr w:type="spellEnd"/>
+            <w:r>
+              <w:rPr>
+                <w:rFonts w:ascii="Source Code Pro" w:eastAsia="Times New Roman" w:hAnsi="Source Code Pro" w:cs="Times New Roman"/>
+                <w:color w:val="A31515"/>
+                <w:sz w:val="23"/>
+                <w:szCs w:val="23"/>
+                <w:lang w:val="en-SG" w:eastAsia="zh-CN" w:bidi="he-IL"/>
+              </w:rPr>
+              <w:t>/&lt;</w:t>
+            </w:r>
+            <w:proofErr w:type="spellStart"/>
+            <w:r>
+              <w:rPr>
+                <w:rFonts w:ascii="Source Code Pro" w:eastAsia="Times New Roman" w:hAnsi="Source Code Pro" w:cs="Times New Roman"/>
+                <w:color w:val="A31515"/>
+                <w:sz w:val="23"/>
+                <w:szCs w:val="23"/>
+                <w:lang w:val="en-SG" w:eastAsia="zh-CN" w:bidi="he-IL"/>
+              </w:rPr>
+              <w:t>int:id</w:t>
+            </w:r>
+            <w:proofErr w:type="spellEnd"/>
+            <w:r>
+              <w:rPr>
+                <w:rFonts w:ascii="Source Code Pro" w:eastAsia="Times New Roman" w:hAnsi="Source Code Pro" w:cs="Times New Roman"/>
+                <w:color w:val="A31515"/>
+                <w:sz w:val="23"/>
+                <w:szCs w:val="23"/>
+                <w:lang w:val="en-SG" w:eastAsia="zh-CN" w:bidi="he-IL"/>
+              </w:rPr>
+              <w:t>&gt;/</w:t>
+            </w:r>
+            <w:proofErr w:type="spellStart"/>
+            <w:r>
+              <w:rPr>
+                <w:rFonts w:ascii="Source Code Pro" w:eastAsia="Times New Roman" w:hAnsi="Source Code Pro" w:cs="Times New Roman"/>
+                <w:color w:val="A31515"/>
+                <w:sz w:val="23"/>
+                <w:szCs w:val="23"/>
+                <w:lang w:val="en-SG" w:eastAsia="zh-CN" w:bidi="he-IL"/>
+              </w:rPr>
+              <w:t>getCarId</w:t>
+            </w:r>
+            <w:proofErr w:type="spellEnd"/>
           </w:p>
           <w:p>
             <w:pPr>
@@ -5169,8 +5682,64 @@
                 <w:szCs w:val="23"/>
                 <w:lang w:val="en-SG" w:eastAsia="zh-CN" w:bidi="he-IL"/>
               </w:rPr>
-              <w:t>/api/&lt;int:id&gt;/getCarDetails</w:t>
-            </w:r>
+              <w:t>/</w:t>
+            </w:r>
+            <w:proofErr w:type="spellStart"/>
+            <w:r>
+              <w:rPr>
+                <w:rFonts w:ascii="Source Code Pro" w:eastAsia="Times New Roman" w:hAnsi="Source Code Pro" w:cs="Times New Roman"/>
+                <w:color w:val="A31515"/>
+                <w:sz w:val="23"/>
+                <w:szCs w:val="23"/>
+                <w:lang w:val="en-SG" w:eastAsia="zh-CN" w:bidi="he-IL"/>
+              </w:rPr>
+              <w:t>api</w:t>
+            </w:r>
+            <w:proofErr w:type="spellEnd"/>
+            <w:r>
+              <w:rPr>
+                <w:rFonts w:ascii="Source Code Pro" w:eastAsia="Times New Roman" w:hAnsi="Source Code Pro" w:cs="Times New Roman"/>
+                <w:color w:val="A31515"/>
+                <w:sz w:val="23"/>
+                <w:szCs w:val="23"/>
+                <w:lang w:val="en-SG" w:eastAsia="zh-CN" w:bidi="he-IL"/>
+              </w:rPr>
+              <w:t>/&lt;</w:t>
+            </w:r>
+            <w:proofErr w:type="spellStart"/>
+            <w:r>
+              <w:rPr>
+                <w:rFonts w:ascii="Source Code Pro" w:eastAsia="Times New Roman" w:hAnsi="Source Code Pro" w:cs="Times New Roman"/>
+                <w:color w:val="A31515"/>
+                <w:sz w:val="23"/>
+                <w:szCs w:val="23"/>
+                <w:lang w:val="en-SG" w:eastAsia="zh-CN" w:bidi="he-IL"/>
+              </w:rPr>
+              <w:t>int:id</w:t>
+            </w:r>
+            <w:proofErr w:type="spellEnd"/>
+            <w:r>
+              <w:rPr>
+                <w:rFonts w:ascii="Source Code Pro" w:eastAsia="Times New Roman" w:hAnsi="Source Code Pro" w:cs="Times New Roman"/>
+                <w:color w:val="A31515"/>
+                <w:sz w:val="23"/>
+                <w:szCs w:val="23"/>
+                <w:lang w:val="en-SG" w:eastAsia="zh-CN" w:bidi="he-IL"/>
+              </w:rPr>
+              <w:t>&gt;/</w:t>
+            </w:r>
+            <w:proofErr w:type="spellStart"/>
+            <w:r>
+              <w:rPr>
+                <w:rFonts w:ascii="Source Code Pro" w:eastAsia="Times New Roman" w:hAnsi="Source Code Pro" w:cs="Times New Roman"/>
+                <w:color w:val="A31515"/>
+                <w:sz w:val="23"/>
+                <w:szCs w:val="23"/>
+                <w:lang w:val="en-SG" w:eastAsia="zh-CN" w:bidi="he-IL"/>
+              </w:rPr>
+              <w:t>getCarDetails</w:t>
+            </w:r>
+            <w:proofErr w:type="spellEnd"/>
           </w:p>
           <w:p>
             <w:pPr>
@@ -5192,8 +5761,42 @@
                 <w:szCs w:val="23"/>
                 <w:lang w:val="en-SG" w:eastAsia="zh-CN" w:bidi="he-IL"/>
               </w:rPr>
-              <w:t>/api/listBookings</w:t>
-            </w:r>
+              <w:t>/</w:t>
+            </w:r>
+            <w:proofErr w:type="spellStart"/>
+            <w:r>
+              <w:rPr>
+                <w:rFonts w:ascii="Source Code Pro" w:eastAsia="Times New Roman" w:hAnsi="Source Code Pro" w:cs="Times New Roman"/>
+                <w:color w:val="A31515"/>
+                <w:sz w:val="23"/>
+                <w:szCs w:val="23"/>
+                <w:lang w:val="en-SG" w:eastAsia="zh-CN" w:bidi="he-IL"/>
+              </w:rPr>
+              <w:t>api</w:t>
+            </w:r>
+            <w:proofErr w:type="spellEnd"/>
+            <w:r>
+              <w:rPr>
+                <w:rFonts w:ascii="Source Code Pro" w:eastAsia="Times New Roman" w:hAnsi="Source Code Pro" w:cs="Times New Roman"/>
+                <w:color w:val="A31515"/>
+                <w:sz w:val="23"/>
+                <w:szCs w:val="23"/>
+                <w:lang w:val="en-SG" w:eastAsia="zh-CN" w:bidi="he-IL"/>
+              </w:rPr>
+              <w:t>/</w:t>
+            </w:r>
+            <w:proofErr w:type="spellStart"/>
+            <w:r>
+              <w:rPr>
+                <w:rFonts w:ascii="Source Code Pro" w:eastAsia="Times New Roman" w:hAnsi="Source Code Pro" w:cs="Times New Roman"/>
+                <w:color w:val="A31515"/>
+                <w:sz w:val="23"/>
+                <w:szCs w:val="23"/>
+                <w:lang w:val="en-SG" w:eastAsia="zh-CN" w:bidi="he-IL"/>
+              </w:rPr>
+              <w:t>listBookings</w:t>
+            </w:r>
+            <w:proofErr w:type="spellEnd"/>
             <w:r>
               <w:rPr>
                 <w:rFonts w:ascii="Source Code Pro" w:eastAsia="Times New Roman" w:hAnsi="Source Code Pro" w:cs="Times New Roman"/>
@@ -5225,8 +5828,42 @@
                 <w:szCs w:val="23"/>
                 <w:lang w:val="en-SG" w:eastAsia="zh-CN" w:bidi="he-IL"/>
               </w:rPr>
-              <w:t>/api/startBooking</w:t>
-            </w:r>
+              <w:t>/</w:t>
+            </w:r>
+            <w:proofErr w:type="spellStart"/>
+            <w:r>
+              <w:rPr>
+                <w:rFonts w:ascii="Source Code Pro" w:eastAsia="Times New Roman" w:hAnsi="Source Code Pro" w:cs="Times New Roman"/>
+                <w:color w:val="A31515"/>
+                <w:sz w:val="23"/>
+                <w:szCs w:val="23"/>
+                <w:lang w:val="en-SG" w:eastAsia="zh-CN" w:bidi="he-IL"/>
+              </w:rPr>
+              <w:t>api</w:t>
+            </w:r>
+            <w:proofErr w:type="spellEnd"/>
+            <w:r>
+              <w:rPr>
+                <w:rFonts w:ascii="Source Code Pro" w:eastAsia="Times New Roman" w:hAnsi="Source Code Pro" w:cs="Times New Roman"/>
+                <w:color w:val="A31515"/>
+                <w:sz w:val="23"/>
+                <w:szCs w:val="23"/>
+                <w:lang w:val="en-SG" w:eastAsia="zh-CN" w:bidi="he-IL"/>
+              </w:rPr>
+              <w:t>/</w:t>
+            </w:r>
+            <w:proofErr w:type="spellStart"/>
+            <w:r>
+              <w:rPr>
+                <w:rFonts w:ascii="Source Code Pro" w:eastAsia="Times New Roman" w:hAnsi="Source Code Pro" w:cs="Times New Roman"/>
+                <w:color w:val="A31515"/>
+                <w:sz w:val="23"/>
+                <w:szCs w:val="23"/>
+                <w:lang w:val="en-SG" w:eastAsia="zh-CN" w:bidi="he-IL"/>
+              </w:rPr>
+              <w:t>startBooking</w:t>
+            </w:r>
+            <w:proofErr w:type="spellEnd"/>
             <w:r>
               <w:rPr>
                 <w:rFonts w:ascii="Source Code Pro" w:eastAsia="Times New Roman" w:hAnsi="Source Code Pro" w:cs="Times New Roman"/>
@@ -5268,8 +5905,42 @@
                 <w:szCs w:val="23"/>
                 <w:lang w:val="en-SG" w:eastAsia="zh-CN" w:bidi="he-IL"/>
               </w:rPr>
-              <w:t>/api/completeBooking</w:t>
-            </w:r>
+              <w:t>/</w:t>
+            </w:r>
+            <w:proofErr w:type="spellStart"/>
+            <w:r>
+              <w:rPr>
+                <w:rFonts w:ascii="Source Code Pro" w:eastAsia="Times New Roman" w:hAnsi="Source Code Pro" w:cs="Times New Roman"/>
+                <w:color w:val="A31515"/>
+                <w:sz w:val="23"/>
+                <w:szCs w:val="23"/>
+                <w:lang w:val="en-SG" w:eastAsia="zh-CN" w:bidi="he-IL"/>
+              </w:rPr>
+              <w:t>api</w:t>
+            </w:r>
+            <w:proofErr w:type="spellEnd"/>
+            <w:r>
+              <w:rPr>
+                <w:rFonts w:ascii="Source Code Pro" w:eastAsia="Times New Roman" w:hAnsi="Source Code Pro" w:cs="Times New Roman"/>
+                <w:color w:val="A31515"/>
+                <w:sz w:val="23"/>
+                <w:szCs w:val="23"/>
+                <w:lang w:val="en-SG" w:eastAsia="zh-CN" w:bidi="he-IL"/>
+              </w:rPr>
+              <w:t>/</w:t>
+            </w:r>
+            <w:proofErr w:type="spellStart"/>
+            <w:r>
+              <w:rPr>
+                <w:rFonts w:ascii="Source Code Pro" w:eastAsia="Times New Roman" w:hAnsi="Source Code Pro" w:cs="Times New Roman"/>
+                <w:color w:val="A31515"/>
+                <w:sz w:val="23"/>
+                <w:szCs w:val="23"/>
+                <w:lang w:val="en-SG" w:eastAsia="zh-CN" w:bidi="he-IL"/>
+              </w:rPr>
+              <w:t>completeBooking</w:t>
+            </w:r>
+            <w:proofErr w:type="spellEnd"/>
             <w:r>
               <w:rPr>
                 <w:rFonts w:ascii="Source Code Pro" w:eastAsia="Times New Roman" w:hAnsi="Source Code Pro" w:cs="Times New Roman"/>
@@ -5311,8 +5982,42 @@
                 <w:szCs w:val="23"/>
                 <w:lang w:val="en-SG" w:eastAsia="zh-CN" w:bidi="he-IL"/>
               </w:rPr>
-              <w:t>/api/rateDriver</w:t>
-            </w:r>
+              <w:t>/</w:t>
+            </w:r>
+            <w:proofErr w:type="spellStart"/>
+            <w:r>
+              <w:rPr>
+                <w:rFonts w:ascii="Source Code Pro" w:eastAsia="Times New Roman" w:hAnsi="Source Code Pro" w:cs="Times New Roman"/>
+                <w:color w:val="A31515"/>
+                <w:sz w:val="23"/>
+                <w:szCs w:val="23"/>
+                <w:lang w:val="en-SG" w:eastAsia="zh-CN" w:bidi="he-IL"/>
+              </w:rPr>
+              <w:t>api</w:t>
+            </w:r>
+            <w:proofErr w:type="spellEnd"/>
+            <w:r>
+              <w:rPr>
+                <w:rFonts w:ascii="Source Code Pro" w:eastAsia="Times New Roman" w:hAnsi="Source Code Pro" w:cs="Times New Roman"/>
+                <w:color w:val="A31515"/>
+                <w:sz w:val="23"/>
+                <w:szCs w:val="23"/>
+                <w:lang w:val="en-SG" w:eastAsia="zh-CN" w:bidi="he-IL"/>
+              </w:rPr>
+              <w:t>/</w:t>
+            </w:r>
+            <w:proofErr w:type="spellStart"/>
+            <w:r>
+              <w:rPr>
+                <w:rFonts w:ascii="Source Code Pro" w:eastAsia="Times New Roman" w:hAnsi="Source Code Pro" w:cs="Times New Roman"/>
+                <w:color w:val="A31515"/>
+                <w:sz w:val="23"/>
+                <w:szCs w:val="23"/>
+                <w:lang w:val="en-SG" w:eastAsia="zh-CN" w:bidi="he-IL"/>
+              </w:rPr>
+              <w:t>rateDriver</w:t>
+            </w:r>
+            <w:proofErr w:type="spellEnd"/>
           </w:p>
           <w:p>
             <w:pPr>
@@ -5383,9 +6088,11 @@
             <w:tcW w:w="1275" w:type="dxa"/>
           </w:tcPr>
           <w:p>
+            <w:proofErr w:type="spellStart"/>
             <w:r>
               <w:t>Irdi</w:t>
             </w:r>
+            <w:proofErr w:type="spellEnd"/>
           </w:p>
         </w:tc>
       </w:tr>
@@ -5424,8 +6131,42 @@
                 <w:szCs w:val="23"/>
                 <w:lang w:val="en-SG" w:eastAsia="zh-CN" w:bidi="he-IL"/>
               </w:rPr>
-              <w:t>/api/listCarDetails</w:t>
-            </w:r>
+              <w:t>/</w:t>
+            </w:r>
+            <w:proofErr w:type="spellStart"/>
+            <w:r>
+              <w:rPr>
+                <w:rFonts w:ascii="Source Code Pro" w:eastAsia="Times New Roman" w:hAnsi="Source Code Pro" w:cs="Times New Roman"/>
+                <w:color w:val="A31515"/>
+                <w:sz w:val="23"/>
+                <w:szCs w:val="23"/>
+                <w:lang w:val="en-SG" w:eastAsia="zh-CN" w:bidi="he-IL"/>
+              </w:rPr>
+              <w:t>api</w:t>
+            </w:r>
+            <w:proofErr w:type="spellEnd"/>
+            <w:r>
+              <w:rPr>
+                <w:rFonts w:ascii="Source Code Pro" w:eastAsia="Times New Roman" w:hAnsi="Source Code Pro" w:cs="Times New Roman"/>
+                <w:color w:val="A31515"/>
+                <w:sz w:val="23"/>
+                <w:szCs w:val="23"/>
+                <w:lang w:val="en-SG" w:eastAsia="zh-CN" w:bidi="he-IL"/>
+              </w:rPr>
+              <w:t>/</w:t>
+            </w:r>
+            <w:proofErr w:type="spellStart"/>
+            <w:r>
+              <w:rPr>
+                <w:rFonts w:ascii="Source Code Pro" w:eastAsia="Times New Roman" w:hAnsi="Source Code Pro" w:cs="Times New Roman"/>
+                <w:color w:val="A31515"/>
+                <w:sz w:val="23"/>
+                <w:szCs w:val="23"/>
+                <w:lang w:val="en-SG" w:eastAsia="zh-CN" w:bidi="he-IL"/>
+              </w:rPr>
+              <w:t>listCarDetails</w:t>
+            </w:r>
+            <w:proofErr w:type="spellEnd"/>
           </w:p>
           <w:p>
             <w:pPr>
@@ -5447,8 +6188,42 @@
                 <w:szCs w:val="23"/>
                 <w:lang w:val="en-SG" w:eastAsia="zh-CN" w:bidi="he-IL"/>
               </w:rPr>
-              <w:t>/api/createCar</w:t>
-            </w:r>
+              <w:t>/</w:t>
+            </w:r>
+            <w:proofErr w:type="spellStart"/>
+            <w:r>
+              <w:rPr>
+                <w:rFonts w:ascii="Source Code Pro" w:eastAsia="Times New Roman" w:hAnsi="Source Code Pro" w:cs="Times New Roman"/>
+                <w:color w:val="A31515"/>
+                <w:sz w:val="23"/>
+                <w:szCs w:val="23"/>
+                <w:lang w:val="en-SG" w:eastAsia="zh-CN" w:bidi="he-IL"/>
+              </w:rPr>
+              <w:t>api</w:t>
+            </w:r>
+            <w:proofErr w:type="spellEnd"/>
+            <w:r>
+              <w:rPr>
+                <w:rFonts w:ascii="Source Code Pro" w:eastAsia="Times New Roman" w:hAnsi="Source Code Pro" w:cs="Times New Roman"/>
+                <w:color w:val="A31515"/>
+                <w:sz w:val="23"/>
+                <w:szCs w:val="23"/>
+                <w:lang w:val="en-SG" w:eastAsia="zh-CN" w:bidi="he-IL"/>
+              </w:rPr>
+              <w:t>/</w:t>
+            </w:r>
+            <w:proofErr w:type="spellStart"/>
+            <w:r>
+              <w:rPr>
+                <w:rFonts w:ascii="Source Code Pro" w:eastAsia="Times New Roman" w:hAnsi="Source Code Pro" w:cs="Times New Roman"/>
+                <w:color w:val="A31515"/>
+                <w:sz w:val="23"/>
+                <w:szCs w:val="23"/>
+                <w:lang w:val="en-SG" w:eastAsia="zh-CN" w:bidi="he-IL"/>
+              </w:rPr>
+              <w:t>createCar</w:t>
+            </w:r>
+            <w:proofErr w:type="spellEnd"/>
             <w:r>
               <w:rPr>
                 <w:rFonts w:ascii="Source Code Pro" w:eastAsia="Times New Roman" w:hAnsi="Source Code Pro" w:cs="Times New Roman"/>
@@ -5481,8 +6256,64 @@
                 <w:lang w:val="en-SG" w:eastAsia="zh-CN" w:bidi="he-IL"/>
               </w:rPr>
               <w:lastRenderedPageBreak/>
-              <w:t>/api/&lt;int:id&gt;/getCar</w:t>
-            </w:r>
+              <w:t>/</w:t>
+            </w:r>
+            <w:proofErr w:type="spellStart"/>
+            <w:r>
+              <w:rPr>
+                <w:rFonts w:ascii="Source Code Pro" w:eastAsia="Times New Roman" w:hAnsi="Source Code Pro" w:cs="Times New Roman"/>
+                <w:color w:val="A31515"/>
+                <w:sz w:val="23"/>
+                <w:szCs w:val="23"/>
+                <w:lang w:val="en-SG" w:eastAsia="zh-CN" w:bidi="he-IL"/>
+              </w:rPr>
+              <w:t>api</w:t>
+            </w:r>
+            <w:proofErr w:type="spellEnd"/>
+            <w:r>
+              <w:rPr>
+                <w:rFonts w:ascii="Source Code Pro" w:eastAsia="Times New Roman" w:hAnsi="Source Code Pro" w:cs="Times New Roman"/>
+                <w:color w:val="A31515"/>
+                <w:sz w:val="23"/>
+                <w:szCs w:val="23"/>
+                <w:lang w:val="en-SG" w:eastAsia="zh-CN" w:bidi="he-IL"/>
+              </w:rPr>
+              <w:t>/&lt;</w:t>
+            </w:r>
+            <w:proofErr w:type="spellStart"/>
+            <w:r>
+              <w:rPr>
+                <w:rFonts w:ascii="Source Code Pro" w:eastAsia="Times New Roman" w:hAnsi="Source Code Pro" w:cs="Times New Roman"/>
+                <w:color w:val="A31515"/>
+                <w:sz w:val="23"/>
+                <w:szCs w:val="23"/>
+                <w:lang w:val="en-SG" w:eastAsia="zh-CN" w:bidi="he-IL"/>
+              </w:rPr>
+              <w:t>int:id</w:t>
+            </w:r>
+            <w:proofErr w:type="spellEnd"/>
+            <w:r>
+              <w:rPr>
+                <w:rFonts w:ascii="Source Code Pro" w:eastAsia="Times New Roman" w:hAnsi="Source Code Pro" w:cs="Times New Roman"/>
+                <w:color w:val="A31515"/>
+                <w:sz w:val="23"/>
+                <w:szCs w:val="23"/>
+                <w:lang w:val="en-SG" w:eastAsia="zh-CN" w:bidi="he-IL"/>
+              </w:rPr>
+              <w:t>&gt;/</w:t>
+            </w:r>
+            <w:proofErr w:type="spellStart"/>
+            <w:r>
+              <w:rPr>
+                <w:rFonts w:ascii="Source Code Pro" w:eastAsia="Times New Roman" w:hAnsi="Source Code Pro" w:cs="Times New Roman"/>
+                <w:color w:val="A31515"/>
+                <w:sz w:val="23"/>
+                <w:szCs w:val="23"/>
+                <w:lang w:val="en-SG" w:eastAsia="zh-CN" w:bidi="he-IL"/>
+              </w:rPr>
+              <w:t>getCar</w:t>
+            </w:r>
+            <w:proofErr w:type="spellEnd"/>
           </w:p>
           <w:p>
             <w:pPr>
@@ -5504,8 +6335,64 @@
                 <w:szCs w:val="23"/>
                 <w:lang w:val="en-SG" w:eastAsia="zh-CN" w:bidi="he-IL"/>
               </w:rPr>
-              <w:t>/api/&lt;int:id&gt;/updateCar</w:t>
-            </w:r>
+              <w:t>/</w:t>
+            </w:r>
+            <w:proofErr w:type="spellStart"/>
+            <w:r>
+              <w:rPr>
+                <w:rFonts w:ascii="Source Code Pro" w:eastAsia="Times New Roman" w:hAnsi="Source Code Pro" w:cs="Times New Roman"/>
+                <w:color w:val="A31515"/>
+                <w:sz w:val="23"/>
+                <w:szCs w:val="23"/>
+                <w:lang w:val="en-SG" w:eastAsia="zh-CN" w:bidi="he-IL"/>
+              </w:rPr>
+              <w:t>api</w:t>
+            </w:r>
+            <w:proofErr w:type="spellEnd"/>
+            <w:r>
+              <w:rPr>
+                <w:rFonts w:ascii="Source Code Pro" w:eastAsia="Times New Roman" w:hAnsi="Source Code Pro" w:cs="Times New Roman"/>
+                <w:color w:val="A31515"/>
+                <w:sz w:val="23"/>
+                <w:szCs w:val="23"/>
+                <w:lang w:val="en-SG" w:eastAsia="zh-CN" w:bidi="he-IL"/>
+              </w:rPr>
+              <w:t>/&lt;</w:t>
+            </w:r>
+            <w:proofErr w:type="spellStart"/>
+            <w:r>
+              <w:rPr>
+                <w:rFonts w:ascii="Source Code Pro" w:eastAsia="Times New Roman" w:hAnsi="Source Code Pro" w:cs="Times New Roman"/>
+                <w:color w:val="A31515"/>
+                <w:sz w:val="23"/>
+                <w:szCs w:val="23"/>
+                <w:lang w:val="en-SG" w:eastAsia="zh-CN" w:bidi="he-IL"/>
+              </w:rPr>
+              <w:t>int:id</w:t>
+            </w:r>
+            <w:proofErr w:type="spellEnd"/>
+            <w:r>
+              <w:rPr>
+                <w:rFonts w:ascii="Source Code Pro" w:eastAsia="Times New Roman" w:hAnsi="Source Code Pro" w:cs="Times New Roman"/>
+                <w:color w:val="A31515"/>
+                <w:sz w:val="23"/>
+                <w:szCs w:val="23"/>
+                <w:lang w:val="en-SG" w:eastAsia="zh-CN" w:bidi="he-IL"/>
+              </w:rPr>
+              <w:t>&gt;/</w:t>
+            </w:r>
+            <w:proofErr w:type="spellStart"/>
+            <w:r>
+              <w:rPr>
+                <w:rFonts w:ascii="Source Code Pro" w:eastAsia="Times New Roman" w:hAnsi="Source Code Pro" w:cs="Times New Roman"/>
+                <w:color w:val="A31515"/>
+                <w:sz w:val="23"/>
+                <w:szCs w:val="23"/>
+                <w:lang w:val="en-SG" w:eastAsia="zh-CN" w:bidi="he-IL"/>
+              </w:rPr>
+              <w:t>updateCar</w:t>
+            </w:r>
+            <w:proofErr w:type="spellEnd"/>
           </w:p>
           <w:p>
             <w:pPr>
@@ -5527,8 +6414,64 @@
                 <w:szCs w:val="23"/>
                 <w:lang w:val="en-SG" w:eastAsia="zh-CN" w:bidi="he-IL"/>
               </w:rPr>
-              <w:t>/api/&lt;int:id&gt;/deleteCar</w:t>
-            </w:r>
+              <w:t>/</w:t>
+            </w:r>
+            <w:proofErr w:type="spellStart"/>
+            <w:r>
+              <w:rPr>
+                <w:rFonts w:ascii="Source Code Pro" w:eastAsia="Times New Roman" w:hAnsi="Source Code Pro" w:cs="Times New Roman"/>
+                <w:color w:val="A31515"/>
+                <w:sz w:val="23"/>
+                <w:szCs w:val="23"/>
+                <w:lang w:val="en-SG" w:eastAsia="zh-CN" w:bidi="he-IL"/>
+              </w:rPr>
+              <w:t>api</w:t>
+            </w:r>
+            <w:proofErr w:type="spellEnd"/>
+            <w:r>
+              <w:rPr>
+                <w:rFonts w:ascii="Source Code Pro" w:eastAsia="Times New Roman" w:hAnsi="Source Code Pro" w:cs="Times New Roman"/>
+                <w:color w:val="A31515"/>
+                <w:sz w:val="23"/>
+                <w:szCs w:val="23"/>
+                <w:lang w:val="en-SG" w:eastAsia="zh-CN" w:bidi="he-IL"/>
+              </w:rPr>
+              <w:t>/&lt;</w:t>
+            </w:r>
+            <w:proofErr w:type="spellStart"/>
+            <w:r>
+              <w:rPr>
+                <w:rFonts w:ascii="Source Code Pro" w:eastAsia="Times New Roman" w:hAnsi="Source Code Pro" w:cs="Times New Roman"/>
+                <w:color w:val="A31515"/>
+                <w:sz w:val="23"/>
+                <w:szCs w:val="23"/>
+                <w:lang w:val="en-SG" w:eastAsia="zh-CN" w:bidi="he-IL"/>
+              </w:rPr>
+              <w:t>int:id</w:t>
+            </w:r>
+            <w:proofErr w:type="spellEnd"/>
+            <w:r>
+              <w:rPr>
+                <w:rFonts w:ascii="Source Code Pro" w:eastAsia="Times New Roman" w:hAnsi="Source Code Pro" w:cs="Times New Roman"/>
+                <w:color w:val="A31515"/>
+                <w:sz w:val="23"/>
+                <w:szCs w:val="23"/>
+                <w:lang w:val="en-SG" w:eastAsia="zh-CN" w:bidi="he-IL"/>
+              </w:rPr>
+              <w:t>&gt;/</w:t>
+            </w:r>
+            <w:proofErr w:type="spellStart"/>
+            <w:r>
+              <w:rPr>
+                <w:rFonts w:ascii="Source Code Pro" w:eastAsia="Times New Roman" w:hAnsi="Source Code Pro" w:cs="Times New Roman"/>
+                <w:color w:val="A31515"/>
+                <w:sz w:val="23"/>
+                <w:szCs w:val="23"/>
+                <w:lang w:val="en-SG" w:eastAsia="zh-CN" w:bidi="he-IL"/>
+              </w:rPr>
+              <w:t>deleteCar</w:t>
+            </w:r>
+            <w:proofErr w:type="spellEnd"/>
           </w:p>
           <w:p>
             <w:pPr>
@@ -5615,8 +6558,42 @@
                 <w:szCs w:val="23"/>
                 <w:lang w:val="en-SG" w:eastAsia="zh-CN" w:bidi="he-IL"/>
               </w:rPr>
-              <w:t>/api/listCard</w:t>
-            </w:r>
+              <w:t>/</w:t>
+            </w:r>
+            <w:proofErr w:type="spellStart"/>
+            <w:r>
+              <w:rPr>
+                <w:rFonts w:ascii="Source Code Pro" w:eastAsia="Times New Roman" w:hAnsi="Source Code Pro" w:cs="Times New Roman"/>
+                <w:color w:val="A31515"/>
+                <w:sz w:val="23"/>
+                <w:szCs w:val="23"/>
+                <w:lang w:val="en-SG" w:eastAsia="zh-CN" w:bidi="he-IL"/>
+              </w:rPr>
+              <w:t>api</w:t>
+            </w:r>
+            <w:proofErr w:type="spellEnd"/>
+            <w:r>
+              <w:rPr>
+                <w:rFonts w:ascii="Source Code Pro" w:eastAsia="Times New Roman" w:hAnsi="Source Code Pro" w:cs="Times New Roman"/>
+                <w:color w:val="A31515"/>
+                <w:sz w:val="23"/>
+                <w:szCs w:val="23"/>
+                <w:lang w:val="en-SG" w:eastAsia="zh-CN" w:bidi="he-IL"/>
+              </w:rPr>
+              <w:t>/</w:t>
+            </w:r>
+            <w:proofErr w:type="spellStart"/>
+            <w:r>
+              <w:rPr>
+                <w:rFonts w:ascii="Source Code Pro" w:eastAsia="Times New Roman" w:hAnsi="Source Code Pro" w:cs="Times New Roman"/>
+                <w:color w:val="A31515"/>
+                <w:sz w:val="23"/>
+                <w:szCs w:val="23"/>
+                <w:lang w:val="en-SG" w:eastAsia="zh-CN" w:bidi="he-IL"/>
+              </w:rPr>
+              <w:t>listCard</w:t>
+            </w:r>
+            <w:proofErr w:type="spellEnd"/>
             <w:r>
               <w:rPr>
                 <w:rFonts w:ascii="Source Code Pro" w:eastAsia="Times New Roman" w:hAnsi="Source Code Pro" w:cs="Times New Roman"/>
@@ -5648,8 +6625,42 @@
                 <w:szCs w:val="23"/>
                 <w:lang w:val="en-SG" w:eastAsia="zh-CN" w:bidi="he-IL"/>
               </w:rPr>
-              <w:t>/api/createCard</w:t>
-            </w:r>
+              <w:t>/</w:t>
+            </w:r>
+            <w:proofErr w:type="spellStart"/>
+            <w:r>
+              <w:rPr>
+                <w:rFonts w:ascii="Source Code Pro" w:eastAsia="Times New Roman" w:hAnsi="Source Code Pro" w:cs="Times New Roman"/>
+                <w:color w:val="A31515"/>
+                <w:sz w:val="23"/>
+                <w:szCs w:val="23"/>
+                <w:lang w:val="en-SG" w:eastAsia="zh-CN" w:bidi="he-IL"/>
+              </w:rPr>
+              <w:t>api</w:t>
+            </w:r>
+            <w:proofErr w:type="spellEnd"/>
+            <w:r>
+              <w:rPr>
+                <w:rFonts w:ascii="Source Code Pro" w:eastAsia="Times New Roman" w:hAnsi="Source Code Pro" w:cs="Times New Roman"/>
+                <w:color w:val="A31515"/>
+                <w:sz w:val="23"/>
+                <w:szCs w:val="23"/>
+                <w:lang w:val="en-SG" w:eastAsia="zh-CN" w:bidi="he-IL"/>
+              </w:rPr>
+              <w:t>/</w:t>
+            </w:r>
+            <w:proofErr w:type="spellStart"/>
+            <w:r>
+              <w:rPr>
+                <w:rFonts w:ascii="Source Code Pro" w:eastAsia="Times New Roman" w:hAnsi="Source Code Pro" w:cs="Times New Roman"/>
+                <w:color w:val="A31515"/>
+                <w:sz w:val="23"/>
+                <w:szCs w:val="23"/>
+                <w:lang w:val="en-SG" w:eastAsia="zh-CN" w:bidi="he-IL"/>
+              </w:rPr>
+              <w:t>createCard</w:t>
+            </w:r>
+            <w:proofErr w:type="spellEnd"/>
             <w:r>
               <w:rPr>
                 <w:rFonts w:ascii="Source Code Pro" w:eastAsia="Times New Roman" w:hAnsi="Source Code Pro" w:cs="Times New Roman"/>
@@ -5681,8 +6692,64 @@
                 <w:szCs w:val="23"/>
                 <w:lang w:val="en-SG" w:eastAsia="zh-CN" w:bidi="he-IL"/>
               </w:rPr>
-              <w:t>/api/&lt;int:id&gt;/getCard</w:t>
-            </w:r>
+              <w:t>/</w:t>
+            </w:r>
+            <w:proofErr w:type="spellStart"/>
+            <w:r>
+              <w:rPr>
+                <w:rFonts w:ascii="Source Code Pro" w:eastAsia="Times New Roman" w:hAnsi="Source Code Pro" w:cs="Times New Roman"/>
+                <w:color w:val="A31515"/>
+                <w:sz w:val="23"/>
+                <w:szCs w:val="23"/>
+                <w:lang w:val="en-SG" w:eastAsia="zh-CN" w:bidi="he-IL"/>
+              </w:rPr>
+              <w:t>api</w:t>
+            </w:r>
+            <w:proofErr w:type="spellEnd"/>
+            <w:r>
+              <w:rPr>
+                <w:rFonts w:ascii="Source Code Pro" w:eastAsia="Times New Roman" w:hAnsi="Source Code Pro" w:cs="Times New Roman"/>
+                <w:color w:val="A31515"/>
+                <w:sz w:val="23"/>
+                <w:szCs w:val="23"/>
+                <w:lang w:val="en-SG" w:eastAsia="zh-CN" w:bidi="he-IL"/>
+              </w:rPr>
+              <w:t>/&lt;</w:t>
+            </w:r>
+            <w:proofErr w:type="spellStart"/>
+            <w:r>
+              <w:rPr>
+                <w:rFonts w:ascii="Source Code Pro" w:eastAsia="Times New Roman" w:hAnsi="Source Code Pro" w:cs="Times New Roman"/>
+                <w:color w:val="A31515"/>
+                <w:sz w:val="23"/>
+                <w:szCs w:val="23"/>
+                <w:lang w:val="en-SG" w:eastAsia="zh-CN" w:bidi="he-IL"/>
+              </w:rPr>
+              <w:t>int:id</w:t>
+            </w:r>
+            <w:proofErr w:type="spellEnd"/>
+            <w:r>
+              <w:rPr>
+                <w:rFonts w:ascii="Source Code Pro" w:eastAsia="Times New Roman" w:hAnsi="Source Code Pro" w:cs="Times New Roman"/>
+                <w:color w:val="A31515"/>
+                <w:sz w:val="23"/>
+                <w:szCs w:val="23"/>
+                <w:lang w:val="en-SG" w:eastAsia="zh-CN" w:bidi="he-IL"/>
+              </w:rPr>
+              <w:t>&gt;/</w:t>
+            </w:r>
+            <w:proofErr w:type="spellStart"/>
+            <w:r>
+              <w:rPr>
+                <w:rFonts w:ascii="Source Code Pro" w:eastAsia="Times New Roman" w:hAnsi="Source Code Pro" w:cs="Times New Roman"/>
+                <w:color w:val="A31515"/>
+                <w:sz w:val="23"/>
+                <w:szCs w:val="23"/>
+                <w:lang w:val="en-SG" w:eastAsia="zh-CN" w:bidi="he-IL"/>
+              </w:rPr>
+              <w:t>getCard</w:t>
+            </w:r>
+            <w:proofErr w:type="spellEnd"/>
             <w:r>
               <w:rPr>
                 <w:rFonts w:ascii="Source Code Pro" w:eastAsia="Times New Roman" w:hAnsi="Source Code Pro" w:cs="Times New Roman"/>
@@ -5714,8 +6781,64 @@
                 <w:szCs w:val="23"/>
                 <w:lang w:val="en-SG" w:eastAsia="zh-CN" w:bidi="he-IL"/>
               </w:rPr>
-              <w:t>/api/&lt;int:id&gt;/updateCard</w:t>
-            </w:r>
+              <w:t>/</w:t>
+            </w:r>
+            <w:proofErr w:type="spellStart"/>
+            <w:r>
+              <w:rPr>
+                <w:rFonts w:ascii="Source Code Pro" w:eastAsia="Times New Roman" w:hAnsi="Source Code Pro" w:cs="Times New Roman"/>
+                <w:color w:val="A31515"/>
+                <w:sz w:val="23"/>
+                <w:szCs w:val="23"/>
+                <w:lang w:val="en-SG" w:eastAsia="zh-CN" w:bidi="he-IL"/>
+              </w:rPr>
+              <w:t>api</w:t>
+            </w:r>
+            <w:proofErr w:type="spellEnd"/>
+            <w:r>
+              <w:rPr>
+                <w:rFonts w:ascii="Source Code Pro" w:eastAsia="Times New Roman" w:hAnsi="Source Code Pro" w:cs="Times New Roman"/>
+                <w:color w:val="A31515"/>
+                <w:sz w:val="23"/>
+                <w:szCs w:val="23"/>
+                <w:lang w:val="en-SG" w:eastAsia="zh-CN" w:bidi="he-IL"/>
+              </w:rPr>
+              <w:t>/&lt;</w:t>
+            </w:r>
+            <w:proofErr w:type="spellStart"/>
+            <w:r>
+              <w:rPr>
+                <w:rFonts w:ascii="Source Code Pro" w:eastAsia="Times New Roman" w:hAnsi="Source Code Pro" w:cs="Times New Roman"/>
+                <w:color w:val="A31515"/>
+                <w:sz w:val="23"/>
+                <w:szCs w:val="23"/>
+                <w:lang w:val="en-SG" w:eastAsia="zh-CN" w:bidi="he-IL"/>
+              </w:rPr>
+              <w:t>int:id</w:t>
+            </w:r>
+            <w:proofErr w:type="spellEnd"/>
+            <w:r>
+              <w:rPr>
+                <w:rFonts w:ascii="Source Code Pro" w:eastAsia="Times New Roman" w:hAnsi="Source Code Pro" w:cs="Times New Roman"/>
+                <w:color w:val="A31515"/>
+                <w:sz w:val="23"/>
+                <w:szCs w:val="23"/>
+                <w:lang w:val="en-SG" w:eastAsia="zh-CN" w:bidi="he-IL"/>
+              </w:rPr>
+              <w:t>&gt;/</w:t>
+            </w:r>
+            <w:proofErr w:type="spellStart"/>
+            <w:r>
+              <w:rPr>
+                <w:rFonts w:ascii="Source Code Pro" w:eastAsia="Times New Roman" w:hAnsi="Source Code Pro" w:cs="Times New Roman"/>
+                <w:color w:val="A31515"/>
+                <w:sz w:val="23"/>
+                <w:szCs w:val="23"/>
+                <w:lang w:val="en-SG" w:eastAsia="zh-CN" w:bidi="he-IL"/>
+              </w:rPr>
+              <w:t>updateCard</w:t>
+            </w:r>
+            <w:proofErr w:type="spellEnd"/>
           </w:p>
           <w:p>
             <w:pPr>
@@ -5737,8 +6860,64 @@
                 <w:szCs w:val="23"/>
                 <w:lang w:val="en-SG" w:eastAsia="zh-CN" w:bidi="he-IL"/>
               </w:rPr>
-              <w:t>/api/&lt;int:id&gt;/deleteCard</w:t>
-            </w:r>
+              <w:t>/</w:t>
+            </w:r>
+            <w:proofErr w:type="spellStart"/>
+            <w:r>
+              <w:rPr>
+                <w:rFonts w:ascii="Source Code Pro" w:eastAsia="Times New Roman" w:hAnsi="Source Code Pro" w:cs="Times New Roman"/>
+                <w:color w:val="A31515"/>
+                <w:sz w:val="23"/>
+                <w:szCs w:val="23"/>
+                <w:lang w:val="en-SG" w:eastAsia="zh-CN" w:bidi="he-IL"/>
+              </w:rPr>
+              <w:t>api</w:t>
+            </w:r>
+            <w:proofErr w:type="spellEnd"/>
+            <w:r>
+              <w:rPr>
+                <w:rFonts w:ascii="Source Code Pro" w:eastAsia="Times New Roman" w:hAnsi="Source Code Pro" w:cs="Times New Roman"/>
+                <w:color w:val="A31515"/>
+                <w:sz w:val="23"/>
+                <w:szCs w:val="23"/>
+                <w:lang w:val="en-SG" w:eastAsia="zh-CN" w:bidi="he-IL"/>
+              </w:rPr>
+              <w:t>/&lt;</w:t>
+            </w:r>
+            <w:proofErr w:type="spellStart"/>
+            <w:r>
+              <w:rPr>
+                <w:rFonts w:ascii="Source Code Pro" w:eastAsia="Times New Roman" w:hAnsi="Source Code Pro" w:cs="Times New Roman"/>
+                <w:color w:val="A31515"/>
+                <w:sz w:val="23"/>
+                <w:szCs w:val="23"/>
+                <w:lang w:val="en-SG" w:eastAsia="zh-CN" w:bidi="he-IL"/>
+              </w:rPr>
+              <w:t>int:id</w:t>
+            </w:r>
+            <w:proofErr w:type="spellEnd"/>
+            <w:r>
+              <w:rPr>
+                <w:rFonts w:ascii="Source Code Pro" w:eastAsia="Times New Roman" w:hAnsi="Source Code Pro" w:cs="Times New Roman"/>
+                <w:color w:val="A31515"/>
+                <w:sz w:val="23"/>
+                <w:szCs w:val="23"/>
+                <w:lang w:val="en-SG" w:eastAsia="zh-CN" w:bidi="he-IL"/>
+              </w:rPr>
+              <w:t>&gt;/</w:t>
+            </w:r>
+            <w:proofErr w:type="spellStart"/>
+            <w:r>
+              <w:rPr>
+                <w:rFonts w:ascii="Source Code Pro" w:eastAsia="Times New Roman" w:hAnsi="Source Code Pro" w:cs="Times New Roman"/>
+                <w:color w:val="A31515"/>
+                <w:sz w:val="23"/>
+                <w:szCs w:val="23"/>
+                <w:lang w:val="en-SG" w:eastAsia="zh-CN" w:bidi="he-IL"/>
+              </w:rPr>
+              <w:t>deleteCard</w:t>
+            </w:r>
+            <w:proofErr w:type="spellEnd"/>
           </w:p>
           <w:p>
             <w:pPr>
@@ -5823,8 +7002,42 @@
                 <w:szCs w:val="23"/>
                 <w:lang w:val="en-SG" w:eastAsia="zh-CN" w:bidi="he-IL"/>
               </w:rPr>
-              <w:t>/api/listFeedback</w:t>
-            </w:r>
+              <w:t>/</w:t>
+            </w:r>
+            <w:proofErr w:type="spellStart"/>
+            <w:r>
+              <w:rPr>
+                <w:rFonts w:ascii="Source Code Pro" w:eastAsia="Times New Roman" w:hAnsi="Source Code Pro" w:cs="Times New Roman"/>
+                <w:color w:val="A31515"/>
+                <w:sz w:val="23"/>
+                <w:szCs w:val="23"/>
+                <w:lang w:val="en-SG" w:eastAsia="zh-CN" w:bidi="he-IL"/>
+              </w:rPr>
+              <w:t>api</w:t>
+            </w:r>
+            <w:proofErr w:type="spellEnd"/>
+            <w:r>
+              <w:rPr>
+                <w:rFonts w:ascii="Source Code Pro" w:eastAsia="Times New Roman" w:hAnsi="Source Code Pro" w:cs="Times New Roman"/>
+                <w:color w:val="A31515"/>
+                <w:sz w:val="23"/>
+                <w:szCs w:val="23"/>
+                <w:lang w:val="en-SG" w:eastAsia="zh-CN" w:bidi="he-IL"/>
+              </w:rPr>
+              <w:t>/</w:t>
+            </w:r>
+            <w:proofErr w:type="spellStart"/>
+            <w:r>
+              <w:rPr>
+                <w:rFonts w:ascii="Source Code Pro" w:eastAsia="Times New Roman" w:hAnsi="Source Code Pro" w:cs="Times New Roman"/>
+                <w:color w:val="A31515"/>
+                <w:sz w:val="23"/>
+                <w:szCs w:val="23"/>
+                <w:lang w:val="en-SG" w:eastAsia="zh-CN" w:bidi="he-IL"/>
+              </w:rPr>
+              <w:t>listFeedback</w:t>
+            </w:r>
+            <w:proofErr w:type="spellEnd"/>
             <w:r>
               <w:rPr>
                 <w:rFonts w:ascii="Source Code Pro" w:eastAsia="Times New Roman" w:hAnsi="Source Code Pro" w:cs="Times New Roman"/>
@@ -5856,8 +7069,42 @@
                 <w:szCs w:val="23"/>
                 <w:lang w:val="en-SG" w:eastAsia="zh-CN" w:bidi="he-IL"/>
               </w:rPr>
-              <w:t>/api/listAllFeedback</w:t>
-            </w:r>
+              <w:t>/</w:t>
+            </w:r>
+            <w:proofErr w:type="spellStart"/>
+            <w:r>
+              <w:rPr>
+                <w:rFonts w:ascii="Source Code Pro" w:eastAsia="Times New Roman" w:hAnsi="Source Code Pro" w:cs="Times New Roman"/>
+                <w:color w:val="A31515"/>
+                <w:sz w:val="23"/>
+                <w:szCs w:val="23"/>
+                <w:lang w:val="en-SG" w:eastAsia="zh-CN" w:bidi="he-IL"/>
+              </w:rPr>
+              <w:t>api</w:t>
+            </w:r>
+            <w:proofErr w:type="spellEnd"/>
+            <w:r>
+              <w:rPr>
+                <w:rFonts w:ascii="Source Code Pro" w:eastAsia="Times New Roman" w:hAnsi="Source Code Pro" w:cs="Times New Roman"/>
+                <w:color w:val="A31515"/>
+                <w:sz w:val="23"/>
+                <w:szCs w:val="23"/>
+                <w:lang w:val="en-SG" w:eastAsia="zh-CN" w:bidi="he-IL"/>
+              </w:rPr>
+              <w:t>/</w:t>
+            </w:r>
+            <w:proofErr w:type="spellStart"/>
+            <w:r>
+              <w:rPr>
+                <w:rFonts w:ascii="Source Code Pro" w:eastAsia="Times New Roman" w:hAnsi="Source Code Pro" w:cs="Times New Roman"/>
+                <w:color w:val="A31515"/>
+                <w:sz w:val="23"/>
+                <w:szCs w:val="23"/>
+                <w:lang w:val="en-SG" w:eastAsia="zh-CN" w:bidi="he-IL"/>
+              </w:rPr>
+              <w:t>listAllFeedback</w:t>
+            </w:r>
+            <w:proofErr w:type="spellEnd"/>
             <w:r>
               <w:rPr>
                 <w:rFonts w:ascii="Source Code Pro" w:eastAsia="Times New Roman" w:hAnsi="Source Code Pro" w:cs="Times New Roman"/>
@@ -5889,8 +7136,42 @@
                 <w:szCs w:val="23"/>
                 <w:lang w:val="en-SG" w:eastAsia="zh-CN" w:bidi="he-IL"/>
               </w:rPr>
-              <w:t>/api/createFeedback</w:t>
-            </w:r>
+              <w:t>/</w:t>
+            </w:r>
+            <w:proofErr w:type="spellStart"/>
+            <w:r>
+              <w:rPr>
+                <w:rFonts w:ascii="Source Code Pro" w:eastAsia="Times New Roman" w:hAnsi="Source Code Pro" w:cs="Times New Roman"/>
+                <w:color w:val="A31515"/>
+                <w:sz w:val="23"/>
+                <w:szCs w:val="23"/>
+                <w:lang w:val="en-SG" w:eastAsia="zh-CN" w:bidi="he-IL"/>
+              </w:rPr>
+              <w:t>api</w:t>
+            </w:r>
+            <w:proofErr w:type="spellEnd"/>
+            <w:r>
+              <w:rPr>
+                <w:rFonts w:ascii="Source Code Pro" w:eastAsia="Times New Roman" w:hAnsi="Source Code Pro" w:cs="Times New Roman"/>
+                <w:color w:val="A31515"/>
+                <w:sz w:val="23"/>
+                <w:szCs w:val="23"/>
+                <w:lang w:val="en-SG" w:eastAsia="zh-CN" w:bidi="he-IL"/>
+              </w:rPr>
+              <w:t>/</w:t>
+            </w:r>
+            <w:proofErr w:type="spellStart"/>
+            <w:r>
+              <w:rPr>
+                <w:rFonts w:ascii="Source Code Pro" w:eastAsia="Times New Roman" w:hAnsi="Source Code Pro" w:cs="Times New Roman"/>
+                <w:color w:val="A31515"/>
+                <w:sz w:val="23"/>
+                <w:szCs w:val="23"/>
+                <w:lang w:val="en-SG" w:eastAsia="zh-CN" w:bidi="he-IL"/>
+              </w:rPr>
+              <w:t>createFeedback</w:t>
+            </w:r>
+            <w:proofErr w:type="spellEnd"/>
           </w:p>
           <w:p>
             <w:pPr>
@@ -5912,8 +7193,64 @@
                 <w:szCs w:val="23"/>
                 <w:lang w:val="en-SG" w:eastAsia="zh-CN" w:bidi="he-IL"/>
               </w:rPr>
-              <w:t>/api/&lt;int:id&gt;/getFeedback</w:t>
-            </w:r>
+              <w:t>/</w:t>
+            </w:r>
+            <w:proofErr w:type="spellStart"/>
+            <w:r>
+              <w:rPr>
+                <w:rFonts w:ascii="Source Code Pro" w:eastAsia="Times New Roman" w:hAnsi="Source Code Pro" w:cs="Times New Roman"/>
+                <w:color w:val="A31515"/>
+                <w:sz w:val="23"/>
+                <w:szCs w:val="23"/>
+                <w:lang w:val="en-SG" w:eastAsia="zh-CN" w:bidi="he-IL"/>
+              </w:rPr>
+              <w:t>api</w:t>
+            </w:r>
+            <w:proofErr w:type="spellEnd"/>
+            <w:r>
+              <w:rPr>
+                <w:rFonts w:ascii="Source Code Pro" w:eastAsia="Times New Roman" w:hAnsi="Source Code Pro" w:cs="Times New Roman"/>
+                <w:color w:val="A31515"/>
+                <w:sz w:val="23"/>
+                <w:szCs w:val="23"/>
+                <w:lang w:val="en-SG" w:eastAsia="zh-CN" w:bidi="he-IL"/>
+              </w:rPr>
+              <w:t>/&lt;</w:t>
+            </w:r>
+            <w:proofErr w:type="spellStart"/>
+            <w:r>
+              <w:rPr>
+                <w:rFonts w:ascii="Source Code Pro" w:eastAsia="Times New Roman" w:hAnsi="Source Code Pro" w:cs="Times New Roman"/>
+                <w:color w:val="A31515"/>
+                <w:sz w:val="23"/>
+                <w:szCs w:val="23"/>
+                <w:lang w:val="en-SG" w:eastAsia="zh-CN" w:bidi="he-IL"/>
+              </w:rPr>
+              <w:t>int:id</w:t>
+            </w:r>
+            <w:proofErr w:type="spellEnd"/>
+            <w:r>
+              <w:rPr>
+                <w:rFonts w:ascii="Source Code Pro" w:eastAsia="Times New Roman" w:hAnsi="Source Code Pro" w:cs="Times New Roman"/>
+                <w:color w:val="A31515"/>
+                <w:sz w:val="23"/>
+                <w:szCs w:val="23"/>
+                <w:lang w:val="en-SG" w:eastAsia="zh-CN" w:bidi="he-IL"/>
+              </w:rPr>
+              <w:t>&gt;/</w:t>
+            </w:r>
+            <w:proofErr w:type="spellStart"/>
+            <w:r>
+              <w:rPr>
+                <w:rFonts w:ascii="Source Code Pro" w:eastAsia="Times New Roman" w:hAnsi="Source Code Pro" w:cs="Times New Roman"/>
+                <w:color w:val="A31515"/>
+                <w:sz w:val="23"/>
+                <w:szCs w:val="23"/>
+                <w:lang w:val="en-SG" w:eastAsia="zh-CN" w:bidi="he-IL"/>
+              </w:rPr>
+              <w:t>getFeedback</w:t>
+            </w:r>
+            <w:proofErr w:type="spellEnd"/>
             <w:r>
               <w:rPr>
                 <w:rFonts w:ascii="Source Code Pro" w:eastAsia="Times New Roman" w:hAnsi="Source Code Pro" w:cs="Times New Roman"/>
@@ -5945,8 +7282,64 @@
                 <w:szCs w:val="23"/>
                 <w:lang w:val="en-SG" w:eastAsia="zh-CN" w:bidi="he-IL"/>
               </w:rPr>
-              <w:t>/api/&lt;int:id&gt;/updateFeedback</w:t>
-            </w:r>
+              <w:t>/</w:t>
+            </w:r>
+            <w:proofErr w:type="spellStart"/>
+            <w:r>
+              <w:rPr>
+                <w:rFonts w:ascii="Source Code Pro" w:eastAsia="Times New Roman" w:hAnsi="Source Code Pro" w:cs="Times New Roman"/>
+                <w:color w:val="A31515"/>
+                <w:sz w:val="23"/>
+                <w:szCs w:val="23"/>
+                <w:lang w:val="en-SG" w:eastAsia="zh-CN" w:bidi="he-IL"/>
+              </w:rPr>
+              <w:t>api</w:t>
+            </w:r>
+            <w:proofErr w:type="spellEnd"/>
+            <w:r>
+              <w:rPr>
+                <w:rFonts w:ascii="Source Code Pro" w:eastAsia="Times New Roman" w:hAnsi="Source Code Pro" w:cs="Times New Roman"/>
+                <w:color w:val="A31515"/>
+                <w:sz w:val="23"/>
+                <w:szCs w:val="23"/>
+                <w:lang w:val="en-SG" w:eastAsia="zh-CN" w:bidi="he-IL"/>
+              </w:rPr>
+              <w:t>/&lt;</w:t>
+            </w:r>
+            <w:proofErr w:type="spellStart"/>
+            <w:r>
+              <w:rPr>
+                <w:rFonts w:ascii="Source Code Pro" w:eastAsia="Times New Roman" w:hAnsi="Source Code Pro" w:cs="Times New Roman"/>
+                <w:color w:val="A31515"/>
+                <w:sz w:val="23"/>
+                <w:szCs w:val="23"/>
+                <w:lang w:val="en-SG" w:eastAsia="zh-CN" w:bidi="he-IL"/>
+              </w:rPr>
+              <w:t>int:id</w:t>
+            </w:r>
+            <w:proofErr w:type="spellEnd"/>
+            <w:r>
+              <w:rPr>
+                <w:rFonts w:ascii="Source Code Pro" w:eastAsia="Times New Roman" w:hAnsi="Source Code Pro" w:cs="Times New Roman"/>
+                <w:color w:val="A31515"/>
+                <w:sz w:val="23"/>
+                <w:szCs w:val="23"/>
+                <w:lang w:val="en-SG" w:eastAsia="zh-CN" w:bidi="he-IL"/>
+              </w:rPr>
+              <w:t>&gt;/</w:t>
+            </w:r>
+            <w:proofErr w:type="spellStart"/>
+            <w:r>
+              <w:rPr>
+                <w:rFonts w:ascii="Source Code Pro" w:eastAsia="Times New Roman" w:hAnsi="Source Code Pro" w:cs="Times New Roman"/>
+                <w:color w:val="A31515"/>
+                <w:sz w:val="23"/>
+                <w:szCs w:val="23"/>
+                <w:lang w:val="en-SG" w:eastAsia="zh-CN" w:bidi="he-IL"/>
+              </w:rPr>
+              <w:t>updateFeedback</w:t>
+            </w:r>
+            <w:proofErr w:type="spellEnd"/>
           </w:p>
           <w:p>
             <w:pPr>
@@ -5968,8 +7361,64 @@
                 <w:szCs w:val="23"/>
                 <w:lang w:val="en-SG" w:eastAsia="zh-CN" w:bidi="he-IL"/>
               </w:rPr>
-              <w:t>/api/&lt;int:id&gt;/deleteFeedback</w:t>
-            </w:r>
+              <w:t>/</w:t>
+            </w:r>
+            <w:proofErr w:type="spellStart"/>
+            <w:r>
+              <w:rPr>
+                <w:rFonts w:ascii="Source Code Pro" w:eastAsia="Times New Roman" w:hAnsi="Source Code Pro" w:cs="Times New Roman"/>
+                <w:color w:val="A31515"/>
+                <w:sz w:val="23"/>
+                <w:szCs w:val="23"/>
+                <w:lang w:val="en-SG" w:eastAsia="zh-CN" w:bidi="he-IL"/>
+              </w:rPr>
+              <w:t>api</w:t>
+            </w:r>
+            <w:proofErr w:type="spellEnd"/>
+            <w:r>
+              <w:rPr>
+                <w:rFonts w:ascii="Source Code Pro" w:eastAsia="Times New Roman" w:hAnsi="Source Code Pro" w:cs="Times New Roman"/>
+                <w:color w:val="A31515"/>
+                <w:sz w:val="23"/>
+                <w:szCs w:val="23"/>
+                <w:lang w:val="en-SG" w:eastAsia="zh-CN" w:bidi="he-IL"/>
+              </w:rPr>
+              <w:t>/&lt;</w:t>
+            </w:r>
+            <w:proofErr w:type="spellStart"/>
+            <w:r>
+              <w:rPr>
+                <w:rFonts w:ascii="Source Code Pro" w:eastAsia="Times New Roman" w:hAnsi="Source Code Pro" w:cs="Times New Roman"/>
+                <w:color w:val="A31515"/>
+                <w:sz w:val="23"/>
+                <w:szCs w:val="23"/>
+                <w:lang w:val="en-SG" w:eastAsia="zh-CN" w:bidi="he-IL"/>
+              </w:rPr>
+              <w:t>int:id</w:t>
+            </w:r>
+            <w:proofErr w:type="spellEnd"/>
+            <w:r>
+              <w:rPr>
+                <w:rFonts w:ascii="Source Code Pro" w:eastAsia="Times New Roman" w:hAnsi="Source Code Pro" w:cs="Times New Roman"/>
+                <w:color w:val="A31515"/>
+                <w:sz w:val="23"/>
+                <w:szCs w:val="23"/>
+                <w:lang w:val="en-SG" w:eastAsia="zh-CN" w:bidi="he-IL"/>
+              </w:rPr>
+              <w:t>&gt;/</w:t>
+            </w:r>
+            <w:proofErr w:type="spellStart"/>
+            <w:r>
+              <w:rPr>
+                <w:rFonts w:ascii="Source Code Pro" w:eastAsia="Times New Roman" w:hAnsi="Source Code Pro" w:cs="Times New Roman"/>
+                <w:color w:val="A31515"/>
+                <w:sz w:val="23"/>
+                <w:szCs w:val="23"/>
+                <w:lang w:val="en-SG" w:eastAsia="zh-CN" w:bidi="he-IL"/>
+              </w:rPr>
+              <w:t>deleteFeedback</w:t>
+            </w:r>
+            <w:proofErr w:type="spellEnd"/>
           </w:p>
         </w:tc>
         <w:tc>
@@ -6048,8 +7497,42 @@
                 <w:szCs w:val="23"/>
                 <w:lang w:val="en-SG" w:eastAsia="zh-CN" w:bidi="he-IL"/>
               </w:rPr>
-              <w:t>/api/listJob</w:t>
-            </w:r>
+              <w:t>/</w:t>
+            </w:r>
+            <w:proofErr w:type="spellStart"/>
+            <w:r>
+              <w:rPr>
+                <w:rFonts w:ascii="Source Code Pro" w:eastAsia="Times New Roman" w:hAnsi="Source Code Pro" w:cs="Times New Roman"/>
+                <w:color w:val="A31515"/>
+                <w:sz w:val="23"/>
+                <w:szCs w:val="23"/>
+                <w:lang w:val="en-SG" w:eastAsia="zh-CN" w:bidi="he-IL"/>
+              </w:rPr>
+              <w:t>api</w:t>
+            </w:r>
+            <w:proofErr w:type="spellEnd"/>
+            <w:r>
+              <w:rPr>
+                <w:rFonts w:ascii="Source Code Pro" w:eastAsia="Times New Roman" w:hAnsi="Source Code Pro" w:cs="Times New Roman"/>
+                <w:color w:val="A31515"/>
+                <w:sz w:val="23"/>
+                <w:szCs w:val="23"/>
+                <w:lang w:val="en-SG" w:eastAsia="zh-CN" w:bidi="he-IL"/>
+              </w:rPr>
+              <w:t>/</w:t>
+            </w:r>
+            <w:proofErr w:type="spellStart"/>
+            <w:r>
+              <w:rPr>
+                <w:rFonts w:ascii="Source Code Pro" w:eastAsia="Times New Roman" w:hAnsi="Source Code Pro" w:cs="Times New Roman"/>
+                <w:color w:val="A31515"/>
+                <w:sz w:val="23"/>
+                <w:szCs w:val="23"/>
+                <w:lang w:val="en-SG" w:eastAsia="zh-CN" w:bidi="he-IL"/>
+              </w:rPr>
+              <w:t>listJob</w:t>
+            </w:r>
+            <w:proofErr w:type="spellEnd"/>
           </w:p>
         </w:tc>
         <w:tc>
@@ -6067,9 +7550,11 @@
             <w:tcW w:w="1275" w:type="dxa"/>
           </w:tcPr>
           <w:p>
+            <w:proofErr w:type="spellStart"/>
             <w:r>
               <w:t>Irdi</w:t>
             </w:r>
+            <w:proofErr w:type="spellEnd"/>
           </w:p>
         </w:tc>
       </w:tr>
@@ -6108,8 +7593,42 @@
                 <w:szCs w:val="23"/>
                 <w:lang w:val="en-SG" w:eastAsia="zh-CN" w:bidi="he-IL"/>
               </w:rPr>
-              <w:t>/api/driverRating</w:t>
-            </w:r>
+              <w:t>/</w:t>
+            </w:r>
+            <w:proofErr w:type="spellStart"/>
+            <w:r>
+              <w:rPr>
+                <w:rFonts w:ascii="Source Code Pro" w:eastAsia="Times New Roman" w:hAnsi="Source Code Pro" w:cs="Times New Roman"/>
+                <w:color w:val="A31515"/>
+                <w:sz w:val="23"/>
+                <w:szCs w:val="23"/>
+                <w:lang w:val="en-SG" w:eastAsia="zh-CN" w:bidi="he-IL"/>
+              </w:rPr>
+              <w:t>api</w:t>
+            </w:r>
+            <w:proofErr w:type="spellEnd"/>
+            <w:r>
+              <w:rPr>
+                <w:rFonts w:ascii="Source Code Pro" w:eastAsia="Times New Roman" w:hAnsi="Source Code Pro" w:cs="Times New Roman"/>
+                <w:color w:val="A31515"/>
+                <w:sz w:val="23"/>
+                <w:szCs w:val="23"/>
+                <w:lang w:val="en-SG" w:eastAsia="zh-CN" w:bidi="he-IL"/>
+              </w:rPr>
+              <w:t>/</w:t>
+            </w:r>
+            <w:proofErr w:type="spellStart"/>
+            <w:r>
+              <w:rPr>
+                <w:rFonts w:ascii="Source Code Pro" w:eastAsia="Times New Roman" w:hAnsi="Source Code Pro" w:cs="Times New Roman"/>
+                <w:color w:val="A31515"/>
+                <w:sz w:val="23"/>
+                <w:szCs w:val="23"/>
+                <w:lang w:val="en-SG" w:eastAsia="zh-CN" w:bidi="he-IL"/>
+              </w:rPr>
+              <w:t>driverRating</w:t>
+            </w:r>
+            <w:proofErr w:type="spellEnd"/>
           </w:p>
         </w:tc>
         <w:tc>
@@ -6481,8 +8000,16 @@
                 <w:rPr>
                   <w:rStyle w:val="Hyperlink"/>
                 </w:rPr>
-                <w:t>Applied software engineering - KanbanFlow</w:t>
+                <w:t xml:space="preserve">Applied software engineering - </w:t>
               </w:r>
+              <w:proofErr w:type="spellStart"/>
+              <w:r>
+                <w:rPr>
+                  <w:rStyle w:val="Hyperlink"/>
+                </w:rPr>
+                <w:t>KanbanFlow</w:t>
+              </w:r>
+              <w:proofErr w:type="spellEnd"/>
             </w:hyperlink>
           </w:p>
         </w:tc>
@@ -6553,7 +8080,21 @@
                 <w:rPr>
                   <w:rStyle w:val="Hyperlink"/>
                 </w:rPr>
-                <w:t>melvir86/ase: This is a shared code repository for Group 3's Applied Software Engineering (ASE) project (github.com)</w:t>
+                <w:t>melvir86/</w:t>
+              </w:r>
+              <w:proofErr w:type="spellStart"/>
+              <w:r>
+                <w:rPr>
+                  <w:rStyle w:val="Hyperlink"/>
+                </w:rPr>
+                <w:t>ase</w:t>
+              </w:r>
+              <w:proofErr w:type="spellEnd"/>
+              <w:r>
+                <w:rPr>
+                  <w:rStyle w:val="Hyperlink"/>
+                </w:rPr>
+                <w:t>: This is a shared code repository for Group 3's Applied Software Engineering (ASE) project (github.com)</w:t>
               </w:r>
             </w:hyperlink>
           </w:p>
@@ -6585,7 +8126,21 @@
                 <w:rPr>
                   <w:rStyle w:val="Hyperlink"/>
                 </w:rPr>
-                <w:t>melvir86/ase-backend: Backend for our ASE Ride Hailing project (github.com)</w:t>
+                <w:t>melvir86/</w:t>
+              </w:r>
+              <w:proofErr w:type="spellStart"/>
+              <w:r>
+                <w:rPr>
+                  <w:rStyle w:val="Hyperlink"/>
+                </w:rPr>
+                <w:t>ase</w:t>
+              </w:r>
+              <w:proofErr w:type="spellEnd"/>
+              <w:r>
+                <w:rPr>
+                  <w:rStyle w:val="Hyperlink"/>
+                </w:rPr>
+                <w:t>-backend: Backend for our ASE Ride Hailing project (github.com)</w:t>
               </w:r>
             </w:hyperlink>
           </w:p>
@@ -6687,7 +8242,23 @@
                 <w:i w:val="0"/>
                 <w:iCs/>
               </w:rPr>
-              <w:t xml:space="preserve">Codio (Irdi): </w:t>
+              <w:t>Codio (</w:t>
+            </w:r>
+            <w:proofErr w:type="spellStart"/>
+            <w:r>
+              <w:rPr>
+                <w:i w:val="0"/>
+                <w:iCs/>
+              </w:rPr>
+              <w:t>Irdi</w:t>
+            </w:r>
+            <w:proofErr w:type="spellEnd"/>
+            <w:r>
+              <w:rPr>
+                <w:i w:val="0"/>
+                <w:iCs/>
+              </w:rPr>
+              <w:t xml:space="preserve">): </w:t>
             </w:r>
             <w:r>
               <w:rPr>
@@ -10523,31 +12094,77 @@
           <w:u w:val="single"/>
         </w:rPr>
         <w:lastRenderedPageBreak/>
-        <w:t>Code Structure (Github repository that we pulled for our Codio platform)</w:t>
-      </w:r>
-    </w:p>
-    <w:p>
-      <w:pPr>
-        <w:pStyle w:val="ProjectTemplateSubheadings"/>
+        <w:t>Code Structure (</w:t>
+      </w:r>
+      <w:proofErr w:type="spellStart"/>
+      <w:r>
         <w:rPr>
           <w:u w:val="single"/>
         </w:rPr>
-      </w:pPr>
-    </w:p>
-    <w:p>
-      <w:pPr>
-        <w:pStyle w:val="ProjectTemplateSubheadings"/>
-        <w:rPr>
-          <w:i w:val="0"/>
-          <w:iCs/>
-        </w:rPr>
-      </w:pPr>
-      <w:r>
-        <w:rPr>
-          <w:i w:val="0"/>
-          <w:iCs/>
-        </w:rPr>
-        <w:t>We have 2 applications to serve the product – ase (frontend) &amp; ase-backend (backend). There are multiple branches for each of this application that is described in the table below.</w:t>
+        <w:t>Github</w:t>
+      </w:r>
+      <w:proofErr w:type="spellEnd"/>
+      <w:r>
+        <w:rPr>
+          <w:u w:val="single"/>
+        </w:rPr>
+        <w:t xml:space="preserve"> repository that we pulled for our Codio platform)</w:t>
+      </w:r>
+    </w:p>
+    <w:p>
+      <w:pPr>
+        <w:pStyle w:val="ProjectTemplateSubheadings"/>
+        <w:rPr>
+          <w:u w:val="single"/>
+        </w:rPr>
+      </w:pPr>
+    </w:p>
+    <w:p>
+      <w:pPr>
+        <w:pStyle w:val="ProjectTemplateSubheadings"/>
+        <w:rPr>
+          <w:i w:val="0"/>
+          <w:iCs/>
+        </w:rPr>
+      </w:pPr>
+      <w:r>
+        <w:rPr>
+          <w:i w:val="0"/>
+          <w:iCs/>
+        </w:rPr>
+        <w:t xml:space="preserve">We have 2 applications to serve the product – </w:t>
+      </w:r>
+      <w:proofErr w:type="spellStart"/>
+      <w:r>
+        <w:rPr>
+          <w:i w:val="0"/>
+          <w:iCs/>
+        </w:rPr>
+        <w:t>ase</w:t>
+      </w:r>
+      <w:proofErr w:type="spellEnd"/>
+      <w:r>
+        <w:rPr>
+          <w:i w:val="0"/>
+          <w:iCs/>
+        </w:rPr>
+        <w:t xml:space="preserve"> (frontend) &amp; </w:t>
+      </w:r>
+      <w:proofErr w:type="spellStart"/>
+      <w:r>
+        <w:rPr>
+          <w:i w:val="0"/>
+          <w:iCs/>
+        </w:rPr>
+        <w:t>ase</w:t>
+      </w:r>
+      <w:proofErr w:type="spellEnd"/>
+      <w:r>
+        <w:rPr>
+          <w:i w:val="0"/>
+          <w:iCs/>
+        </w:rPr>
+        <w:t>-backend (backend). There are multiple branches for each of this application that is described in the table below.</w:t>
       </w:r>
     </w:p>
     <w:p>
@@ -10656,6 +12273,7 @@
                 <w:iCs/>
               </w:rPr>
             </w:pPr>
+            <w:proofErr w:type="spellStart"/>
             <w:r>
               <w:rPr>
                 <w:i w:val="0"/>
@@ -10663,6 +12281,7 @@
               </w:rPr>
               <w:t>ase</w:t>
             </w:r>
+            <w:proofErr w:type="spellEnd"/>
           </w:p>
         </w:tc>
         <w:tc>
@@ -10923,12 +12542,21 @@
                 <w:iCs/>
               </w:rPr>
             </w:pPr>
-            <w:r>
-              <w:rPr>
-                <w:i w:val="0"/>
-                <w:iCs/>
-              </w:rPr>
-              <w:t>ase-backend</w:t>
+            <w:proofErr w:type="spellStart"/>
+            <w:r>
+              <w:rPr>
+                <w:i w:val="0"/>
+                <w:iCs/>
+              </w:rPr>
+              <w:t>ase</w:t>
+            </w:r>
+            <w:proofErr w:type="spellEnd"/>
+            <w:r>
+              <w:rPr>
+                <w:i w:val="0"/>
+                <w:iCs/>
+              </w:rPr>
+              <w:t>-backend</w:t>
             </w:r>
           </w:p>
         </w:tc>
@@ -11188,7 +12816,39 @@
           <w:i w:val="0"/>
           <w:iCs/>
         </w:rPr>
-        <w:t>We also have individual component py files that serve as the middleman between the frontend and backend applications. These py files (1) retrieves information from the HTML templates and calls the backend APIs with the required payloads &amp; (2) sends the information to be loaded to the HTML templates using the JSON results returned from the backend APIs.</w:t>
+        <w:t xml:space="preserve">We also have individual component </w:t>
+      </w:r>
+      <w:proofErr w:type="spellStart"/>
+      <w:r>
+        <w:rPr>
+          <w:i w:val="0"/>
+          <w:iCs/>
+        </w:rPr>
+        <w:t>py</w:t>
+      </w:r>
+      <w:proofErr w:type="spellEnd"/>
+      <w:r>
+        <w:rPr>
+          <w:i w:val="0"/>
+          <w:iCs/>
+        </w:rPr>
+        <w:t xml:space="preserve"> files that serve as the middleman between the frontend and backend applications. These </w:t>
+      </w:r>
+      <w:proofErr w:type="spellStart"/>
+      <w:r>
+        <w:rPr>
+          <w:i w:val="0"/>
+          <w:iCs/>
+        </w:rPr>
+        <w:t>py</w:t>
+      </w:r>
+      <w:proofErr w:type="spellEnd"/>
+      <w:r>
+        <w:rPr>
+          <w:i w:val="0"/>
+          <w:iCs/>
+        </w:rPr>
+        <w:t xml:space="preserve"> files (1) retrieves information from the HTML templates and calls the backend APIs with the required payloads &amp; (2) sends the information to be loaded to the HTML templates using the JSON results returned from the backend APIs.</w:t>
       </w:r>
     </w:p>
     <w:p>
@@ -11271,7 +12931,23 @@
           <w:iCs/>
         </w:rPr>
         <w:lastRenderedPageBreak/>
-        <w:t>Below is an example of the Feedback component doing what was described above. In this scenario, the Feeback components calls the backend API endpoint and returns the resulting JSON to the Feedback template (feeback/list.html).</w:t>
+        <w:t>Below is an example of the Feedback component doing what was described above. In this scenario, the Feeback components calls the backend API endpoint and returns the resulting JSON to the Feedback template (</w:t>
+      </w:r>
+      <w:proofErr w:type="spellStart"/>
+      <w:r>
+        <w:rPr>
+          <w:i w:val="0"/>
+          <w:iCs/>
+        </w:rPr>
+        <w:t>feeback</w:t>
+      </w:r>
+      <w:proofErr w:type="spellEnd"/>
+      <w:r>
+        <w:rPr>
+          <w:i w:val="0"/>
+          <w:iCs/>
+        </w:rPr>
+        <w:t>/list.html).</w:t>
       </w:r>
     </w:p>
     <w:p>
@@ -11373,40 +13049,145 @@
           <w:i w:val="0"/>
           <w:iCs/>
         </w:rPr>
-        <w:t>For the backend, it is more straightforward since its responsibility is only to serve API routes. Thus we just segregated the API files (py files) according to their different business domains (ie. car.py, feedback.py, etc).</w:t>
-      </w:r>
-    </w:p>
-    <w:p>
-      <w:pPr>
-        <w:pStyle w:val="ProjectTemplateSubheadings"/>
-        <w:rPr>
-          <w:i w:val="0"/>
-          <w:iCs/>
-        </w:rPr>
-      </w:pPr>
-    </w:p>
-    <w:p>
-      <w:pPr>
-        <w:pStyle w:val="ProjectTemplateSubheadings"/>
-        <w:rPr>
-          <w:i w:val="0"/>
-          <w:iCs/>
-        </w:rPr>
-      </w:pPr>
-      <w:r>
-        <w:rPr>
-          <w:i w:val="0"/>
-          <w:iCs/>
-        </w:rPr>
-        <w:t>Since the backend requires a database (SQLite) to store/retrieve data from, we have sqlite file that is stored in instance/flaskr.sqlite when initialized (</w:t>
-      </w:r>
-      <w:r>
-        <w:rPr>
-          <w:i w:val="0"/>
-          <w:iCs/>
-        </w:rPr>
-        <w:t>flask --app flaskr init-db</w:t>
-      </w:r>
+        <w:t>For the backend, it is more straightforward since its responsibility is only to serve API routes. Thus we just segregated the API files (</w:t>
+      </w:r>
+      <w:proofErr w:type="spellStart"/>
+      <w:r>
+        <w:rPr>
+          <w:i w:val="0"/>
+          <w:iCs/>
+        </w:rPr>
+        <w:t>py</w:t>
+      </w:r>
+      <w:proofErr w:type="spellEnd"/>
+      <w:r>
+        <w:rPr>
+          <w:i w:val="0"/>
+          <w:iCs/>
+        </w:rPr>
+        <w:t xml:space="preserve"> files) according to their different business domains (</w:t>
+      </w:r>
+      <w:proofErr w:type="spellStart"/>
+      <w:r>
+        <w:rPr>
+          <w:i w:val="0"/>
+          <w:iCs/>
+        </w:rPr>
+        <w:t>ie</w:t>
+      </w:r>
+      <w:proofErr w:type="spellEnd"/>
+      <w:r>
+        <w:rPr>
+          <w:i w:val="0"/>
+          <w:iCs/>
+        </w:rPr>
+        <w:t xml:space="preserve">. car.py, feedback.py, </w:t>
+      </w:r>
+      <w:proofErr w:type="spellStart"/>
+      <w:r>
+        <w:rPr>
+          <w:i w:val="0"/>
+          <w:iCs/>
+        </w:rPr>
+        <w:t>etc</w:t>
+      </w:r>
+      <w:proofErr w:type="spellEnd"/>
+      <w:r>
+        <w:rPr>
+          <w:i w:val="0"/>
+          <w:iCs/>
+        </w:rPr>
+        <w:t>).</w:t>
+      </w:r>
+    </w:p>
+    <w:p>
+      <w:pPr>
+        <w:pStyle w:val="ProjectTemplateSubheadings"/>
+        <w:rPr>
+          <w:i w:val="0"/>
+          <w:iCs/>
+        </w:rPr>
+      </w:pPr>
+    </w:p>
+    <w:p>
+      <w:pPr>
+        <w:pStyle w:val="ProjectTemplateSubheadings"/>
+        <w:rPr>
+          <w:i w:val="0"/>
+          <w:iCs/>
+        </w:rPr>
+      </w:pPr>
+      <w:r>
+        <w:rPr>
+          <w:i w:val="0"/>
+          <w:iCs/>
+        </w:rPr>
+        <w:t xml:space="preserve">Since the backend requires a database (SQLite) to store/retrieve data from, we have </w:t>
+      </w:r>
+      <w:proofErr w:type="spellStart"/>
+      <w:r>
+        <w:rPr>
+          <w:i w:val="0"/>
+          <w:iCs/>
+        </w:rPr>
+        <w:t>sqlite</w:t>
+      </w:r>
+      <w:proofErr w:type="spellEnd"/>
+      <w:r>
+        <w:rPr>
+          <w:i w:val="0"/>
+          <w:iCs/>
+        </w:rPr>
+        <w:t xml:space="preserve"> file that is stored in instance/</w:t>
+      </w:r>
+      <w:proofErr w:type="spellStart"/>
+      <w:r>
+        <w:rPr>
+          <w:i w:val="0"/>
+          <w:iCs/>
+        </w:rPr>
+        <w:t>flaskr.sqlite</w:t>
+      </w:r>
+      <w:proofErr w:type="spellEnd"/>
+      <w:r>
+        <w:rPr>
+          <w:i w:val="0"/>
+          <w:iCs/>
+        </w:rPr>
+        <w:t xml:space="preserve"> when initialized (</w:t>
+      </w:r>
+      <w:r>
+        <w:rPr>
+          <w:i w:val="0"/>
+          <w:iCs/>
+        </w:rPr>
+        <w:t xml:space="preserve">flask --app </w:t>
+      </w:r>
+      <w:proofErr w:type="spellStart"/>
+      <w:r>
+        <w:rPr>
+          <w:i w:val="0"/>
+          <w:iCs/>
+        </w:rPr>
+        <w:t>flaskr</w:t>
+      </w:r>
+      <w:proofErr w:type="spellEnd"/>
+      <w:r>
+        <w:rPr>
+          <w:i w:val="0"/>
+          <w:iCs/>
+        </w:rPr>
+        <w:t xml:space="preserve"> </w:t>
+      </w:r>
+      <w:proofErr w:type="spellStart"/>
+      <w:r>
+        <w:rPr>
+          <w:i w:val="0"/>
+          <w:iCs/>
+        </w:rPr>
+        <w:t>init-db</w:t>
+      </w:r>
+      <w:proofErr w:type="spellEnd"/>
       <w:r>
         <w:rPr>
           <w:i w:val="0"/>
@@ -11580,7 +13361,23 @@
           <w:iCs/>
         </w:rPr>
         <w:lastRenderedPageBreak/>
-        <w:t>We also have a schema.sql that contains all the tables creation as well as for sample data to be added as shown in the screenshot, which allows us to test the application easily.</w:t>
+        <w:t xml:space="preserve">We also have a </w:t>
+      </w:r>
+      <w:proofErr w:type="spellStart"/>
+      <w:r>
+        <w:rPr>
+          <w:i w:val="0"/>
+          <w:iCs/>
+        </w:rPr>
+        <w:t>schema.sql</w:t>
+      </w:r>
+      <w:proofErr w:type="spellEnd"/>
+      <w:r>
+        <w:rPr>
+          <w:i w:val="0"/>
+          <w:iCs/>
+        </w:rPr>
+        <w:t xml:space="preserve"> that contains all the tables creation as well as for sample data to be added as shown in the screenshot, which allows us to test the application easily.</w:t>
       </w:r>
     </w:p>
     <w:p>
@@ -11706,7 +13503,23 @@
           <w:i w:val="0"/>
           <w:iCs/>
         </w:rPr>
-        <w:t>Lastly, we also have a single db.py that initializes the DB using the schema.sql file. Thi</w:t>
+        <w:t xml:space="preserve">Lastly, we also have a single db.py that initializes the DB using the </w:t>
+      </w:r>
+      <w:proofErr w:type="spellStart"/>
+      <w:r>
+        <w:rPr>
+          <w:i w:val="0"/>
+          <w:iCs/>
+        </w:rPr>
+        <w:t>schema.sql</w:t>
+      </w:r>
+      <w:proofErr w:type="spellEnd"/>
+      <w:r>
+        <w:rPr>
+          <w:i w:val="0"/>
+          <w:iCs/>
+        </w:rPr>
+        <w:t xml:space="preserve"> file. Thi</w:t>
       </w:r>
       <w:r>
         <w:rPr>
@@ -11741,6 +13554,7 @@
           <w:i/>
           <w:iCs/>
         </w:rPr>
+        <w:lastRenderedPageBreak/>
         <w:br/>
       </w:r>
       <w:r>
@@ -11792,72 +13606,1718 @@
         </w:rPr>
         <w:br/>
       </w:r>
-      <w:r>
+    </w:p>
+    <w:p>
+      <w:pPr>
+        <w:pStyle w:val="ProjectTemplateContent"/>
+        <w:numPr>
+          <w:ilvl w:val="0"/>
+          <w:numId w:val="0"/>
+        </w:numPr>
+        <w:ind w:left="720"/>
         <w:rPr>
           <w:i/>
           <w:iCs/>
         </w:rPr>
+      </w:pPr>
+    </w:p>
+    <w:p>
+      <w:pPr>
+        <w:pStyle w:val="ProjectTemplateContent"/>
+        <w:numPr>
+          <w:ilvl w:val="0"/>
+          <w:numId w:val="0"/>
+        </w:numPr>
+        <w:ind w:left="720"/>
+        <w:rPr>
+          <w:i/>
+          <w:iCs/>
+        </w:rPr>
+      </w:pPr>
+    </w:p>
+    <w:p>
+      <w:pPr>
+        <w:pStyle w:val="ProjectTemplateContent"/>
+        <w:numPr>
+          <w:ilvl w:val="0"/>
+          <w:numId w:val="0"/>
+        </w:numPr>
+        <w:ind w:left="720"/>
+        <w:rPr>
+          <w:i/>
+          <w:iCs/>
+        </w:rPr>
+      </w:pPr>
+    </w:p>
+    <w:p>
+      <w:pPr>
+        <w:pStyle w:val="ProjectTemplateContent"/>
+        <w:numPr>
+          <w:ilvl w:val="0"/>
+          <w:numId w:val="0"/>
+        </w:numPr>
+        <w:ind w:left="720"/>
+        <w:rPr>
+          <w:i/>
+          <w:iCs/>
+        </w:rPr>
+      </w:pPr>
+    </w:p>
+    <w:p>
+      <w:pPr>
+        <w:pStyle w:val="ProjectTemplateContent"/>
+        <w:numPr>
+          <w:ilvl w:val="0"/>
+          <w:numId w:val="0"/>
+        </w:numPr>
+        <w:ind w:left="720"/>
+        <w:rPr>
+          <w:i/>
+          <w:iCs/>
+        </w:rPr>
+      </w:pPr>
+    </w:p>
+    <w:p>
+      <w:pPr>
+        <w:pStyle w:val="ProjectTemplateContent"/>
+        <w:numPr>
+          <w:ilvl w:val="0"/>
+          <w:numId w:val="0"/>
+        </w:numPr>
+        <w:ind w:left="720"/>
+        <w:rPr>
+          <w:i/>
+          <w:iCs/>
+        </w:rPr>
+      </w:pPr>
+    </w:p>
+    <w:p>
+      <w:pPr>
+        <w:pStyle w:val="ProjectTemplateContent"/>
+        <w:numPr>
+          <w:ilvl w:val="0"/>
+          <w:numId w:val="0"/>
+        </w:numPr>
+        <w:ind w:left="720"/>
+        <w:rPr>
+          <w:i/>
+          <w:iCs/>
+        </w:rPr>
+      </w:pPr>
+    </w:p>
+    <w:p>
+      <w:pPr>
+        <w:pStyle w:val="ProjectTemplateContent"/>
+        <w:numPr>
+          <w:ilvl w:val="0"/>
+          <w:numId w:val="0"/>
+        </w:numPr>
+        <w:ind w:left="720"/>
+        <w:rPr>
+          <w:i/>
+          <w:iCs/>
+        </w:rPr>
+      </w:pPr>
+    </w:p>
+    <w:p>
+      <w:pPr>
+        <w:pStyle w:val="ProjectTemplateContent"/>
+        <w:numPr>
+          <w:ilvl w:val="0"/>
+          <w:numId w:val="0"/>
+        </w:numPr>
+        <w:ind w:left="720"/>
+        <w:rPr>
+          <w:i/>
+          <w:iCs/>
+        </w:rPr>
+      </w:pPr>
+    </w:p>
+    <w:p>
+      <w:pPr>
+        <w:pStyle w:val="ProjectTemplateContent"/>
+        <w:numPr>
+          <w:ilvl w:val="0"/>
+          <w:numId w:val="0"/>
+        </w:numPr>
+        <w:ind w:left="720"/>
+        <w:rPr>
+          <w:i/>
+          <w:iCs/>
+        </w:rPr>
+      </w:pPr>
+    </w:p>
+    <w:p>
+      <w:pPr>
+        <w:pStyle w:val="ProjectTemplateContent"/>
+        <w:numPr>
+          <w:ilvl w:val="0"/>
+          <w:numId w:val="0"/>
+        </w:numPr>
+        <w:ind w:left="720"/>
+        <w:rPr>
+          <w:i/>
+          <w:iCs/>
+        </w:rPr>
+      </w:pPr>
+    </w:p>
+    <w:p>
+      <w:pPr>
+        <w:pStyle w:val="ProjectTemplateContent"/>
+        <w:numPr>
+          <w:ilvl w:val="0"/>
+          <w:numId w:val="0"/>
+        </w:numPr>
+        <w:ind w:left="720"/>
+        <w:rPr>
+          <w:i/>
+          <w:iCs/>
+        </w:rPr>
+      </w:pPr>
+    </w:p>
+    <w:p>
+      <w:pPr>
+        <w:pStyle w:val="ProjectTemplateContent"/>
+        <w:numPr>
+          <w:ilvl w:val="0"/>
+          <w:numId w:val="0"/>
+        </w:numPr>
+        <w:ind w:left="720"/>
+        <w:rPr>
+          <w:i/>
+          <w:iCs/>
+        </w:rPr>
+      </w:pPr>
+    </w:p>
+    <w:p>
+      <w:pPr>
+        <w:pStyle w:val="ProjectTemplateContent"/>
+        <w:numPr>
+          <w:ilvl w:val="0"/>
+          <w:numId w:val="0"/>
+        </w:numPr>
+        <w:ind w:left="720"/>
+        <w:rPr>
+          <w:i/>
+          <w:iCs/>
+        </w:rPr>
+      </w:pPr>
+    </w:p>
+    <w:p>
+      <w:pPr>
+        <w:pStyle w:val="ProjectTemplateContent"/>
+        <w:numPr>
+          <w:ilvl w:val="0"/>
+          <w:numId w:val="0"/>
+        </w:numPr>
+        <w:ind w:left="720"/>
+        <w:rPr>
+          <w:i/>
+          <w:iCs/>
+        </w:rPr>
+      </w:pPr>
+    </w:p>
+    <w:p>
+      <w:pPr>
+        <w:pStyle w:val="ProjectTemplateNumbering"/>
+      </w:pPr>
+      <w:r>
         <w:lastRenderedPageBreak/>
+        <w:t>Team</w:t>
+      </w:r>
+    </w:p>
+    <w:p>
+      <w:pPr>
+        <w:pStyle w:val="ProjectTemplateSubheadings"/>
+        <w:rPr>
+          <w:u w:val="single"/>
+        </w:rPr>
+      </w:pPr>
+      <w:r>
+        <w:rPr>
+          <w:u w:val="single"/>
+        </w:rPr>
+        <w:t>Backgrounds</w:t>
+      </w:r>
+    </w:p>
+    <w:p>
+      <w:pPr>
+        <w:pStyle w:val="ProjectTemplateSubheadings"/>
+        <w:rPr>
+          <w:i w:val="0"/>
+          <w:iCs/>
+        </w:rPr>
+      </w:pPr>
+      <w:r>
+        <w:rPr>
+          <w:i w:val="0"/>
+          <w:iCs/>
+        </w:rPr>
+        <w:t>As shown in the table below, the only person with experience / expertise of building such applications/products was Melvir. Thus, it was a very uphill task from start of project to the end for the entire team. The team had to put up many late nights so that we were able to deliver a good product with solid code standards on time</w:t>
+      </w:r>
+      <w:r>
+        <w:rPr>
+          <w:i w:val="0"/>
+          <w:iCs/>
+        </w:rPr>
+        <w:t>.</w:t>
+      </w:r>
+    </w:p>
+    <w:p>
+      <w:pPr>
+        <w:pStyle w:val="ProjectTemplateSubheadings"/>
+      </w:pPr>
+    </w:p>
+    <w:tbl>
+      <w:tblPr>
+        <w:tblStyle w:val="TableGrid"/>
+        <w:tblW w:w="0" w:type="auto"/>
+        <w:tblInd w:w="360" w:type="dxa"/>
+        <w:tblLook w:val="04A0" w:firstRow="1" w:lastRow="0" w:firstColumn="1" w:lastColumn="0" w:noHBand="0" w:noVBand="1"/>
+      </w:tblPr>
+      <w:tblGrid>
+        <w:gridCol w:w="1762"/>
+        <w:gridCol w:w="2732"/>
+        <w:gridCol w:w="2248"/>
+        <w:gridCol w:w="2248"/>
+      </w:tblGrid>
+      <w:tr>
+        <w:tc>
+          <w:tcPr>
+            <w:tcW w:w="1762" w:type="dxa"/>
+          </w:tcPr>
+          <w:p>
+            <w:pPr>
+              <w:pStyle w:val="ProjectTemplateSubheadings"/>
+              <w:ind w:left="0"/>
+              <w:rPr>
+                <w:i w:val="0"/>
+                <w:iCs/>
+              </w:rPr>
+            </w:pPr>
+            <w:r>
+              <w:rPr>
+                <w:i w:val="0"/>
+                <w:iCs/>
+              </w:rPr>
+              <w:t>Team Member</w:t>
+            </w:r>
+          </w:p>
+        </w:tc>
+        <w:tc>
+          <w:tcPr>
+            <w:tcW w:w="2732" w:type="dxa"/>
+          </w:tcPr>
+          <w:p>
+            <w:pPr>
+              <w:pStyle w:val="ProjectTemplateSubheadings"/>
+              <w:ind w:left="0"/>
+              <w:rPr>
+                <w:i w:val="0"/>
+                <w:iCs/>
+              </w:rPr>
+            </w:pPr>
+            <w:r>
+              <w:rPr>
+                <w:i w:val="0"/>
+                <w:iCs/>
+              </w:rPr>
+              <w:t>Experien</w:t>
+            </w:r>
+            <w:r>
+              <w:rPr>
+                <w:i w:val="0"/>
+                <w:iCs/>
+              </w:rPr>
+              <w:t>ce of IT / Tech</w:t>
+            </w:r>
+          </w:p>
+        </w:tc>
+        <w:tc>
+          <w:tcPr>
+            <w:tcW w:w="2248" w:type="dxa"/>
+          </w:tcPr>
+          <w:p>
+            <w:pPr>
+              <w:pStyle w:val="ProjectTemplateSubheadings"/>
+              <w:ind w:left="0"/>
+              <w:rPr>
+                <w:i w:val="0"/>
+                <w:iCs/>
+              </w:rPr>
+            </w:pPr>
+            <w:r>
+              <w:rPr>
+                <w:i w:val="0"/>
+                <w:iCs/>
+              </w:rPr>
+              <w:t xml:space="preserve">Experience </w:t>
+            </w:r>
+            <w:r>
+              <w:rPr>
+                <w:i w:val="0"/>
+                <w:iCs/>
+              </w:rPr>
+              <w:t>building such a product</w:t>
+            </w:r>
+          </w:p>
+        </w:tc>
+        <w:tc>
+          <w:tcPr>
+            <w:tcW w:w="2248" w:type="dxa"/>
+          </w:tcPr>
+          <w:p>
+            <w:pPr>
+              <w:pStyle w:val="ProjectTemplateSubheadings"/>
+              <w:ind w:left="0"/>
+              <w:rPr>
+                <w:i w:val="0"/>
+                <w:iCs/>
+              </w:rPr>
+            </w:pPr>
+            <w:r>
+              <w:rPr>
+                <w:i w:val="0"/>
+                <w:iCs/>
+              </w:rPr>
+              <w:t>Experience with Scrum &amp; Scrum tools</w:t>
+            </w:r>
+          </w:p>
+        </w:tc>
+      </w:tr>
+      <w:tr>
+        <w:trPr>
+          <w:trHeight w:val="414"/>
+        </w:trPr>
+        <w:tc>
+          <w:tcPr>
+            <w:tcW w:w="1762" w:type="dxa"/>
+          </w:tcPr>
+          <w:p>
+            <w:pPr>
+              <w:pStyle w:val="ProjectTemplateSubheadings"/>
+              <w:ind w:left="0"/>
+              <w:rPr>
+                <w:i w:val="0"/>
+                <w:iCs/>
+              </w:rPr>
+            </w:pPr>
+            <w:r>
+              <w:rPr>
+                <w:i w:val="0"/>
+                <w:iCs/>
+              </w:rPr>
+              <w:t>Melvir Singh</w:t>
+            </w:r>
+          </w:p>
+        </w:tc>
+        <w:tc>
+          <w:tcPr>
+            <w:tcW w:w="2732" w:type="dxa"/>
+          </w:tcPr>
+          <w:p>
+            <w:pPr>
+              <w:pStyle w:val="ProjectTemplateSubheadings"/>
+              <w:ind w:left="0"/>
+              <w:rPr>
+                <w:i w:val="0"/>
+                <w:iCs/>
+              </w:rPr>
+            </w:pPr>
+            <w:r>
+              <w:rPr>
+                <w:i w:val="0"/>
+                <w:iCs/>
+              </w:rPr>
+              <w:t>5 years as Software Engineer, 3 years in DevOps and 2 years as Product Manager</w:t>
+            </w:r>
+          </w:p>
+        </w:tc>
+        <w:tc>
+          <w:tcPr>
+            <w:tcW w:w="2248" w:type="dxa"/>
+          </w:tcPr>
+          <w:p>
+            <w:pPr>
+              <w:pStyle w:val="ProjectTemplateSubheadings"/>
+              <w:ind w:left="0"/>
+              <w:rPr>
+                <w:i w:val="0"/>
+                <w:iCs/>
+              </w:rPr>
+            </w:pPr>
+            <w:r>
+              <w:rPr>
+                <w:i w:val="0"/>
+                <w:iCs/>
+              </w:rPr>
+              <w:t>Vast experience in building frontend and backend applications with specialization of containerized microservices</w:t>
+            </w:r>
+          </w:p>
+        </w:tc>
+        <w:tc>
+          <w:tcPr>
+            <w:tcW w:w="2248" w:type="dxa"/>
+          </w:tcPr>
+          <w:p>
+            <w:pPr>
+              <w:pStyle w:val="ProjectTemplateSubheadings"/>
+              <w:ind w:left="0"/>
+              <w:rPr>
+                <w:i w:val="0"/>
+                <w:iCs/>
+              </w:rPr>
+            </w:pPr>
+            <w:r>
+              <w:rPr>
+                <w:i w:val="0"/>
+                <w:iCs/>
+              </w:rPr>
+              <w:t>Vast experience in leading teams with Scrum methodology</w:t>
+            </w:r>
+          </w:p>
+        </w:tc>
+      </w:tr>
+      <w:tr>
+        <w:trPr>
+          <w:trHeight w:val="414"/>
+        </w:trPr>
+        <w:tc>
+          <w:tcPr>
+            <w:tcW w:w="1762" w:type="dxa"/>
+          </w:tcPr>
+          <w:p>
+            <w:pPr>
+              <w:pStyle w:val="ProjectTemplateSubheadings"/>
+              <w:ind w:left="0"/>
+              <w:rPr>
+                <w:i w:val="0"/>
+                <w:iCs/>
+              </w:rPr>
+            </w:pPr>
+            <w:proofErr w:type="spellStart"/>
+            <w:r>
+              <w:rPr>
+                <w:i w:val="0"/>
+                <w:iCs/>
+              </w:rPr>
+              <w:t>Dalird</w:t>
+            </w:r>
+            <w:proofErr w:type="spellEnd"/>
+            <w:r>
+              <w:rPr>
+                <w:i w:val="0"/>
+                <w:iCs/>
+              </w:rPr>
+              <w:t xml:space="preserve"> Bufi</w:t>
+            </w:r>
+          </w:p>
+        </w:tc>
+        <w:tc>
+          <w:tcPr>
+            <w:tcW w:w="2732" w:type="dxa"/>
+          </w:tcPr>
+          <w:p>
+            <w:pPr>
+              <w:pStyle w:val="ProjectTemplateSubheadings"/>
+              <w:ind w:left="0"/>
+              <w:rPr>
+                <w:i w:val="0"/>
+                <w:iCs/>
+              </w:rPr>
+            </w:pPr>
+            <w:r>
+              <w:rPr>
+                <w:i w:val="0"/>
+                <w:iCs/>
+              </w:rPr>
+              <w:t>3 years as Infrastructure Engineer</w:t>
+            </w:r>
+          </w:p>
+        </w:tc>
+        <w:tc>
+          <w:tcPr>
+            <w:tcW w:w="2248" w:type="dxa"/>
+          </w:tcPr>
+          <w:p>
+            <w:pPr>
+              <w:pStyle w:val="ProjectTemplateSubheadings"/>
+              <w:ind w:left="0"/>
+              <w:rPr>
+                <w:i w:val="0"/>
+                <w:iCs/>
+              </w:rPr>
+            </w:pPr>
+            <w:r>
+              <w:rPr>
+                <w:i w:val="0"/>
+                <w:iCs/>
+              </w:rPr>
+              <w:t>Nil</w:t>
+            </w:r>
+          </w:p>
+        </w:tc>
+        <w:tc>
+          <w:tcPr>
+            <w:tcW w:w="2248" w:type="dxa"/>
+          </w:tcPr>
+          <w:p>
+            <w:pPr>
+              <w:pStyle w:val="ProjectTemplateSubheadings"/>
+              <w:ind w:left="0"/>
+              <w:rPr>
+                <w:i w:val="0"/>
+                <w:iCs/>
+              </w:rPr>
+            </w:pPr>
+            <w:r>
+              <w:rPr>
+                <w:i w:val="0"/>
+                <w:iCs/>
+              </w:rPr>
+              <w:t>Nil</w:t>
+            </w:r>
+          </w:p>
+        </w:tc>
+      </w:tr>
+      <w:tr>
+        <w:trPr>
+          <w:trHeight w:val="414"/>
+        </w:trPr>
+        <w:tc>
+          <w:tcPr>
+            <w:tcW w:w="1762" w:type="dxa"/>
+          </w:tcPr>
+          <w:p>
+            <w:pPr>
+              <w:pStyle w:val="ProjectTemplateSubheadings"/>
+              <w:ind w:left="0"/>
+              <w:rPr>
+                <w:i w:val="0"/>
+                <w:iCs/>
+              </w:rPr>
+            </w:pPr>
+            <w:proofErr w:type="spellStart"/>
+            <w:r>
+              <w:rPr>
+                <w:i w:val="0"/>
+                <w:iCs/>
+              </w:rPr>
+              <w:t>Xhulio</w:t>
+            </w:r>
+            <w:proofErr w:type="spellEnd"/>
+            <w:r>
+              <w:rPr>
+                <w:i w:val="0"/>
+                <w:iCs/>
+              </w:rPr>
+              <w:t xml:space="preserve"> </w:t>
+            </w:r>
+            <w:proofErr w:type="spellStart"/>
+            <w:r>
+              <w:rPr>
+                <w:i w:val="0"/>
+                <w:iCs/>
+              </w:rPr>
+              <w:t>Bishta</w:t>
+            </w:r>
+            <w:r>
+              <w:rPr>
+                <w:i w:val="0"/>
+                <w:iCs/>
+              </w:rPr>
+              <w:t>j</w:t>
+            </w:r>
+            <w:r>
+              <w:rPr>
+                <w:i w:val="0"/>
+                <w:iCs/>
+              </w:rPr>
+              <w:t>a</w:t>
+            </w:r>
+            <w:proofErr w:type="spellEnd"/>
+          </w:p>
+        </w:tc>
+        <w:tc>
+          <w:tcPr>
+            <w:tcW w:w="2732" w:type="dxa"/>
+          </w:tcPr>
+          <w:p>
+            <w:pPr>
+              <w:pStyle w:val="ProjectTemplateSubheadings"/>
+              <w:ind w:left="0"/>
+              <w:rPr>
+                <w:i w:val="0"/>
+                <w:iCs/>
+              </w:rPr>
+            </w:pPr>
+            <w:r>
+              <w:rPr>
+                <w:i w:val="0"/>
+                <w:iCs/>
+              </w:rPr>
+              <w:t>Completely new to IT / Tech</w:t>
+            </w:r>
+          </w:p>
+        </w:tc>
+        <w:tc>
+          <w:tcPr>
+            <w:tcW w:w="2248" w:type="dxa"/>
+          </w:tcPr>
+          <w:p>
+            <w:pPr>
+              <w:pStyle w:val="ProjectTemplateSubheadings"/>
+              <w:ind w:left="0"/>
+              <w:rPr>
+                <w:i w:val="0"/>
+                <w:iCs/>
+              </w:rPr>
+            </w:pPr>
+            <w:r>
+              <w:rPr>
+                <w:i w:val="0"/>
+                <w:iCs/>
+              </w:rPr>
+              <w:t>Nil</w:t>
+            </w:r>
+          </w:p>
+        </w:tc>
+        <w:tc>
+          <w:tcPr>
+            <w:tcW w:w="2248" w:type="dxa"/>
+          </w:tcPr>
+          <w:p>
+            <w:pPr>
+              <w:pStyle w:val="ProjectTemplateSubheadings"/>
+              <w:ind w:left="0"/>
+              <w:rPr>
+                <w:i w:val="0"/>
+                <w:iCs/>
+              </w:rPr>
+            </w:pPr>
+            <w:r>
+              <w:rPr>
+                <w:i w:val="0"/>
+                <w:iCs/>
+              </w:rPr>
+              <w:t>Nil</w:t>
+            </w:r>
+          </w:p>
+        </w:tc>
+      </w:tr>
+    </w:tbl>
+    <w:p>
+      <w:pPr>
+        <w:pStyle w:val="ProjectTemplateSubheadings"/>
+      </w:pPr>
+    </w:p>
+    <w:p>
+      <w:pPr>
+        <w:pStyle w:val="ProjectTemplateSubheadings"/>
+      </w:pPr>
+    </w:p>
+    <w:p>
+      <w:pPr>
+        <w:pStyle w:val="ProjectTemplateSubheadings"/>
+      </w:pPr>
+    </w:p>
+    <w:p>
+      <w:pPr>
+        <w:pStyle w:val="ProjectTemplateSubheadings"/>
+      </w:pPr>
+    </w:p>
+    <w:p>
+      <w:pPr>
+        <w:pStyle w:val="ProjectTemplateSubheadings"/>
+      </w:pPr>
+    </w:p>
+    <w:p>
+      <w:pPr>
+        <w:pStyle w:val="ProjectTemplateSubheadings"/>
+      </w:pPr>
+    </w:p>
+    <w:p>
+      <w:pPr>
+        <w:pStyle w:val="ProjectTemplateSubheadings"/>
+      </w:pPr>
+    </w:p>
+    <w:p>
+      <w:pPr>
+        <w:pStyle w:val="ProjectTemplateSubheadings"/>
+      </w:pPr>
+    </w:p>
+    <w:p>
+      <w:pPr>
+        <w:pStyle w:val="ProjectTemplateSubheadings"/>
+      </w:pPr>
+    </w:p>
+    <w:p>
+      <w:pPr>
+        <w:pStyle w:val="ProjectTemplateSubheadings"/>
+        <w:rPr>
+          <w:i w:val="0"/>
+          <w:iCs/>
+        </w:rPr>
+      </w:pPr>
+      <w:r>
+        <w:rPr>
+          <w:i w:val="0"/>
+          <w:iCs/>
+        </w:rPr>
+        <w:lastRenderedPageBreak/>
+        <w:t xml:space="preserve">We strongly believe that the team </w:t>
+      </w:r>
+      <w:r>
+        <w:rPr>
+          <w:i w:val="0"/>
+          <w:iCs/>
+        </w:rPr>
+        <w:t>is</w:t>
+      </w:r>
+      <w:r>
+        <w:rPr>
+          <w:i w:val="0"/>
+          <w:iCs/>
+        </w:rPr>
+        <w:t xml:space="preserve"> a very well-functioning one, and one that allowed all team members to put in </w:t>
+      </w:r>
+      <w:proofErr w:type="spellStart"/>
+      <w:r>
+        <w:rPr>
+          <w:i w:val="0"/>
+          <w:iCs/>
+        </w:rPr>
+        <w:t>their</w:t>
+      </w:r>
+      <w:proofErr w:type="spellEnd"/>
+      <w:r>
+        <w:rPr>
+          <w:i w:val="0"/>
+          <w:iCs/>
+        </w:rPr>
+        <w:t xml:space="preserve"> fair share of work. With Melvir leading the team, the rest were able to pick up on the code standards and come up with features completely on their own</w:t>
+      </w:r>
+      <w:r>
+        <w:rPr>
+          <w:i w:val="0"/>
+          <w:iCs/>
+        </w:rPr>
+        <w:t xml:space="preserve"> later on</w:t>
+      </w:r>
+      <w:r>
+        <w:rPr>
+          <w:i w:val="0"/>
+          <w:iCs/>
+        </w:rPr>
+        <w:t xml:space="preserve">. This further reiterates the importance of spending a fair bit of time laying good foundation that everyone in the team can appreciate and learn from. </w:t>
+      </w:r>
+    </w:p>
+    <w:p>
+      <w:pPr>
+        <w:pStyle w:val="ProjectTemplateSubheadings"/>
+        <w:ind w:left="0"/>
+      </w:pPr>
+    </w:p>
+    <w:tbl>
+      <w:tblPr>
+        <w:tblStyle w:val="TableGrid"/>
+        <w:tblW w:w="0" w:type="auto"/>
+        <w:tblInd w:w="360" w:type="dxa"/>
+        <w:tblLook w:val="04A0" w:firstRow="1" w:lastRow="0" w:firstColumn="1" w:lastColumn="0" w:noHBand="0" w:noVBand="1"/>
+      </w:tblPr>
+      <w:tblGrid>
+        <w:gridCol w:w="1762"/>
+        <w:gridCol w:w="1275"/>
+        <w:gridCol w:w="4395"/>
+        <w:gridCol w:w="1558"/>
+      </w:tblGrid>
+      <w:tr>
+        <w:tc>
+          <w:tcPr>
+            <w:tcW w:w="1762" w:type="dxa"/>
+          </w:tcPr>
+          <w:p>
+            <w:pPr>
+              <w:pStyle w:val="ProjectTemplateSubheadings"/>
+              <w:ind w:left="0"/>
+              <w:rPr>
+                <w:i w:val="0"/>
+                <w:iCs/>
+              </w:rPr>
+            </w:pPr>
+            <w:r>
+              <w:rPr>
+                <w:i w:val="0"/>
+                <w:iCs/>
+              </w:rPr>
+              <w:t>Team Member</w:t>
+            </w:r>
+          </w:p>
+        </w:tc>
+        <w:tc>
+          <w:tcPr>
+            <w:tcW w:w="1275" w:type="dxa"/>
+          </w:tcPr>
+          <w:p>
+            <w:pPr>
+              <w:pStyle w:val="ProjectTemplateSubheadings"/>
+              <w:ind w:left="0"/>
+              <w:rPr>
+                <w:i w:val="0"/>
+                <w:iCs/>
+              </w:rPr>
+            </w:pPr>
+            <w:r>
+              <w:rPr>
+                <w:i w:val="0"/>
+                <w:iCs/>
+              </w:rPr>
+              <w:t>Role</w:t>
+            </w:r>
+          </w:p>
+        </w:tc>
+        <w:tc>
+          <w:tcPr>
+            <w:tcW w:w="4395" w:type="dxa"/>
+          </w:tcPr>
+          <w:p>
+            <w:pPr>
+              <w:pStyle w:val="ProjectTemplateSubheadings"/>
+              <w:ind w:left="0"/>
+              <w:rPr>
+                <w:i w:val="0"/>
+                <w:iCs/>
+              </w:rPr>
+            </w:pPr>
+            <w:r>
+              <w:rPr>
+                <w:i w:val="0"/>
+                <w:iCs/>
+              </w:rPr>
+              <w:t>Features Contributed</w:t>
+            </w:r>
+          </w:p>
+        </w:tc>
+        <w:tc>
+          <w:tcPr>
+            <w:tcW w:w="1558" w:type="dxa"/>
+          </w:tcPr>
+          <w:p>
+            <w:pPr>
+              <w:pStyle w:val="ProjectTemplateSubheadings"/>
+              <w:ind w:left="0"/>
+              <w:rPr>
+                <w:i w:val="0"/>
+                <w:iCs/>
+              </w:rPr>
+            </w:pPr>
+            <w:r>
+              <w:rPr>
+                <w:i w:val="0"/>
+                <w:iCs/>
+              </w:rPr>
+              <w:t>Rough Percentage Contributions</w:t>
+            </w:r>
+          </w:p>
+        </w:tc>
+      </w:tr>
+      <w:tr>
+        <w:trPr>
+          <w:trHeight w:val="414"/>
+        </w:trPr>
+        <w:tc>
+          <w:tcPr>
+            <w:tcW w:w="1762" w:type="dxa"/>
+          </w:tcPr>
+          <w:p>
+            <w:pPr>
+              <w:pStyle w:val="ProjectTemplateSubheadings"/>
+              <w:ind w:left="0"/>
+              <w:rPr>
+                <w:i w:val="0"/>
+                <w:iCs/>
+              </w:rPr>
+            </w:pPr>
+            <w:r>
+              <w:rPr>
+                <w:i w:val="0"/>
+                <w:iCs/>
+              </w:rPr>
+              <w:t>Melvir Singh</w:t>
+            </w:r>
+          </w:p>
+        </w:tc>
+        <w:tc>
+          <w:tcPr>
+            <w:tcW w:w="1275" w:type="dxa"/>
+          </w:tcPr>
+          <w:p>
+            <w:pPr>
+              <w:pStyle w:val="ProjectTemplateSubheadings"/>
+              <w:ind w:left="0"/>
+              <w:rPr>
+                <w:i w:val="0"/>
+                <w:iCs/>
+              </w:rPr>
+            </w:pPr>
+            <w:r>
+              <w:rPr>
+                <w:i w:val="0"/>
+                <w:iCs/>
+              </w:rPr>
+              <w:t>Lead Architect / Developer</w:t>
+            </w:r>
+          </w:p>
+        </w:tc>
+        <w:tc>
+          <w:tcPr>
+            <w:tcW w:w="4395" w:type="dxa"/>
+          </w:tcPr>
+          <w:p>
+            <w:pPr>
+              <w:pStyle w:val="ProjectTemplateSubheadings"/>
+              <w:ind w:left="0"/>
+              <w:rPr>
+                <w:i w:val="0"/>
+                <w:iCs/>
+              </w:rPr>
+            </w:pPr>
+            <w:r>
+              <w:rPr>
+                <w:i w:val="0"/>
+                <w:iCs/>
+              </w:rPr>
+              <w:t xml:space="preserve">Customer – List all </w:t>
+            </w:r>
+            <w:r>
+              <w:rPr>
+                <w:i w:val="0"/>
+                <w:iCs/>
+              </w:rPr>
+              <w:t>Payment Cards</w:t>
+            </w:r>
+            <w:r>
+              <w:rPr>
+                <w:i w:val="0"/>
+                <w:iCs/>
+              </w:rPr>
+              <w:br/>
+              <w:t xml:space="preserve">Customer – Submitting new </w:t>
+            </w:r>
+            <w:r>
+              <w:rPr>
+                <w:i w:val="0"/>
+                <w:iCs/>
+              </w:rPr>
+              <w:t>Payment Card</w:t>
+            </w:r>
+            <w:r>
+              <w:rPr>
+                <w:i w:val="0"/>
+                <w:iCs/>
+              </w:rPr>
+              <w:br/>
+              <w:t xml:space="preserve">Customer – Updating a </w:t>
+            </w:r>
+            <w:r>
+              <w:rPr>
+                <w:i w:val="0"/>
+                <w:iCs/>
+              </w:rPr>
+              <w:t>Payment Card</w:t>
+            </w:r>
+            <w:r>
+              <w:rPr>
+                <w:i w:val="0"/>
+                <w:iCs/>
+              </w:rPr>
+              <w:br/>
+              <w:t xml:space="preserve">Customer – Deleting a </w:t>
+            </w:r>
+            <w:r>
+              <w:rPr>
+                <w:i w:val="0"/>
+                <w:iCs/>
+              </w:rPr>
+              <w:t>Payment Card</w:t>
+            </w:r>
+            <w:r>
+              <w:rPr>
+                <w:i w:val="0"/>
+                <w:iCs/>
+              </w:rPr>
+              <w:br/>
+            </w:r>
+            <w:r>
+              <w:rPr>
+                <w:i w:val="0"/>
+                <w:iCs/>
+              </w:rPr>
+              <w:t>Customer –  View Booking History</w:t>
+            </w:r>
+            <w:r>
+              <w:rPr>
+                <w:i w:val="0"/>
+                <w:iCs/>
+              </w:rPr>
+              <w:br/>
+            </w:r>
+            <w:r>
+              <w:rPr>
+                <w:i w:val="0"/>
+                <w:iCs/>
+              </w:rPr>
+              <w:t>Driver – View Job History</w:t>
+            </w:r>
+            <w:r>
+              <w:rPr>
+                <w:i w:val="0"/>
+                <w:iCs/>
+              </w:rPr>
+              <w:br/>
+            </w:r>
+            <w:r>
+              <w:rPr>
+                <w:i w:val="0"/>
+                <w:iCs/>
+              </w:rPr>
+              <w:t xml:space="preserve">Driver – </w:t>
+            </w:r>
+            <w:r>
+              <w:rPr>
+                <w:i w:val="0"/>
+                <w:iCs/>
+              </w:rPr>
+              <w:t>Accept Booking Requests</w:t>
+            </w:r>
+            <w:r>
+              <w:rPr>
+                <w:i w:val="0"/>
+                <w:iCs/>
+              </w:rPr>
+              <w:br/>
+              <w:t>Final Report</w:t>
+            </w:r>
+          </w:p>
+        </w:tc>
+        <w:tc>
+          <w:tcPr>
+            <w:tcW w:w="1558" w:type="dxa"/>
+          </w:tcPr>
+          <w:p>
+            <w:pPr>
+              <w:pStyle w:val="ProjectTemplateSubheadings"/>
+              <w:ind w:left="0"/>
+              <w:rPr>
+                <w:i w:val="0"/>
+                <w:iCs/>
+              </w:rPr>
+            </w:pPr>
+            <w:r>
+              <w:rPr>
+                <w:i w:val="0"/>
+                <w:iCs/>
+              </w:rPr>
+              <w:t>33</w:t>
+            </w:r>
+            <w:r>
+              <w:rPr>
+                <w:i w:val="0"/>
+                <w:iCs/>
+              </w:rPr>
+              <w:t>.33</w:t>
+            </w:r>
+            <w:r>
+              <w:rPr>
+                <w:i w:val="0"/>
+                <w:iCs/>
+              </w:rPr>
+              <w:t>%</w:t>
+            </w:r>
+          </w:p>
+        </w:tc>
+      </w:tr>
+      <w:tr>
+        <w:trPr>
+          <w:trHeight w:val="414"/>
+        </w:trPr>
+        <w:tc>
+          <w:tcPr>
+            <w:tcW w:w="1762" w:type="dxa"/>
+          </w:tcPr>
+          <w:p>
+            <w:pPr>
+              <w:pStyle w:val="ProjectTemplateSubheadings"/>
+              <w:ind w:left="0"/>
+              <w:rPr>
+                <w:i w:val="0"/>
+                <w:iCs/>
+              </w:rPr>
+            </w:pPr>
+            <w:proofErr w:type="spellStart"/>
+            <w:r>
+              <w:rPr>
+                <w:i w:val="0"/>
+                <w:iCs/>
+              </w:rPr>
+              <w:t>Dalird</w:t>
+            </w:r>
+            <w:proofErr w:type="spellEnd"/>
+            <w:r>
+              <w:rPr>
+                <w:i w:val="0"/>
+                <w:iCs/>
+              </w:rPr>
+              <w:t xml:space="preserve"> Bufi</w:t>
+            </w:r>
+          </w:p>
+        </w:tc>
+        <w:tc>
+          <w:tcPr>
+            <w:tcW w:w="1275" w:type="dxa"/>
+          </w:tcPr>
+          <w:p>
+            <w:pPr>
+              <w:pStyle w:val="ProjectTemplateSubheadings"/>
+              <w:ind w:left="0"/>
+              <w:rPr>
+                <w:i w:val="0"/>
+                <w:iCs/>
+              </w:rPr>
+            </w:pPr>
+            <w:r>
+              <w:rPr>
+                <w:i w:val="0"/>
+                <w:iCs/>
+              </w:rPr>
+              <w:t>Core Developer</w:t>
+            </w:r>
+          </w:p>
+        </w:tc>
+        <w:tc>
+          <w:tcPr>
+            <w:tcW w:w="4395" w:type="dxa"/>
+          </w:tcPr>
+          <w:p>
+            <w:pPr>
+              <w:pStyle w:val="ProjectTemplateSubheadings"/>
+              <w:ind w:left="0"/>
+              <w:rPr>
+                <w:i w:val="0"/>
+                <w:iCs/>
+              </w:rPr>
+            </w:pPr>
+            <w:r>
+              <w:rPr>
+                <w:i w:val="0"/>
+                <w:iCs/>
+              </w:rPr>
+              <w:t>Customer – Booking Car</w:t>
+            </w:r>
+            <w:r>
+              <w:rPr>
+                <w:i w:val="0"/>
+                <w:iCs/>
+              </w:rPr>
+              <w:br/>
+            </w:r>
+            <w:r>
+              <w:rPr>
+                <w:i w:val="0"/>
+                <w:iCs/>
+              </w:rPr>
+              <w:t xml:space="preserve">Customer – </w:t>
+            </w:r>
+            <w:r>
+              <w:rPr>
+                <w:i w:val="0"/>
+                <w:iCs/>
+              </w:rPr>
+              <w:t>Simulate Starting of Ride</w:t>
+            </w:r>
+          </w:p>
+          <w:p>
+            <w:pPr>
+              <w:pStyle w:val="ProjectTemplateSubheadings"/>
+              <w:ind w:left="0"/>
+              <w:rPr>
+                <w:i w:val="0"/>
+                <w:iCs/>
+              </w:rPr>
+            </w:pPr>
+            <w:r>
+              <w:rPr>
+                <w:i w:val="0"/>
+                <w:iCs/>
+              </w:rPr>
+              <w:t xml:space="preserve">Customer – Simulate </w:t>
+            </w:r>
+            <w:r>
+              <w:rPr>
+                <w:i w:val="0"/>
+                <w:iCs/>
+              </w:rPr>
+              <w:t>Completion</w:t>
+            </w:r>
+            <w:r>
+              <w:rPr>
+                <w:i w:val="0"/>
+                <w:iCs/>
+              </w:rPr>
+              <w:t xml:space="preserve"> of Ride</w:t>
+            </w:r>
+            <w:r>
+              <w:rPr>
+                <w:i w:val="0"/>
+                <w:iCs/>
+              </w:rPr>
+              <w:br/>
+              <w:t>Provider</w:t>
+            </w:r>
+            <w:r>
+              <w:rPr>
+                <w:i w:val="0"/>
+                <w:iCs/>
+              </w:rPr>
+              <w:t xml:space="preserve"> –</w:t>
+            </w:r>
+            <w:r>
+              <w:rPr>
+                <w:i w:val="0"/>
+                <w:iCs/>
+              </w:rPr>
+              <w:t xml:space="preserve"> </w:t>
+            </w:r>
+            <w:r>
+              <w:rPr>
+                <w:i w:val="0"/>
+                <w:iCs/>
+              </w:rPr>
+              <w:t xml:space="preserve"> </w:t>
+            </w:r>
+            <w:r>
+              <w:rPr>
+                <w:i w:val="0"/>
+                <w:iCs/>
+              </w:rPr>
+              <w:t>Show all Cars on Map</w:t>
+            </w:r>
+            <w:r>
+              <w:rPr>
+                <w:i w:val="0"/>
+                <w:iCs/>
+              </w:rPr>
+              <w:br/>
+              <w:t>Unit Testing on all Backend components</w:t>
+            </w:r>
+            <w:r>
+              <w:rPr>
+                <w:i w:val="0"/>
+                <w:iCs/>
+              </w:rPr>
+              <w:br/>
+              <w:t>Creating Test/Sample Data for Testing</w:t>
+            </w:r>
+            <w:r>
+              <w:rPr>
+                <w:i w:val="0"/>
+                <w:iCs/>
+              </w:rPr>
+              <w:br/>
+            </w:r>
+            <w:r>
+              <w:rPr>
+                <w:i w:val="0"/>
+                <w:iCs/>
+              </w:rPr>
+              <w:t>Final Report</w:t>
+            </w:r>
+          </w:p>
+        </w:tc>
+        <w:tc>
+          <w:tcPr>
+            <w:tcW w:w="1558" w:type="dxa"/>
+          </w:tcPr>
+          <w:p>
+            <w:pPr>
+              <w:pStyle w:val="ProjectTemplateSubheadings"/>
+              <w:ind w:left="0"/>
+              <w:rPr>
+                <w:i w:val="0"/>
+                <w:iCs/>
+              </w:rPr>
+            </w:pPr>
+            <w:r>
+              <w:rPr>
+                <w:i w:val="0"/>
+                <w:iCs/>
+              </w:rPr>
+              <w:t>33</w:t>
+            </w:r>
+            <w:r>
+              <w:rPr>
+                <w:i w:val="0"/>
+                <w:iCs/>
+              </w:rPr>
+              <w:t>.33</w:t>
+            </w:r>
+            <w:r>
+              <w:rPr>
+                <w:i w:val="0"/>
+                <w:iCs/>
+              </w:rPr>
+              <w:t>%</w:t>
+            </w:r>
+          </w:p>
+        </w:tc>
+      </w:tr>
+      <w:tr>
+        <w:trPr>
+          <w:trHeight w:val="414"/>
+        </w:trPr>
+        <w:tc>
+          <w:tcPr>
+            <w:tcW w:w="1762" w:type="dxa"/>
+          </w:tcPr>
+          <w:p>
+            <w:pPr>
+              <w:pStyle w:val="ProjectTemplateSubheadings"/>
+              <w:ind w:left="0"/>
+              <w:rPr>
+                <w:i w:val="0"/>
+                <w:iCs/>
+              </w:rPr>
+            </w:pPr>
+            <w:proofErr w:type="spellStart"/>
+            <w:r>
+              <w:rPr>
+                <w:i w:val="0"/>
+                <w:iCs/>
+              </w:rPr>
+              <w:t>Xhulio</w:t>
+            </w:r>
+            <w:proofErr w:type="spellEnd"/>
+            <w:r>
+              <w:rPr>
+                <w:i w:val="0"/>
+                <w:iCs/>
+              </w:rPr>
+              <w:t xml:space="preserve"> </w:t>
+            </w:r>
+            <w:proofErr w:type="spellStart"/>
+            <w:r>
+              <w:rPr>
+                <w:i w:val="0"/>
+                <w:iCs/>
+              </w:rPr>
+              <w:t>Bishta</w:t>
+            </w:r>
+            <w:r>
+              <w:rPr>
+                <w:i w:val="0"/>
+                <w:iCs/>
+              </w:rPr>
+              <w:t>j</w:t>
+            </w:r>
+            <w:r>
+              <w:rPr>
+                <w:i w:val="0"/>
+                <w:iCs/>
+              </w:rPr>
+              <w:t>a</w:t>
+            </w:r>
+            <w:proofErr w:type="spellEnd"/>
+          </w:p>
+        </w:tc>
+        <w:tc>
+          <w:tcPr>
+            <w:tcW w:w="1275" w:type="dxa"/>
+          </w:tcPr>
+          <w:p>
+            <w:pPr>
+              <w:pStyle w:val="ProjectTemplateSubheadings"/>
+              <w:ind w:left="0"/>
+              <w:rPr>
+                <w:i w:val="0"/>
+                <w:iCs/>
+              </w:rPr>
+            </w:pPr>
+            <w:r>
+              <w:rPr>
+                <w:i w:val="0"/>
+                <w:iCs/>
+              </w:rPr>
+              <w:t>Core Developer</w:t>
+            </w:r>
+          </w:p>
+        </w:tc>
+        <w:tc>
+          <w:tcPr>
+            <w:tcW w:w="4395" w:type="dxa"/>
+          </w:tcPr>
+          <w:p>
+            <w:pPr>
+              <w:pStyle w:val="ProjectTemplateSubheadings"/>
+              <w:ind w:left="0"/>
+              <w:rPr>
+                <w:i w:val="0"/>
+                <w:iCs/>
+              </w:rPr>
+            </w:pPr>
+            <w:r>
+              <w:rPr>
+                <w:i w:val="0"/>
+                <w:iCs/>
+              </w:rPr>
+              <w:t>Customer – List all Feedback</w:t>
+            </w:r>
+            <w:r>
+              <w:rPr>
+                <w:i w:val="0"/>
+                <w:iCs/>
+              </w:rPr>
+              <w:br/>
+            </w:r>
+            <w:r>
+              <w:rPr>
+                <w:i w:val="0"/>
+                <w:iCs/>
+              </w:rPr>
+              <w:t xml:space="preserve">Customer – </w:t>
+            </w:r>
+            <w:r>
+              <w:rPr>
+                <w:i w:val="0"/>
+                <w:iCs/>
+              </w:rPr>
+              <w:t>Submitting new Feedback</w:t>
+            </w:r>
+            <w:r>
+              <w:rPr>
+                <w:i w:val="0"/>
+                <w:iCs/>
+              </w:rPr>
+              <w:br/>
+            </w:r>
+            <w:r>
+              <w:rPr>
+                <w:i w:val="0"/>
+                <w:iCs/>
+              </w:rPr>
+              <w:t xml:space="preserve">Customer – </w:t>
+            </w:r>
+            <w:r>
+              <w:rPr>
+                <w:i w:val="0"/>
+                <w:iCs/>
+              </w:rPr>
+              <w:t>Updating a Feedback</w:t>
+            </w:r>
+            <w:r>
+              <w:rPr>
+                <w:i w:val="0"/>
+                <w:iCs/>
+              </w:rPr>
+              <w:br/>
+            </w:r>
+            <w:r>
+              <w:rPr>
+                <w:i w:val="0"/>
+                <w:iCs/>
+              </w:rPr>
+              <w:t xml:space="preserve">Customer – </w:t>
+            </w:r>
+            <w:r>
+              <w:rPr>
+                <w:i w:val="0"/>
+                <w:iCs/>
+              </w:rPr>
+              <w:t>Deleting a Feedback</w:t>
+            </w:r>
+            <w:r>
+              <w:rPr>
+                <w:i w:val="0"/>
+                <w:iCs/>
+              </w:rPr>
+              <w:br/>
+            </w:r>
+            <w:r>
+              <w:rPr>
+                <w:i w:val="0"/>
+                <w:iCs/>
+              </w:rPr>
+              <w:t xml:space="preserve">Customer – </w:t>
+            </w:r>
+            <w:r>
+              <w:rPr>
+                <w:i w:val="0"/>
+                <w:iCs/>
+              </w:rPr>
+              <w:t>Submit Driver Rating</w:t>
+            </w:r>
+            <w:r>
+              <w:rPr>
+                <w:i w:val="0"/>
+                <w:iCs/>
+              </w:rPr>
+              <w:br/>
+              <w:t>Driver – View Driver Rating</w:t>
+            </w:r>
+            <w:r>
+              <w:rPr>
+                <w:i w:val="0"/>
+                <w:iCs/>
+              </w:rPr>
+              <w:br/>
+            </w:r>
+            <w:r>
+              <w:rPr>
+                <w:i w:val="0"/>
+                <w:iCs/>
+              </w:rPr>
+              <w:lastRenderedPageBreak/>
+              <w:t>Announcement Page</w:t>
+            </w:r>
+            <w:r>
+              <w:rPr>
+                <w:i w:val="0"/>
+                <w:iCs/>
+              </w:rPr>
+              <w:br/>
+            </w:r>
+            <w:r>
+              <w:rPr>
+                <w:i w:val="0"/>
+                <w:iCs/>
+              </w:rPr>
+              <w:t>Final Report</w:t>
+            </w:r>
+          </w:p>
+        </w:tc>
+        <w:tc>
+          <w:tcPr>
+            <w:tcW w:w="1558" w:type="dxa"/>
+          </w:tcPr>
+          <w:p>
+            <w:pPr>
+              <w:pStyle w:val="ProjectTemplateSubheadings"/>
+              <w:ind w:left="0"/>
+              <w:rPr>
+                <w:i w:val="0"/>
+                <w:iCs/>
+              </w:rPr>
+            </w:pPr>
+            <w:r>
+              <w:rPr>
+                <w:i w:val="0"/>
+                <w:iCs/>
+              </w:rPr>
+              <w:lastRenderedPageBreak/>
+              <w:t>33</w:t>
+            </w:r>
+            <w:r>
+              <w:rPr>
+                <w:i w:val="0"/>
+                <w:iCs/>
+              </w:rPr>
+              <w:t>.33</w:t>
+            </w:r>
+            <w:r>
+              <w:rPr>
+                <w:i w:val="0"/>
+                <w:iCs/>
+              </w:rPr>
+              <w:t>%</w:t>
+            </w:r>
+          </w:p>
+        </w:tc>
+      </w:tr>
+    </w:tbl>
+    <w:p>
+      <w:pPr>
+        <w:pStyle w:val="ProjectTemplateSubheadings"/>
+        <w:ind w:left="0"/>
+      </w:pPr>
+    </w:p>
+    <w:p>
+      <w:pPr>
+        <w:pStyle w:val="ProjectTemplateContent"/>
+        <w:numPr>
+          <w:ilvl w:val="0"/>
+          <w:numId w:val="0"/>
+        </w:numPr>
+        <w:ind w:left="1080" w:hanging="360"/>
+      </w:pPr>
+    </w:p>
+    <w:p>
+      <w:pPr>
+        <w:pStyle w:val="ProjectTemplateNumbering"/>
+      </w:pPr>
+      <w:r>
+        <w:t>Constraints and Risks</w:t>
+      </w:r>
+      <w:r>
+        <w:t xml:space="preserve"> </w:t>
+      </w:r>
+      <w:r>
+        <w:t>(</w:t>
+      </w:r>
+      <w:proofErr w:type="spellStart"/>
+      <w:r>
+        <w:t>Irdi</w:t>
+      </w:r>
+      <w:proofErr w:type="spellEnd"/>
+      <w:r>
+        <w:t>)</w:t>
+      </w:r>
+    </w:p>
+    <w:p>
+      <w:pPr>
+        <w:pStyle w:val="ProjectTemplateContent"/>
+      </w:pPr>
+      <w:r>
+        <w:t>Were there any social, ethical, policy, or legal constraints?</w:t>
+      </w:r>
+    </w:p>
+    <w:p>
+      <w:pPr>
+        <w:pStyle w:val="ProjectTemplateContent"/>
+      </w:pPr>
+      <w:r>
+        <w:t xml:space="preserve">Did you have access to the data, services, and resources you needed? </w:t>
+      </w:r>
+    </w:p>
+    <w:p>
+      <w:pPr>
+        <w:pStyle w:val="ProjectTemplateContent"/>
+      </w:pPr>
+      <w:r>
+        <w:t xml:space="preserve">Was there anything else you needed? </w:t>
+      </w:r>
+      <w:r>
         <w:br/>
       </w:r>
-      <w:r>
-        <w:rPr>
-          <w:i/>
-          <w:iCs/>
-        </w:rPr>
-        <w:br/>
-      </w:r>
-      <w:r>
-        <w:rPr>
-          <w:i/>
-          <w:iCs/>
-        </w:rPr>
-        <w:br/>
-      </w:r>
-      <w:r>
-        <w:rPr>
-          <w:i/>
-          <w:iCs/>
-        </w:rPr>
-        <w:br/>
-      </w:r>
-      <w:r>
-        <w:rPr>
-          <w:i/>
-          <w:iCs/>
-        </w:rPr>
-        <w:br/>
-      </w:r>
     </w:p>
     <w:p>
       <w:pPr>
         <w:pStyle w:val="ProjectTemplateNumbering"/>
       </w:pPr>
       <w:r>
-        <w:t>Team</w:t>
-      </w:r>
-      <w:r>
-        <w:t xml:space="preserve"> (</w:t>
-      </w:r>
-      <w:r>
-        <w:t>Giulio</w:t>
-      </w:r>
-      <w:r>
-        <w:t xml:space="preserve"> just see what you can do about this part. Melvir</w:t>
-      </w:r>
-      <w:r>
-        <w:t xml:space="preserve"> &amp; Irdi</w:t>
-      </w:r>
-      <w:r>
-        <w:t xml:space="preserve"> will add on later)</w:t>
-      </w:r>
-    </w:p>
-    <w:p>
-      <w:pPr>
-        <w:pStyle w:val="ProjectTemplateSubheadings"/>
-      </w:pPr>
-      <w:r>
-        <w:t>Backgrounds</w:t>
+        <w:t>Reflection</w:t>
+      </w:r>
+      <w:r>
+        <w:t xml:space="preserve"> </w:t>
+      </w:r>
+      <w:r>
+        <w:t>(</w:t>
+      </w:r>
+      <w:proofErr w:type="spellStart"/>
+      <w:r>
+        <w:t>Irdi</w:t>
+      </w:r>
+      <w:proofErr w:type="spellEnd"/>
+      <w:r>
+        <w:t xml:space="preserve"> just see what you can do about this part. Melvir/Giulio will add on later)</w:t>
       </w:r>
     </w:p>
     <w:p>
@@ -11865,7 +15325,10 @@
         <w:pStyle w:val="ProjectTemplateContent"/>
       </w:pPr>
       <w:r>
-        <w:t xml:space="preserve">What were the backgrounds of the team members? </w:t>
+        <w:t xml:space="preserve"> </w:t>
+      </w:r>
+      <w:r>
+        <w:t>What were the lessons learned from doing this project?</w:t>
       </w:r>
     </w:p>
     <w:p>
@@ -11873,10 +15336,7 @@
         <w:pStyle w:val="ProjectTemplateContent"/>
       </w:pPr>
       <w:r>
-        <w:t>Did anyone have prior internships or work experience related to software?</w:t>
-      </w:r>
-      <w:r>
-        <w:t xml:space="preserve"> </w:t>
+        <w:t>What went well?</w:t>
       </w:r>
     </w:p>
     <w:p>
@@ -11884,10 +15344,7 @@
         <w:pStyle w:val="ProjectTemplateContent"/>
       </w:pPr>
       <w:r>
-        <w:t>Has</w:t>
-      </w:r>
-      <w:r>
-        <w:t xml:space="preserve"> anyone on the team built something like this before? </w:t>
+        <w:t xml:space="preserve">Which of your practices would you consider to be best practices? </w:t>
       </w:r>
     </w:p>
     <w:p>
@@ -11895,175 +15352,6 @@
         <w:pStyle w:val="ProjectTemplateContent"/>
       </w:pPr>
       <w:r>
-        <w:t xml:space="preserve">Were the tools known or new to the team? </w:t>
-      </w:r>
-    </w:p>
-    <w:p>
-      <w:pPr>
-        <w:pStyle w:val="ProjectTemplateContent"/>
-      </w:pPr>
-      <w:r>
-        <w:t>Did you make use of CoPilot, GhostWriter, ChatGPT, etc.?</w:t>
-      </w:r>
-    </w:p>
-    <w:p>
-      <w:pPr>
-        <w:pStyle w:val="ProjectTemplateSubheadings"/>
-      </w:pPr>
-      <w:r>
-        <w:t>Roles</w:t>
-      </w:r>
-    </w:p>
-    <w:p>
-      <w:pPr>
-        <w:pStyle w:val="ProjectTemplateContent"/>
-      </w:pPr>
-      <w:r>
-        <w:t xml:space="preserve">What were the roles of the team members during this project? </w:t>
-      </w:r>
-    </w:p>
-    <w:p>
-      <w:pPr>
-        <w:pStyle w:val="ProjectTemplateContent"/>
-      </w:pPr>
-      <w:r>
-        <w:t xml:space="preserve">What did each team member contribute? </w:t>
-      </w:r>
-      <w:r>
-        <w:t>(You have a separate opportunity to describe any issues/freeloaders.)</w:t>
-      </w:r>
-    </w:p>
-    <w:p>
-      <w:pPr>
-        <w:pStyle w:val="ProjectTemplateContent"/>
-      </w:pPr>
-      <w:r>
-        <w:t xml:space="preserve">Use the </w:t>
-      </w:r>
-      <w:r>
-        <w:t>e</w:t>
-      </w:r>
-      <w:r>
-        <w:t xml:space="preserve">lement </w:t>
-      </w:r>
-      <w:r>
-        <w:t>c</w:t>
-      </w:r>
-      <w:r>
-        <w:t>atalog</w:t>
-      </w:r>
-      <w:r>
-        <w:t>ue</w:t>
-      </w:r>
-      <w:r>
-        <w:t xml:space="preserve"> to identify individual contributions. </w:t>
-      </w:r>
-    </w:p>
-    <w:p>
-      <w:pPr>
-        <w:pStyle w:val="ProjectTemplateContent"/>
-      </w:pPr>
-      <w:r>
-        <w:t xml:space="preserve">Give rough estimates of percentage contributions by each team member. </w:t>
-      </w:r>
-      <w:r>
-        <w:br/>
-      </w:r>
-    </w:p>
-    <w:p>
-      <w:pPr>
-        <w:pStyle w:val="ProjectTemplateNumbering"/>
-      </w:pPr>
-      <w:r>
-        <w:t>Constraints and Risks</w:t>
-      </w:r>
-      <w:r>
-        <w:t xml:space="preserve"> </w:t>
-      </w:r>
-      <w:r>
-        <w:t>(Irdi just see what you can do about this part. Melvir</w:t>
-      </w:r>
-      <w:r>
-        <w:t>/Giulio</w:t>
-      </w:r>
-      <w:r>
-        <w:t xml:space="preserve"> will add on later)</w:t>
-      </w:r>
-    </w:p>
-    <w:p>
-      <w:pPr>
-        <w:pStyle w:val="ProjectTemplateContent"/>
-      </w:pPr>
-      <w:r>
-        <w:t>Were there any social, ethical, policy, or legal constraints?</w:t>
-      </w:r>
-    </w:p>
-    <w:p>
-      <w:pPr>
-        <w:pStyle w:val="ProjectTemplateContent"/>
-      </w:pPr>
-      <w:r>
-        <w:t xml:space="preserve">Did you have access to the data, services, and resources you needed? </w:t>
-      </w:r>
-    </w:p>
-    <w:p>
-      <w:pPr>
-        <w:pStyle w:val="ProjectTemplateContent"/>
-      </w:pPr>
-      <w:r>
-        <w:t xml:space="preserve">Was there anything else you needed? </w:t>
-      </w:r>
-      <w:r>
-        <w:br/>
-      </w:r>
-    </w:p>
-    <w:p>
-      <w:pPr>
-        <w:pStyle w:val="ProjectTemplateNumbering"/>
-      </w:pPr>
-      <w:r>
-        <w:t>Reflection</w:t>
-      </w:r>
-      <w:r>
-        <w:t xml:space="preserve"> </w:t>
-      </w:r>
-      <w:r>
-        <w:t>(Irdi just see what you can do about this part. Melvir/Giulio will add on later)</w:t>
-      </w:r>
-    </w:p>
-    <w:p>
-      <w:pPr>
-        <w:pStyle w:val="ProjectTemplateContent"/>
-      </w:pPr>
-      <w:r>
-        <w:t xml:space="preserve"> </w:t>
-      </w:r>
-      <w:r>
-        <w:t>What were the lessons learned from doing this project?</w:t>
-      </w:r>
-    </w:p>
-    <w:p>
-      <w:pPr>
-        <w:pStyle w:val="ProjectTemplateContent"/>
-      </w:pPr>
-      <w:r>
-        <w:t>What went well?</w:t>
-      </w:r>
-    </w:p>
-    <w:p>
-      <w:pPr>
-        <w:pStyle w:val="ProjectTemplateContent"/>
-      </w:pPr>
-      <w:r>
-        <w:t xml:space="preserve">Which of your practices would you consider to be best practices? </w:t>
-      </w:r>
-    </w:p>
-    <w:p>
-      <w:pPr>
-        <w:pStyle w:val="ProjectTemplateContent"/>
-      </w:pPr>
-      <w:r>
-        <w:lastRenderedPageBreak/>
         <w:t xml:space="preserve">What </w:t>
       </w:r>
       <w:r>

</xml_diff>

<commit_message>
Updated Team part of Report
</commit_message>
<xml_diff>
--- a/documentation/report/Group 3 - Final Report.docx
+++ b/documentation/report/Group 3 - Final Report.docx
@@ -13853,14 +13853,7 @@
           <w:i w:val="0"/>
           <w:iCs/>
         </w:rPr>
-        <w:t>As shown in the table below, the only person with experience / expertise of building such applications/products was Melvir. Thus, it was a very uphill task from start of project to the end for the entire team. The team had to put up many late nights so that we were able to deliver a good product with solid code standards on time</w:t>
-      </w:r>
-      <w:r>
-        <w:rPr>
-          <w:i w:val="0"/>
-          <w:iCs/>
-        </w:rPr>
-        <w:t>.</w:t>
+        <w:t>As shown in the table below, the only person with experience / expertise of building such applications/products was Melvir. Thus, it was a very uphill task from start of project to the end for the entire team. The team had to put up many late nights so that we were able to deliver a good product with solid code standards on time.</w:t>
       </w:r>
     </w:p>
     <w:p>
@@ -13922,14 +13915,7 @@
                 <w:i w:val="0"/>
                 <w:iCs/>
               </w:rPr>
-              <w:t>Experien</w:t>
-            </w:r>
-            <w:r>
-              <w:rPr>
-                <w:i w:val="0"/>
-                <w:iCs/>
-              </w:rPr>
-              <w:t>ce of IT / Tech</w:t>
+              <w:t>Experience of IT / Tech</w:t>
             </w:r>
           </w:p>
         </w:tc>
@@ -13951,14 +13937,7 @@
                 <w:i w:val="0"/>
                 <w:iCs/>
               </w:rPr>
-              <w:t xml:space="preserve">Experience </w:t>
-            </w:r>
-            <w:r>
-              <w:rPr>
-                <w:i w:val="0"/>
-                <w:iCs/>
-              </w:rPr>
-              <w:t>building such a product</w:t>
+              <w:t>Experience building such a product</w:t>
             </w:r>
           </w:p>
         </w:tc>
@@ -14379,23 +14358,7 @@
           <w:i w:val="0"/>
           <w:iCs/>
         </w:rPr>
-        <w:t xml:space="preserve"> a very well-functioning one, and one that allowed all team members to put in </w:t>
-      </w:r>
-      <w:proofErr w:type="spellStart"/>
-      <w:r>
-        <w:rPr>
-          <w:i w:val="0"/>
-          <w:iCs/>
-        </w:rPr>
-        <w:t>their</w:t>
-      </w:r>
-      <w:proofErr w:type="spellEnd"/>
-      <w:r>
-        <w:rPr>
-          <w:i w:val="0"/>
-          <w:iCs/>
-        </w:rPr>
-        <w:t xml:space="preserve"> fair share of work. With Melvir leading the team, the rest were able to pick up on the code standards and come up with features completely on their own</w:t>
+        <w:t xml:space="preserve"> a very well-functioning one, and one that allowed all team members to put in their fair share of work. With Melvir leading the team, the rest were able to pick up on the code standards and come up with features completely on their own</w:t>
       </w:r>
       <w:r>
         <w:rPr>
@@ -14432,6 +14395,9 @@
         <w:gridCol w:w="1558"/>
       </w:tblGrid>
       <w:tr>
+        <w:trPr>
+          <w:trHeight w:val="1045"/>
+        </w:trPr>
         <w:tc>
           <w:tcPr>
             <w:tcW w:w="1762" w:type="dxa"/>
@@ -14587,14 +14553,49 @@
                 <w:i w:val="0"/>
                 <w:iCs/>
               </w:rPr>
-              <w:t xml:space="preserve">Customer – List all </w:t>
-            </w:r>
-            <w:r>
-              <w:rPr>
-                <w:i w:val="0"/>
-                <w:iCs/>
-              </w:rPr>
-              <w:t>Payment Cards</w:t>
+              <w:t xml:space="preserve">Setting </w:t>
+            </w:r>
+            <w:r>
+              <w:rPr>
+                <w:i w:val="0"/>
+                <w:iCs/>
+              </w:rPr>
+              <w:t>Code S</w:t>
+            </w:r>
+            <w:r>
+              <w:rPr>
+                <w:i w:val="0"/>
+                <w:iCs/>
+              </w:rPr>
+              <w:t xml:space="preserve">tandards &amp; </w:t>
+            </w:r>
+            <w:r>
+              <w:rPr>
+                <w:i w:val="0"/>
+                <w:iCs/>
+              </w:rPr>
+              <w:t>B</w:t>
+            </w:r>
+            <w:r>
+              <w:rPr>
+                <w:i w:val="0"/>
+                <w:iCs/>
+              </w:rPr>
+              <w:t xml:space="preserve">est </w:t>
+            </w:r>
+            <w:r>
+              <w:rPr>
+                <w:i w:val="0"/>
+                <w:iCs/>
+              </w:rPr>
+              <w:t>P</w:t>
+            </w:r>
+            <w:r>
+              <w:rPr>
+                <w:i w:val="0"/>
+                <w:iCs/>
+              </w:rPr>
+              <w:t>ractice</w:t>
             </w:r>
             <w:r>
               <w:rPr>
@@ -14602,14 +14603,13 @@
                 <w:iCs/>
               </w:rPr>
               <w:br/>
-              <w:t xml:space="preserve">Customer – Submitting new </w:t>
-            </w:r>
-            <w:r>
-              <w:rPr>
-                <w:i w:val="0"/>
-                <w:iCs/>
-              </w:rPr>
-              <w:t>Payment Card</w:t>
+            </w:r>
+            <w:r>
+              <w:rPr>
+                <w:i w:val="0"/>
+                <w:iCs/>
+              </w:rPr>
+              <w:t>Customer – List all Payment Cards</w:t>
             </w:r>
             <w:r>
               <w:rPr>
@@ -14617,14 +14617,7 @@
                 <w:iCs/>
               </w:rPr>
               <w:br/>
-              <w:t xml:space="preserve">Customer – Updating a </w:t>
-            </w:r>
-            <w:r>
-              <w:rPr>
-                <w:i w:val="0"/>
-                <w:iCs/>
-              </w:rPr>
-              <w:t>Payment Card</w:t>
+              <w:t>Customer – Submitting new Payment Card</w:t>
             </w:r>
             <w:r>
               <w:rPr>
@@ -14632,14 +14625,7 @@
                 <w:iCs/>
               </w:rPr>
               <w:br/>
-              <w:t xml:space="preserve">Customer – Deleting a </w:t>
-            </w:r>
-            <w:r>
-              <w:rPr>
-                <w:i w:val="0"/>
-                <w:iCs/>
-              </w:rPr>
-              <w:t>Payment Card</w:t>
+              <w:t>Customer – Updating a Payment Card</w:t>
             </w:r>
             <w:r>
               <w:rPr>
@@ -14647,12 +14633,14 @@
                 <w:iCs/>
               </w:rPr>
               <w:br/>
-            </w:r>
-            <w:r>
-              <w:rPr>
-                <w:i w:val="0"/>
-                <w:iCs/>
-              </w:rPr>
+              <w:t>Customer – Deleting a Payment Card</w:t>
+            </w:r>
+            <w:r>
+              <w:rPr>
+                <w:i w:val="0"/>
+                <w:iCs/>
+              </w:rPr>
+              <w:br/>
               <w:t>Customer –  View Booking History</w:t>
             </w:r>
             <w:r>
@@ -14661,12 +14649,6 @@
                 <w:iCs/>
               </w:rPr>
               <w:br/>
-            </w:r>
-            <w:r>
-              <w:rPr>
-                <w:i w:val="0"/>
-                <w:iCs/>
-              </w:rPr>
               <w:t>Driver – View Job History</w:t>
             </w:r>
             <w:r>
@@ -14675,20 +14657,7 @@
                 <w:iCs/>
               </w:rPr>
               <w:br/>
-            </w:r>
-            <w:r>
-              <w:rPr>
-                <w:i w:val="0"/>
-                <w:iCs/>
-              </w:rPr>
-              <w:t xml:space="preserve">Driver – </w:t>
-            </w:r>
-            <w:r>
-              <w:rPr>
-                <w:i w:val="0"/>
-                <w:iCs/>
-              </w:rPr>
-              <w:t>Accept Booking Requests</w:t>
+              <w:t>Driver – Accept Booking Requests</w:t>
             </w:r>
             <w:r>
               <w:rPr>
@@ -14820,51 +14789,24 @@
                 <w:iCs/>
               </w:rPr>
               <w:br/>
-            </w:r>
-            <w:r>
-              <w:rPr>
-                <w:i w:val="0"/>
-                <w:iCs/>
-              </w:rPr>
-              <w:t xml:space="preserve">Customer – </w:t>
-            </w:r>
-            <w:r>
-              <w:rPr>
-                <w:i w:val="0"/>
-                <w:iCs/>
-              </w:rPr>
-              <w:t>Simulate Starting of Ride</w:t>
-            </w:r>
-          </w:p>
-          <w:p>
-            <w:pPr>
-              <w:pStyle w:val="ProjectTemplateSubheadings"/>
-              <w:ind w:left="0"/>
-              <w:rPr>
-                <w:i w:val="0"/>
-                <w:iCs/>
-              </w:rPr>
-            </w:pPr>
-            <w:r>
-              <w:rPr>
-                <w:i w:val="0"/>
-                <w:iCs/>
-              </w:rPr>
-              <w:t xml:space="preserve">Customer – Simulate </w:t>
-            </w:r>
-            <w:r>
-              <w:rPr>
-                <w:i w:val="0"/>
-                <w:iCs/>
-              </w:rPr>
-              <w:t>Completion</w:t>
-            </w:r>
-            <w:r>
-              <w:rPr>
-                <w:i w:val="0"/>
-                <w:iCs/>
-              </w:rPr>
-              <w:t xml:space="preserve"> of Ride</w:t>
+              <w:t>Customer – Simulate Starting of Ride</w:t>
+            </w:r>
+          </w:p>
+          <w:p>
+            <w:pPr>
+              <w:pStyle w:val="ProjectTemplateSubheadings"/>
+              <w:ind w:left="0"/>
+              <w:rPr>
+                <w:i w:val="0"/>
+                <w:iCs/>
+              </w:rPr>
+            </w:pPr>
+            <w:r>
+              <w:rPr>
+                <w:i w:val="0"/>
+                <w:iCs/>
+              </w:rPr>
+              <w:t>Customer – Simulate Completion of Ride</w:t>
             </w:r>
             <w:r>
               <w:rPr>
@@ -14872,35 +14814,21 @@
                 <w:iCs/>
               </w:rPr>
               <w:br/>
-              <w:t>Provider</w:t>
-            </w:r>
-            <w:r>
-              <w:rPr>
-                <w:i w:val="0"/>
-                <w:iCs/>
-              </w:rPr>
-              <w:t xml:space="preserve"> –</w:t>
-            </w:r>
-            <w:r>
-              <w:rPr>
-                <w:i w:val="0"/>
-                <w:iCs/>
-              </w:rPr>
-              <w:t xml:space="preserve"> </w:t>
-            </w:r>
-            <w:r>
-              <w:rPr>
-                <w:i w:val="0"/>
-                <w:iCs/>
-              </w:rPr>
-              <w:t xml:space="preserve"> </w:t>
-            </w:r>
-            <w:r>
-              <w:rPr>
-                <w:i w:val="0"/>
-                <w:iCs/>
-              </w:rPr>
-              <w:t>Show all Cars on Map</w:t>
+            </w:r>
+            <w:r>
+              <w:rPr>
+                <w:i w:val="0"/>
+                <w:iCs/>
+              </w:rPr>
+              <w:t>Customer – Submit Driver Rating</w:t>
+            </w:r>
+            <w:r>
+              <w:rPr>
+                <w:i w:val="0"/>
+                <w:iCs/>
+              </w:rPr>
+              <w:br/>
+              <w:t>Provider –  Show all Cars on Map</w:t>
             </w:r>
             <w:r>
               <w:rPr>
@@ -15077,20 +15005,7 @@
                 <w:iCs/>
               </w:rPr>
               <w:br/>
-            </w:r>
-            <w:r>
-              <w:rPr>
-                <w:i w:val="0"/>
-                <w:iCs/>
-              </w:rPr>
-              <w:t xml:space="preserve">Customer – </w:t>
-            </w:r>
-            <w:r>
-              <w:rPr>
-                <w:i w:val="0"/>
-                <w:iCs/>
-              </w:rPr>
-              <w:t>Submitting new Feedback</w:t>
+              <w:t>Customer – Submitting new Feedback</w:t>
             </w:r>
             <w:r>
               <w:rPr>
@@ -15098,20 +15013,7 @@
                 <w:iCs/>
               </w:rPr>
               <w:br/>
-            </w:r>
-            <w:r>
-              <w:rPr>
-                <w:i w:val="0"/>
-                <w:iCs/>
-              </w:rPr>
-              <w:t xml:space="preserve">Customer – </w:t>
-            </w:r>
-            <w:r>
-              <w:rPr>
-                <w:i w:val="0"/>
-                <w:iCs/>
-              </w:rPr>
-              <w:t>Updating a Feedback</w:t>
+              <w:t>Customer – Updating a Feedback</w:t>
             </w:r>
             <w:r>
               <w:rPr>
@@ -15119,41 +15021,7 @@
                 <w:iCs/>
               </w:rPr>
               <w:br/>
-            </w:r>
-            <w:r>
-              <w:rPr>
-                <w:i w:val="0"/>
-                <w:iCs/>
-              </w:rPr>
-              <w:t xml:space="preserve">Customer – </w:t>
-            </w:r>
-            <w:r>
-              <w:rPr>
-                <w:i w:val="0"/>
-                <w:iCs/>
-              </w:rPr>
-              <w:t>Deleting a Feedback</w:t>
-            </w:r>
-            <w:r>
-              <w:rPr>
-                <w:i w:val="0"/>
-                <w:iCs/>
-              </w:rPr>
-              <w:br/>
-            </w:r>
-            <w:r>
-              <w:rPr>
-                <w:i w:val="0"/>
-                <w:iCs/>
-              </w:rPr>
-              <w:t xml:space="preserve">Customer – </w:t>
-            </w:r>
-            <w:r>
-              <w:rPr>
-                <w:i w:val="0"/>
-                <w:iCs/>
-              </w:rPr>
-              <w:t>Submit Driver Rating</w:t>
+              <w:t>Customer – Deleting a Feedback</w:t>
             </w:r>
             <w:r>
               <w:rPr>
@@ -15176,6 +15044,61 @@
                 <w:iCs/>
               </w:rPr>
               <w:lastRenderedPageBreak/>
+              <w:t xml:space="preserve">Driver – </w:t>
+            </w:r>
+            <w:r>
+              <w:rPr>
+                <w:i w:val="0"/>
+                <w:iCs/>
+              </w:rPr>
+              <w:t xml:space="preserve">List all </w:t>
+            </w:r>
+            <w:r>
+              <w:rPr>
+                <w:i w:val="0"/>
+                <w:iCs/>
+              </w:rPr>
+              <w:t>car details</w:t>
+            </w:r>
+            <w:r>
+              <w:rPr>
+                <w:i w:val="0"/>
+                <w:iCs/>
+              </w:rPr>
+              <w:br/>
+              <w:t>Driver – Submit new car details</w:t>
+            </w:r>
+            <w:r>
+              <w:rPr>
+                <w:i w:val="0"/>
+                <w:iCs/>
+              </w:rPr>
+              <w:br/>
+              <w:t>Driver – Updating car details</w:t>
+            </w:r>
+          </w:p>
+          <w:p>
+            <w:pPr>
+              <w:pStyle w:val="ProjectTemplateSubheadings"/>
+              <w:ind w:left="0"/>
+              <w:rPr>
+                <w:i w:val="0"/>
+                <w:iCs/>
+              </w:rPr>
+            </w:pPr>
+            <w:r>
+              <w:rPr>
+                <w:i w:val="0"/>
+                <w:iCs/>
+              </w:rPr>
+              <w:t>Driver – Deleting car details</w:t>
+            </w:r>
+            <w:r>
+              <w:rPr>
+                <w:i w:val="0"/>
+                <w:iCs/>
+              </w:rPr>
+              <w:br/>
               <w:t>Announcement Page</w:t>
             </w:r>
             <w:r>
@@ -15184,12 +15107,6 @@
                 <w:iCs/>
               </w:rPr>
               <w:br/>
-            </w:r>
-            <w:r>
-              <w:rPr>
-                <w:i w:val="0"/>
-                <w:iCs/>
-              </w:rPr>
               <w:t>Final Report</w:t>
             </w:r>
           </w:p>

</xml_diff>

<commit_message>
Completed Reflections of Report
</commit_message>
<xml_diff>
--- a/documentation/report/Group 3 - Final Report.docx
+++ b/documentation/report/Group 3 - Final Report.docx
@@ -122,42 +122,88 @@
           <w:iCs/>
         </w:rPr>
       </w:pPr>
+      <w:proofErr w:type="spellStart"/>
       <w:r>
         <w:rPr>
           <w:rFonts w:ascii="Times New Roman" w:hAnsi="Times New Roman" w:cs="Times New Roman"/>
         </w:rPr>
-        <w:t>AlbaniaSuperUberApp Team</w:t>
-      </w:r>
+        <w:t>AlbaniaSuperUberApp</w:t>
+      </w:r>
+      <w:proofErr w:type="spellEnd"/>
       <w:r>
         <w:rPr>
           <w:rFonts w:ascii="Times New Roman" w:hAnsi="Times New Roman" w:cs="Times New Roman"/>
         </w:rPr>
+        <w:t xml:space="preserve"> Team</w:t>
+      </w:r>
+      <w:r>
+        <w:rPr>
+          <w:rFonts w:ascii="Times New Roman" w:hAnsi="Times New Roman" w:cs="Times New Roman"/>
+        </w:rPr>
         <w:t xml:space="preserve">: </w:t>
       </w:r>
+      <w:proofErr w:type="spellStart"/>
       <w:r>
         <w:rPr>
           <w:rFonts w:ascii="Times New Roman" w:hAnsi="Times New Roman" w:cs="Times New Roman"/>
           <w:i/>
           <w:iCs/>
         </w:rPr>
-        <w:t>Dalird Bufi, Melvir Singh, Xhulio Bishta</w:t>
-      </w:r>
+        <w:t>Dalird</w:t>
+      </w:r>
+      <w:proofErr w:type="spellEnd"/>
       <w:r>
         <w:rPr>
           <w:rFonts w:ascii="Times New Roman" w:hAnsi="Times New Roman" w:cs="Times New Roman"/>
           <w:i/>
           <w:iCs/>
         </w:rPr>
-        <w:t>j</w:t>
-      </w:r>
+        <w:t xml:space="preserve"> Bufi, Melvir Singh, </w:t>
+      </w:r>
+      <w:proofErr w:type="spellStart"/>
       <w:r>
         <w:rPr>
           <w:rFonts w:ascii="Times New Roman" w:hAnsi="Times New Roman" w:cs="Times New Roman"/>
           <w:i/>
           <w:iCs/>
         </w:rPr>
+        <w:t>Xhulio</w:t>
+      </w:r>
+      <w:proofErr w:type="spellEnd"/>
+      <w:r>
+        <w:rPr>
+          <w:rFonts w:ascii="Times New Roman" w:hAnsi="Times New Roman" w:cs="Times New Roman"/>
+          <w:i/>
+          <w:iCs/>
+        </w:rPr>
+        <w:t xml:space="preserve"> </w:t>
+      </w:r>
+      <w:proofErr w:type="spellStart"/>
+      <w:r>
+        <w:rPr>
+          <w:rFonts w:ascii="Times New Roman" w:hAnsi="Times New Roman" w:cs="Times New Roman"/>
+          <w:i/>
+          <w:iCs/>
+        </w:rPr>
+        <w:t>Bishta</w:t>
+      </w:r>
+      <w:r>
+        <w:rPr>
+          <w:rFonts w:ascii="Times New Roman" w:hAnsi="Times New Roman" w:cs="Times New Roman"/>
+          <w:i/>
+          <w:iCs/>
+        </w:rPr>
+        <w:t>j</w:t>
+      </w:r>
+      <w:r>
+        <w:rPr>
+          <w:rFonts w:ascii="Times New Roman" w:hAnsi="Times New Roman" w:cs="Times New Roman"/>
+          <w:i/>
+          <w:iCs/>
+        </w:rPr>
         <w:t>a</w:t>
       </w:r>
+      <w:proofErr w:type="spellEnd"/>
     </w:p>
     <w:p>
       <w:pPr>
@@ -213,7 +259,25 @@
           <w:i w:val="0"/>
           <w:iCs/>
         </w:rPr>
-        <w:t>This project is a school project for the Applied Software Engineering module. We have named the project ‘AlbaniaSuperUberApp’. The motivation behind this product is 2 fold. Firstly, to be able to harness technology and be able to stamp our footprint on what we really want the current Uber / Taxi systems out there to be. By developing something from scratch, we are able to create features that we deem will be useful. Secondly, we would like to put into practice what we have learnt throughout the module. These include the programming technologies such as Flask and Python and also the project management aspects such as Scrum which we utilized to run the entire product from start to end.</w:t>
+        <w:t>This project is a school project for the Applied Software Engineering module. We have named the project ‘</w:t>
+      </w:r>
+      <w:proofErr w:type="spellStart"/>
+      <w:r>
+        <w:rPr>
+          <w:rFonts w:asciiTheme="majorBidi" w:hAnsiTheme="majorBidi" w:cstheme="majorBidi"/>
+          <w:i w:val="0"/>
+          <w:iCs/>
+        </w:rPr>
+        <w:t>AlbaniaSuperUberApp</w:t>
+      </w:r>
+      <w:proofErr w:type="spellEnd"/>
+      <w:r>
+        <w:rPr>
+          <w:rFonts w:asciiTheme="majorBidi" w:hAnsiTheme="majorBidi" w:cstheme="majorBidi"/>
+          <w:i w:val="0"/>
+          <w:iCs/>
+        </w:rPr>
+        <w:t>’. The motivation behind this product is 2 fold. Firstly, to be able to harness technology and be able to stamp our footprint on what we really want the current Uber / Taxi systems out there to be. By developing something from scratch, we are able to create features that we deem will be useful. Secondly, we would like to put into practice what we have learnt throughout the module. These include the programming technologies such as Flask and Python and also the project management aspects such as Scrum which we utilized to run the entire product from start to end.</w:t>
       </w:r>
     </w:p>
     <w:p>
@@ -579,9 +643,11 @@
       <w:pPr>
         <w:pStyle w:val="ProjectTemplateContent"/>
       </w:pPr>
+      <w:proofErr w:type="spellStart"/>
       <w:r>
         <w:t>Summarise</w:t>
       </w:r>
+      <w:proofErr w:type="spellEnd"/>
       <w:r>
         <w:t xml:space="preserve"> any </w:t>
       </w:r>
@@ -1300,7 +1366,7 @@
                     </pic:cNvPicPr>
                   </pic:nvPicPr>
                   <pic:blipFill>
-                    <a:blip r:embed="rId5">
+                    <a:blip r:embed="rId7">
                       <a:extLst>
                         <a:ext uri="{28A0092B-C50C-407E-A947-70E740481C1C}">
                           <a14:useLocalDpi xmlns:a14="http://schemas.microsoft.com/office/drawing/2010/main" val="0"/>
@@ -1779,7 +1845,39 @@
                 <w:i w:val="0"/>
                 <w:iCs/>
               </w:rPr>
-              <w:t>User inputs in Current Location (eg. Wembley) and Destination (eg. Liverpool)</w:t>
+              <w:t>User inputs in Current Location (</w:t>
+            </w:r>
+            <w:proofErr w:type="spellStart"/>
+            <w:r>
+              <w:rPr>
+                <w:i w:val="0"/>
+                <w:iCs/>
+              </w:rPr>
+              <w:t>eg.</w:t>
+            </w:r>
+            <w:proofErr w:type="spellEnd"/>
+            <w:r>
+              <w:rPr>
+                <w:i w:val="0"/>
+                <w:iCs/>
+              </w:rPr>
+              <w:t xml:space="preserve"> Wembley) and Destination (</w:t>
+            </w:r>
+            <w:proofErr w:type="spellStart"/>
+            <w:r>
+              <w:rPr>
+                <w:i w:val="0"/>
+                <w:iCs/>
+              </w:rPr>
+              <w:t>eg.</w:t>
+            </w:r>
+            <w:proofErr w:type="spellEnd"/>
+            <w:r>
+              <w:rPr>
+                <w:i w:val="0"/>
+                <w:iCs/>
+              </w:rPr>
+              <w:t xml:space="preserve"> Liverpool)</w:t>
             </w:r>
           </w:p>
         </w:tc>
@@ -2603,7 +2701,7 @@
                     </pic:cNvPicPr>
                   </pic:nvPicPr>
                   <pic:blipFill>
-                    <a:blip r:embed="rId6">
+                    <a:blip r:embed="rId8">
                       <a:extLst>
                         <a:ext uri="{28A0092B-C50C-407E-A947-70E740481C1C}">
                           <a14:useLocalDpi xmlns:a14="http://schemas.microsoft.com/office/drawing/2010/main" val="0"/>
@@ -3407,7 +3505,23 @@
                 <w:i w:val="0"/>
                 <w:iCs/>
               </w:rPr>
-              <w:t>updates Booking table with the row’s ID to ‘Accepted by Driver’ status and car_id to ID of Driver’s car</w:t>
+              <w:t xml:space="preserve">updates Booking table with the row’s ID to ‘Accepted by Driver’ status and </w:t>
+            </w:r>
+            <w:proofErr w:type="spellStart"/>
+            <w:r>
+              <w:rPr>
+                <w:i w:val="0"/>
+                <w:iCs/>
+              </w:rPr>
+              <w:t>car_id</w:t>
+            </w:r>
+            <w:proofErr w:type="spellEnd"/>
+            <w:r>
+              <w:rPr>
+                <w:i w:val="0"/>
+                <w:iCs/>
+              </w:rPr>
+              <w:t xml:space="preserve"> to ID of Driver’s car</w:t>
             </w:r>
           </w:p>
         </w:tc>
@@ -3454,7 +3568,23 @@
                 <w:i w:val="0"/>
                 <w:iCs/>
               </w:rPr>
-              <w:t>The accepted booking request’s row will be updated in the database with ‘Accepted by Driver’ status and the car_id will also be populated</w:t>
+              <w:t xml:space="preserve">The accepted booking request’s row will be updated in the database with ‘Accepted by Driver’ status and the </w:t>
+            </w:r>
+            <w:proofErr w:type="spellStart"/>
+            <w:r>
+              <w:rPr>
+                <w:i w:val="0"/>
+                <w:iCs/>
+              </w:rPr>
+              <w:t>car_id</w:t>
+            </w:r>
+            <w:proofErr w:type="spellEnd"/>
+            <w:r>
+              <w:rPr>
+                <w:i w:val="0"/>
+                <w:iCs/>
+              </w:rPr>
+              <w:t xml:space="preserve"> will also be populated</w:t>
             </w:r>
           </w:p>
         </w:tc>
@@ -3625,7 +3755,7 @@
                     </pic:cNvPicPr>
                   </pic:nvPicPr>
                   <pic:blipFill>
-                    <a:blip r:embed="rId7">
+                    <a:blip r:embed="rId9">
                       <a:extLst>
                         <a:ext uri="{28A0092B-C50C-407E-A947-70E740481C1C}">
                           <a14:useLocalDpi xmlns:a14="http://schemas.microsoft.com/office/drawing/2010/main" val="0"/>
@@ -4555,7 +4685,7 @@
                     </pic:cNvPicPr>
                   </pic:nvPicPr>
                   <pic:blipFill>
-                    <a:blip r:embed="rId8" cstate="print">
+                    <a:blip r:embed="rId10" cstate="print">
                       <a:extLst>
                         <a:ext uri="{28A0092B-C50C-407E-A947-70E740481C1C}">
                           <a14:useLocalDpi xmlns:a14="http://schemas.microsoft.com/office/drawing/2010/main" val="0"/>
@@ -4682,7 +4812,7 @@
                     <pic:cNvPicPr/>
                   </pic:nvPicPr>
                   <pic:blipFill>
-                    <a:blip r:embed="rId9"/>
+                    <a:blip r:embed="rId11"/>
                     <a:stretch>
                       <a:fillRect/>
                     </a:stretch>
@@ -4726,7 +4856,23 @@
           <w:i w:val="0"/>
           <w:iCs/>
         </w:rPr>
-        <w:t>There is a single frontend application that interacts with a single backend application. However, the backend application serves API routes on various different components. Each of this components take care of their own set domain boundary. For example, all authentication (such as register/login/logout) APIs are stored in the auth.py file. It makes it self-explanatory and also aids troubleshooting allowing faults to be narrowed much quicker. If there are any new authentication data required from the database, a new API route can be created in the auth.py file which will then be served by the ase-backend service.</w:t>
+        <w:t xml:space="preserve">There is a single frontend application that interacts with a single backend application. However, the backend application serves API routes on various different components. Each of this components take care of their own set domain boundary. For example, all authentication (such as register/login/logout) APIs are stored in the auth.py file. It makes it self-explanatory and also aids troubleshooting allowing faults to be narrowed much quicker. If there are any new authentication data required from the database, a new API route can be created in the auth.py file which will then be served by the </w:t>
+      </w:r>
+      <w:proofErr w:type="spellStart"/>
+      <w:r>
+        <w:rPr>
+          <w:i w:val="0"/>
+          <w:iCs/>
+        </w:rPr>
+        <w:t>ase</w:t>
+      </w:r>
+      <w:proofErr w:type="spellEnd"/>
+      <w:r>
+        <w:rPr>
+          <w:i w:val="0"/>
+          <w:iCs/>
+        </w:rPr>
+        <w:t>-backend service.</w:t>
       </w:r>
     </w:p>
     <w:p>
@@ -4866,8 +5012,9 @@
                 <w:szCs w:val="23"/>
                 <w:lang w:val="en-SG" w:eastAsia="zh-CN" w:bidi="he-IL"/>
               </w:rPr>
-              <w:t>/api/register</w:t>
-            </w:r>
+              <w:t>/</w:t>
+            </w:r>
+            <w:proofErr w:type="spellStart"/>
             <w:r>
               <w:rPr>
                 <w:rFonts w:ascii="Source Code Pro" w:eastAsia="Times New Roman" w:hAnsi="Source Code Pro" w:cs="Times New Roman"/>
@@ -4876,6 +5023,27 @@
                 <w:szCs w:val="23"/>
                 <w:lang w:val="en-SG" w:eastAsia="zh-CN" w:bidi="he-IL"/>
               </w:rPr>
+              <w:t>api</w:t>
+            </w:r>
+            <w:proofErr w:type="spellEnd"/>
+            <w:r>
+              <w:rPr>
+                <w:rFonts w:ascii="Source Code Pro" w:eastAsia="Times New Roman" w:hAnsi="Source Code Pro" w:cs="Times New Roman"/>
+                <w:color w:val="A31515"/>
+                <w:sz w:val="23"/>
+                <w:szCs w:val="23"/>
+                <w:lang w:val="en-SG" w:eastAsia="zh-CN" w:bidi="he-IL"/>
+              </w:rPr>
+              <w:t>/register</w:t>
+            </w:r>
+            <w:r>
+              <w:rPr>
+                <w:rFonts w:ascii="Source Code Pro" w:eastAsia="Times New Roman" w:hAnsi="Source Code Pro" w:cs="Times New Roman"/>
+                <w:color w:val="A31515"/>
+                <w:sz w:val="23"/>
+                <w:szCs w:val="23"/>
+                <w:lang w:val="en-SG" w:eastAsia="zh-CN" w:bidi="he-IL"/>
+              </w:rPr>
               <w:br/>
             </w:r>
             <w:r>
@@ -4886,7 +5054,29 @@
                 <w:szCs w:val="23"/>
                 <w:lang w:val="en-SG" w:eastAsia="zh-CN" w:bidi="he-IL"/>
               </w:rPr>
-              <w:t>/api/login</w:t>
+              <w:t>/</w:t>
+            </w:r>
+            <w:proofErr w:type="spellStart"/>
+            <w:r>
+              <w:rPr>
+                <w:rFonts w:ascii="Source Code Pro" w:eastAsia="Times New Roman" w:hAnsi="Source Code Pro" w:cs="Times New Roman"/>
+                <w:color w:val="A31515"/>
+                <w:sz w:val="23"/>
+                <w:szCs w:val="23"/>
+                <w:lang w:val="en-SG" w:eastAsia="zh-CN" w:bidi="he-IL"/>
+              </w:rPr>
+              <w:t>api</w:t>
+            </w:r>
+            <w:proofErr w:type="spellEnd"/>
+            <w:r>
+              <w:rPr>
+                <w:rFonts w:ascii="Source Code Pro" w:eastAsia="Times New Roman" w:hAnsi="Source Code Pro" w:cs="Times New Roman"/>
+                <w:color w:val="A31515"/>
+                <w:sz w:val="23"/>
+                <w:szCs w:val="23"/>
+                <w:lang w:val="en-SG" w:eastAsia="zh-CN" w:bidi="he-IL"/>
+              </w:rPr>
+              <w:t>/login</w:t>
             </w:r>
           </w:p>
           <w:p>
@@ -4909,8 +5099,64 @@
                 <w:szCs w:val="23"/>
                 <w:lang w:val="en-SG" w:eastAsia="zh-CN" w:bidi="he-IL"/>
               </w:rPr>
-              <w:t>/api/&lt;int:id&gt;/loadUser</w:t>
-            </w:r>
+              <w:t>/</w:t>
+            </w:r>
+            <w:proofErr w:type="spellStart"/>
+            <w:r>
+              <w:rPr>
+                <w:rFonts w:ascii="Source Code Pro" w:eastAsia="Times New Roman" w:hAnsi="Source Code Pro" w:cs="Times New Roman"/>
+                <w:color w:val="A31515"/>
+                <w:sz w:val="23"/>
+                <w:szCs w:val="23"/>
+                <w:lang w:val="en-SG" w:eastAsia="zh-CN" w:bidi="he-IL"/>
+              </w:rPr>
+              <w:t>api</w:t>
+            </w:r>
+            <w:proofErr w:type="spellEnd"/>
+            <w:r>
+              <w:rPr>
+                <w:rFonts w:ascii="Source Code Pro" w:eastAsia="Times New Roman" w:hAnsi="Source Code Pro" w:cs="Times New Roman"/>
+                <w:color w:val="A31515"/>
+                <w:sz w:val="23"/>
+                <w:szCs w:val="23"/>
+                <w:lang w:val="en-SG" w:eastAsia="zh-CN" w:bidi="he-IL"/>
+              </w:rPr>
+              <w:t>/&lt;</w:t>
+            </w:r>
+            <w:proofErr w:type="spellStart"/>
+            <w:r>
+              <w:rPr>
+                <w:rFonts w:ascii="Source Code Pro" w:eastAsia="Times New Roman" w:hAnsi="Source Code Pro" w:cs="Times New Roman"/>
+                <w:color w:val="A31515"/>
+                <w:sz w:val="23"/>
+                <w:szCs w:val="23"/>
+                <w:lang w:val="en-SG" w:eastAsia="zh-CN" w:bidi="he-IL"/>
+              </w:rPr>
+              <w:t>int:id</w:t>
+            </w:r>
+            <w:proofErr w:type="spellEnd"/>
+            <w:r>
+              <w:rPr>
+                <w:rFonts w:ascii="Source Code Pro" w:eastAsia="Times New Roman" w:hAnsi="Source Code Pro" w:cs="Times New Roman"/>
+                <w:color w:val="A31515"/>
+                <w:sz w:val="23"/>
+                <w:szCs w:val="23"/>
+                <w:lang w:val="en-SG" w:eastAsia="zh-CN" w:bidi="he-IL"/>
+              </w:rPr>
+              <w:t>&gt;/</w:t>
+            </w:r>
+            <w:proofErr w:type="spellStart"/>
+            <w:r>
+              <w:rPr>
+                <w:rFonts w:ascii="Source Code Pro" w:eastAsia="Times New Roman" w:hAnsi="Source Code Pro" w:cs="Times New Roman"/>
+                <w:color w:val="A31515"/>
+                <w:sz w:val="23"/>
+                <w:szCs w:val="23"/>
+                <w:lang w:val="en-SG" w:eastAsia="zh-CN" w:bidi="he-IL"/>
+              </w:rPr>
+              <w:t>loadUser</w:t>
+            </w:r>
+            <w:proofErr w:type="spellEnd"/>
           </w:p>
           <w:p>
             <w:pPr>
@@ -4990,8 +5236,42 @@
                 <w:szCs w:val="23"/>
                 <w:lang w:val="en-SG" w:eastAsia="zh-CN" w:bidi="he-IL"/>
               </w:rPr>
-              <w:t>/api/showCars</w:t>
-            </w:r>
+              <w:t>/</w:t>
+            </w:r>
+            <w:proofErr w:type="spellStart"/>
+            <w:r>
+              <w:rPr>
+                <w:rFonts w:ascii="Source Code Pro" w:eastAsia="Times New Roman" w:hAnsi="Source Code Pro" w:cs="Times New Roman"/>
+                <w:color w:val="A31515"/>
+                <w:sz w:val="23"/>
+                <w:szCs w:val="23"/>
+                <w:lang w:val="en-SG" w:eastAsia="zh-CN" w:bidi="he-IL"/>
+              </w:rPr>
+              <w:t>api</w:t>
+            </w:r>
+            <w:proofErr w:type="spellEnd"/>
+            <w:r>
+              <w:rPr>
+                <w:rFonts w:ascii="Source Code Pro" w:eastAsia="Times New Roman" w:hAnsi="Source Code Pro" w:cs="Times New Roman"/>
+                <w:color w:val="A31515"/>
+                <w:sz w:val="23"/>
+                <w:szCs w:val="23"/>
+                <w:lang w:val="en-SG" w:eastAsia="zh-CN" w:bidi="he-IL"/>
+              </w:rPr>
+              <w:t>/</w:t>
+            </w:r>
+            <w:proofErr w:type="spellStart"/>
+            <w:r>
+              <w:rPr>
+                <w:rFonts w:ascii="Source Code Pro" w:eastAsia="Times New Roman" w:hAnsi="Source Code Pro" w:cs="Times New Roman"/>
+                <w:color w:val="A31515"/>
+                <w:sz w:val="23"/>
+                <w:szCs w:val="23"/>
+                <w:lang w:val="en-SG" w:eastAsia="zh-CN" w:bidi="he-IL"/>
+              </w:rPr>
+              <w:t>showCars</w:t>
+            </w:r>
+            <w:proofErr w:type="spellEnd"/>
             <w:r>
               <w:rPr>
                 <w:rFonts w:ascii="Source Code Pro" w:eastAsia="Times New Roman" w:hAnsi="Source Code Pro" w:cs="Times New Roman"/>
@@ -5023,8 +5303,42 @@
                 <w:szCs w:val="23"/>
                 <w:lang w:val="en-SG" w:eastAsia="zh-CN" w:bidi="he-IL"/>
               </w:rPr>
-              <w:t>/api/bookcar</w:t>
-            </w:r>
+              <w:t>/</w:t>
+            </w:r>
+            <w:proofErr w:type="spellStart"/>
+            <w:r>
+              <w:rPr>
+                <w:rFonts w:ascii="Source Code Pro" w:eastAsia="Times New Roman" w:hAnsi="Source Code Pro" w:cs="Times New Roman"/>
+                <w:color w:val="A31515"/>
+                <w:sz w:val="23"/>
+                <w:szCs w:val="23"/>
+                <w:lang w:val="en-SG" w:eastAsia="zh-CN" w:bidi="he-IL"/>
+              </w:rPr>
+              <w:t>api</w:t>
+            </w:r>
+            <w:proofErr w:type="spellEnd"/>
+            <w:r>
+              <w:rPr>
+                <w:rFonts w:ascii="Source Code Pro" w:eastAsia="Times New Roman" w:hAnsi="Source Code Pro" w:cs="Times New Roman"/>
+                <w:color w:val="A31515"/>
+                <w:sz w:val="23"/>
+                <w:szCs w:val="23"/>
+                <w:lang w:val="en-SG" w:eastAsia="zh-CN" w:bidi="he-IL"/>
+              </w:rPr>
+              <w:t>/</w:t>
+            </w:r>
+            <w:proofErr w:type="spellStart"/>
+            <w:r>
+              <w:rPr>
+                <w:rFonts w:ascii="Source Code Pro" w:eastAsia="Times New Roman" w:hAnsi="Source Code Pro" w:cs="Times New Roman"/>
+                <w:color w:val="A31515"/>
+                <w:sz w:val="23"/>
+                <w:szCs w:val="23"/>
+                <w:lang w:val="en-SG" w:eastAsia="zh-CN" w:bidi="he-IL"/>
+              </w:rPr>
+              <w:t>bookcar</w:t>
+            </w:r>
+            <w:proofErr w:type="spellEnd"/>
             <w:r>
               <w:rPr>
                 <w:rFonts w:ascii="Source Code Pro" w:eastAsia="Times New Roman" w:hAnsi="Source Code Pro" w:cs="Times New Roman"/>
@@ -5056,8 +5370,42 @@
                 <w:szCs w:val="23"/>
                 <w:lang w:val="en-SG" w:eastAsia="zh-CN" w:bidi="he-IL"/>
               </w:rPr>
-              <w:t>/api/listRequests</w:t>
-            </w:r>
+              <w:t>/</w:t>
+            </w:r>
+            <w:proofErr w:type="spellStart"/>
+            <w:r>
+              <w:rPr>
+                <w:rFonts w:ascii="Source Code Pro" w:eastAsia="Times New Roman" w:hAnsi="Source Code Pro" w:cs="Times New Roman"/>
+                <w:color w:val="A31515"/>
+                <w:sz w:val="23"/>
+                <w:szCs w:val="23"/>
+                <w:lang w:val="en-SG" w:eastAsia="zh-CN" w:bidi="he-IL"/>
+              </w:rPr>
+              <w:t>api</w:t>
+            </w:r>
+            <w:proofErr w:type="spellEnd"/>
+            <w:r>
+              <w:rPr>
+                <w:rFonts w:ascii="Source Code Pro" w:eastAsia="Times New Roman" w:hAnsi="Source Code Pro" w:cs="Times New Roman"/>
+                <w:color w:val="A31515"/>
+                <w:sz w:val="23"/>
+                <w:szCs w:val="23"/>
+                <w:lang w:val="en-SG" w:eastAsia="zh-CN" w:bidi="he-IL"/>
+              </w:rPr>
+              <w:t>/</w:t>
+            </w:r>
+            <w:proofErr w:type="spellStart"/>
+            <w:r>
+              <w:rPr>
+                <w:rFonts w:ascii="Source Code Pro" w:eastAsia="Times New Roman" w:hAnsi="Source Code Pro" w:cs="Times New Roman"/>
+                <w:color w:val="A31515"/>
+                <w:sz w:val="23"/>
+                <w:szCs w:val="23"/>
+                <w:lang w:val="en-SG" w:eastAsia="zh-CN" w:bidi="he-IL"/>
+              </w:rPr>
+              <w:t>listRequests</w:t>
+            </w:r>
+            <w:proofErr w:type="spellEnd"/>
             <w:r>
               <w:rPr>
                 <w:rFonts w:ascii="Source Code Pro" w:eastAsia="Times New Roman" w:hAnsi="Source Code Pro" w:cs="Times New Roman"/>
@@ -5089,8 +5437,42 @@
                 <w:szCs w:val="23"/>
                 <w:lang w:val="en-SG" w:eastAsia="zh-CN" w:bidi="he-IL"/>
               </w:rPr>
-              <w:t>/api/checkBooking</w:t>
-            </w:r>
+              <w:t>/</w:t>
+            </w:r>
+            <w:proofErr w:type="spellStart"/>
+            <w:r>
+              <w:rPr>
+                <w:rFonts w:ascii="Source Code Pro" w:eastAsia="Times New Roman" w:hAnsi="Source Code Pro" w:cs="Times New Roman"/>
+                <w:color w:val="A31515"/>
+                <w:sz w:val="23"/>
+                <w:szCs w:val="23"/>
+                <w:lang w:val="en-SG" w:eastAsia="zh-CN" w:bidi="he-IL"/>
+              </w:rPr>
+              <w:t>api</w:t>
+            </w:r>
+            <w:proofErr w:type="spellEnd"/>
+            <w:r>
+              <w:rPr>
+                <w:rFonts w:ascii="Source Code Pro" w:eastAsia="Times New Roman" w:hAnsi="Source Code Pro" w:cs="Times New Roman"/>
+                <w:color w:val="A31515"/>
+                <w:sz w:val="23"/>
+                <w:szCs w:val="23"/>
+                <w:lang w:val="en-SG" w:eastAsia="zh-CN" w:bidi="he-IL"/>
+              </w:rPr>
+              <w:t>/</w:t>
+            </w:r>
+            <w:proofErr w:type="spellStart"/>
+            <w:r>
+              <w:rPr>
+                <w:rFonts w:ascii="Source Code Pro" w:eastAsia="Times New Roman" w:hAnsi="Source Code Pro" w:cs="Times New Roman"/>
+                <w:color w:val="A31515"/>
+                <w:sz w:val="23"/>
+                <w:szCs w:val="23"/>
+                <w:lang w:val="en-SG" w:eastAsia="zh-CN" w:bidi="he-IL"/>
+              </w:rPr>
+              <w:t>checkBooking</w:t>
+            </w:r>
+            <w:proofErr w:type="spellEnd"/>
             <w:r>
               <w:rPr>
                 <w:rFonts w:ascii="Source Code Pro" w:eastAsia="Times New Roman" w:hAnsi="Source Code Pro" w:cs="Times New Roman"/>
@@ -5132,8 +5514,64 @@
                 <w:szCs w:val="23"/>
                 <w:lang w:val="en-SG" w:eastAsia="zh-CN" w:bidi="he-IL"/>
               </w:rPr>
-              <w:t>/api/&lt;int:id&gt;/acceptJob</w:t>
-            </w:r>
+              <w:t>/</w:t>
+            </w:r>
+            <w:proofErr w:type="spellStart"/>
+            <w:r>
+              <w:rPr>
+                <w:rFonts w:ascii="Source Code Pro" w:eastAsia="Times New Roman" w:hAnsi="Source Code Pro" w:cs="Times New Roman"/>
+                <w:color w:val="A31515"/>
+                <w:sz w:val="23"/>
+                <w:szCs w:val="23"/>
+                <w:lang w:val="en-SG" w:eastAsia="zh-CN" w:bidi="he-IL"/>
+              </w:rPr>
+              <w:t>api</w:t>
+            </w:r>
+            <w:proofErr w:type="spellEnd"/>
+            <w:r>
+              <w:rPr>
+                <w:rFonts w:ascii="Source Code Pro" w:eastAsia="Times New Roman" w:hAnsi="Source Code Pro" w:cs="Times New Roman"/>
+                <w:color w:val="A31515"/>
+                <w:sz w:val="23"/>
+                <w:szCs w:val="23"/>
+                <w:lang w:val="en-SG" w:eastAsia="zh-CN" w:bidi="he-IL"/>
+              </w:rPr>
+              <w:t>/&lt;</w:t>
+            </w:r>
+            <w:proofErr w:type="spellStart"/>
+            <w:r>
+              <w:rPr>
+                <w:rFonts w:ascii="Source Code Pro" w:eastAsia="Times New Roman" w:hAnsi="Source Code Pro" w:cs="Times New Roman"/>
+                <w:color w:val="A31515"/>
+                <w:sz w:val="23"/>
+                <w:szCs w:val="23"/>
+                <w:lang w:val="en-SG" w:eastAsia="zh-CN" w:bidi="he-IL"/>
+              </w:rPr>
+              <w:t>int:id</w:t>
+            </w:r>
+            <w:proofErr w:type="spellEnd"/>
+            <w:r>
+              <w:rPr>
+                <w:rFonts w:ascii="Source Code Pro" w:eastAsia="Times New Roman" w:hAnsi="Source Code Pro" w:cs="Times New Roman"/>
+                <w:color w:val="A31515"/>
+                <w:sz w:val="23"/>
+                <w:szCs w:val="23"/>
+                <w:lang w:val="en-SG" w:eastAsia="zh-CN" w:bidi="he-IL"/>
+              </w:rPr>
+              <w:t>&gt;/</w:t>
+            </w:r>
+            <w:proofErr w:type="spellStart"/>
+            <w:r>
+              <w:rPr>
+                <w:rFonts w:ascii="Source Code Pro" w:eastAsia="Times New Roman" w:hAnsi="Source Code Pro" w:cs="Times New Roman"/>
+                <w:color w:val="A31515"/>
+                <w:sz w:val="23"/>
+                <w:szCs w:val="23"/>
+                <w:lang w:val="en-SG" w:eastAsia="zh-CN" w:bidi="he-IL"/>
+              </w:rPr>
+              <w:t>acceptJob</w:t>
+            </w:r>
+            <w:proofErr w:type="spellEnd"/>
             <w:r>
               <w:rPr>
                 <w:rFonts w:ascii="Source Code Pro" w:eastAsia="Times New Roman" w:hAnsi="Source Code Pro" w:cs="Times New Roman"/>
@@ -5165,8 +5603,64 @@
                 <w:szCs w:val="23"/>
                 <w:lang w:val="en-SG" w:eastAsia="zh-CN" w:bidi="he-IL"/>
               </w:rPr>
-              <w:t>/api/&lt;int:id&gt;/getCarId</w:t>
-            </w:r>
+              <w:t>/</w:t>
+            </w:r>
+            <w:proofErr w:type="spellStart"/>
+            <w:r>
+              <w:rPr>
+                <w:rFonts w:ascii="Source Code Pro" w:eastAsia="Times New Roman" w:hAnsi="Source Code Pro" w:cs="Times New Roman"/>
+                <w:color w:val="A31515"/>
+                <w:sz w:val="23"/>
+                <w:szCs w:val="23"/>
+                <w:lang w:val="en-SG" w:eastAsia="zh-CN" w:bidi="he-IL"/>
+              </w:rPr>
+              <w:t>api</w:t>
+            </w:r>
+            <w:proofErr w:type="spellEnd"/>
+            <w:r>
+              <w:rPr>
+                <w:rFonts w:ascii="Source Code Pro" w:eastAsia="Times New Roman" w:hAnsi="Source Code Pro" w:cs="Times New Roman"/>
+                <w:color w:val="A31515"/>
+                <w:sz w:val="23"/>
+                <w:szCs w:val="23"/>
+                <w:lang w:val="en-SG" w:eastAsia="zh-CN" w:bidi="he-IL"/>
+              </w:rPr>
+              <w:t>/&lt;</w:t>
+            </w:r>
+            <w:proofErr w:type="spellStart"/>
+            <w:r>
+              <w:rPr>
+                <w:rFonts w:ascii="Source Code Pro" w:eastAsia="Times New Roman" w:hAnsi="Source Code Pro" w:cs="Times New Roman"/>
+                <w:color w:val="A31515"/>
+                <w:sz w:val="23"/>
+                <w:szCs w:val="23"/>
+                <w:lang w:val="en-SG" w:eastAsia="zh-CN" w:bidi="he-IL"/>
+              </w:rPr>
+              <w:t>int:id</w:t>
+            </w:r>
+            <w:proofErr w:type="spellEnd"/>
+            <w:r>
+              <w:rPr>
+                <w:rFonts w:ascii="Source Code Pro" w:eastAsia="Times New Roman" w:hAnsi="Source Code Pro" w:cs="Times New Roman"/>
+                <w:color w:val="A31515"/>
+                <w:sz w:val="23"/>
+                <w:szCs w:val="23"/>
+                <w:lang w:val="en-SG" w:eastAsia="zh-CN" w:bidi="he-IL"/>
+              </w:rPr>
+              <w:t>&gt;/</w:t>
+            </w:r>
+            <w:proofErr w:type="spellStart"/>
+            <w:r>
+              <w:rPr>
+                <w:rFonts w:ascii="Source Code Pro" w:eastAsia="Times New Roman" w:hAnsi="Source Code Pro" w:cs="Times New Roman"/>
+                <w:color w:val="A31515"/>
+                <w:sz w:val="23"/>
+                <w:szCs w:val="23"/>
+                <w:lang w:val="en-SG" w:eastAsia="zh-CN" w:bidi="he-IL"/>
+              </w:rPr>
+              <w:t>getCarId</w:t>
+            </w:r>
+            <w:proofErr w:type="spellEnd"/>
           </w:p>
           <w:p>
             <w:pPr>
@@ -5188,8 +5682,64 @@
                 <w:szCs w:val="23"/>
                 <w:lang w:val="en-SG" w:eastAsia="zh-CN" w:bidi="he-IL"/>
               </w:rPr>
-              <w:t>/api/&lt;int:id&gt;/getCarDetails</w:t>
-            </w:r>
+              <w:t>/</w:t>
+            </w:r>
+            <w:proofErr w:type="spellStart"/>
+            <w:r>
+              <w:rPr>
+                <w:rFonts w:ascii="Source Code Pro" w:eastAsia="Times New Roman" w:hAnsi="Source Code Pro" w:cs="Times New Roman"/>
+                <w:color w:val="A31515"/>
+                <w:sz w:val="23"/>
+                <w:szCs w:val="23"/>
+                <w:lang w:val="en-SG" w:eastAsia="zh-CN" w:bidi="he-IL"/>
+              </w:rPr>
+              <w:t>api</w:t>
+            </w:r>
+            <w:proofErr w:type="spellEnd"/>
+            <w:r>
+              <w:rPr>
+                <w:rFonts w:ascii="Source Code Pro" w:eastAsia="Times New Roman" w:hAnsi="Source Code Pro" w:cs="Times New Roman"/>
+                <w:color w:val="A31515"/>
+                <w:sz w:val="23"/>
+                <w:szCs w:val="23"/>
+                <w:lang w:val="en-SG" w:eastAsia="zh-CN" w:bidi="he-IL"/>
+              </w:rPr>
+              <w:t>/&lt;</w:t>
+            </w:r>
+            <w:proofErr w:type="spellStart"/>
+            <w:r>
+              <w:rPr>
+                <w:rFonts w:ascii="Source Code Pro" w:eastAsia="Times New Roman" w:hAnsi="Source Code Pro" w:cs="Times New Roman"/>
+                <w:color w:val="A31515"/>
+                <w:sz w:val="23"/>
+                <w:szCs w:val="23"/>
+                <w:lang w:val="en-SG" w:eastAsia="zh-CN" w:bidi="he-IL"/>
+              </w:rPr>
+              <w:t>int:id</w:t>
+            </w:r>
+            <w:proofErr w:type="spellEnd"/>
+            <w:r>
+              <w:rPr>
+                <w:rFonts w:ascii="Source Code Pro" w:eastAsia="Times New Roman" w:hAnsi="Source Code Pro" w:cs="Times New Roman"/>
+                <w:color w:val="A31515"/>
+                <w:sz w:val="23"/>
+                <w:szCs w:val="23"/>
+                <w:lang w:val="en-SG" w:eastAsia="zh-CN" w:bidi="he-IL"/>
+              </w:rPr>
+              <w:t>&gt;/</w:t>
+            </w:r>
+            <w:proofErr w:type="spellStart"/>
+            <w:r>
+              <w:rPr>
+                <w:rFonts w:ascii="Source Code Pro" w:eastAsia="Times New Roman" w:hAnsi="Source Code Pro" w:cs="Times New Roman"/>
+                <w:color w:val="A31515"/>
+                <w:sz w:val="23"/>
+                <w:szCs w:val="23"/>
+                <w:lang w:val="en-SG" w:eastAsia="zh-CN" w:bidi="he-IL"/>
+              </w:rPr>
+              <w:t>getCarDetails</w:t>
+            </w:r>
+            <w:proofErr w:type="spellEnd"/>
           </w:p>
           <w:p>
             <w:pPr>
@@ -5211,8 +5761,42 @@
                 <w:szCs w:val="23"/>
                 <w:lang w:val="en-SG" w:eastAsia="zh-CN" w:bidi="he-IL"/>
               </w:rPr>
-              <w:t>/api/listBookings</w:t>
-            </w:r>
+              <w:t>/</w:t>
+            </w:r>
+            <w:proofErr w:type="spellStart"/>
+            <w:r>
+              <w:rPr>
+                <w:rFonts w:ascii="Source Code Pro" w:eastAsia="Times New Roman" w:hAnsi="Source Code Pro" w:cs="Times New Roman"/>
+                <w:color w:val="A31515"/>
+                <w:sz w:val="23"/>
+                <w:szCs w:val="23"/>
+                <w:lang w:val="en-SG" w:eastAsia="zh-CN" w:bidi="he-IL"/>
+              </w:rPr>
+              <w:t>api</w:t>
+            </w:r>
+            <w:proofErr w:type="spellEnd"/>
+            <w:r>
+              <w:rPr>
+                <w:rFonts w:ascii="Source Code Pro" w:eastAsia="Times New Roman" w:hAnsi="Source Code Pro" w:cs="Times New Roman"/>
+                <w:color w:val="A31515"/>
+                <w:sz w:val="23"/>
+                <w:szCs w:val="23"/>
+                <w:lang w:val="en-SG" w:eastAsia="zh-CN" w:bidi="he-IL"/>
+              </w:rPr>
+              <w:t>/</w:t>
+            </w:r>
+            <w:proofErr w:type="spellStart"/>
+            <w:r>
+              <w:rPr>
+                <w:rFonts w:ascii="Source Code Pro" w:eastAsia="Times New Roman" w:hAnsi="Source Code Pro" w:cs="Times New Roman"/>
+                <w:color w:val="A31515"/>
+                <w:sz w:val="23"/>
+                <w:szCs w:val="23"/>
+                <w:lang w:val="en-SG" w:eastAsia="zh-CN" w:bidi="he-IL"/>
+              </w:rPr>
+              <w:t>listBookings</w:t>
+            </w:r>
+            <w:proofErr w:type="spellEnd"/>
             <w:r>
               <w:rPr>
                 <w:rFonts w:ascii="Source Code Pro" w:eastAsia="Times New Roman" w:hAnsi="Source Code Pro" w:cs="Times New Roman"/>
@@ -5244,8 +5828,42 @@
                 <w:szCs w:val="23"/>
                 <w:lang w:val="en-SG" w:eastAsia="zh-CN" w:bidi="he-IL"/>
               </w:rPr>
-              <w:t>/api/startBooking</w:t>
-            </w:r>
+              <w:t>/</w:t>
+            </w:r>
+            <w:proofErr w:type="spellStart"/>
+            <w:r>
+              <w:rPr>
+                <w:rFonts w:ascii="Source Code Pro" w:eastAsia="Times New Roman" w:hAnsi="Source Code Pro" w:cs="Times New Roman"/>
+                <w:color w:val="A31515"/>
+                <w:sz w:val="23"/>
+                <w:szCs w:val="23"/>
+                <w:lang w:val="en-SG" w:eastAsia="zh-CN" w:bidi="he-IL"/>
+              </w:rPr>
+              <w:t>api</w:t>
+            </w:r>
+            <w:proofErr w:type="spellEnd"/>
+            <w:r>
+              <w:rPr>
+                <w:rFonts w:ascii="Source Code Pro" w:eastAsia="Times New Roman" w:hAnsi="Source Code Pro" w:cs="Times New Roman"/>
+                <w:color w:val="A31515"/>
+                <w:sz w:val="23"/>
+                <w:szCs w:val="23"/>
+                <w:lang w:val="en-SG" w:eastAsia="zh-CN" w:bidi="he-IL"/>
+              </w:rPr>
+              <w:t>/</w:t>
+            </w:r>
+            <w:proofErr w:type="spellStart"/>
+            <w:r>
+              <w:rPr>
+                <w:rFonts w:ascii="Source Code Pro" w:eastAsia="Times New Roman" w:hAnsi="Source Code Pro" w:cs="Times New Roman"/>
+                <w:color w:val="A31515"/>
+                <w:sz w:val="23"/>
+                <w:szCs w:val="23"/>
+                <w:lang w:val="en-SG" w:eastAsia="zh-CN" w:bidi="he-IL"/>
+              </w:rPr>
+              <w:t>startBooking</w:t>
+            </w:r>
+            <w:proofErr w:type="spellEnd"/>
             <w:r>
               <w:rPr>
                 <w:rFonts w:ascii="Source Code Pro" w:eastAsia="Times New Roman" w:hAnsi="Source Code Pro" w:cs="Times New Roman"/>
@@ -5287,8 +5905,42 @@
                 <w:szCs w:val="23"/>
                 <w:lang w:val="en-SG" w:eastAsia="zh-CN" w:bidi="he-IL"/>
               </w:rPr>
-              <w:t>/api/completeBooking</w:t>
-            </w:r>
+              <w:t>/</w:t>
+            </w:r>
+            <w:proofErr w:type="spellStart"/>
+            <w:r>
+              <w:rPr>
+                <w:rFonts w:ascii="Source Code Pro" w:eastAsia="Times New Roman" w:hAnsi="Source Code Pro" w:cs="Times New Roman"/>
+                <w:color w:val="A31515"/>
+                <w:sz w:val="23"/>
+                <w:szCs w:val="23"/>
+                <w:lang w:val="en-SG" w:eastAsia="zh-CN" w:bidi="he-IL"/>
+              </w:rPr>
+              <w:t>api</w:t>
+            </w:r>
+            <w:proofErr w:type="spellEnd"/>
+            <w:r>
+              <w:rPr>
+                <w:rFonts w:ascii="Source Code Pro" w:eastAsia="Times New Roman" w:hAnsi="Source Code Pro" w:cs="Times New Roman"/>
+                <w:color w:val="A31515"/>
+                <w:sz w:val="23"/>
+                <w:szCs w:val="23"/>
+                <w:lang w:val="en-SG" w:eastAsia="zh-CN" w:bidi="he-IL"/>
+              </w:rPr>
+              <w:t>/</w:t>
+            </w:r>
+            <w:proofErr w:type="spellStart"/>
+            <w:r>
+              <w:rPr>
+                <w:rFonts w:ascii="Source Code Pro" w:eastAsia="Times New Roman" w:hAnsi="Source Code Pro" w:cs="Times New Roman"/>
+                <w:color w:val="A31515"/>
+                <w:sz w:val="23"/>
+                <w:szCs w:val="23"/>
+                <w:lang w:val="en-SG" w:eastAsia="zh-CN" w:bidi="he-IL"/>
+              </w:rPr>
+              <w:t>completeBooking</w:t>
+            </w:r>
+            <w:proofErr w:type="spellEnd"/>
             <w:r>
               <w:rPr>
                 <w:rFonts w:ascii="Source Code Pro" w:eastAsia="Times New Roman" w:hAnsi="Source Code Pro" w:cs="Times New Roman"/>
@@ -5330,8 +5982,42 @@
                 <w:szCs w:val="23"/>
                 <w:lang w:val="en-SG" w:eastAsia="zh-CN" w:bidi="he-IL"/>
               </w:rPr>
-              <w:t>/api/rateDriver</w:t>
-            </w:r>
+              <w:t>/</w:t>
+            </w:r>
+            <w:proofErr w:type="spellStart"/>
+            <w:r>
+              <w:rPr>
+                <w:rFonts w:ascii="Source Code Pro" w:eastAsia="Times New Roman" w:hAnsi="Source Code Pro" w:cs="Times New Roman"/>
+                <w:color w:val="A31515"/>
+                <w:sz w:val="23"/>
+                <w:szCs w:val="23"/>
+                <w:lang w:val="en-SG" w:eastAsia="zh-CN" w:bidi="he-IL"/>
+              </w:rPr>
+              <w:t>api</w:t>
+            </w:r>
+            <w:proofErr w:type="spellEnd"/>
+            <w:r>
+              <w:rPr>
+                <w:rFonts w:ascii="Source Code Pro" w:eastAsia="Times New Roman" w:hAnsi="Source Code Pro" w:cs="Times New Roman"/>
+                <w:color w:val="A31515"/>
+                <w:sz w:val="23"/>
+                <w:szCs w:val="23"/>
+                <w:lang w:val="en-SG" w:eastAsia="zh-CN" w:bidi="he-IL"/>
+              </w:rPr>
+              <w:t>/</w:t>
+            </w:r>
+            <w:proofErr w:type="spellStart"/>
+            <w:r>
+              <w:rPr>
+                <w:rFonts w:ascii="Source Code Pro" w:eastAsia="Times New Roman" w:hAnsi="Source Code Pro" w:cs="Times New Roman"/>
+                <w:color w:val="A31515"/>
+                <w:sz w:val="23"/>
+                <w:szCs w:val="23"/>
+                <w:lang w:val="en-SG" w:eastAsia="zh-CN" w:bidi="he-IL"/>
+              </w:rPr>
+              <w:t>rateDriver</w:t>
+            </w:r>
+            <w:proofErr w:type="spellEnd"/>
           </w:p>
           <w:p>
             <w:pPr>
@@ -5402,9 +6088,11 @@
             <w:tcW w:w="1275" w:type="dxa"/>
           </w:tcPr>
           <w:p>
+            <w:proofErr w:type="spellStart"/>
             <w:r>
               <w:t>Irdi</w:t>
             </w:r>
+            <w:proofErr w:type="spellEnd"/>
           </w:p>
         </w:tc>
       </w:tr>
@@ -5443,8 +6131,42 @@
                 <w:szCs w:val="23"/>
                 <w:lang w:val="en-SG" w:eastAsia="zh-CN" w:bidi="he-IL"/>
               </w:rPr>
-              <w:t>/api/listCarDetails</w:t>
-            </w:r>
+              <w:t>/</w:t>
+            </w:r>
+            <w:proofErr w:type="spellStart"/>
+            <w:r>
+              <w:rPr>
+                <w:rFonts w:ascii="Source Code Pro" w:eastAsia="Times New Roman" w:hAnsi="Source Code Pro" w:cs="Times New Roman"/>
+                <w:color w:val="A31515"/>
+                <w:sz w:val="23"/>
+                <w:szCs w:val="23"/>
+                <w:lang w:val="en-SG" w:eastAsia="zh-CN" w:bidi="he-IL"/>
+              </w:rPr>
+              <w:t>api</w:t>
+            </w:r>
+            <w:proofErr w:type="spellEnd"/>
+            <w:r>
+              <w:rPr>
+                <w:rFonts w:ascii="Source Code Pro" w:eastAsia="Times New Roman" w:hAnsi="Source Code Pro" w:cs="Times New Roman"/>
+                <w:color w:val="A31515"/>
+                <w:sz w:val="23"/>
+                <w:szCs w:val="23"/>
+                <w:lang w:val="en-SG" w:eastAsia="zh-CN" w:bidi="he-IL"/>
+              </w:rPr>
+              <w:t>/</w:t>
+            </w:r>
+            <w:proofErr w:type="spellStart"/>
+            <w:r>
+              <w:rPr>
+                <w:rFonts w:ascii="Source Code Pro" w:eastAsia="Times New Roman" w:hAnsi="Source Code Pro" w:cs="Times New Roman"/>
+                <w:color w:val="A31515"/>
+                <w:sz w:val="23"/>
+                <w:szCs w:val="23"/>
+                <w:lang w:val="en-SG" w:eastAsia="zh-CN" w:bidi="he-IL"/>
+              </w:rPr>
+              <w:t>listCarDetails</w:t>
+            </w:r>
+            <w:proofErr w:type="spellEnd"/>
           </w:p>
           <w:p>
             <w:pPr>
@@ -5466,8 +6188,42 @@
                 <w:szCs w:val="23"/>
                 <w:lang w:val="en-SG" w:eastAsia="zh-CN" w:bidi="he-IL"/>
               </w:rPr>
-              <w:t>/api/createCar</w:t>
-            </w:r>
+              <w:t>/</w:t>
+            </w:r>
+            <w:proofErr w:type="spellStart"/>
+            <w:r>
+              <w:rPr>
+                <w:rFonts w:ascii="Source Code Pro" w:eastAsia="Times New Roman" w:hAnsi="Source Code Pro" w:cs="Times New Roman"/>
+                <w:color w:val="A31515"/>
+                <w:sz w:val="23"/>
+                <w:szCs w:val="23"/>
+                <w:lang w:val="en-SG" w:eastAsia="zh-CN" w:bidi="he-IL"/>
+              </w:rPr>
+              <w:t>api</w:t>
+            </w:r>
+            <w:proofErr w:type="spellEnd"/>
+            <w:r>
+              <w:rPr>
+                <w:rFonts w:ascii="Source Code Pro" w:eastAsia="Times New Roman" w:hAnsi="Source Code Pro" w:cs="Times New Roman"/>
+                <w:color w:val="A31515"/>
+                <w:sz w:val="23"/>
+                <w:szCs w:val="23"/>
+                <w:lang w:val="en-SG" w:eastAsia="zh-CN" w:bidi="he-IL"/>
+              </w:rPr>
+              <w:t>/</w:t>
+            </w:r>
+            <w:proofErr w:type="spellStart"/>
+            <w:r>
+              <w:rPr>
+                <w:rFonts w:ascii="Source Code Pro" w:eastAsia="Times New Roman" w:hAnsi="Source Code Pro" w:cs="Times New Roman"/>
+                <w:color w:val="A31515"/>
+                <w:sz w:val="23"/>
+                <w:szCs w:val="23"/>
+                <w:lang w:val="en-SG" w:eastAsia="zh-CN" w:bidi="he-IL"/>
+              </w:rPr>
+              <w:t>createCar</w:t>
+            </w:r>
+            <w:proofErr w:type="spellEnd"/>
             <w:r>
               <w:rPr>
                 <w:rFonts w:ascii="Source Code Pro" w:eastAsia="Times New Roman" w:hAnsi="Source Code Pro" w:cs="Times New Roman"/>
@@ -5500,8 +6256,64 @@
                 <w:lang w:val="en-SG" w:eastAsia="zh-CN" w:bidi="he-IL"/>
               </w:rPr>
               <w:lastRenderedPageBreak/>
-              <w:t>/api/&lt;int:id&gt;/getCar</w:t>
-            </w:r>
+              <w:t>/</w:t>
+            </w:r>
+            <w:proofErr w:type="spellStart"/>
+            <w:r>
+              <w:rPr>
+                <w:rFonts w:ascii="Source Code Pro" w:eastAsia="Times New Roman" w:hAnsi="Source Code Pro" w:cs="Times New Roman"/>
+                <w:color w:val="A31515"/>
+                <w:sz w:val="23"/>
+                <w:szCs w:val="23"/>
+                <w:lang w:val="en-SG" w:eastAsia="zh-CN" w:bidi="he-IL"/>
+              </w:rPr>
+              <w:t>api</w:t>
+            </w:r>
+            <w:proofErr w:type="spellEnd"/>
+            <w:r>
+              <w:rPr>
+                <w:rFonts w:ascii="Source Code Pro" w:eastAsia="Times New Roman" w:hAnsi="Source Code Pro" w:cs="Times New Roman"/>
+                <w:color w:val="A31515"/>
+                <w:sz w:val="23"/>
+                <w:szCs w:val="23"/>
+                <w:lang w:val="en-SG" w:eastAsia="zh-CN" w:bidi="he-IL"/>
+              </w:rPr>
+              <w:t>/&lt;</w:t>
+            </w:r>
+            <w:proofErr w:type="spellStart"/>
+            <w:r>
+              <w:rPr>
+                <w:rFonts w:ascii="Source Code Pro" w:eastAsia="Times New Roman" w:hAnsi="Source Code Pro" w:cs="Times New Roman"/>
+                <w:color w:val="A31515"/>
+                <w:sz w:val="23"/>
+                <w:szCs w:val="23"/>
+                <w:lang w:val="en-SG" w:eastAsia="zh-CN" w:bidi="he-IL"/>
+              </w:rPr>
+              <w:t>int:id</w:t>
+            </w:r>
+            <w:proofErr w:type="spellEnd"/>
+            <w:r>
+              <w:rPr>
+                <w:rFonts w:ascii="Source Code Pro" w:eastAsia="Times New Roman" w:hAnsi="Source Code Pro" w:cs="Times New Roman"/>
+                <w:color w:val="A31515"/>
+                <w:sz w:val="23"/>
+                <w:szCs w:val="23"/>
+                <w:lang w:val="en-SG" w:eastAsia="zh-CN" w:bidi="he-IL"/>
+              </w:rPr>
+              <w:t>&gt;/</w:t>
+            </w:r>
+            <w:proofErr w:type="spellStart"/>
+            <w:r>
+              <w:rPr>
+                <w:rFonts w:ascii="Source Code Pro" w:eastAsia="Times New Roman" w:hAnsi="Source Code Pro" w:cs="Times New Roman"/>
+                <w:color w:val="A31515"/>
+                <w:sz w:val="23"/>
+                <w:szCs w:val="23"/>
+                <w:lang w:val="en-SG" w:eastAsia="zh-CN" w:bidi="he-IL"/>
+              </w:rPr>
+              <w:t>getCar</w:t>
+            </w:r>
+            <w:proofErr w:type="spellEnd"/>
           </w:p>
           <w:p>
             <w:pPr>
@@ -5523,8 +6335,64 @@
                 <w:szCs w:val="23"/>
                 <w:lang w:val="en-SG" w:eastAsia="zh-CN" w:bidi="he-IL"/>
               </w:rPr>
-              <w:t>/api/&lt;int:id&gt;/updateCar</w:t>
-            </w:r>
+              <w:t>/</w:t>
+            </w:r>
+            <w:proofErr w:type="spellStart"/>
+            <w:r>
+              <w:rPr>
+                <w:rFonts w:ascii="Source Code Pro" w:eastAsia="Times New Roman" w:hAnsi="Source Code Pro" w:cs="Times New Roman"/>
+                <w:color w:val="A31515"/>
+                <w:sz w:val="23"/>
+                <w:szCs w:val="23"/>
+                <w:lang w:val="en-SG" w:eastAsia="zh-CN" w:bidi="he-IL"/>
+              </w:rPr>
+              <w:t>api</w:t>
+            </w:r>
+            <w:proofErr w:type="spellEnd"/>
+            <w:r>
+              <w:rPr>
+                <w:rFonts w:ascii="Source Code Pro" w:eastAsia="Times New Roman" w:hAnsi="Source Code Pro" w:cs="Times New Roman"/>
+                <w:color w:val="A31515"/>
+                <w:sz w:val="23"/>
+                <w:szCs w:val="23"/>
+                <w:lang w:val="en-SG" w:eastAsia="zh-CN" w:bidi="he-IL"/>
+              </w:rPr>
+              <w:t>/&lt;</w:t>
+            </w:r>
+            <w:proofErr w:type="spellStart"/>
+            <w:r>
+              <w:rPr>
+                <w:rFonts w:ascii="Source Code Pro" w:eastAsia="Times New Roman" w:hAnsi="Source Code Pro" w:cs="Times New Roman"/>
+                <w:color w:val="A31515"/>
+                <w:sz w:val="23"/>
+                <w:szCs w:val="23"/>
+                <w:lang w:val="en-SG" w:eastAsia="zh-CN" w:bidi="he-IL"/>
+              </w:rPr>
+              <w:t>int:id</w:t>
+            </w:r>
+            <w:proofErr w:type="spellEnd"/>
+            <w:r>
+              <w:rPr>
+                <w:rFonts w:ascii="Source Code Pro" w:eastAsia="Times New Roman" w:hAnsi="Source Code Pro" w:cs="Times New Roman"/>
+                <w:color w:val="A31515"/>
+                <w:sz w:val="23"/>
+                <w:szCs w:val="23"/>
+                <w:lang w:val="en-SG" w:eastAsia="zh-CN" w:bidi="he-IL"/>
+              </w:rPr>
+              <w:t>&gt;/</w:t>
+            </w:r>
+            <w:proofErr w:type="spellStart"/>
+            <w:r>
+              <w:rPr>
+                <w:rFonts w:ascii="Source Code Pro" w:eastAsia="Times New Roman" w:hAnsi="Source Code Pro" w:cs="Times New Roman"/>
+                <w:color w:val="A31515"/>
+                <w:sz w:val="23"/>
+                <w:szCs w:val="23"/>
+                <w:lang w:val="en-SG" w:eastAsia="zh-CN" w:bidi="he-IL"/>
+              </w:rPr>
+              <w:t>updateCar</w:t>
+            </w:r>
+            <w:proofErr w:type="spellEnd"/>
           </w:p>
           <w:p>
             <w:pPr>
@@ -5546,8 +6414,64 @@
                 <w:szCs w:val="23"/>
                 <w:lang w:val="en-SG" w:eastAsia="zh-CN" w:bidi="he-IL"/>
               </w:rPr>
-              <w:t>/api/&lt;int:id&gt;/deleteCar</w:t>
-            </w:r>
+              <w:t>/</w:t>
+            </w:r>
+            <w:proofErr w:type="spellStart"/>
+            <w:r>
+              <w:rPr>
+                <w:rFonts w:ascii="Source Code Pro" w:eastAsia="Times New Roman" w:hAnsi="Source Code Pro" w:cs="Times New Roman"/>
+                <w:color w:val="A31515"/>
+                <w:sz w:val="23"/>
+                <w:szCs w:val="23"/>
+                <w:lang w:val="en-SG" w:eastAsia="zh-CN" w:bidi="he-IL"/>
+              </w:rPr>
+              <w:t>api</w:t>
+            </w:r>
+            <w:proofErr w:type="spellEnd"/>
+            <w:r>
+              <w:rPr>
+                <w:rFonts w:ascii="Source Code Pro" w:eastAsia="Times New Roman" w:hAnsi="Source Code Pro" w:cs="Times New Roman"/>
+                <w:color w:val="A31515"/>
+                <w:sz w:val="23"/>
+                <w:szCs w:val="23"/>
+                <w:lang w:val="en-SG" w:eastAsia="zh-CN" w:bidi="he-IL"/>
+              </w:rPr>
+              <w:t>/&lt;</w:t>
+            </w:r>
+            <w:proofErr w:type="spellStart"/>
+            <w:r>
+              <w:rPr>
+                <w:rFonts w:ascii="Source Code Pro" w:eastAsia="Times New Roman" w:hAnsi="Source Code Pro" w:cs="Times New Roman"/>
+                <w:color w:val="A31515"/>
+                <w:sz w:val="23"/>
+                <w:szCs w:val="23"/>
+                <w:lang w:val="en-SG" w:eastAsia="zh-CN" w:bidi="he-IL"/>
+              </w:rPr>
+              <w:t>int:id</w:t>
+            </w:r>
+            <w:proofErr w:type="spellEnd"/>
+            <w:r>
+              <w:rPr>
+                <w:rFonts w:ascii="Source Code Pro" w:eastAsia="Times New Roman" w:hAnsi="Source Code Pro" w:cs="Times New Roman"/>
+                <w:color w:val="A31515"/>
+                <w:sz w:val="23"/>
+                <w:szCs w:val="23"/>
+                <w:lang w:val="en-SG" w:eastAsia="zh-CN" w:bidi="he-IL"/>
+              </w:rPr>
+              <w:t>&gt;/</w:t>
+            </w:r>
+            <w:proofErr w:type="spellStart"/>
+            <w:r>
+              <w:rPr>
+                <w:rFonts w:ascii="Source Code Pro" w:eastAsia="Times New Roman" w:hAnsi="Source Code Pro" w:cs="Times New Roman"/>
+                <w:color w:val="A31515"/>
+                <w:sz w:val="23"/>
+                <w:szCs w:val="23"/>
+                <w:lang w:val="en-SG" w:eastAsia="zh-CN" w:bidi="he-IL"/>
+              </w:rPr>
+              <w:t>deleteCar</w:t>
+            </w:r>
+            <w:proofErr w:type="spellEnd"/>
           </w:p>
           <w:p>
             <w:pPr>
@@ -5634,8 +6558,42 @@
                 <w:szCs w:val="23"/>
                 <w:lang w:val="en-SG" w:eastAsia="zh-CN" w:bidi="he-IL"/>
               </w:rPr>
-              <w:t>/api/listCard</w:t>
-            </w:r>
+              <w:t>/</w:t>
+            </w:r>
+            <w:proofErr w:type="spellStart"/>
+            <w:r>
+              <w:rPr>
+                <w:rFonts w:ascii="Source Code Pro" w:eastAsia="Times New Roman" w:hAnsi="Source Code Pro" w:cs="Times New Roman"/>
+                <w:color w:val="A31515"/>
+                <w:sz w:val="23"/>
+                <w:szCs w:val="23"/>
+                <w:lang w:val="en-SG" w:eastAsia="zh-CN" w:bidi="he-IL"/>
+              </w:rPr>
+              <w:t>api</w:t>
+            </w:r>
+            <w:proofErr w:type="spellEnd"/>
+            <w:r>
+              <w:rPr>
+                <w:rFonts w:ascii="Source Code Pro" w:eastAsia="Times New Roman" w:hAnsi="Source Code Pro" w:cs="Times New Roman"/>
+                <w:color w:val="A31515"/>
+                <w:sz w:val="23"/>
+                <w:szCs w:val="23"/>
+                <w:lang w:val="en-SG" w:eastAsia="zh-CN" w:bidi="he-IL"/>
+              </w:rPr>
+              <w:t>/</w:t>
+            </w:r>
+            <w:proofErr w:type="spellStart"/>
+            <w:r>
+              <w:rPr>
+                <w:rFonts w:ascii="Source Code Pro" w:eastAsia="Times New Roman" w:hAnsi="Source Code Pro" w:cs="Times New Roman"/>
+                <w:color w:val="A31515"/>
+                <w:sz w:val="23"/>
+                <w:szCs w:val="23"/>
+                <w:lang w:val="en-SG" w:eastAsia="zh-CN" w:bidi="he-IL"/>
+              </w:rPr>
+              <w:t>listCard</w:t>
+            </w:r>
+            <w:proofErr w:type="spellEnd"/>
             <w:r>
               <w:rPr>
                 <w:rFonts w:ascii="Source Code Pro" w:eastAsia="Times New Roman" w:hAnsi="Source Code Pro" w:cs="Times New Roman"/>
@@ -5667,8 +6625,42 @@
                 <w:szCs w:val="23"/>
                 <w:lang w:val="en-SG" w:eastAsia="zh-CN" w:bidi="he-IL"/>
               </w:rPr>
-              <w:t>/api/createCard</w:t>
-            </w:r>
+              <w:t>/</w:t>
+            </w:r>
+            <w:proofErr w:type="spellStart"/>
+            <w:r>
+              <w:rPr>
+                <w:rFonts w:ascii="Source Code Pro" w:eastAsia="Times New Roman" w:hAnsi="Source Code Pro" w:cs="Times New Roman"/>
+                <w:color w:val="A31515"/>
+                <w:sz w:val="23"/>
+                <w:szCs w:val="23"/>
+                <w:lang w:val="en-SG" w:eastAsia="zh-CN" w:bidi="he-IL"/>
+              </w:rPr>
+              <w:t>api</w:t>
+            </w:r>
+            <w:proofErr w:type="spellEnd"/>
+            <w:r>
+              <w:rPr>
+                <w:rFonts w:ascii="Source Code Pro" w:eastAsia="Times New Roman" w:hAnsi="Source Code Pro" w:cs="Times New Roman"/>
+                <w:color w:val="A31515"/>
+                <w:sz w:val="23"/>
+                <w:szCs w:val="23"/>
+                <w:lang w:val="en-SG" w:eastAsia="zh-CN" w:bidi="he-IL"/>
+              </w:rPr>
+              <w:t>/</w:t>
+            </w:r>
+            <w:proofErr w:type="spellStart"/>
+            <w:r>
+              <w:rPr>
+                <w:rFonts w:ascii="Source Code Pro" w:eastAsia="Times New Roman" w:hAnsi="Source Code Pro" w:cs="Times New Roman"/>
+                <w:color w:val="A31515"/>
+                <w:sz w:val="23"/>
+                <w:szCs w:val="23"/>
+                <w:lang w:val="en-SG" w:eastAsia="zh-CN" w:bidi="he-IL"/>
+              </w:rPr>
+              <w:t>createCard</w:t>
+            </w:r>
+            <w:proofErr w:type="spellEnd"/>
             <w:r>
               <w:rPr>
                 <w:rFonts w:ascii="Source Code Pro" w:eastAsia="Times New Roman" w:hAnsi="Source Code Pro" w:cs="Times New Roman"/>
@@ -5700,8 +6692,64 @@
                 <w:szCs w:val="23"/>
                 <w:lang w:val="en-SG" w:eastAsia="zh-CN" w:bidi="he-IL"/>
               </w:rPr>
-              <w:t>/api/&lt;int:id&gt;/getCard</w:t>
-            </w:r>
+              <w:t>/</w:t>
+            </w:r>
+            <w:proofErr w:type="spellStart"/>
+            <w:r>
+              <w:rPr>
+                <w:rFonts w:ascii="Source Code Pro" w:eastAsia="Times New Roman" w:hAnsi="Source Code Pro" w:cs="Times New Roman"/>
+                <w:color w:val="A31515"/>
+                <w:sz w:val="23"/>
+                <w:szCs w:val="23"/>
+                <w:lang w:val="en-SG" w:eastAsia="zh-CN" w:bidi="he-IL"/>
+              </w:rPr>
+              <w:t>api</w:t>
+            </w:r>
+            <w:proofErr w:type="spellEnd"/>
+            <w:r>
+              <w:rPr>
+                <w:rFonts w:ascii="Source Code Pro" w:eastAsia="Times New Roman" w:hAnsi="Source Code Pro" w:cs="Times New Roman"/>
+                <w:color w:val="A31515"/>
+                <w:sz w:val="23"/>
+                <w:szCs w:val="23"/>
+                <w:lang w:val="en-SG" w:eastAsia="zh-CN" w:bidi="he-IL"/>
+              </w:rPr>
+              <w:t>/&lt;</w:t>
+            </w:r>
+            <w:proofErr w:type="spellStart"/>
+            <w:r>
+              <w:rPr>
+                <w:rFonts w:ascii="Source Code Pro" w:eastAsia="Times New Roman" w:hAnsi="Source Code Pro" w:cs="Times New Roman"/>
+                <w:color w:val="A31515"/>
+                <w:sz w:val="23"/>
+                <w:szCs w:val="23"/>
+                <w:lang w:val="en-SG" w:eastAsia="zh-CN" w:bidi="he-IL"/>
+              </w:rPr>
+              <w:t>int:id</w:t>
+            </w:r>
+            <w:proofErr w:type="spellEnd"/>
+            <w:r>
+              <w:rPr>
+                <w:rFonts w:ascii="Source Code Pro" w:eastAsia="Times New Roman" w:hAnsi="Source Code Pro" w:cs="Times New Roman"/>
+                <w:color w:val="A31515"/>
+                <w:sz w:val="23"/>
+                <w:szCs w:val="23"/>
+                <w:lang w:val="en-SG" w:eastAsia="zh-CN" w:bidi="he-IL"/>
+              </w:rPr>
+              <w:t>&gt;/</w:t>
+            </w:r>
+            <w:proofErr w:type="spellStart"/>
+            <w:r>
+              <w:rPr>
+                <w:rFonts w:ascii="Source Code Pro" w:eastAsia="Times New Roman" w:hAnsi="Source Code Pro" w:cs="Times New Roman"/>
+                <w:color w:val="A31515"/>
+                <w:sz w:val="23"/>
+                <w:szCs w:val="23"/>
+                <w:lang w:val="en-SG" w:eastAsia="zh-CN" w:bidi="he-IL"/>
+              </w:rPr>
+              <w:t>getCard</w:t>
+            </w:r>
+            <w:proofErr w:type="spellEnd"/>
             <w:r>
               <w:rPr>
                 <w:rFonts w:ascii="Source Code Pro" w:eastAsia="Times New Roman" w:hAnsi="Source Code Pro" w:cs="Times New Roman"/>
@@ -5733,8 +6781,64 @@
                 <w:szCs w:val="23"/>
                 <w:lang w:val="en-SG" w:eastAsia="zh-CN" w:bidi="he-IL"/>
               </w:rPr>
-              <w:t>/api/&lt;int:id&gt;/updateCard</w:t>
-            </w:r>
+              <w:t>/</w:t>
+            </w:r>
+            <w:proofErr w:type="spellStart"/>
+            <w:r>
+              <w:rPr>
+                <w:rFonts w:ascii="Source Code Pro" w:eastAsia="Times New Roman" w:hAnsi="Source Code Pro" w:cs="Times New Roman"/>
+                <w:color w:val="A31515"/>
+                <w:sz w:val="23"/>
+                <w:szCs w:val="23"/>
+                <w:lang w:val="en-SG" w:eastAsia="zh-CN" w:bidi="he-IL"/>
+              </w:rPr>
+              <w:t>api</w:t>
+            </w:r>
+            <w:proofErr w:type="spellEnd"/>
+            <w:r>
+              <w:rPr>
+                <w:rFonts w:ascii="Source Code Pro" w:eastAsia="Times New Roman" w:hAnsi="Source Code Pro" w:cs="Times New Roman"/>
+                <w:color w:val="A31515"/>
+                <w:sz w:val="23"/>
+                <w:szCs w:val="23"/>
+                <w:lang w:val="en-SG" w:eastAsia="zh-CN" w:bidi="he-IL"/>
+              </w:rPr>
+              <w:t>/&lt;</w:t>
+            </w:r>
+            <w:proofErr w:type="spellStart"/>
+            <w:r>
+              <w:rPr>
+                <w:rFonts w:ascii="Source Code Pro" w:eastAsia="Times New Roman" w:hAnsi="Source Code Pro" w:cs="Times New Roman"/>
+                <w:color w:val="A31515"/>
+                <w:sz w:val="23"/>
+                <w:szCs w:val="23"/>
+                <w:lang w:val="en-SG" w:eastAsia="zh-CN" w:bidi="he-IL"/>
+              </w:rPr>
+              <w:t>int:id</w:t>
+            </w:r>
+            <w:proofErr w:type="spellEnd"/>
+            <w:r>
+              <w:rPr>
+                <w:rFonts w:ascii="Source Code Pro" w:eastAsia="Times New Roman" w:hAnsi="Source Code Pro" w:cs="Times New Roman"/>
+                <w:color w:val="A31515"/>
+                <w:sz w:val="23"/>
+                <w:szCs w:val="23"/>
+                <w:lang w:val="en-SG" w:eastAsia="zh-CN" w:bidi="he-IL"/>
+              </w:rPr>
+              <w:t>&gt;/</w:t>
+            </w:r>
+            <w:proofErr w:type="spellStart"/>
+            <w:r>
+              <w:rPr>
+                <w:rFonts w:ascii="Source Code Pro" w:eastAsia="Times New Roman" w:hAnsi="Source Code Pro" w:cs="Times New Roman"/>
+                <w:color w:val="A31515"/>
+                <w:sz w:val="23"/>
+                <w:szCs w:val="23"/>
+                <w:lang w:val="en-SG" w:eastAsia="zh-CN" w:bidi="he-IL"/>
+              </w:rPr>
+              <w:t>updateCard</w:t>
+            </w:r>
+            <w:proofErr w:type="spellEnd"/>
           </w:p>
           <w:p>
             <w:pPr>
@@ -5756,8 +6860,64 @@
                 <w:szCs w:val="23"/>
                 <w:lang w:val="en-SG" w:eastAsia="zh-CN" w:bidi="he-IL"/>
               </w:rPr>
-              <w:t>/api/&lt;int:id&gt;/deleteCard</w:t>
-            </w:r>
+              <w:t>/</w:t>
+            </w:r>
+            <w:proofErr w:type="spellStart"/>
+            <w:r>
+              <w:rPr>
+                <w:rFonts w:ascii="Source Code Pro" w:eastAsia="Times New Roman" w:hAnsi="Source Code Pro" w:cs="Times New Roman"/>
+                <w:color w:val="A31515"/>
+                <w:sz w:val="23"/>
+                <w:szCs w:val="23"/>
+                <w:lang w:val="en-SG" w:eastAsia="zh-CN" w:bidi="he-IL"/>
+              </w:rPr>
+              <w:t>api</w:t>
+            </w:r>
+            <w:proofErr w:type="spellEnd"/>
+            <w:r>
+              <w:rPr>
+                <w:rFonts w:ascii="Source Code Pro" w:eastAsia="Times New Roman" w:hAnsi="Source Code Pro" w:cs="Times New Roman"/>
+                <w:color w:val="A31515"/>
+                <w:sz w:val="23"/>
+                <w:szCs w:val="23"/>
+                <w:lang w:val="en-SG" w:eastAsia="zh-CN" w:bidi="he-IL"/>
+              </w:rPr>
+              <w:t>/&lt;</w:t>
+            </w:r>
+            <w:proofErr w:type="spellStart"/>
+            <w:r>
+              <w:rPr>
+                <w:rFonts w:ascii="Source Code Pro" w:eastAsia="Times New Roman" w:hAnsi="Source Code Pro" w:cs="Times New Roman"/>
+                <w:color w:val="A31515"/>
+                <w:sz w:val="23"/>
+                <w:szCs w:val="23"/>
+                <w:lang w:val="en-SG" w:eastAsia="zh-CN" w:bidi="he-IL"/>
+              </w:rPr>
+              <w:t>int:id</w:t>
+            </w:r>
+            <w:proofErr w:type="spellEnd"/>
+            <w:r>
+              <w:rPr>
+                <w:rFonts w:ascii="Source Code Pro" w:eastAsia="Times New Roman" w:hAnsi="Source Code Pro" w:cs="Times New Roman"/>
+                <w:color w:val="A31515"/>
+                <w:sz w:val="23"/>
+                <w:szCs w:val="23"/>
+                <w:lang w:val="en-SG" w:eastAsia="zh-CN" w:bidi="he-IL"/>
+              </w:rPr>
+              <w:t>&gt;/</w:t>
+            </w:r>
+            <w:proofErr w:type="spellStart"/>
+            <w:r>
+              <w:rPr>
+                <w:rFonts w:ascii="Source Code Pro" w:eastAsia="Times New Roman" w:hAnsi="Source Code Pro" w:cs="Times New Roman"/>
+                <w:color w:val="A31515"/>
+                <w:sz w:val="23"/>
+                <w:szCs w:val="23"/>
+                <w:lang w:val="en-SG" w:eastAsia="zh-CN" w:bidi="he-IL"/>
+              </w:rPr>
+              <w:t>deleteCard</w:t>
+            </w:r>
+            <w:proofErr w:type="spellEnd"/>
           </w:p>
           <w:p>
             <w:pPr>
@@ -5842,8 +7002,42 @@
                 <w:szCs w:val="23"/>
                 <w:lang w:val="en-SG" w:eastAsia="zh-CN" w:bidi="he-IL"/>
               </w:rPr>
-              <w:t>/api/listFeedback</w:t>
-            </w:r>
+              <w:t>/</w:t>
+            </w:r>
+            <w:proofErr w:type="spellStart"/>
+            <w:r>
+              <w:rPr>
+                <w:rFonts w:ascii="Source Code Pro" w:eastAsia="Times New Roman" w:hAnsi="Source Code Pro" w:cs="Times New Roman"/>
+                <w:color w:val="A31515"/>
+                <w:sz w:val="23"/>
+                <w:szCs w:val="23"/>
+                <w:lang w:val="en-SG" w:eastAsia="zh-CN" w:bidi="he-IL"/>
+              </w:rPr>
+              <w:t>api</w:t>
+            </w:r>
+            <w:proofErr w:type="spellEnd"/>
+            <w:r>
+              <w:rPr>
+                <w:rFonts w:ascii="Source Code Pro" w:eastAsia="Times New Roman" w:hAnsi="Source Code Pro" w:cs="Times New Roman"/>
+                <w:color w:val="A31515"/>
+                <w:sz w:val="23"/>
+                <w:szCs w:val="23"/>
+                <w:lang w:val="en-SG" w:eastAsia="zh-CN" w:bidi="he-IL"/>
+              </w:rPr>
+              <w:t>/</w:t>
+            </w:r>
+            <w:proofErr w:type="spellStart"/>
+            <w:r>
+              <w:rPr>
+                <w:rFonts w:ascii="Source Code Pro" w:eastAsia="Times New Roman" w:hAnsi="Source Code Pro" w:cs="Times New Roman"/>
+                <w:color w:val="A31515"/>
+                <w:sz w:val="23"/>
+                <w:szCs w:val="23"/>
+                <w:lang w:val="en-SG" w:eastAsia="zh-CN" w:bidi="he-IL"/>
+              </w:rPr>
+              <w:t>listFeedback</w:t>
+            </w:r>
+            <w:proofErr w:type="spellEnd"/>
             <w:r>
               <w:rPr>
                 <w:rFonts w:ascii="Source Code Pro" w:eastAsia="Times New Roman" w:hAnsi="Source Code Pro" w:cs="Times New Roman"/>
@@ -5875,8 +7069,42 @@
                 <w:szCs w:val="23"/>
                 <w:lang w:val="en-SG" w:eastAsia="zh-CN" w:bidi="he-IL"/>
               </w:rPr>
-              <w:t>/api/listAllFeedback</w:t>
-            </w:r>
+              <w:t>/</w:t>
+            </w:r>
+            <w:proofErr w:type="spellStart"/>
+            <w:r>
+              <w:rPr>
+                <w:rFonts w:ascii="Source Code Pro" w:eastAsia="Times New Roman" w:hAnsi="Source Code Pro" w:cs="Times New Roman"/>
+                <w:color w:val="A31515"/>
+                <w:sz w:val="23"/>
+                <w:szCs w:val="23"/>
+                <w:lang w:val="en-SG" w:eastAsia="zh-CN" w:bidi="he-IL"/>
+              </w:rPr>
+              <w:t>api</w:t>
+            </w:r>
+            <w:proofErr w:type="spellEnd"/>
+            <w:r>
+              <w:rPr>
+                <w:rFonts w:ascii="Source Code Pro" w:eastAsia="Times New Roman" w:hAnsi="Source Code Pro" w:cs="Times New Roman"/>
+                <w:color w:val="A31515"/>
+                <w:sz w:val="23"/>
+                <w:szCs w:val="23"/>
+                <w:lang w:val="en-SG" w:eastAsia="zh-CN" w:bidi="he-IL"/>
+              </w:rPr>
+              <w:t>/</w:t>
+            </w:r>
+            <w:proofErr w:type="spellStart"/>
+            <w:r>
+              <w:rPr>
+                <w:rFonts w:ascii="Source Code Pro" w:eastAsia="Times New Roman" w:hAnsi="Source Code Pro" w:cs="Times New Roman"/>
+                <w:color w:val="A31515"/>
+                <w:sz w:val="23"/>
+                <w:szCs w:val="23"/>
+                <w:lang w:val="en-SG" w:eastAsia="zh-CN" w:bidi="he-IL"/>
+              </w:rPr>
+              <w:t>listAllFeedback</w:t>
+            </w:r>
+            <w:proofErr w:type="spellEnd"/>
             <w:r>
               <w:rPr>
                 <w:rFonts w:ascii="Source Code Pro" w:eastAsia="Times New Roman" w:hAnsi="Source Code Pro" w:cs="Times New Roman"/>
@@ -5908,8 +7136,42 @@
                 <w:szCs w:val="23"/>
                 <w:lang w:val="en-SG" w:eastAsia="zh-CN" w:bidi="he-IL"/>
               </w:rPr>
-              <w:t>/api/createFeedback</w:t>
-            </w:r>
+              <w:t>/</w:t>
+            </w:r>
+            <w:proofErr w:type="spellStart"/>
+            <w:r>
+              <w:rPr>
+                <w:rFonts w:ascii="Source Code Pro" w:eastAsia="Times New Roman" w:hAnsi="Source Code Pro" w:cs="Times New Roman"/>
+                <w:color w:val="A31515"/>
+                <w:sz w:val="23"/>
+                <w:szCs w:val="23"/>
+                <w:lang w:val="en-SG" w:eastAsia="zh-CN" w:bidi="he-IL"/>
+              </w:rPr>
+              <w:t>api</w:t>
+            </w:r>
+            <w:proofErr w:type="spellEnd"/>
+            <w:r>
+              <w:rPr>
+                <w:rFonts w:ascii="Source Code Pro" w:eastAsia="Times New Roman" w:hAnsi="Source Code Pro" w:cs="Times New Roman"/>
+                <w:color w:val="A31515"/>
+                <w:sz w:val="23"/>
+                <w:szCs w:val="23"/>
+                <w:lang w:val="en-SG" w:eastAsia="zh-CN" w:bidi="he-IL"/>
+              </w:rPr>
+              <w:t>/</w:t>
+            </w:r>
+            <w:proofErr w:type="spellStart"/>
+            <w:r>
+              <w:rPr>
+                <w:rFonts w:ascii="Source Code Pro" w:eastAsia="Times New Roman" w:hAnsi="Source Code Pro" w:cs="Times New Roman"/>
+                <w:color w:val="A31515"/>
+                <w:sz w:val="23"/>
+                <w:szCs w:val="23"/>
+                <w:lang w:val="en-SG" w:eastAsia="zh-CN" w:bidi="he-IL"/>
+              </w:rPr>
+              <w:t>createFeedback</w:t>
+            </w:r>
+            <w:proofErr w:type="spellEnd"/>
           </w:p>
           <w:p>
             <w:pPr>
@@ -5931,8 +7193,64 @@
                 <w:szCs w:val="23"/>
                 <w:lang w:val="en-SG" w:eastAsia="zh-CN" w:bidi="he-IL"/>
               </w:rPr>
-              <w:t>/api/&lt;int:id&gt;/getFeedback</w:t>
-            </w:r>
+              <w:t>/</w:t>
+            </w:r>
+            <w:proofErr w:type="spellStart"/>
+            <w:r>
+              <w:rPr>
+                <w:rFonts w:ascii="Source Code Pro" w:eastAsia="Times New Roman" w:hAnsi="Source Code Pro" w:cs="Times New Roman"/>
+                <w:color w:val="A31515"/>
+                <w:sz w:val="23"/>
+                <w:szCs w:val="23"/>
+                <w:lang w:val="en-SG" w:eastAsia="zh-CN" w:bidi="he-IL"/>
+              </w:rPr>
+              <w:t>api</w:t>
+            </w:r>
+            <w:proofErr w:type="spellEnd"/>
+            <w:r>
+              <w:rPr>
+                <w:rFonts w:ascii="Source Code Pro" w:eastAsia="Times New Roman" w:hAnsi="Source Code Pro" w:cs="Times New Roman"/>
+                <w:color w:val="A31515"/>
+                <w:sz w:val="23"/>
+                <w:szCs w:val="23"/>
+                <w:lang w:val="en-SG" w:eastAsia="zh-CN" w:bidi="he-IL"/>
+              </w:rPr>
+              <w:t>/&lt;</w:t>
+            </w:r>
+            <w:proofErr w:type="spellStart"/>
+            <w:r>
+              <w:rPr>
+                <w:rFonts w:ascii="Source Code Pro" w:eastAsia="Times New Roman" w:hAnsi="Source Code Pro" w:cs="Times New Roman"/>
+                <w:color w:val="A31515"/>
+                <w:sz w:val="23"/>
+                <w:szCs w:val="23"/>
+                <w:lang w:val="en-SG" w:eastAsia="zh-CN" w:bidi="he-IL"/>
+              </w:rPr>
+              <w:t>int:id</w:t>
+            </w:r>
+            <w:proofErr w:type="spellEnd"/>
+            <w:r>
+              <w:rPr>
+                <w:rFonts w:ascii="Source Code Pro" w:eastAsia="Times New Roman" w:hAnsi="Source Code Pro" w:cs="Times New Roman"/>
+                <w:color w:val="A31515"/>
+                <w:sz w:val="23"/>
+                <w:szCs w:val="23"/>
+                <w:lang w:val="en-SG" w:eastAsia="zh-CN" w:bidi="he-IL"/>
+              </w:rPr>
+              <w:t>&gt;/</w:t>
+            </w:r>
+            <w:proofErr w:type="spellStart"/>
+            <w:r>
+              <w:rPr>
+                <w:rFonts w:ascii="Source Code Pro" w:eastAsia="Times New Roman" w:hAnsi="Source Code Pro" w:cs="Times New Roman"/>
+                <w:color w:val="A31515"/>
+                <w:sz w:val="23"/>
+                <w:szCs w:val="23"/>
+                <w:lang w:val="en-SG" w:eastAsia="zh-CN" w:bidi="he-IL"/>
+              </w:rPr>
+              <w:t>getFeedback</w:t>
+            </w:r>
+            <w:proofErr w:type="spellEnd"/>
             <w:r>
               <w:rPr>
                 <w:rFonts w:ascii="Source Code Pro" w:eastAsia="Times New Roman" w:hAnsi="Source Code Pro" w:cs="Times New Roman"/>
@@ -5964,8 +7282,64 @@
                 <w:szCs w:val="23"/>
                 <w:lang w:val="en-SG" w:eastAsia="zh-CN" w:bidi="he-IL"/>
               </w:rPr>
-              <w:t>/api/&lt;int:id&gt;/updateFeedback</w:t>
-            </w:r>
+              <w:t>/</w:t>
+            </w:r>
+            <w:proofErr w:type="spellStart"/>
+            <w:r>
+              <w:rPr>
+                <w:rFonts w:ascii="Source Code Pro" w:eastAsia="Times New Roman" w:hAnsi="Source Code Pro" w:cs="Times New Roman"/>
+                <w:color w:val="A31515"/>
+                <w:sz w:val="23"/>
+                <w:szCs w:val="23"/>
+                <w:lang w:val="en-SG" w:eastAsia="zh-CN" w:bidi="he-IL"/>
+              </w:rPr>
+              <w:t>api</w:t>
+            </w:r>
+            <w:proofErr w:type="spellEnd"/>
+            <w:r>
+              <w:rPr>
+                <w:rFonts w:ascii="Source Code Pro" w:eastAsia="Times New Roman" w:hAnsi="Source Code Pro" w:cs="Times New Roman"/>
+                <w:color w:val="A31515"/>
+                <w:sz w:val="23"/>
+                <w:szCs w:val="23"/>
+                <w:lang w:val="en-SG" w:eastAsia="zh-CN" w:bidi="he-IL"/>
+              </w:rPr>
+              <w:t>/&lt;</w:t>
+            </w:r>
+            <w:proofErr w:type="spellStart"/>
+            <w:r>
+              <w:rPr>
+                <w:rFonts w:ascii="Source Code Pro" w:eastAsia="Times New Roman" w:hAnsi="Source Code Pro" w:cs="Times New Roman"/>
+                <w:color w:val="A31515"/>
+                <w:sz w:val="23"/>
+                <w:szCs w:val="23"/>
+                <w:lang w:val="en-SG" w:eastAsia="zh-CN" w:bidi="he-IL"/>
+              </w:rPr>
+              <w:t>int:id</w:t>
+            </w:r>
+            <w:proofErr w:type="spellEnd"/>
+            <w:r>
+              <w:rPr>
+                <w:rFonts w:ascii="Source Code Pro" w:eastAsia="Times New Roman" w:hAnsi="Source Code Pro" w:cs="Times New Roman"/>
+                <w:color w:val="A31515"/>
+                <w:sz w:val="23"/>
+                <w:szCs w:val="23"/>
+                <w:lang w:val="en-SG" w:eastAsia="zh-CN" w:bidi="he-IL"/>
+              </w:rPr>
+              <w:t>&gt;/</w:t>
+            </w:r>
+            <w:proofErr w:type="spellStart"/>
+            <w:r>
+              <w:rPr>
+                <w:rFonts w:ascii="Source Code Pro" w:eastAsia="Times New Roman" w:hAnsi="Source Code Pro" w:cs="Times New Roman"/>
+                <w:color w:val="A31515"/>
+                <w:sz w:val="23"/>
+                <w:szCs w:val="23"/>
+                <w:lang w:val="en-SG" w:eastAsia="zh-CN" w:bidi="he-IL"/>
+              </w:rPr>
+              <w:t>updateFeedback</w:t>
+            </w:r>
+            <w:proofErr w:type="spellEnd"/>
           </w:p>
           <w:p>
             <w:pPr>
@@ -5987,8 +7361,64 @@
                 <w:szCs w:val="23"/>
                 <w:lang w:val="en-SG" w:eastAsia="zh-CN" w:bidi="he-IL"/>
               </w:rPr>
-              <w:t>/api/&lt;int:id&gt;/deleteFeedback</w:t>
-            </w:r>
+              <w:t>/</w:t>
+            </w:r>
+            <w:proofErr w:type="spellStart"/>
+            <w:r>
+              <w:rPr>
+                <w:rFonts w:ascii="Source Code Pro" w:eastAsia="Times New Roman" w:hAnsi="Source Code Pro" w:cs="Times New Roman"/>
+                <w:color w:val="A31515"/>
+                <w:sz w:val="23"/>
+                <w:szCs w:val="23"/>
+                <w:lang w:val="en-SG" w:eastAsia="zh-CN" w:bidi="he-IL"/>
+              </w:rPr>
+              <w:t>api</w:t>
+            </w:r>
+            <w:proofErr w:type="spellEnd"/>
+            <w:r>
+              <w:rPr>
+                <w:rFonts w:ascii="Source Code Pro" w:eastAsia="Times New Roman" w:hAnsi="Source Code Pro" w:cs="Times New Roman"/>
+                <w:color w:val="A31515"/>
+                <w:sz w:val="23"/>
+                <w:szCs w:val="23"/>
+                <w:lang w:val="en-SG" w:eastAsia="zh-CN" w:bidi="he-IL"/>
+              </w:rPr>
+              <w:t>/&lt;</w:t>
+            </w:r>
+            <w:proofErr w:type="spellStart"/>
+            <w:r>
+              <w:rPr>
+                <w:rFonts w:ascii="Source Code Pro" w:eastAsia="Times New Roman" w:hAnsi="Source Code Pro" w:cs="Times New Roman"/>
+                <w:color w:val="A31515"/>
+                <w:sz w:val="23"/>
+                <w:szCs w:val="23"/>
+                <w:lang w:val="en-SG" w:eastAsia="zh-CN" w:bidi="he-IL"/>
+              </w:rPr>
+              <w:t>int:id</w:t>
+            </w:r>
+            <w:proofErr w:type="spellEnd"/>
+            <w:r>
+              <w:rPr>
+                <w:rFonts w:ascii="Source Code Pro" w:eastAsia="Times New Roman" w:hAnsi="Source Code Pro" w:cs="Times New Roman"/>
+                <w:color w:val="A31515"/>
+                <w:sz w:val="23"/>
+                <w:szCs w:val="23"/>
+                <w:lang w:val="en-SG" w:eastAsia="zh-CN" w:bidi="he-IL"/>
+              </w:rPr>
+              <w:t>&gt;/</w:t>
+            </w:r>
+            <w:proofErr w:type="spellStart"/>
+            <w:r>
+              <w:rPr>
+                <w:rFonts w:ascii="Source Code Pro" w:eastAsia="Times New Roman" w:hAnsi="Source Code Pro" w:cs="Times New Roman"/>
+                <w:color w:val="A31515"/>
+                <w:sz w:val="23"/>
+                <w:szCs w:val="23"/>
+                <w:lang w:val="en-SG" w:eastAsia="zh-CN" w:bidi="he-IL"/>
+              </w:rPr>
+              <w:t>deleteFeedback</w:t>
+            </w:r>
+            <w:proofErr w:type="spellEnd"/>
           </w:p>
         </w:tc>
         <w:tc>
@@ -6067,8 +7497,42 @@
                 <w:szCs w:val="23"/>
                 <w:lang w:val="en-SG" w:eastAsia="zh-CN" w:bidi="he-IL"/>
               </w:rPr>
-              <w:t>/api/listJob</w:t>
-            </w:r>
+              <w:t>/</w:t>
+            </w:r>
+            <w:proofErr w:type="spellStart"/>
+            <w:r>
+              <w:rPr>
+                <w:rFonts w:ascii="Source Code Pro" w:eastAsia="Times New Roman" w:hAnsi="Source Code Pro" w:cs="Times New Roman"/>
+                <w:color w:val="A31515"/>
+                <w:sz w:val="23"/>
+                <w:szCs w:val="23"/>
+                <w:lang w:val="en-SG" w:eastAsia="zh-CN" w:bidi="he-IL"/>
+              </w:rPr>
+              <w:t>api</w:t>
+            </w:r>
+            <w:proofErr w:type="spellEnd"/>
+            <w:r>
+              <w:rPr>
+                <w:rFonts w:ascii="Source Code Pro" w:eastAsia="Times New Roman" w:hAnsi="Source Code Pro" w:cs="Times New Roman"/>
+                <w:color w:val="A31515"/>
+                <w:sz w:val="23"/>
+                <w:szCs w:val="23"/>
+                <w:lang w:val="en-SG" w:eastAsia="zh-CN" w:bidi="he-IL"/>
+              </w:rPr>
+              <w:t>/</w:t>
+            </w:r>
+            <w:proofErr w:type="spellStart"/>
+            <w:r>
+              <w:rPr>
+                <w:rFonts w:ascii="Source Code Pro" w:eastAsia="Times New Roman" w:hAnsi="Source Code Pro" w:cs="Times New Roman"/>
+                <w:color w:val="A31515"/>
+                <w:sz w:val="23"/>
+                <w:szCs w:val="23"/>
+                <w:lang w:val="en-SG" w:eastAsia="zh-CN" w:bidi="he-IL"/>
+              </w:rPr>
+              <w:t>listJob</w:t>
+            </w:r>
+            <w:proofErr w:type="spellEnd"/>
           </w:p>
         </w:tc>
         <w:tc>
@@ -6086,9 +7550,11 @@
             <w:tcW w:w="1275" w:type="dxa"/>
           </w:tcPr>
           <w:p>
+            <w:proofErr w:type="spellStart"/>
             <w:r>
               <w:t>Irdi</w:t>
             </w:r>
+            <w:proofErr w:type="spellEnd"/>
           </w:p>
         </w:tc>
       </w:tr>
@@ -6127,8 +7593,42 @@
                 <w:szCs w:val="23"/>
                 <w:lang w:val="en-SG" w:eastAsia="zh-CN" w:bidi="he-IL"/>
               </w:rPr>
-              <w:t>/api/driverRating</w:t>
-            </w:r>
+              <w:t>/</w:t>
+            </w:r>
+            <w:proofErr w:type="spellStart"/>
+            <w:r>
+              <w:rPr>
+                <w:rFonts w:ascii="Source Code Pro" w:eastAsia="Times New Roman" w:hAnsi="Source Code Pro" w:cs="Times New Roman"/>
+                <w:color w:val="A31515"/>
+                <w:sz w:val="23"/>
+                <w:szCs w:val="23"/>
+                <w:lang w:val="en-SG" w:eastAsia="zh-CN" w:bidi="he-IL"/>
+              </w:rPr>
+              <w:t>api</w:t>
+            </w:r>
+            <w:proofErr w:type="spellEnd"/>
+            <w:r>
+              <w:rPr>
+                <w:rFonts w:ascii="Source Code Pro" w:eastAsia="Times New Roman" w:hAnsi="Source Code Pro" w:cs="Times New Roman"/>
+                <w:color w:val="A31515"/>
+                <w:sz w:val="23"/>
+                <w:szCs w:val="23"/>
+                <w:lang w:val="en-SG" w:eastAsia="zh-CN" w:bidi="he-IL"/>
+              </w:rPr>
+              <w:t>/</w:t>
+            </w:r>
+            <w:proofErr w:type="spellStart"/>
+            <w:r>
+              <w:rPr>
+                <w:rFonts w:ascii="Source Code Pro" w:eastAsia="Times New Roman" w:hAnsi="Source Code Pro" w:cs="Times New Roman"/>
+                <w:color w:val="A31515"/>
+                <w:sz w:val="23"/>
+                <w:szCs w:val="23"/>
+                <w:lang w:val="en-SG" w:eastAsia="zh-CN" w:bidi="he-IL"/>
+              </w:rPr>
+              <w:t>driverRating</w:t>
+            </w:r>
+            <w:proofErr w:type="spellEnd"/>
           </w:p>
         </w:tc>
         <w:tc>
@@ -6495,119 +7995,155 @@
               </w:rPr>
               <w:br/>
             </w:r>
-            <w:hyperlink r:id="rId10" w:history="1">
-              <w:r>
-                <w:rPr>
-                  <w:rStyle w:val="Hyperlink"/>
-                </w:rPr>
-                <w:t>Applied software engineering - KanbanFlow</w:t>
-              </w:r>
-            </w:hyperlink>
-          </w:p>
-        </w:tc>
-      </w:tr>
-      <w:tr>
-        <w:tc>
-          <w:tcPr>
-            <w:tcW w:w="4501" w:type="dxa"/>
-          </w:tcPr>
-          <w:p>
-            <w:pPr>
-              <w:pStyle w:val="ProjectTemplateSubheadings"/>
-              <w:ind w:left="0"/>
-              <w:rPr>
-                <w:i w:val="0"/>
-                <w:iCs/>
-              </w:rPr>
-            </w:pPr>
-            <w:r>
-              <w:rPr>
-                <w:i w:val="0"/>
-                <w:iCs/>
-              </w:rPr>
-              <w:lastRenderedPageBreak/>
-              <w:t xml:space="preserve">To </w:t>
-            </w:r>
-            <w:r>
-              <w:rPr>
-                <w:i w:val="0"/>
-                <w:iCs/>
-              </w:rPr>
-              <w:t>Host</w:t>
-            </w:r>
-            <w:r>
-              <w:rPr>
-                <w:i w:val="0"/>
-                <w:iCs/>
-              </w:rPr>
-              <w:t xml:space="preserve"> our shared repositories</w:t>
-            </w:r>
-          </w:p>
-        </w:tc>
-        <w:tc>
-          <w:tcPr>
-            <w:tcW w:w="4489" w:type="dxa"/>
-          </w:tcPr>
-          <w:p>
-            <w:pPr>
-              <w:pStyle w:val="ProjectTemplateSubheadings"/>
-              <w:ind w:left="0"/>
-            </w:pPr>
-            <w:r>
-              <w:rPr>
-                <w:i w:val="0"/>
-                <w:iCs/>
-              </w:rPr>
-              <w:t xml:space="preserve">Frontend repository (it is public): </w:t>
-            </w:r>
-            <w:r>
-              <w:rPr>
-                <w:i w:val="0"/>
-                <w:iCs/>
-              </w:rPr>
-              <w:br/>
-            </w:r>
-            <w:hyperlink r:id="rId11" w:history="1">
-              <w:r>
-                <w:rPr>
-                  <w:rStyle w:val="Hyperlink"/>
-                </w:rPr>
-                <w:t>melvir86/ase: This is a shared code repository for Group 3's Applied Software Engineering (ASE) project (github.com)</w:t>
-              </w:r>
-            </w:hyperlink>
-          </w:p>
-          <w:p>
-            <w:pPr>
-              <w:pStyle w:val="ProjectTemplateSubheadings"/>
-              <w:ind w:left="0"/>
-              <w:rPr>
-                <w:i w:val="0"/>
-                <w:iCs/>
-              </w:rPr>
-            </w:pPr>
-            <w:r>
-              <w:rPr>
-                <w:i w:val="0"/>
-                <w:iCs/>
-              </w:rPr>
-              <w:t xml:space="preserve">Backend repository (it is public): </w:t>
-            </w:r>
-            <w:r>
-              <w:rPr>
-                <w:i w:val="0"/>
-                <w:iCs/>
-              </w:rPr>
-              <w:br/>
-            </w:r>
             <w:hyperlink r:id="rId12" w:history="1">
               <w:r>
                 <w:rPr>
                   <w:rStyle w:val="Hyperlink"/>
                 </w:rPr>
-                <w:t>melvir86/ase-backend: Backend for our ASE Ride Hailing project (github.com)</w:t>
+                <w:t xml:space="preserve">Applied software engineering - </w:t>
+              </w:r>
+              <w:proofErr w:type="spellStart"/>
+              <w:r>
+                <w:rPr>
+                  <w:rStyle w:val="Hyperlink"/>
+                </w:rPr>
+                <w:t>KanbanFlow</w:t>
+              </w:r>
+              <w:proofErr w:type="spellEnd"/>
+            </w:hyperlink>
+          </w:p>
+        </w:tc>
+      </w:tr>
+      <w:tr>
+        <w:tc>
+          <w:tcPr>
+            <w:tcW w:w="4501" w:type="dxa"/>
+          </w:tcPr>
+          <w:p>
+            <w:pPr>
+              <w:pStyle w:val="ProjectTemplateSubheadings"/>
+              <w:ind w:left="0"/>
+              <w:rPr>
+                <w:i w:val="0"/>
+                <w:iCs/>
+              </w:rPr>
+            </w:pPr>
+            <w:r>
+              <w:rPr>
+                <w:i w:val="0"/>
+                <w:iCs/>
+              </w:rPr>
+              <w:lastRenderedPageBreak/>
+              <w:t xml:space="preserve">To </w:t>
+            </w:r>
+            <w:r>
+              <w:rPr>
+                <w:i w:val="0"/>
+                <w:iCs/>
+              </w:rPr>
+              <w:t>Host</w:t>
+            </w:r>
+            <w:r>
+              <w:rPr>
+                <w:i w:val="0"/>
+                <w:iCs/>
+              </w:rPr>
+              <w:t xml:space="preserve"> our shared repositories</w:t>
+            </w:r>
+          </w:p>
+        </w:tc>
+        <w:tc>
+          <w:tcPr>
+            <w:tcW w:w="4489" w:type="dxa"/>
+          </w:tcPr>
+          <w:p>
+            <w:pPr>
+              <w:pStyle w:val="ProjectTemplateSubheadings"/>
+              <w:ind w:left="0"/>
+            </w:pPr>
+            <w:r>
+              <w:rPr>
+                <w:i w:val="0"/>
+                <w:iCs/>
+              </w:rPr>
+              <w:t xml:space="preserve">Frontend repository (it is public): </w:t>
+            </w:r>
+            <w:r>
+              <w:rPr>
+                <w:i w:val="0"/>
+                <w:iCs/>
+              </w:rPr>
+              <w:br/>
+            </w:r>
+            <w:hyperlink r:id="rId13" w:history="1">
+              <w:r>
+                <w:rPr>
+                  <w:rStyle w:val="Hyperlink"/>
+                </w:rPr>
+                <w:t>melvir86/</w:t>
+              </w:r>
+              <w:proofErr w:type="spellStart"/>
+              <w:r>
+                <w:rPr>
+                  <w:rStyle w:val="Hyperlink"/>
+                </w:rPr>
+                <w:t>ase</w:t>
+              </w:r>
+              <w:proofErr w:type="spellEnd"/>
+              <w:r>
+                <w:rPr>
+                  <w:rStyle w:val="Hyperlink"/>
+                </w:rPr>
+                <w:t>: This is a shared code repository for Group 3's Applied Software Engineering (ASE) project (github.com)</w:t>
               </w:r>
             </w:hyperlink>
           </w:p>
+          <w:p>
+            <w:pPr>
+              <w:pStyle w:val="ProjectTemplateSubheadings"/>
+              <w:ind w:left="0"/>
+              <w:rPr>
+                <w:i w:val="0"/>
+                <w:iCs/>
+              </w:rPr>
+            </w:pPr>
+            <w:r>
+              <w:rPr>
+                <w:i w:val="0"/>
+                <w:iCs/>
+              </w:rPr>
+              <w:t xml:space="preserve">Backend repository (it is public): </w:t>
+            </w:r>
+            <w:r>
+              <w:rPr>
+                <w:i w:val="0"/>
+                <w:iCs/>
+              </w:rPr>
+              <w:br/>
+            </w:r>
+            <w:hyperlink r:id="rId14" w:history="1">
+              <w:r>
+                <w:rPr>
+                  <w:rStyle w:val="Hyperlink"/>
+                </w:rPr>
+                <w:t>melvir86/</w:t>
+              </w:r>
+              <w:proofErr w:type="spellStart"/>
+              <w:r>
+                <w:rPr>
+                  <w:rStyle w:val="Hyperlink"/>
+                </w:rPr>
+                <w:t>ase</w:t>
+              </w:r>
+              <w:proofErr w:type="spellEnd"/>
+              <w:r>
+                <w:rPr>
+                  <w:rStyle w:val="Hyperlink"/>
+                </w:rPr>
+                <w:t>-backend: Backend for our ASE Ride Hailing project (github.com)</w:t>
+              </w:r>
+            </w:hyperlink>
+          </w:p>
         </w:tc>
       </w:tr>
       <w:tr>
@@ -6656,7 +8192,7 @@
               </w:rPr>
               <w:br/>
             </w:r>
-            <w:hyperlink r:id="rId13" w:history="1">
+            <w:hyperlink r:id="rId15" w:history="1">
               <w:r>
                 <w:rPr>
                   <w:rStyle w:val="Hyperlink"/>
@@ -6684,7 +8220,7 @@
               </w:rPr>
               <w:br/>
             </w:r>
-            <w:hyperlink r:id="rId14" w:history="1">
+            <w:hyperlink r:id="rId16" w:history="1">
               <w:r>
                 <w:rPr>
                   <w:rStyle w:val="Hyperlink"/>
@@ -6706,7 +8242,23 @@
                 <w:i w:val="0"/>
                 <w:iCs/>
               </w:rPr>
-              <w:t xml:space="preserve">Codio (Irdi): </w:t>
+              <w:t>Codio (</w:t>
+            </w:r>
+            <w:proofErr w:type="spellStart"/>
+            <w:r>
+              <w:rPr>
+                <w:i w:val="0"/>
+                <w:iCs/>
+              </w:rPr>
+              <w:t>Irdi</w:t>
+            </w:r>
+            <w:proofErr w:type="spellEnd"/>
+            <w:r>
+              <w:rPr>
+                <w:i w:val="0"/>
+                <w:iCs/>
+              </w:rPr>
+              <w:t xml:space="preserve">): </w:t>
             </w:r>
             <w:r>
               <w:rPr>
@@ -6715,7 +8267,7 @@
               </w:rPr>
               <w:br/>
             </w:r>
-            <w:hyperlink r:id="rId15" w:history="1">
+            <w:hyperlink r:id="rId17" w:history="1">
               <w:r>
                 <w:rPr>
                   <w:rStyle w:val="Hyperlink"/>
@@ -6913,7 +8465,7 @@
                     <pic:cNvPicPr/>
                   </pic:nvPicPr>
                   <pic:blipFill>
-                    <a:blip r:embed="rId16"/>
+                    <a:blip r:embed="rId18"/>
                     <a:stretch>
                       <a:fillRect/>
                     </a:stretch>
@@ -7129,7 +8681,7 @@
                     <pic:cNvPicPr/>
                   </pic:nvPicPr>
                   <pic:blipFill>
-                    <a:blip r:embed="rId17"/>
+                    <a:blip r:embed="rId19"/>
                     <a:stretch>
                       <a:fillRect/>
                     </a:stretch>
@@ -8097,7 +9649,7 @@
                     <pic:cNvPicPr/>
                   </pic:nvPicPr>
                   <pic:blipFill>
-                    <a:blip r:embed="rId18"/>
+                    <a:blip r:embed="rId20"/>
                     <a:stretch>
                       <a:fillRect/>
                     </a:stretch>
@@ -9242,7 +10794,7 @@
                     <pic:cNvPicPr/>
                   </pic:nvPicPr>
                   <pic:blipFill>
-                    <a:blip r:embed="rId19"/>
+                    <a:blip r:embed="rId21"/>
                     <a:stretch>
                       <a:fillRect/>
                     </a:stretch>
@@ -10305,7 +11857,7 @@
               </w:rPr>
               <w:t xml:space="preserve">(Part 1) - </w:t>
             </w:r>
-            <w:hyperlink r:id="rId20" w:history="1">
+            <w:hyperlink r:id="rId22" w:history="1">
               <w:r>
                 <w:rPr>
                   <w:rStyle w:val="Hyperlink"/>
@@ -10542,31 +12094,77 @@
           <w:u w:val="single"/>
         </w:rPr>
         <w:lastRenderedPageBreak/>
-        <w:t>Code Structure (Github repository that we pulled for our Codio platform)</w:t>
-      </w:r>
-    </w:p>
-    <w:p>
-      <w:pPr>
-        <w:pStyle w:val="ProjectTemplateSubheadings"/>
+        <w:t>Code Structure (</w:t>
+      </w:r>
+      <w:proofErr w:type="spellStart"/>
+      <w:r>
         <w:rPr>
           <w:u w:val="single"/>
         </w:rPr>
-      </w:pPr>
-    </w:p>
-    <w:p>
-      <w:pPr>
-        <w:pStyle w:val="ProjectTemplateSubheadings"/>
-        <w:rPr>
-          <w:i w:val="0"/>
-          <w:iCs/>
-        </w:rPr>
-      </w:pPr>
-      <w:r>
-        <w:rPr>
-          <w:i w:val="0"/>
-          <w:iCs/>
-        </w:rPr>
-        <w:t>We have 2 applications to serve the product – ase (frontend) &amp; ase-backend (backend). There are multiple branches for each of this application that is described in the table below.</w:t>
+        <w:t>Github</w:t>
+      </w:r>
+      <w:proofErr w:type="spellEnd"/>
+      <w:r>
+        <w:rPr>
+          <w:u w:val="single"/>
+        </w:rPr>
+        <w:t xml:space="preserve"> repository that we pulled for our Codio platform)</w:t>
+      </w:r>
+    </w:p>
+    <w:p>
+      <w:pPr>
+        <w:pStyle w:val="ProjectTemplateSubheadings"/>
+        <w:rPr>
+          <w:u w:val="single"/>
+        </w:rPr>
+      </w:pPr>
+    </w:p>
+    <w:p>
+      <w:pPr>
+        <w:pStyle w:val="ProjectTemplateSubheadings"/>
+        <w:rPr>
+          <w:i w:val="0"/>
+          <w:iCs/>
+        </w:rPr>
+      </w:pPr>
+      <w:r>
+        <w:rPr>
+          <w:i w:val="0"/>
+          <w:iCs/>
+        </w:rPr>
+        <w:t xml:space="preserve">We have 2 applications to serve the product – </w:t>
+      </w:r>
+      <w:proofErr w:type="spellStart"/>
+      <w:r>
+        <w:rPr>
+          <w:i w:val="0"/>
+          <w:iCs/>
+        </w:rPr>
+        <w:t>ase</w:t>
+      </w:r>
+      <w:proofErr w:type="spellEnd"/>
+      <w:r>
+        <w:rPr>
+          <w:i w:val="0"/>
+          <w:iCs/>
+        </w:rPr>
+        <w:t xml:space="preserve"> (frontend) &amp; </w:t>
+      </w:r>
+      <w:proofErr w:type="spellStart"/>
+      <w:r>
+        <w:rPr>
+          <w:i w:val="0"/>
+          <w:iCs/>
+        </w:rPr>
+        <w:t>ase</w:t>
+      </w:r>
+      <w:proofErr w:type="spellEnd"/>
+      <w:r>
+        <w:rPr>
+          <w:i w:val="0"/>
+          <w:iCs/>
+        </w:rPr>
+        <w:t>-backend (backend). There are multiple branches for each of this application that is described in the table below.</w:t>
       </w:r>
     </w:p>
     <w:p>
@@ -10675,6 +12273,7 @@
                 <w:iCs/>
               </w:rPr>
             </w:pPr>
+            <w:proofErr w:type="spellStart"/>
             <w:r>
               <w:rPr>
                 <w:i w:val="0"/>
@@ -10682,6 +12281,7 @@
               </w:rPr>
               <w:t>ase</w:t>
             </w:r>
+            <w:proofErr w:type="spellEnd"/>
           </w:p>
         </w:tc>
         <w:tc>
@@ -10942,12 +12542,21 @@
                 <w:iCs/>
               </w:rPr>
             </w:pPr>
-            <w:r>
-              <w:rPr>
-                <w:i w:val="0"/>
-                <w:iCs/>
-              </w:rPr>
-              <w:t>ase-backend</w:t>
+            <w:proofErr w:type="spellStart"/>
+            <w:r>
+              <w:rPr>
+                <w:i w:val="0"/>
+                <w:iCs/>
+              </w:rPr>
+              <w:t>ase</w:t>
+            </w:r>
+            <w:proofErr w:type="spellEnd"/>
+            <w:r>
+              <w:rPr>
+                <w:i w:val="0"/>
+                <w:iCs/>
+              </w:rPr>
+              <w:t>-backend</w:t>
             </w:r>
           </w:p>
         </w:tc>
@@ -11207,7 +12816,39 @@
           <w:i w:val="0"/>
           <w:iCs/>
         </w:rPr>
-        <w:t>We also have individual component py files that serve as the middleman between the frontend and backend applications. These py files (1) retrieves information from the HTML templates and calls the backend APIs with the required payloads &amp; (2) sends the information to be loaded to the HTML templates using the JSON results returned from the backend APIs.</w:t>
+        <w:t xml:space="preserve">We also have individual component </w:t>
+      </w:r>
+      <w:proofErr w:type="spellStart"/>
+      <w:r>
+        <w:rPr>
+          <w:i w:val="0"/>
+          <w:iCs/>
+        </w:rPr>
+        <w:t>py</w:t>
+      </w:r>
+      <w:proofErr w:type="spellEnd"/>
+      <w:r>
+        <w:rPr>
+          <w:i w:val="0"/>
+          <w:iCs/>
+        </w:rPr>
+        <w:t xml:space="preserve"> files that serve as the middleman between the frontend and backend applications. These </w:t>
+      </w:r>
+      <w:proofErr w:type="spellStart"/>
+      <w:r>
+        <w:rPr>
+          <w:i w:val="0"/>
+          <w:iCs/>
+        </w:rPr>
+        <w:t>py</w:t>
+      </w:r>
+      <w:proofErr w:type="spellEnd"/>
+      <w:r>
+        <w:rPr>
+          <w:i w:val="0"/>
+          <w:iCs/>
+        </w:rPr>
+        <w:t xml:space="preserve"> files (1) retrieves information from the HTML templates and calls the backend APIs with the required payloads &amp; (2) sends the information to be loaded to the HTML templates using the JSON results returned from the backend APIs.</w:t>
       </w:r>
     </w:p>
     <w:p>
@@ -11250,7 +12891,7 @@
                     <pic:cNvPicPr/>
                   </pic:nvPicPr>
                   <pic:blipFill>
-                    <a:blip r:embed="rId21"/>
+                    <a:blip r:embed="rId23"/>
                     <a:stretch>
                       <a:fillRect/>
                     </a:stretch>
@@ -11290,7 +12931,23 @@
           <w:iCs/>
         </w:rPr>
         <w:lastRenderedPageBreak/>
-        <w:t>Below is an example of the Feedback component doing what was described above. In this scenario, the Feeback components calls the backend API endpoint and returns the resulting JSON to the Feedback template (feeback/list.html).</w:t>
+        <w:t>Below is an example of the Feedback component doing what was described above. In this scenario, the Feeback components calls the backend API endpoint and returns the resulting JSON to the Feedback template (</w:t>
+      </w:r>
+      <w:proofErr w:type="spellStart"/>
+      <w:r>
+        <w:rPr>
+          <w:i w:val="0"/>
+          <w:iCs/>
+        </w:rPr>
+        <w:t>feeback</w:t>
+      </w:r>
+      <w:proofErr w:type="spellEnd"/>
+      <w:r>
+        <w:rPr>
+          <w:i w:val="0"/>
+          <w:iCs/>
+        </w:rPr>
+        <w:t>/list.html).</w:t>
       </w:r>
     </w:p>
     <w:p>
@@ -11322,7 +12979,7 @@
                     <pic:cNvPicPr/>
                   </pic:nvPicPr>
                   <pic:blipFill>
-                    <a:blip r:embed="rId22"/>
+                    <a:blip r:embed="rId24"/>
                     <a:stretch>
                       <a:fillRect/>
                     </a:stretch>
@@ -11392,40 +13049,145 @@
           <w:i w:val="0"/>
           <w:iCs/>
         </w:rPr>
-        <w:t>For the backend, it is more straightforward since its responsibility is only to serve API routes. Thus we just segregated the API files (py files) according to their different business domains (ie. car.py, feedback.py, etc).</w:t>
-      </w:r>
-    </w:p>
-    <w:p>
-      <w:pPr>
-        <w:pStyle w:val="ProjectTemplateSubheadings"/>
-        <w:rPr>
-          <w:i w:val="0"/>
-          <w:iCs/>
-        </w:rPr>
-      </w:pPr>
-    </w:p>
-    <w:p>
-      <w:pPr>
-        <w:pStyle w:val="ProjectTemplateSubheadings"/>
-        <w:rPr>
-          <w:i w:val="0"/>
-          <w:iCs/>
-        </w:rPr>
-      </w:pPr>
-      <w:r>
-        <w:rPr>
-          <w:i w:val="0"/>
-          <w:iCs/>
-        </w:rPr>
-        <w:t>Since the backend requires a database (SQLite) to store/retrieve data from, we have sqlite file that is stored in instance/flaskr.sqlite when initialized (</w:t>
-      </w:r>
-      <w:r>
-        <w:rPr>
-          <w:i w:val="0"/>
-          <w:iCs/>
-        </w:rPr>
-        <w:t>flask --app flaskr init-db</w:t>
-      </w:r>
+        <w:t>For the backend, it is more straightforward since its responsibility is only to serve API routes. Thus we just segregated the API files (</w:t>
+      </w:r>
+      <w:proofErr w:type="spellStart"/>
+      <w:r>
+        <w:rPr>
+          <w:i w:val="0"/>
+          <w:iCs/>
+        </w:rPr>
+        <w:t>py</w:t>
+      </w:r>
+      <w:proofErr w:type="spellEnd"/>
+      <w:r>
+        <w:rPr>
+          <w:i w:val="0"/>
+          <w:iCs/>
+        </w:rPr>
+        <w:t xml:space="preserve"> files) according to their different business domains (</w:t>
+      </w:r>
+      <w:proofErr w:type="spellStart"/>
+      <w:r>
+        <w:rPr>
+          <w:i w:val="0"/>
+          <w:iCs/>
+        </w:rPr>
+        <w:t>ie</w:t>
+      </w:r>
+      <w:proofErr w:type="spellEnd"/>
+      <w:r>
+        <w:rPr>
+          <w:i w:val="0"/>
+          <w:iCs/>
+        </w:rPr>
+        <w:t xml:space="preserve">. car.py, feedback.py, </w:t>
+      </w:r>
+      <w:proofErr w:type="spellStart"/>
+      <w:r>
+        <w:rPr>
+          <w:i w:val="0"/>
+          <w:iCs/>
+        </w:rPr>
+        <w:t>etc</w:t>
+      </w:r>
+      <w:proofErr w:type="spellEnd"/>
+      <w:r>
+        <w:rPr>
+          <w:i w:val="0"/>
+          <w:iCs/>
+        </w:rPr>
+        <w:t>).</w:t>
+      </w:r>
+    </w:p>
+    <w:p>
+      <w:pPr>
+        <w:pStyle w:val="ProjectTemplateSubheadings"/>
+        <w:rPr>
+          <w:i w:val="0"/>
+          <w:iCs/>
+        </w:rPr>
+      </w:pPr>
+    </w:p>
+    <w:p>
+      <w:pPr>
+        <w:pStyle w:val="ProjectTemplateSubheadings"/>
+        <w:rPr>
+          <w:i w:val="0"/>
+          <w:iCs/>
+        </w:rPr>
+      </w:pPr>
+      <w:r>
+        <w:rPr>
+          <w:i w:val="0"/>
+          <w:iCs/>
+        </w:rPr>
+        <w:t xml:space="preserve">Since the backend requires a database (SQLite) to store/retrieve data from, we have </w:t>
+      </w:r>
+      <w:proofErr w:type="spellStart"/>
+      <w:r>
+        <w:rPr>
+          <w:i w:val="0"/>
+          <w:iCs/>
+        </w:rPr>
+        <w:t>sqlite</w:t>
+      </w:r>
+      <w:proofErr w:type="spellEnd"/>
+      <w:r>
+        <w:rPr>
+          <w:i w:val="0"/>
+          <w:iCs/>
+        </w:rPr>
+        <w:t xml:space="preserve"> file that is stored in instance/</w:t>
+      </w:r>
+      <w:proofErr w:type="spellStart"/>
+      <w:r>
+        <w:rPr>
+          <w:i w:val="0"/>
+          <w:iCs/>
+        </w:rPr>
+        <w:t>flaskr.sqlite</w:t>
+      </w:r>
+      <w:proofErr w:type="spellEnd"/>
+      <w:r>
+        <w:rPr>
+          <w:i w:val="0"/>
+          <w:iCs/>
+        </w:rPr>
+        <w:t xml:space="preserve"> when initialized (</w:t>
+      </w:r>
+      <w:r>
+        <w:rPr>
+          <w:i w:val="0"/>
+          <w:iCs/>
+        </w:rPr>
+        <w:t xml:space="preserve">flask --app </w:t>
+      </w:r>
+      <w:proofErr w:type="spellStart"/>
+      <w:r>
+        <w:rPr>
+          <w:i w:val="0"/>
+          <w:iCs/>
+        </w:rPr>
+        <w:t>flaskr</w:t>
+      </w:r>
+      <w:proofErr w:type="spellEnd"/>
+      <w:r>
+        <w:rPr>
+          <w:i w:val="0"/>
+          <w:iCs/>
+        </w:rPr>
+        <w:t xml:space="preserve"> </w:t>
+      </w:r>
+      <w:proofErr w:type="spellStart"/>
+      <w:r>
+        <w:rPr>
+          <w:i w:val="0"/>
+          <w:iCs/>
+        </w:rPr>
+        <w:t>init-db</w:t>
+      </w:r>
+      <w:proofErr w:type="spellEnd"/>
       <w:r>
         <w:rPr>
           <w:i w:val="0"/>
@@ -11484,7 +13246,7 @@
                     <pic:cNvPicPr/>
                   </pic:nvPicPr>
                   <pic:blipFill>
-                    <a:blip r:embed="rId23"/>
+                    <a:blip r:embed="rId25"/>
                     <a:stretch>
                       <a:fillRect/>
                     </a:stretch>
@@ -11599,7 +13361,23 @@
           <w:iCs/>
         </w:rPr>
         <w:lastRenderedPageBreak/>
-        <w:t>We also have a schema.sql that contains all the tables creation as well as for sample data to be added as shown in the screenshot, which allows us to test the application easily.</w:t>
+        <w:t xml:space="preserve">We also have a </w:t>
+      </w:r>
+      <w:proofErr w:type="spellStart"/>
+      <w:r>
+        <w:rPr>
+          <w:i w:val="0"/>
+          <w:iCs/>
+        </w:rPr>
+        <w:t>schema.sql</w:t>
+      </w:r>
+      <w:proofErr w:type="spellEnd"/>
+      <w:r>
+        <w:rPr>
+          <w:i w:val="0"/>
+          <w:iCs/>
+        </w:rPr>
+        <w:t xml:space="preserve"> that contains all the tables creation as well as for sample data to be added as shown in the screenshot, which allows us to test the application easily.</w:t>
       </w:r>
     </w:p>
     <w:p>
@@ -11635,7 +13413,7 @@
                     <pic:cNvPicPr/>
                   </pic:nvPicPr>
                   <pic:blipFill>
-                    <a:blip r:embed="rId24"/>
+                    <a:blip r:embed="rId26"/>
                     <a:stretch>
                       <a:fillRect/>
                     </a:stretch>
@@ -11686,7 +13464,7 @@
                     <pic:cNvPicPr/>
                   </pic:nvPicPr>
                   <pic:blipFill>
-                    <a:blip r:embed="rId25"/>
+                    <a:blip r:embed="rId27"/>
                     <a:stretch>
                       <a:fillRect/>
                     </a:stretch>
@@ -11725,7 +13503,23 @@
           <w:i w:val="0"/>
           <w:iCs/>
         </w:rPr>
-        <w:t>Lastly, we also have a single db.py that initializes the DB using the schema.sql file. Thi</w:t>
+        <w:t xml:space="preserve">Lastly, we also have a single db.py that initializes the DB using the </w:t>
+      </w:r>
+      <w:proofErr w:type="spellStart"/>
+      <w:r>
+        <w:rPr>
+          <w:i w:val="0"/>
+          <w:iCs/>
+        </w:rPr>
+        <w:t>schema.sql</w:t>
+      </w:r>
+      <w:proofErr w:type="spellEnd"/>
+      <w:r>
+        <w:rPr>
+          <w:i w:val="0"/>
+          <w:iCs/>
+        </w:rPr>
+        <w:t xml:space="preserve"> file. Thi</w:t>
       </w:r>
       <w:r>
         <w:rPr>
@@ -11785,7 +13579,7 @@
                     <pic:cNvPicPr/>
                   </pic:nvPicPr>
                   <pic:blipFill>
-                    <a:blip r:embed="rId26"/>
+                    <a:blip r:embed="rId28"/>
                     <a:stretch>
                       <a:fillRect/>
                     </a:stretch>
@@ -12280,12 +14074,21 @@
                 <w:iCs/>
               </w:rPr>
             </w:pPr>
-            <w:r>
-              <w:rPr>
-                <w:i w:val="0"/>
-                <w:iCs/>
-              </w:rPr>
-              <w:t>Dalird Bufi</w:t>
+            <w:proofErr w:type="spellStart"/>
+            <w:r>
+              <w:rPr>
+                <w:i w:val="0"/>
+                <w:iCs/>
+              </w:rPr>
+              <w:t>Dalird</w:t>
+            </w:r>
+            <w:proofErr w:type="spellEnd"/>
+            <w:r>
+              <w:rPr>
+                <w:i w:val="0"/>
+                <w:iCs/>
+              </w:rPr>
+              <w:t xml:space="preserve"> Bufi</w:t>
             </w:r>
           </w:p>
         </w:tc>
@@ -12373,12 +14176,29 @@
                 <w:iCs/>
               </w:rPr>
             </w:pPr>
-            <w:r>
-              <w:rPr>
-                <w:i w:val="0"/>
-                <w:iCs/>
-              </w:rPr>
-              <w:t>Xhulio Bishta</w:t>
+            <w:proofErr w:type="spellStart"/>
+            <w:r>
+              <w:rPr>
+                <w:i w:val="0"/>
+                <w:iCs/>
+              </w:rPr>
+              <w:t>Xhulio</w:t>
+            </w:r>
+            <w:proofErr w:type="spellEnd"/>
+            <w:r>
+              <w:rPr>
+                <w:i w:val="0"/>
+                <w:iCs/>
+              </w:rPr>
+              <w:t xml:space="preserve"> </w:t>
+            </w:r>
+            <w:proofErr w:type="spellStart"/>
+            <w:r>
+              <w:rPr>
+                <w:i w:val="0"/>
+                <w:iCs/>
+              </w:rPr>
+              <w:t>Bishta</w:t>
             </w:r>
             <w:r>
               <w:rPr>
@@ -12394,6 +14214,7 @@
               </w:rPr>
               <w:t>a</w:t>
             </w:r>
+            <w:proofErr w:type="spellEnd"/>
           </w:p>
         </w:tc>
         <w:tc>
@@ -12802,20 +14623,7 @@
                 <w:iCs/>
               </w:rPr>
               <w:br/>
-            </w:r>
-            <w:r>
-              <w:rPr>
-                <w:i w:val="0"/>
-                <w:iCs/>
-              </w:rPr>
-              <w:t xml:space="preserve">Provider –  Show all </w:t>
-            </w:r>
-            <w:r>
-              <w:rPr>
-                <w:i w:val="0"/>
-                <w:iCs/>
-              </w:rPr>
-              <w:t>Feedback</w:t>
+              <w:t>Provider –  Show all Feedback</w:t>
             </w:r>
             <w:r>
               <w:rPr>
@@ -12881,12 +14689,21 @@
                 <w:iCs/>
               </w:rPr>
             </w:pPr>
-            <w:r>
-              <w:rPr>
-                <w:i w:val="0"/>
-                <w:iCs/>
-              </w:rPr>
-              <w:t>Dalird Bufi</w:t>
+            <w:proofErr w:type="spellStart"/>
+            <w:r>
+              <w:rPr>
+                <w:i w:val="0"/>
+                <w:iCs/>
+              </w:rPr>
+              <w:t>Dalird</w:t>
+            </w:r>
+            <w:proofErr w:type="spellEnd"/>
+            <w:r>
+              <w:rPr>
+                <w:i w:val="0"/>
+                <w:iCs/>
+              </w:rPr>
+              <w:t xml:space="preserve"> Bufi</w:t>
             </w:r>
           </w:p>
         </w:tc>
@@ -13073,12 +14890,29 @@
                 <w:iCs/>
               </w:rPr>
             </w:pPr>
-            <w:r>
-              <w:rPr>
-                <w:i w:val="0"/>
-                <w:iCs/>
-              </w:rPr>
-              <w:t>Xhulio Bishta</w:t>
+            <w:proofErr w:type="spellStart"/>
+            <w:r>
+              <w:rPr>
+                <w:i w:val="0"/>
+                <w:iCs/>
+              </w:rPr>
+              <w:t>Xhulio</w:t>
+            </w:r>
+            <w:proofErr w:type="spellEnd"/>
+            <w:r>
+              <w:rPr>
+                <w:i w:val="0"/>
+                <w:iCs/>
+              </w:rPr>
+              <w:t xml:space="preserve"> </w:t>
+            </w:r>
+            <w:proofErr w:type="spellStart"/>
+            <w:r>
+              <w:rPr>
+                <w:i w:val="0"/>
+                <w:iCs/>
+              </w:rPr>
+              <w:t>Bishta</w:t>
             </w:r>
             <w:r>
               <w:rPr>
@@ -13094,6 +14928,7 @@
               </w:rPr>
               <w:t>a</w:t>
             </w:r>
+            <w:proofErr w:type="spellEnd"/>
           </w:p>
         </w:tc>
         <w:tc>
@@ -13175,12 +15010,6 @@
                 <w:iCs/>
               </w:rPr>
               <w:br/>
-            </w:r>
-            <w:r>
-              <w:rPr>
-                <w:i w:val="0"/>
-                <w:iCs/>
-              </w:rPr>
               <w:t>Customer – Submit Driver Rating</w:t>
             </w:r>
             <w:r>
@@ -13300,7 +15129,18 @@
         <w:t xml:space="preserve"> </w:t>
       </w:r>
       <w:r>
-        <w:t>(Irdi)</w:t>
+        <w:t>(</w:t>
+      </w:r>
+      <w:proofErr w:type="spellStart"/>
+      <w:r>
+        <w:t>Irdi</w:t>
+      </w:r>
+      <w:proofErr w:type="spellEnd"/>
+      <w:r>
+        <w:t>/Giulio</w:t>
+      </w:r>
+      <w:r>
+        <w:t>)</w:t>
       </w:r>
     </w:p>
     <w:p>
@@ -13337,98 +15177,521 @@
       <w:r>
         <w:t>Reflection</w:t>
       </w:r>
-      <w:r>
+    </w:p>
+    <w:p>
+      <w:pPr>
+        <w:pStyle w:val="ProjectTemplateSubheadings"/>
+        <w:rPr>
+          <w:u w:val="single"/>
+        </w:rPr>
+      </w:pPr>
+      <w:r>
+        <w:rPr>
+          <w:u w:val="single"/>
+        </w:rPr>
+        <w:t>Lessons Learnt</w:t>
+      </w:r>
+    </w:p>
+    <w:p>
+      <w:pPr>
+        <w:pStyle w:val="ProjectTemplateSubheadings"/>
+        <w:rPr>
+          <w:i w:val="0"/>
+          <w:iCs/>
+        </w:rPr>
+      </w:pPr>
+      <w:r>
+        <w:rPr>
+          <w:i w:val="0"/>
+          <w:iCs/>
+        </w:rPr>
+        <w:t>As a team, we feel there are a couple of lessons we have all learnt.</w:t>
+      </w:r>
+    </w:p>
+    <w:p>
+      <w:pPr>
+        <w:pStyle w:val="ProjectTemplateSubheadings"/>
+        <w:rPr>
+          <w:i w:val="0"/>
+          <w:iCs/>
+        </w:rPr>
+      </w:pPr>
+    </w:p>
+    <w:p>
+      <w:pPr>
+        <w:pStyle w:val="ProjectTemplateSubheadings"/>
+        <w:rPr>
+          <w:i w:val="0"/>
+          <w:iCs/>
+        </w:rPr>
+      </w:pPr>
+      <w:r>
+        <w:rPr>
+          <w:i w:val="0"/>
+          <w:iCs/>
+        </w:rPr>
+        <w:t>Firstly, that it is imperative to pick up knowledge of technologies and new syntax using online tutorials as what is covered in the short duration of a Masters’ module class would not be sufficient enough to be able to come up with good solutions for the project. What was taught in class was indeed useful to us but it only covered the basics whilst we required a whole lot more advanced functions to complete the features we wanted to for our product.</w:t>
+      </w:r>
+      <w:r>
+        <w:rPr>
+          <w:i w:val="0"/>
+          <w:iCs/>
+        </w:rPr>
         <w:t xml:space="preserve"> </w:t>
       </w:r>
-      <w:r>
-        <w:t>(Irdi just see what you can do about this part. Melvir/Giulio will add on later)</w:t>
-      </w:r>
-    </w:p>
-    <w:p>
-      <w:pPr>
-        <w:pStyle w:val="ProjectTemplateContent"/>
-      </w:pPr>
+    </w:p>
+    <w:p>
+      <w:pPr>
+        <w:pStyle w:val="ProjectTemplateSubheadings"/>
+        <w:rPr>
+          <w:i w:val="0"/>
+          <w:iCs/>
+        </w:rPr>
+      </w:pPr>
+    </w:p>
+    <w:p>
+      <w:pPr>
+        <w:pStyle w:val="ProjectTemplateSubheadings"/>
+        <w:rPr>
+          <w:i w:val="0"/>
+          <w:iCs/>
+        </w:rPr>
+      </w:pPr>
+      <w:r>
+        <w:rPr>
+          <w:i w:val="0"/>
+          <w:iCs/>
+        </w:rPr>
+        <w:t>Secondly, being able to adapt to each other’s working styles early on would indeed have been more useful. As it was the first time we were working on a project together, we did not know or understand each other’s working style as well as availabilities in terms of schedules. As expected, during the initial team storming stage, we encountered many arguments and misunderstandings which took time to clear up. Thus, our lesson for this was that it would be helpful to have a get to know session outside of work to form that bond and common expectation prior.</w:t>
+      </w:r>
+    </w:p>
+    <w:p>
+      <w:pPr>
+        <w:pStyle w:val="ProjectTemplateSubheadings"/>
+        <w:rPr>
+          <w:u w:val="single"/>
+        </w:rPr>
+      </w:pPr>
+      <w:r>
+        <w:rPr>
+          <w:u w:val="single"/>
+        </w:rPr>
+        <w:lastRenderedPageBreak/>
+        <w:t>What Went Well &amp; What Did Not</w:t>
+      </w:r>
+    </w:p>
+    <w:p>
+      <w:pPr>
+        <w:pStyle w:val="ProjectTemplateSubheadings"/>
+        <w:rPr>
+          <w:i w:val="0"/>
+          <w:iCs/>
+        </w:rPr>
+      </w:pPr>
+    </w:p>
+    <w:tbl>
+      <w:tblPr>
+        <w:tblStyle w:val="TableGrid"/>
+        <w:tblW w:w="0" w:type="auto"/>
+        <w:tblInd w:w="360" w:type="dxa"/>
+        <w:tblLook w:val="04A0" w:firstRow="1" w:lastRow="0" w:firstColumn="1" w:lastColumn="0" w:noHBand="0" w:noVBand="1"/>
+      </w:tblPr>
+      <w:tblGrid>
+        <w:gridCol w:w="4313"/>
+        <w:gridCol w:w="4536"/>
+      </w:tblGrid>
+      <w:tr>
+        <w:trPr>
+          <w:trHeight w:val="1045"/>
+        </w:trPr>
+        <w:tc>
+          <w:tcPr>
+            <w:tcW w:w="4313" w:type="dxa"/>
+          </w:tcPr>
+          <w:p>
+            <w:pPr>
+              <w:pStyle w:val="ProjectTemplateSubheadings"/>
+              <w:ind w:left="0"/>
+              <w:rPr>
+                <w:i w:val="0"/>
+                <w:iCs/>
+              </w:rPr>
+            </w:pPr>
+            <w:r>
+              <w:rPr>
+                <w:i w:val="0"/>
+                <w:iCs/>
+              </w:rPr>
+              <w:t>What Went Well</w:t>
+            </w:r>
+          </w:p>
+        </w:tc>
+        <w:tc>
+          <w:tcPr>
+            <w:tcW w:w="4536" w:type="dxa"/>
+          </w:tcPr>
+          <w:p>
+            <w:pPr>
+              <w:pStyle w:val="ProjectTemplateSubheadings"/>
+              <w:ind w:left="0"/>
+              <w:rPr>
+                <w:i w:val="0"/>
+                <w:iCs/>
+              </w:rPr>
+            </w:pPr>
+            <w:r>
+              <w:rPr>
+                <w:i w:val="0"/>
+                <w:iCs/>
+              </w:rPr>
+              <w:t>What Did Not Go So Well</w:t>
+            </w:r>
+          </w:p>
+        </w:tc>
+      </w:tr>
+      <w:tr>
+        <w:trPr>
+          <w:trHeight w:val="414"/>
+        </w:trPr>
+        <w:tc>
+          <w:tcPr>
+            <w:tcW w:w="4313" w:type="dxa"/>
+          </w:tcPr>
+          <w:p>
+            <w:pPr>
+              <w:pStyle w:val="ProjectTemplateSubheadings"/>
+              <w:ind w:left="0"/>
+              <w:rPr>
+                <w:i w:val="0"/>
+                <w:iCs/>
+              </w:rPr>
+            </w:pPr>
+            <w:r>
+              <w:rPr>
+                <w:i w:val="0"/>
+                <w:iCs/>
+              </w:rPr>
+              <w:t xml:space="preserve">Managed to notch up a really good and effective working relationship towards the end of the project (the team concurrently worked through Unit Testing via </w:t>
+            </w:r>
+            <w:proofErr w:type="spellStart"/>
+            <w:r>
+              <w:rPr>
+                <w:i w:val="0"/>
+                <w:iCs/>
+              </w:rPr>
+              <w:t>Dalird</w:t>
+            </w:r>
+            <w:proofErr w:type="spellEnd"/>
+            <w:r>
+              <w:rPr>
+                <w:i w:val="0"/>
+                <w:iCs/>
+              </w:rPr>
+              <w:t xml:space="preserve"> and Report via Melvir &amp; </w:t>
+            </w:r>
+            <w:proofErr w:type="spellStart"/>
+            <w:r>
+              <w:rPr>
+                <w:i w:val="0"/>
+                <w:iCs/>
+              </w:rPr>
+              <w:t>Xhulio</w:t>
+            </w:r>
+            <w:proofErr w:type="spellEnd"/>
+            <w:r>
+              <w:rPr>
+                <w:i w:val="0"/>
+                <w:iCs/>
+              </w:rPr>
+              <w:t>) through a really tight timeline</w:t>
+            </w:r>
+          </w:p>
+        </w:tc>
+        <w:tc>
+          <w:tcPr>
+            <w:tcW w:w="4536" w:type="dxa"/>
+          </w:tcPr>
+          <w:p>
+            <w:pPr>
+              <w:pStyle w:val="ProjectTemplateSubheadings"/>
+              <w:ind w:left="0"/>
+              <w:rPr>
+                <w:i w:val="0"/>
+                <w:iCs/>
+              </w:rPr>
+            </w:pPr>
+            <w:r>
+              <w:rPr>
+                <w:i w:val="0"/>
+                <w:iCs/>
+              </w:rPr>
+              <w:t>Had many arguments at the start of the project primarily because we did not really know each other’s styles</w:t>
+            </w:r>
+          </w:p>
+        </w:tc>
+      </w:tr>
+      <w:tr>
+        <w:trPr>
+          <w:trHeight w:val="414"/>
+        </w:trPr>
+        <w:tc>
+          <w:tcPr>
+            <w:tcW w:w="4313" w:type="dxa"/>
+          </w:tcPr>
+          <w:p>
+            <w:pPr>
+              <w:pStyle w:val="ProjectTemplateSubheadings"/>
+              <w:ind w:left="0"/>
+              <w:rPr>
+                <w:i w:val="0"/>
+                <w:iCs/>
+              </w:rPr>
+            </w:pPr>
+            <w:r>
+              <w:rPr>
+                <w:i w:val="0"/>
+                <w:iCs/>
+              </w:rPr>
+              <w:t>Developed successfully</w:t>
+            </w:r>
+            <w:r>
+              <w:rPr>
+                <w:i w:val="0"/>
+                <w:iCs/>
+              </w:rPr>
+              <w:t xml:space="preserve"> all the core features we wanted to </w:t>
+            </w:r>
+            <w:r>
+              <w:rPr>
+                <w:i w:val="0"/>
+                <w:iCs/>
+              </w:rPr>
+              <w:t>deliver</w:t>
+            </w:r>
+            <w:r>
+              <w:rPr>
+                <w:i w:val="0"/>
+                <w:iCs/>
+              </w:rPr>
+              <w:t xml:space="preserve"> for Customer, Driver and Provider role</w:t>
+            </w:r>
+          </w:p>
+        </w:tc>
+        <w:tc>
+          <w:tcPr>
+            <w:tcW w:w="4536" w:type="dxa"/>
+          </w:tcPr>
+          <w:p>
+            <w:pPr>
+              <w:pStyle w:val="ProjectTemplateSubheadings"/>
+              <w:ind w:left="0"/>
+              <w:rPr>
+                <w:i w:val="0"/>
+                <w:iCs/>
+              </w:rPr>
+            </w:pPr>
+            <w:r>
+              <w:rPr>
+                <w:i w:val="0"/>
+                <w:iCs/>
+              </w:rPr>
+              <w:t>Wanted to get a further edge over other teams by delivering Advanced Features such as AI that could automatically recommend to a Driver where to position his/her car but unfortunately we could not find sufficient time to pick up the additional skills</w:t>
+            </w:r>
+          </w:p>
+        </w:tc>
+      </w:tr>
+      <w:tr>
+        <w:trPr>
+          <w:trHeight w:val="414"/>
+        </w:trPr>
+        <w:tc>
+          <w:tcPr>
+            <w:tcW w:w="4313" w:type="dxa"/>
+          </w:tcPr>
+          <w:p>
+            <w:pPr>
+              <w:pStyle w:val="ProjectTemplateSubheadings"/>
+              <w:ind w:left="0"/>
+              <w:rPr>
+                <w:i w:val="0"/>
+                <w:iCs/>
+              </w:rPr>
+            </w:pPr>
+            <w:proofErr w:type="spellStart"/>
+            <w:r>
+              <w:rPr>
+                <w:i w:val="0"/>
+                <w:iCs/>
+              </w:rPr>
+              <w:t>Github</w:t>
+            </w:r>
+            <w:proofErr w:type="spellEnd"/>
+            <w:r>
+              <w:rPr>
+                <w:i w:val="0"/>
+                <w:iCs/>
+              </w:rPr>
+              <w:t xml:space="preserve"> &amp; Kanban Flow were really good tools for sharing code repository and managing Sprint cycles / tasks respectively</w:t>
+            </w:r>
+          </w:p>
+        </w:tc>
+        <w:tc>
+          <w:tcPr>
+            <w:tcW w:w="4536" w:type="dxa"/>
+          </w:tcPr>
+          <w:p>
+            <w:pPr>
+              <w:pStyle w:val="ProjectTemplateSubheadings"/>
+              <w:ind w:left="0"/>
+              <w:rPr>
+                <w:i w:val="0"/>
+                <w:iCs/>
+              </w:rPr>
+            </w:pPr>
+            <w:r>
+              <w:rPr>
+                <w:i w:val="0"/>
+                <w:iCs/>
+              </w:rPr>
+              <w:t>Codio for developing our code was unfortunately disappointing. It constantly crashed resulting in us losing some key commands and having to restart the platform a couple of times (resulting in a waste of time)</w:t>
+            </w:r>
+          </w:p>
+        </w:tc>
+      </w:tr>
+    </w:tbl>
+    <w:p>
+      <w:pPr>
+        <w:pStyle w:val="ProjectTemplateSubheadings"/>
+        <w:rPr>
+          <w:u w:val="single"/>
+        </w:rPr>
+      </w:pPr>
+      <w:r>
+        <w:rPr>
+          <w:i w:val="0"/>
+          <w:iCs/>
+        </w:rPr>
+        <w:br/>
+      </w:r>
+      <w:r>
+        <w:rPr>
+          <w:u w:val="single"/>
+        </w:rPr>
+        <w:t>Recommendations</w:t>
+      </w:r>
+    </w:p>
+    <w:p>
+      <w:pPr>
+        <w:pStyle w:val="ProjectTemplateSubheadings"/>
+        <w:rPr>
+          <w:i w:val="0"/>
+          <w:iCs/>
+        </w:rPr>
+      </w:pPr>
+      <w:r>
+        <w:rPr>
+          <w:i w:val="0"/>
+          <w:iCs/>
+        </w:rPr>
+        <w:t>For future teams that embark on such a module / project, we have these 3 advices. These advices are also some that we would have done differently ourselves if we could restart the project.</w:t>
+      </w:r>
+    </w:p>
+    <w:p>
+      <w:pPr>
+        <w:pStyle w:val="ProjectTemplateSubheadings"/>
+        <w:rPr>
+          <w:i w:val="0"/>
+          <w:iCs/>
+        </w:rPr>
+      </w:pPr>
+    </w:p>
+    <w:p>
+      <w:pPr>
+        <w:pStyle w:val="ProjectTemplateSubheadings"/>
+        <w:rPr>
+          <w:i w:val="0"/>
+          <w:iCs/>
+        </w:rPr>
+      </w:pPr>
+      <w:r>
+        <w:rPr>
+          <w:i w:val="0"/>
+          <w:iCs/>
+        </w:rPr>
+        <w:t xml:space="preserve">Firstly, as mentioned before, not to wait for the project to begin but to start doing tutorials available online to pick up the basic/core technologies required much earlier for Flask, </w:t>
+      </w:r>
+      <w:r>
+        <w:rPr>
+          <w:i w:val="0"/>
+          <w:iCs/>
+        </w:rPr>
+        <w:lastRenderedPageBreak/>
+        <w:t>Python, HTML, CSS, etc. If we had done this, by the time the project requirements came out, we would have hit the ground running and would have had much more time for the advanced AI features that we wanted for the additional “wow” factor.</w:t>
+      </w:r>
+    </w:p>
+    <w:p>
+      <w:pPr>
+        <w:pStyle w:val="ProjectTemplateSubheadings"/>
+        <w:tabs>
+          <w:tab w:val="left" w:pos="7428"/>
+        </w:tabs>
+        <w:rPr>
+          <w:i w:val="0"/>
+          <w:iCs/>
+        </w:rPr>
+      </w:pPr>
+    </w:p>
+    <w:p>
+      <w:pPr>
+        <w:pStyle w:val="ProjectTemplateSubheadings"/>
+        <w:tabs>
+          <w:tab w:val="left" w:pos="7428"/>
+        </w:tabs>
+        <w:rPr>
+          <w:i w:val="0"/>
+          <w:iCs/>
+        </w:rPr>
+      </w:pPr>
+      <w:r>
+        <w:rPr>
+          <w:i w:val="0"/>
+          <w:iCs/>
+        </w:rPr>
+        <w:t>Secondly, to have a good outside “work” relationship with the other team members. This can be done via a simple dinner / drinks meet. The benefit of doing this is to form a strong bond that will ensure that everyone can be honest with each other and be upfront over what they aim to achieve for the project.</w:t>
+      </w:r>
+    </w:p>
+    <w:p>
+      <w:pPr>
+        <w:pStyle w:val="ProjectTemplateSubheadings"/>
+        <w:tabs>
+          <w:tab w:val="left" w:pos="7428"/>
+        </w:tabs>
+        <w:rPr>
+          <w:i w:val="0"/>
+          <w:iCs/>
+        </w:rPr>
+      </w:pPr>
+    </w:p>
+    <w:p>
+      <w:pPr>
+        <w:pStyle w:val="ProjectTemplateSubheadings"/>
+        <w:tabs>
+          <w:tab w:val="left" w:pos="7428"/>
+        </w:tabs>
+        <w:rPr>
+          <w:i w:val="0"/>
+          <w:iCs/>
+        </w:rPr>
+      </w:pPr>
+      <w:r>
+        <w:rPr>
+          <w:i w:val="0"/>
+          <w:iCs/>
+        </w:rPr>
+        <w:t>Lastly, to request for additional help sessions from Keith as we realized towards the end of the project that some other teams did not have the basic knowledge. That is really detrimental to the project and would result in not being able to deliver the most basics of features. Thankfully, we were always alert during lessons and kept asking questions/clarifications with Keith/Steven whenever we were unsure about certain tasks/technologies/libraries.</w:t>
+      </w:r>
       <w:r>
         <w:t xml:space="preserve"> </w:t>
-      </w:r>
-      <w:r>
-        <w:t>What were the lessons learned from doing this project?</w:t>
-      </w:r>
-    </w:p>
-    <w:p>
-      <w:pPr>
-        <w:pStyle w:val="ProjectTemplateContent"/>
-      </w:pPr>
-      <w:r>
-        <w:t>What went well?</w:t>
-      </w:r>
-    </w:p>
-    <w:p>
-      <w:pPr>
-        <w:pStyle w:val="ProjectTemplateContent"/>
-      </w:pPr>
-      <w:r>
-        <w:t xml:space="preserve">Which of your practices would you consider to be best practices? </w:t>
-      </w:r>
-    </w:p>
-    <w:p>
-      <w:pPr>
-        <w:pStyle w:val="ProjectTemplateContent"/>
-      </w:pPr>
-      <w:r>
-        <w:t xml:space="preserve">What </w:t>
-      </w:r>
-      <w:r>
-        <w:t>didn't</w:t>
-      </w:r>
-      <w:r>
-        <w:t xml:space="preserve"> go well?</w:t>
-      </w:r>
-    </w:p>
-    <w:p>
-      <w:pPr>
-        <w:pStyle w:val="ProjectTemplateContent"/>
-      </w:pPr>
-      <w:r>
-        <w:t>What isn’t working</w:t>
-      </w:r>
-      <w:r>
-        <w:t>,</w:t>
-      </w:r>
-      <w:r>
-        <w:t xml:space="preserve"> and how did you work around it?</w:t>
-      </w:r>
-    </w:p>
-    <w:p>
-      <w:pPr>
-        <w:pStyle w:val="ProjectTemplateContent"/>
-      </w:pPr>
-      <w:r>
-        <w:t xml:space="preserve">For the features that were not implemented, what were the issues? </w:t>
-      </w:r>
-    </w:p>
-    <w:p>
-      <w:pPr>
-        <w:pStyle w:val="ProjectTemplateSubheadings"/>
-      </w:pPr>
-      <w:r>
-        <w:t>Recommendations</w:t>
-      </w:r>
-    </w:p>
-    <w:p>
-      <w:pPr>
-        <w:pStyle w:val="ProjectTemplateContent"/>
-      </w:pPr>
-      <w:r>
-        <w:t>What would you do differently?</w:t>
-      </w:r>
-    </w:p>
-    <w:p>
-      <w:pPr>
-        <w:pStyle w:val="ProjectTemplateContent"/>
-      </w:pPr>
-      <w:r>
-        <w:t xml:space="preserve">What advice do you have for other teams? </w:t>
       </w:r>
     </w:p>
     <w:sectPr>
@@ -13439,6 +15702,44 @@
     </w:sectPr>
   </w:body>
 </w:document>
+</file>
+
+<file path=word/endnotes.xml><?xml version="1.0" encoding="utf-8"?>
+<w:endnotes xmlns:wpc="http://schemas.microsoft.com/office/word/2010/wordprocessingCanvas" xmlns:cx="http://schemas.microsoft.com/office/drawing/2014/chartex" xmlns:cx1="http://schemas.microsoft.com/office/drawing/2015/9/8/chartex" xmlns:cx2="http://schemas.microsoft.com/office/drawing/2015/10/21/chartex" xmlns:cx3="http://schemas.microsoft.com/office/drawing/2016/5/9/chartex" xmlns:cx4="http://schemas.microsoft.com/office/drawing/2016/5/10/chartex" xmlns:cx5="http://schemas.microsoft.com/office/drawing/2016/5/11/chartex" xmlns:cx6="http://schemas.microsoft.com/office/drawing/2016/5/12/chartex" xmlns:cx7="http://schemas.microsoft.com/office/drawing/2016/5/13/chartex" xmlns:cx8="http://schemas.microsoft.com/office/drawing/2016/5/14/chartex" xmlns:mc="http://schemas.openxmlformats.org/markup-compatibility/2006" xmlns:aink="http://schemas.microsoft.com/office/drawing/2016/ink" xmlns:am3d="http://schemas.microsoft.com/office/drawing/2017/model3d" xmlns:o="urn:schemas-microsoft-com:office:office" xmlns:oel="http://schemas.microsoft.com/office/2019/extlst" xmlns:r="http://schemas.openxmlformats.org/officeDocument/2006/relationships" xmlns:m="http://schemas.openxmlformats.org/officeDocument/2006/math" xmlns:v="urn:schemas-microsoft-com:vml" xmlns:wp14="http://schemas.microsoft.com/office/word/2010/wordprocessingDrawing" xmlns:wp="http://schemas.openxmlformats.org/drawingml/2006/wordprocessingDrawing" xmlns:w10="urn:schemas-microsoft-com:office:word" xmlns:w="http://schemas.openxmlformats.org/wordprocessingml/2006/main" xmlns:w14="http://schemas.microsoft.com/office/word/2010/wordml" xmlns:w15="http://schemas.microsoft.com/office/word/2012/wordml" xmlns:w16cex="http://schemas.microsoft.com/office/word/2018/wordml/cex" xmlns:w16cid="http://schemas.microsoft.com/office/word/2016/wordml/cid" xmlns:w16="http://schemas.microsoft.com/office/word/2018/wordml" xmlns:w16sdtdh="http://schemas.microsoft.com/office/word/2020/wordml/sdtdatahash" xmlns:w16se="http://schemas.microsoft.com/office/word/2015/wordml/symex" xmlns:wpg="http://schemas.microsoft.com/office/word/2010/wordprocessingGroup" xmlns:wpi="http://schemas.microsoft.com/office/word/2010/wordprocessingInk" xmlns:wne="http://schemas.microsoft.com/office/word/2006/wordml" xmlns:wps="http://schemas.microsoft.com/office/word/2010/wordprocessingShape" mc:Ignorable="w14 w15 w16se w16cid w16 w16cex w16sdtdh wp14">
+  <w:endnote w:type="separator" w:id="-1">
+    <w:p>
+      <w:r>
+        <w:separator/>
+      </w:r>
+    </w:p>
+  </w:endnote>
+  <w:endnote w:type="continuationSeparator" w:id="0">
+    <w:p>
+      <w:r>
+        <w:continuationSeparator/>
+      </w:r>
+    </w:p>
+  </w:endnote>
+</w:endnotes>
+</file>
+
+<file path=word/footnotes.xml><?xml version="1.0" encoding="utf-8"?>
+<w:footnotes xmlns:wpc="http://schemas.microsoft.com/office/word/2010/wordprocessingCanvas" xmlns:cx="http://schemas.microsoft.com/office/drawing/2014/chartex" xmlns:cx1="http://schemas.microsoft.com/office/drawing/2015/9/8/chartex" xmlns:cx2="http://schemas.microsoft.com/office/drawing/2015/10/21/chartex" xmlns:cx3="http://schemas.microsoft.com/office/drawing/2016/5/9/chartex" xmlns:cx4="http://schemas.microsoft.com/office/drawing/2016/5/10/chartex" xmlns:cx5="http://schemas.microsoft.com/office/drawing/2016/5/11/chartex" xmlns:cx6="http://schemas.microsoft.com/office/drawing/2016/5/12/chartex" xmlns:cx7="http://schemas.microsoft.com/office/drawing/2016/5/13/chartex" xmlns:cx8="http://schemas.microsoft.com/office/drawing/2016/5/14/chartex" xmlns:mc="http://schemas.openxmlformats.org/markup-compatibility/2006" xmlns:aink="http://schemas.microsoft.com/office/drawing/2016/ink" xmlns:am3d="http://schemas.microsoft.com/office/drawing/2017/model3d" xmlns:o="urn:schemas-microsoft-com:office:office" xmlns:oel="http://schemas.microsoft.com/office/2019/extlst" xmlns:r="http://schemas.openxmlformats.org/officeDocument/2006/relationships" xmlns:m="http://schemas.openxmlformats.org/officeDocument/2006/math" xmlns:v="urn:schemas-microsoft-com:vml" xmlns:wp14="http://schemas.microsoft.com/office/word/2010/wordprocessingDrawing" xmlns:wp="http://schemas.openxmlformats.org/drawingml/2006/wordprocessingDrawing" xmlns:w10="urn:schemas-microsoft-com:office:word" xmlns:w="http://schemas.openxmlformats.org/wordprocessingml/2006/main" xmlns:w14="http://schemas.microsoft.com/office/word/2010/wordml" xmlns:w15="http://schemas.microsoft.com/office/word/2012/wordml" xmlns:w16cex="http://schemas.microsoft.com/office/word/2018/wordml/cex" xmlns:w16cid="http://schemas.microsoft.com/office/word/2016/wordml/cid" xmlns:w16="http://schemas.microsoft.com/office/word/2018/wordml" xmlns:w16sdtdh="http://schemas.microsoft.com/office/word/2020/wordml/sdtdatahash" xmlns:w16se="http://schemas.microsoft.com/office/word/2015/wordml/symex" xmlns:wpg="http://schemas.microsoft.com/office/word/2010/wordprocessingGroup" xmlns:wpi="http://schemas.microsoft.com/office/word/2010/wordprocessingInk" xmlns:wne="http://schemas.microsoft.com/office/word/2006/wordml" xmlns:wps="http://schemas.microsoft.com/office/word/2010/wordprocessingShape" mc:Ignorable="w14 w15 w16se w16cid w16 w16cex w16sdtdh wp14">
+  <w:footnote w:type="separator" w:id="-1">
+    <w:p>
+      <w:r>
+        <w:separator/>
+      </w:r>
+    </w:p>
+  </w:footnote>
+  <w:footnote w:type="continuationSeparator" w:id="0">
+    <w:p>
+      <w:r>
+        <w:continuationSeparator/>
+      </w:r>
+    </w:p>
+  </w:footnote>
+</w:footnotes>
 </file>
 
 <file path=word/numbering.xml><?xml version="1.0" encoding="utf-8"?>
@@ -15042,6 +17343,48 @@
       <w:shd w:val="clear" w:color="auto" w:fill="E1DFDD"/>
     </w:rPr>
   </w:style>
+  <w:style w:type="paragraph" w:styleId="Header">
+    <w:name w:val="header"/>
+    <w:basedOn w:val="Normal"/>
+    <w:link w:val="HeaderChar"/>
+    <w:uiPriority w:val="99"/>
+    <w:unhideWhenUsed/>
+    <w:rsid w:val="0016523F"/>
+    <w:pPr>
+      <w:tabs>
+        <w:tab w:val="center" w:pos="4513"/>
+        <w:tab w:val="right" w:pos="9026"/>
+      </w:tabs>
+    </w:pPr>
+  </w:style>
+  <w:style w:type="character" w:customStyle="1" w:styleId="HeaderChar">
+    <w:name w:val="Header Char"/>
+    <w:basedOn w:val="DefaultParagraphFont"/>
+    <w:link w:val="Header"/>
+    <w:uiPriority w:val="99"/>
+    <w:rsid w:val="0016523F"/>
+  </w:style>
+  <w:style w:type="paragraph" w:styleId="Footer">
+    <w:name w:val="footer"/>
+    <w:basedOn w:val="Normal"/>
+    <w:link w:val="FooterChar"/>
+    <w:uiPriority w:val="99"/>
+    <w:unhideWhenUsed/>
+    <w:rsid w:val="0016523F"/>
+    <w:pPr>
+      <w:tabs>
+        <w:tab w:val="center" w:pos="4513"/>
+        <w:tab w:val="right" w:pos="9026"/>
+      </w:tabs>
+    </w:pPr>
+  </w:style>
+  <w:style w:type="character" w:customStyle="1" w:styleId="FooterChar">
+    <w:name w:val="Footer Char"/>
+    <w:basedOn w:val="DefaultParagraphFont"/>
+    <w:link w:val="Footer"/>
+    <w:uiPriority w:val="99"/>
+    <w:rsid w:val="0016523F"/>
+  </w:style>
 </w:styles>
 </file>
 

</xml_diff>